<commit_message>
- Added apriori params for tcp refresh rate and status update refresh rate - Added save to file info in log file
</commit_message>
<xml_diff>
--- a/Instructions-and-operation-manual-for-The-PUG.docx
+++ b/Instructions-and-operation-manual-for-The-PUG.docx
@@ -18,7 +18,27 @@
           <w:sz w:val="32"/>
           <w:szCs w:val="32"/>
         </w:rPr>
-        <w:t>Instructions and operation manual for The PUG:  Real-time dual comb spectroscopy (DCS) on a graphical processing unit (GPU)</w:t>
+        <w:t xml:space="preserve">Instructions and operation manual for </w:t>
+      </w:r>
+      <w:proofErr w:type="gramStart"/>
+      <w:r>
+        <w:rPr>
+          <w:b/>
+          <w:bCs/>
+          <w:sz w:val="32"/>
+          <w:szCs w:val="32"/>
+        </w:rPr>
+        <w:t>The</w:t>
+      </w:r>
+      <w:proofErr w:type="gramEnd"/>
+      <w:r>
+        <w:rPr>
+          <w:b/>
+          <w:bCs/>
+          <w:sz w:val="32"/>
+          <w:szCs w:val="32"/>
+        </w:rPr>
+        <w:t xml:space="preserve"> PUG:  Real-time dual comb spectroscopy (DCS) on a graphical processing unit (GPU)</w:t>
       </w:r>
     </w:p>
     <w:sdt>
@@ -284,21 +304,7 @@
                 <w:rStyle w:val="Hyperlink"/>
                 <w:noProof/>
               </w:rPr>
-              <w:t>Installati</w:t>
-            </w:r>
-            <w:r>
-              <w:rPr>
-                <w:rStyle w:val="Hyperlink"/>
-                <w:noProof/>
-              </w:rPr>
-              <w:t>o</w:t>
-            </w:r>
-            <w:r>
-              <w:rPr>
-                <w:rStyle w:val="Hyperlink"/>
-                <w:noProof/>
-              </w:rPr>
-              <w:t xml:space="preserve">n instructions to </w:t>
+              <w:t xml:space="preserve">Installation instructions to </w:t>
             </w:r>
             <w:r>
               <w:rPr>
@@ -561,7 +567,7 @@
                 <w:noProof/>
                 <w:webHidden/>
               </w:rPr>
-              <w:t>19</w:t>
+              <w:t>20</w:t>
             </w:r>
             <w:r>
               <w:rPr>
@@ -936,6 +942,7 @@
         <w:t xml:space="preserve"> via this </w:t>
       </w:r>
       <w:hyperlink r:id="rId10" w:history="1">
+        <w:proofErr w:type="spellStart"/>
         <w:r>
           <w:rPr>
             <w:rStyle w:val="Hyperlink"/>
@@ -943,6 +950,7 @@
           </w:rPr>
           <w:t>github</w:t>
         </w:r>
+        <w:proofErr w:type="spellEnd"/>
       </w:hyperlink>
       <w:r>
         <w:rPr>
@@ -1079,7 +1087,21 @@
         <w:rPr>
           <w:lang w:val="en-GB"/>
         </w:rPr>
-        <w:t xml:space="preserve">This information is also presented in this paper: XXX XXX. </w:t>
+        <w:t xml:space="preserve">This information is also presented in this paper: XXX </w:t>
+      </w:r>
+      <w:proofErr w:type="spellStart"/>
+      <w:r>
+        <w:rPr>
+          <w:lang w:val="en-GB"/>
+        </w:rPr>
+        <w:t>XXX</w:t>
+      </w:r>
+      <w:proofErr w:type="spellEnd"/>
+      <w:r>
+        <w:rPr>
+          <w:lang w:val="en-GB"/>
+        </w:rPr>
+        <w:t xml:space="preserve">. </w:t>
       </w:r>
       <w:r>
         <w:rPr>
@@ -1109,7 +1131,35 @@
         <w:rPr>
           <w:lang w:val="en-GB"/>
         </w:rPr>
-        <w:t>elta fr (dfr)</w:t>
+        <w:t xml:space="preserve">elta </w:t>
+      </w:r>
+      <w:proofErr w:type="spellStart"/>
+      <w:r>
+        <w:rPr>
+          <w:lang w:val="en-GB"/>
+        </w:rPr>
+        <w:t>fr</w:t>
+      </w:r>
+      <w:proofErr w:type="spellEnd"/>
+      <w:r>
+        <w:rPr>
+          <w:lang w:val="en-GB"/>
+        </w:rPr>
+        <w:t xml:space="preserve"> (</w:t>
+      </w:r>
+      <w:proofErr w:type="spellStart"/>
+      <w:r>
+        <w:rPr>
+          <w:lang w:val="en-GB"/>
+        </w:rPr>
+        <w:t>dfr</w:t>
+      </w:r>
+      <w:proofErr w:type="spellEnd"/>
+      <w:r>
+        <w:rPr>
+          <w:lang w:val="en-GB"/>
+        </w:rPr>
+        <w:t>)</w:t>
       </w:r>
       <w:r>
         <w:rPr>
@@ -1200,8 +1250,31 @@
         <w:rPr>
           <w:lang w:val="en-GB"/>
         </w:rPr>
-        <w:t xml:space="preserve"> All the parameters necessary to start a real-time acquisition are saved in two json files: “gageCard_params.json” and “</w:t>
-      </w:r>
+        <w:t xml:space="preserve"> All the parameters necessary to start a real-time acquisition are saved in two json files: “</w:t>
+      </w:r>
+      <w:proofErr w:type="spellStart"/>
+      <w:r>
+        <w:rPr>
+          <w:lang w:val="en-GB"/>
+        </w:rPr>
+        <w:t>gageCard_</w:t>
+      </w:r>
+      <w:proofErr w:type="gramStart"/>
+      <w:r>
+        <w:rPr>
+          <w:lang w:val="en-GB"/>
+        </w:rPr>
+        <w:t>params.json</w:t>
+      </w:r>
+      <w:proofErr w:type="spellEnd"/>
+      <w:proofErr w:type="gramEnd"/>
+      <w:r>
+        <w:rPr>
+          <w:lang w:val="en-GB"/>
+        </w:rPr>
+        <w:t>” and “</w:t>
+      </w:r>
+      <w:proofErr w:type="spellStart"/>
       <w:r>
         <w:rPr>
           <w:lang w:val="en-GB"/>
@@ -1212,7 +1285,14 @@
         <w:rPr>
           <w:lang w:val="en-GB"/>
         </w:rPr>
-        <w:t>.json”.</w:t>
+        <w:t>.json</w:t>
+      </w:r>
+      <w:proofErr w:type="spellEnd"/>
+      <w:r>
+        <w:rPr>
+          <w:lang w:val="en-GB"/>
+        </w:rPr>
+        <w:t>”.</w:t>
       </w:r>
       <w:r>
         <w:rPr>
@@ -1236,7 +1316,21 @@
         <w:rPr>
           <w:lang w:val="en-GB"/>
         </w:rPr>
-        <w:t xml:space="preserve">used by the compiled matlab script to calculate all the corrections parameters necessary to perform the fast phase correction and resampling and the self-correction algorithm. These parameters are </w:t>
+        <w:t xml:space="preserve">used by the compiled </w:t>
+      </w:r>
+      <w:proofErr w:type="spellStart"/>
+      <w:r>
+        <w:rPr>
+          <w:lang w:val="en-GB"/>
+        </w:rPr>
+        <w:t>matlab</w:t>
+      </w:r>
+      <w:proofErr w:type="spellEnd"/>
+      <w:r>
+        <w:rPr>
+          <w:lang w:val="en-GB"/>
+        </w:rPr>
+        <w:t xml:space="preserve"> script to calculate all the corrections parameters necessary to perform the fast phase correction and resampling and the self-correction algorithm. These parameters are </w:t>
       </w:r>
       <w:r>
         <w:rPr>
@@ -1250,17 +1344,33 @@
         </w:rPr>
         <w:t>saved in the “</w:t>
       </w:r>
-      <w:r>
-        <w:rPr>
-          <w:lang w:val="en-GB"/>
-        </w:rPr>
-        <w:t>computed_params</w:t>
-      </w:r>
-      <w:r>
-        <w:rPr>
-          <w:lang w:val="en-GB"/>
-        </w:rPr>
-        <w:t>.json”</w:t>
+      <w:proofErr w:type="spellStart"/>
+      <w:r>
+        <w:rPr>
+          <w:lang w:val="en-GB"/>
+        </w:rPr>
+        <w:t>computed_</w:t>
+      </w:r>
+      <w:proofErr w:type="gramStart"/>
+      <w:r>
+        <w:rPr>
+          <w:lang w:val="en-GB"/>
+        </w:rPr>
+        <w:t>params</w:t>
+      </w:r>
+      <w:r>
+        <w:rPr>
+          <w:lang w:val="en-GB"/>
+        </w:rPr>
+        <w:t>.json</w:t>
+      </w:r>
+      <w:proofErr w:type="spellEnd"/>
+      <w:proofErr w:type="gramEnd"/>
+      <w:r>
+        <w:rPr>
+          <w:lang w:val="en-GB"/>
+        </w:rPr>
+        <w:t>”</w:t>
       </w:r>
       <w:r>
         <w:rPr>
@@ -1341,7 +1451,21 @@
         <w:rPr>
           <w:lang w:val="en-GB"/>
         </w:rPr>
-        <w:t>. With the interferogram channel, this means we need to digitize 5 different signals. With a 4 channel card, your best option is the following:</w:t>
+        <w:t xml:space="preserve">. With the interferogram channel, this means we need to digitize 5 different signals. With a </w:t>
+      </w:r>
+      <w:proofErr w:type="gramStart"/>
+      <w:r>
+        <w:rPr>
+          <w:lang w:val="en-GB"/>
+        </w:rPr>
+        <w:t>4 channel</w:t>
+      </w:r>
+      <w:proofErr w:type="gramEnd"/>
+      <w:r>
+        <w:rPr>
+          <w:lang w:val="en-GB"/>
+        </w:rPr>
+        <w:t xml:space="preserve"> card, your best option is the following:</w:t>
       </w:r>
     </w:p>
     <w:p>
@@ -1579,8 +1703,16 @@
         <w:rPr>
           <w:lang w:val="en-GB"/>
         </w:rPr>
-        <w:t>, 2 for each combs</w:t>
-      </w:r>
+        <w:t xml:space="preserve">, 2 for each </w:t>
+      </w:r>
+      <w:proofErr w:type="gramStart"/>
+      <w:r>
+        <w:rPr>
+          <w:lang w:val="en-GB"/>
+        </w:rPr>
+        <w:t>combs</w:t>
+      </w:r>
+      <w:proofErr w:type="gramEnd"/>
       <w:r>
         <w:rPr>
           <w:lang w:val="en-GB"/>
@@ -1591,7 +1723,21 @@
         <w:rPr>
           <w:lang w:val="en-GB"/>
         </w:rPr>
-        <w:t xml:space="preserve">. In all cases, the self-correction will remove the slow out-of-loop noise from your interferograms with a dfr/2 </w:t>
+        <w:t xml:space="preserve">. In all cases, the self-correction will remove the slow out-of-loop noise from your interferograms with a </w:t>
+      </w:r>
+      <w:proofErr w:type="spellStart"/>
+      <w:r>
+        <w:rPr>
+          <w:lang w:val="en-GB"/>
+        </w:rPr>
+        <w:t>dfr</w:t>
+      </w:r>
+      <w:proofErr w:type="spellEnd"/>
+      <w:r>
+        <w:rPr>
+          <w:lang w:val="en-GB"/>
+        </w:rPr>
+        <w:t xml:space="preserve">/2 </w:t>
       </w:r>
       <w:r>
         <w:rPr>
@@ -1609,7 +1755,21 @@
         <w:rPr>
           <w:lang w:val="en-GB"/>
         </w:rPr>
-        <w:t xml:space="preserve"> (i.e. two beat notes with a CW laser)</w:t>
+        <w:t xml:space="preserve"> (</w:t>
+      </w:r>
+      <w:proofErr w:type="gramStart"/>
+      <w:r>
+        <w:rPr>
+          <w:lang w:val="en-GB"/>
+        </w:rPr>
+        <w:t>i.e.</w:t>
+      </w:r>
+      <w:proofErr w:type="gramEnd"/>
+      <w:r>
+        <w:rPr>
+          <w:lang w:val="en-GB"/>
+        </w:rPr>
+        <w:t xml:space="preserve"> two beat notes with a CW laser)</w:t>
       </w:r>
       <w:r>
         <w:rPr>
@@ -1627,7 +1787,21 @@
         <w:rPr>
           <w:lang w:val="en-GB"/>
         </w:rPr>
-        <w:t>still have fast dfr noise remaining. With no reference, you have</w:t>
+        <w:t xml:space="preserve">still have fast </w:t>
+      </w:r>
+      <w:proofErr w:type="spellStart"/>
+      <w:r>
+        <w:rPr>
+          <w:lang w:val="en-GB"/>
+        </w:rPr>
+        <w:t>dfr</w:t>
+      </w:r>
+      <w:proofErr w:type="spellEnd"/>
+      <w:r>
+        <w:rPr>
+          <w:lang w:val="en-GB"/>
+        </w:rPr>
+        <w:t xml:space="preserve"> noise remaining. With no reference, you have</w:t>
       </w:r>
       <w:r>
         <w:rPr>
@@ -1639,13 +1813,41 @@
         <w:rPr>
           <w:lang w:val="en-GB"/>
         </w:rPr>
-        <w:t xml:space="preserve"> fast phase noise and fast dfr noise remaining. Also, in theory, the self-correction will work if there is &lt;pi rad of phase between two consecutive IGM</w:t>
-      </w:r>
-      <w:r>
-        <w:rPr>
-          <w:lang w:val="en-GB"/>
-        </w:rPr>
-        <w:t xml:space="preserve"> center burst</w:t>
+        <w:t xml:space="preserve"> fast phase noise and fast </w:t>
+      </w:r>
+      <w:proofErr w:type="spellStart"/>
+      <w:r>
+        <w:rPr>
+          <w:lang w:val="en-GB"/>
+        </w:rPr>
+        <w:t>dfr</w:t>
+      </w:r>
+      <w:proofErr w:type="spellEnd"/>
+      <w:r>
+        <w:rPr>
+          <w:lang w:val="en-GB"/>
+        </w:rPr>
+        <w:t xml:space="preserve"> noise remaining. Also, in theory, the self-correction will work if there is &lt;pi rad of phase between two consecutive IGM</w:t>
+      </w:r>
+      <w:r>
+        <w:rPr>
+          <w:lang w:val="en-GB"/>
+        </w:rPr>
+        <w:t xml:space="preserve"> </w:t>
+      </w:r>
+      <w:proofErr w:type="spellStart"/>
+      <w:r>
+        <w:rPr>
+          <w:lang w:val="en-GB"/>
+        </w:rPr>
+        <w:t>center</w:t>
+      </w:r>
+      <w:proofErr w:type="spellEnd"/>
+      <w:r>
+        <w:rPr>
+          <w:lang w:val="en-GB"/>
+        </w:rPr>
+        <w:t xml:space="preserve"> burst</w:t>
       </w:r>
       <w:r>
         <w:rPr>
@@ -1693,7 +1895,49 @@
         <w:rPr>
           <w:lang w:val="en-GB"/>
         </w:rPr>
-        <w:t>. If you can reach a fast dfr, the self-correction will correct noise up to dfr/2 BW so you may be able to avoid using two references. Similarly, if your locking allows you to have low phase and dfr noise</w:t>
+        <w:t xml:space="preserve">. If you can reach a fast </w:t>
+      </w:r>
+      <w:proofErr w:type="spellStart"/>
+      <w:r>
+        <w:rPr>
+          <w:lang w:val="en-GB"/>
+        </w:rPr>
+        <w:t>dfr</w:t>
+      </w:r>
+      <w:proofErr w:type="spellEnd"/>
+      <w:r>
+        <w:rPr>
+          <w:lang w:val="en-GB"/>
+        </w:rPr>
+        <w:t xml:space="preserve">, the self-correction will correct noise up to </w:t>
+      </w:r>
+      <w:proofErr w:type="spellStart"/>
+      <w:r>
+        <w:rPr>
+          <w:lang w:val="en-GB"/>
+        </w:rPr>
+        <w:t>dfr</w:t>
+      </w:r>
+      <w:proofErr w:type="spellEnd"/>
+      <w:r>
+        <w:rPr>
+          <w:lang w:val="en-GB"/>
+        </w:rPr>
+        <w:t xml:space="preserve">/2 BW so you may be able to avoid using two references. Similarly, if your locking allows you to have low phase and </w:t>
+      </w:r>
+      <w:proofErr w:type="spellStart"/>
+      <w:r>
+        <w:rPr>
+          <w:lang w:val="en-GB"/>
+        </w:rPr>
+        <w:t>dfr</w:t>
+      </w:r>
+      <w:proofErr w:type="spellEnd"/>
+      <w:r>
+        <w:rPr>
+          <w:lang w:val="en-GB"/>
+        </w:rPr>
+        <w:t xml:space="preserve"> noise</w:t>
       </w:r>
       <w:r>
         <w:rPr>
@@ -1717,13 +1961,27 @@
         <w:rPr>
           <w:lang w:val="en-GB"/>
         </w:rPr>
-        <w:t xml:space="preserve"> during the whole measurement. If the references change frequencies (</w:t>
-      </w:r>
-      <w:r>
-        <w:rPr>
-          <w:lang w:val="en-GB"/>
-        </w:rPr>
-        <w:t xml:space="preserve"> &gt; </w:t>
+        <w:t xml:space="preserve"> during the whole measurement. If the references change frequencies </w:t>
+      </w:r>
+      <w:proofErr w:type="gramStart"/>
+      <w:r>
+        <w:rPr>
+          <w:lang w:val="en-GB"/>
+        </w:rPr>
+        <w:t>(</w:t>
+      </w:r>
+      <w:r>
+        <w:rPr>
+          <w:lang w:val="en-GB"/>
+        </w:rPr>
+        <w:t xml:space="preserve"> &gt;</w:t>
+      </w:r>
+      <w:proofErr w:type="gramEnd"/>
+      <w:r>
+        <w:rPr>
+          <w:lang w:val="en-GB"/>
+        </w:rPr>
+        <w:t xml:space="preserve"> </w:t>
       </w:r>
       <w:r>
         <w:rPr>
@@ -1755,7 +2013,21 @@
         <w:rPr>
           <w:lang w:val="en-GB"/>
         </w:rPr>
-        <w:t>B/s (200 MS/s per channel with 16 bit per sample) in real-time. The data is then transferred to the GPU to be processed.</w:t>
+        <w:t xml:space="preserve">B/s (200 MS/s per channel with 16 </w:t>
+      </w:r>
+      <w:proofErr w:type="gramStart"/>
+      <w:r>
+        <w:rPr>
+          <w:lang w:val="en-GB"/>
+        </w:rPr>
+        <w:t>bit</w:t>
+      </w:r>
+      <w:proofErr w:type="gramEnd"/>
+      <w:r>
+        <w:rPr>
+          <w:lang w:val="en-GB"/>
+        </w:rPr>
+        <w:t xml:space="preserve"> per sample) in real-time. The data is then transferred to the GPU to be processed.</w:t>
       </w:r>
       <w:r>
         <w:rPr>
@@ -1859,7 +2131,21 @@
         <w:rPr>
           <w:lang w:val="en-GB"/>
         </w:rPr>
-        <w:t>They are also combined with the two CEOs to produce the phase evolution of N*dfr (N is the number of teeth between the two optical references).</w:t>
+        <w:t>They are also combined with the two CEOs to produce the phase evolution of N*</w:t>
+      </w:r>
+      <w:proofErr w:type="spellStart"/>
+      <w:r>
+        <w:rPr>
+          <w:lang w:val="en-GB"/>
+        </w:rPr>
+        <w:t>dfr</w:t>
+      </w:r>
+      <w:proofErr w:type="spellEnd"/>
+      <w:r>
+        <w:rPr>
+          <w:lang w:val="en-GB"/>
+        </w:rPr>
+        <w:t xml:space="preserve"> (N is the number of teeth between the two optical references).</w:t>
       </w:r>
       <w:r>
         <w:rPr>
@@ -1990,7 +2276,21 @@
         <w:rPr>
           <w:lang w:val="en-GB"/>
         </w:rPr>
-        <w:t xml:space="preserve">The dfr signal can also be used to do a </w:t>
+        <w:t xml:space="preserve">The </w:t>
+      </w:r>
+      <w:proofErr w:type="spellStart"/>
+      <w:r>
+        <w:rPr>
+          <w:lang w:val="en-GB"/>
+        </w:rPr>
+        <w:t>dfr</w:t>
+      </w:r>
+      <w:proofErr w:type="spellEnd"/>
+      <w:r>
+        <w:rPr>
+          <w:lang w:val="en-GB"/>
+        </w:rPr>
+        <w:t xml:space="preserve"> signal can also be used to do a </w:t>
       </w:r>
       <w:r>
         <w:rPr>
@@ -2008,13 +2308,27 @@
         <w:rPr>
           <w:lang w:val="en-GB"/>
         </w:rPr>
-        <w:t>o have a constant d</w:t>
-      </w:r>
-      <w:r>
-        <w:rPr>
-          <w:lang w:val="en-GB"/>
-        </w:rPr>
-        <w:t xml:space="preserve">fr </w:t>
+        <w:t xml:space="preserve">o have a constant </w:t>
+      </w:r>
+      <w:proofErr w:type="spellStart"/>
+      <w:r>
+        <w:rPr>
+          <w:lang w:val="en-GB"/>
+        </w:rPr>
+        <w:t>d</w:t>
+      </w:r>
+      <w:r>
+        <w:rPr>
+          <w:lang w:val="en-GB"/>
+        </w:rPr>
+        <w:t>fr</w:t>
+      </w:r>
+      <w:proofErr w:type="spellEnd"/>
+      <w:r>
+        <w:rPr>
+          <w:lang w:val="en-GB"/>
+        </w:rPr>
+        <w:t xml:space="preserve"> </w:t>
       </w:r>
       <w:r>
         <w:rPr>
@@ -2040,7 +2354,21 @@
         <w:rPr>
           <w:lang w:val="en-GB"/>
         </w:rPr>
-        <w:t xml:space="preserve">The IGMs coming out of this step should only have slow out-of-loop phase and dfr noise remaining. The second step, the slow corrections (Self-correction), is done to remove </w:t>
+        <w:t xml:space="preserve">The IGMs coming out of this step should only have slow out-of-loop phase and </w:t>
+      </w:r>
+      <w:proofErr w:type="spellStart"/>
+      <w:r>
+        <w:rPr>
+          <w:lang w:val="en-GB"/>
+        </w:rPr>
+        <w:t>dfr</w:t>
+      </w:r>
+      <w:proofErr w:type="spellEnd"/>
+      <w:r>
+        <w:rPr>
+          <w:lang w:val="en-GB"/>
+        </w:rPr>
+        <w:t xml:space="preserve"> noise remaining. The second step, the slow corrections (Self-correction), is done to remove </w:t>
       </w:r>
       <w:r>
         <w:rPr>
@@ -2071,7 +2399,49 @@
         <w:rPr>
           <w:lang w:val="en-GB"/>
         </w:rPr>
-        <w:t>A cross-correlation (xcorr) against a template IGM calculated in the matlab script is done to retrieve the zero-path difference (ZPDs) phase, position and amplitude. This gives information about the noise at a dfr rate.</w:t>
+        <w:t>A cross-correlation (</w:t>
+      </w:r>
+      <w:proofErr w:type="spellStart"/>
+      <w:r>
+        <w:rPr>
+          <w:lang w:val="en-GB"/>
+        </w:rPr>
+        <w:t>xcorr</w:t>
+      </w:r>
+      <w:proofErr w:type="spellEnd"/>
+      <w:r>
+        <w:rPr>
+          <w:lang w:val="en-GB"/>
+        </w:rPr>
+        <w:t xml:space="preserve">) against a template IGM calculated in the </w:t>
+      </w:r>
+      <w:proofErr w:type="spellStart"/>
+      <w:r>
+        <w:rPr>
+          <w:lang w:val="en-GB"/>
+        </w:rPr>
+        <w:t>matlab</w:t>
+      </w:r>
+      <w:proofErr w:type="spellEnd"/>
+      <w:r>
+        <w:rPr>
+          <w:lang w:val="en-GB"/>
+        </w:rPr>
+        <w:t xml:space="preserve"> script is done to retrieve the zero-path difference (ZPDs) phase, position and amplitude. This gives information about the noise at a </w:t>
+      </w:r>
+      <w:proofErr w:type="spellStart"/>
+      <w:r>
+        <w:rPr>
+          <w:lang w:val="en-GB"/>
+        </w:rPr>
+        <w:t>dfr</w:t>
+      </w:r>
+      <w:proofErr w:type="spellEnd"/>
+      <w:r>
+        <w:rPr>
+          <w:lang w:val="en-GB"/>
+        </w:rPr>
+        <w:t xml:space="preserve"> rate.</w:t>
       </w:r>
     </w:p>
     <w:p>
@@ -2412,7 +2782,21 @@
         <w:rPr>
           <w:lang w:val="en-GB"/>
         </w:rPr>
-        <w:t>At least 4 processing cores (CPU cores). More cores is better</w:t>
+        <w:t xml:space="preserve">At least 4 processing cores (CPU cores). More cores </w:t>
+      </w:r>
+      <w:proofErr w:type="gramStart"/>
+      <w:r>
+        <w:rPr>
+          <w:lang w:val="en-GB"/>
+        </w:rPr>
+        <w:t>is</w:t>
+      </w:r>
+      <w:proofErr w:type="gramEnd"/>
+      <w:r>
+        <w:rPr>
+          <w:lang w:val="en-GB"/>
+        </w:rPr>
+        <w:t xml:space="preserve"> better</w:t>
       </w:r>
       <w:r>
         <w:rPr>
@@ -2455,7 +2839,35 @@
         <w:rPr>
           <w:lang w:val="en-GB"/>
         </w:rPr>
-        <w:t xml:space="preserve">The cards need to be linked to the computer using at least 2 PCIe 3.0 x4 conections. GaGe cards currently (as of 2024) support PCIe 3.0 x8 and your GPU </w:t>
+        <w:t xml:space="preserve">The cards need to be linked to the computer using at least 2 PCIe 3.0 x4 </w:t>
+      </w:r>
+      <w:proofErr w:type="spellStart"/>
+      <w:r>
+        <w:rPr>
+          <w:lang w:val="en-GB"/>
+        </w:rPr>
+        <w:t>conections</w:t>
+      </w:r>
+      <w:proofErr w:type="spellEnd"/>
+      <w:r>
+        <w:rPr>
+          <w:lang w:val="en-GB"/>
+        </w:rPr>
+        <w:t xml:space="preserve">. </w:t>
+      </w:r>
+      <w:proofErr w:type="spellStart"/>
+      <w:r>
+        <w:rPr>
+          <w:lang w:val="en-GB"/>
+        </w:rPr>
+        <w:t>GaGe</w:t>
+      </w:r>
+      <w:proofErr w:type="spellEnd"/>
+      <w:r>
+        <w:rPr>
+          <w:lang w:val="en-GB"/>
+        </w:rPr>
+        <w:t xml:space="preserve"> cards currently (as of 2024) support PCIe 3.0 x8 and your GPU </w:t>
       </w:r>
       <w:r>
         <w:rPr>
@@ -2485,7 +2897,35 @@
         <w:rPr>
           <w:lang w:val="en-GB"/>
         </w:rPr>
-        <w:t xml:space="preserve"> speed at each step, so is doubling the number of lanes (x4 -&gt; x8 -&gt; x16). Our test configurations included having both card in external thunderbolt 3.0 eGPU enclosures, each providing PCIe 3.0 x4. The 1.6GB/s data rate is sustained in that case. Make sure, however that each thunderbold port on the computer is connected to DISTINCT sets of x4 PCIe lanes. </w:t>
+        <w:t xml:space="preserve"> speed at each step, so is doubling the number of lanes (x4 -&gt; x8 -&gt; x16). Our test configurations included having both card in external thunderbolt 3.0 </w:t>
+      </w:r>
+      <w:proofErr w:type="spellStart"/>
+      <w:r>
+        <w:rPr>
+          <w:lang w:val="en-GB"/>
+        </w:rPr>
+        <w:t>eGPU</w:t>
+      </w:r>
+      <w:proofErr w:type="spellEnd"/>
+      <w:r>
+        <w:rPr>
+          <w:lang w:val="en-GB"/>
+        </w:rPr>
+        <w:t xml:space="preserve"> enclosures, each providing PCIe 3.0 x4. The 1.6GB/s data rate is sustained in that case. Make sure, however that each </w:t>
+      </w:r>
+      <w:proofErr w:type="spellStart"/>
+      <w:r>
+        <w:rPr>
+          <w:lang w:val="en-GB"/>
+        </w:rPr>
+        <w:t>thunderbold</w:t>
+      </w:r>
+      <w:proofErr w:type="spellEnd"/>
+      <w:r>
+        <w:rPr>
+          <w:lang w:val="en-GB"/>
+        </w:rPr>
+        <w:t xml:space="preserve"> port on the computer is connected to DISTINCT sets of x4 PCIe lanes. </w:t>
       </w:r>
     </w:p>
     <w:p>
@@ -2570,15 +3010,30 @@
         <w:rPr>
           <w:lang w:val="en-GB"/>
         </w:rPr>
-        <w:t xml:space="preserve"> GaGe /</w:t>
-      </w:r>
-      <w:r>
-        <w:rPr>
-          <w:lang w:val="en-GB"/>
-        </w:rPr>
         <w:t xml:space="preserve"> </w:t>
       </w:r>
+      <w:proofErr w:type="spellStart"/>
+      <w:r>
+        <w:rPr>
+          <w:lang w:val="en-GB"/>
+        </w:rPr>
+        <w:t>GaGe</w:t>
+      </w:r>
+      <w:proofErr w:type="spellEnd"/>
+      <w:r>
+        <w:rPr>
+          <w:lang w:val="en-GB"/>
+        </w:rPr>
+        <w:t xml:space="preserve"> /</w:t>
+      </w:r>
+      <w:r>
+        <w:rPr>
+          <w:lang w:val="en-GB"/>
+        </w:rPr>
+        <w:t xml:space="preserve"> </w:t>
+      </w:r>
       <w:hyperlink r:id="rId15" w:history="1">
+        <w:proofErr w:type="spellStart"/>
         <w:r>
           <w:rPr>
             <w:rStyle w:val="Hyperlink"/>
@@ -2586,6 +3041,7 @@
           </w:rPr>
           <w:t>vitrek</w:t>
         </w:r>
+        <w:proofErr w:type="spellEnd"/>
       </w:hyperlink>
       <w:r>
         <w:rPr>
@@ -2593,6 +3049,7 @@
         </w:rPr>
         <w:t xml:space="preserve">. The </w:t>
       </w:r>
+      <w:proofErr w:type="spellStart"/>
       <w:r>
         <w:rPr>
           <w:lang w:val="en-GB"/>
@@ -2615,7 +3072,14 @@
         <w:rPr>
           <w:lang w:val="en-GB"/>
         </w:rPr>
-        <w:t>e C++ code is well separated from the rest of the C++ code, so it will be possible to support other PCI</w:t>
+        <w:t>e</w:t>
+      </w:r>
+      <w:proofErr w:type="spellEnd"/>
+      <w:r>
+        <w:rPr>
+          <w:lang w:val="en-GB"/>
+        </w:rPr>
+        <w:t xml:space="preserve"> C++ code is well separated from the rest of the C++ code, so it will be possible to support other PCI</w:t>
       </w:r>
       <w:r>
         <w:rPr>
@@ -2658,7 +3122,35 @@
         <w:rPr>
           <w:lang w:val="en-GB"/>
         </w:rPr>
-        <w:t xml:space="preserve"> which is a 4 channels, 1 GS/s, 16-bit, +-240 mV range card. A 4 channels 200 MS/s, 14 bit, variable range </w:t>
+        <w:t xml:space="preserve"> which is </w:t>
+      </w:r>
+      <w:proofErr w:type="gramStart"/>
+      <w:r>
+        <w:rPr>
+          <w:lang w:val="en-GB"/>
+        </w:rPr>
+        <w:t>a 4 channels</w:t>
+      </w:r>
+      <w:proofErr w:type="gramEnd"/>
+      <w:r>
+        <w:rPr>
+          <w:lang w:val="en-GB"/>
+        </w:rPr>
+        <w:t xml:space="preserve">, 1 GS/s, 16-bit, +-240 mV range card. A 4 channels 200 MS/s, </w:t>
+      </w:r>
+      <w:proofErr w:type="gramStart"/>
+      <w:r>
+        <w:rPr>
+          <w:lang w:val="en-GB"/>
+        </w:rPr>
+        <w:t>14 bit</w:t>
+      </w:r>
+      <w:proofErr w:type="gramEnd"/>
+      <w:r>
+        <w:rPr>
+          <w:lang w:val="en-GB"/>
+        </w:rPr>
+        <w:t xml:space="preserve">, variable range </w:t>
       </w:r>
       <w:r>
         <w:rPr>
@@ -2726,7 +3218,14 @@
         <w:rPr>
           <w:lang w:val="en-GB"/>
         </w:rPr>
-        <w:t>B/s (200 MS/s on each channel) in real-time. More testing is needed to find what is limiting us (Ga</w:t>
+        <w:t>B/s (200 MS/s on each channel) in real-time. More testing is needed to find what is limiting us (</w:t>
+      </w:r>
+      <w:proofErr w:type="spellStart"/>
+      <w:r>
+        <w:rPr>
+          <w:lang w:val="en-GB"/>
+        </w:rPr>
+        <w:t>Ga</w:t>
       </w:r>
       <w:r>
         <w:rPr>
@@ -2738,7 +3237,14 @@
         <w:rPr>
           <w:lang w:val="en-GB"/>
         </w:rPr>
-        <w:t xml:space="preserve">e card can support ~5 </w:t>
+        <w:t>e</w:t>
+      </w:r>
+      <w:proofErr w:type="spellEnd"/>
+      <w:r>
+        <w:rPr>
+          <w:lang w:val="en-GB"/>
+        </w:rPr>
+        <w:t xml:space="preserve"> card can support ~5 </w:t>
       </w:r>
       <w:r>
         <w:rPr>
@@ -2962,7 +3468,21 @@
         <w:rPr>
           <w:lang w:val="en-GB"/>
         </w:rPr>
-        <w:t>cards. For general purpose display needs, the built-in Intel GPU (such at Iris / UHD) should be sufficient.</w:t>
+        <w:t xml:space="preserve">cards. For general purpose display needs, the built-in Intel GPU (such </w:t>
+      </w:r>
+      <w:proofErr w:type="spellStart"/>
+      <w:r>
+        <w:rPr>
+          <w:lang w:val="en-GB"/>
+        </w:rPr>
+        <w:t>at</w:t>
+      </w:r>
+      <w:proofErr w:type="spellEnd"/>
+      <w:r>
+        <w:rPr>
+          <w:lang w:val="en-GB"/>
+        </w:rPr>
+        <w:t xml:space="preserve"> Iris / UHD) should be sufficient.</w:t>
       </w:r>
     </w:p>
     <w:p>
@@ -3077,7 +3597,21 @@
         <w:rPr>
           <w:lang w:val="en-GB"/>
         </w:rPr>
-        <w:t xml:space="preserve">. In the visual studio installer, you will need to install the following packages : python development and desktop development with C++. </w:t>
+        <w:t xml:space="preserve">. In the visual studio installer, you will need to install the following </w:t>
+      </w:r>
+      <w:proofErr w:type="gramStart"/>
+      <w:r>
+        <w:rPr>
+          <w:lang w:val="en-GB"/>
+        </w:rPr>
+        <w:t>packages :</w:t>
+      </w:r>
+      <w:proofErr w:type="gramEnd"/>
+      <w:r>
+        <w:rPr>
+          <w:lang w:val="en-GB"/>
+        </w:rPr>
+        <w:t xml:space="preserve"> python development and desktop development with C++. </w:t>
       </w:r>
     </w:p>
     <w:p>
@@ -3186,17 +3720,36 @@
           <w:bCs/>
           <w:lang w:val="en-GB"/>
         </w:rPr>
-        <w:t xml:space="preserve">to use spyder in </w:t>
-      </w:r>
+        <w:t xml:space="preserve">to use </w:t>
+      </w:r>
+      <w:proofErr w:type="spellStart"/>
       <w:r>
         <w:rPr>
           <w:b/>
           <w:bCs/>
           <w:lang w:val="en-GB"/>
         </w:rPr>
+        <w:t>spyder</w:t>
+      </w:r>
+      <w:proofErr w:type="spellEnd"/>
+      <w:r>
+        <w:rPr>
+          <w:b/>
+          <w:bCs/>
+          <w:lang w:val="en-GB"/>
+        </w:rPr>
+        <w:t xml:space="preserve"> in </w:t>
+      </w:r>
+      <w:r>
+        <w:rPr>
+          <w:b/>
+          <w:bCs/>
+          <w:lang w:val="en-GB"/>
+        </w:rPr>
         <w:t xml:space="preserve">the latest </w:t>
       </w:r>
       <w:hyperlink r:id="rId20" w:history="1">
+        <w:proofErr w:type="spellStart"/>
         <w:r>
           <w:rPr>
             <w:rStyle w:val="Hyperlink"/>
@@ -3206,6 +3759,7 @@
           </w:rPr>
           <w:t>WinPython</w:t>
         </w:r>
+        <w:proofErr w:type="spellEnd"/>
       </w:hyperlink>
       <w:r>
         <w:rPr>
@@ -3304,7 +3858,21 @@
         <w:rPr>
           <w:lang w:val="en-GB"/>
         </w:rPr>
-        <w:t>: slack_sdk.</w:t>
+        <w:t xml:space="preserve">: </w:t>
+      </w:r>
+      <w:proofErr w:type="spellStart"/>
+      <w:r>
+        <w:rPr>
+          <w:lang w:val="en-GB"/>
+        </w:rPr>
+        <w:t>slack_sdk</w:t>
+      </w:r>
+      <w:proofErr w:type="spellEnd"/>
+      <w:r>
+        <w:rPr>
+          <w:lang w:val="en-GB"/>
+        </w:rPr>
+        <w:t>.</w:t>
       </w:r>
     </w:p>
     <w:p>
@@ -3334,12 +3902,14 @@
           <w:lang w:val="en-GB"/>
         </w:rPr>
       </w:pPr>
+      <w:proofErr w:type="spellStart"/>
       <w:r>
         <w:rPr>
           <w:lang w:val="en-GB"/>
         </w:rPr>
         <w:t>slack_sdk</w:t>
       </w:r>
+      <w:proofErr w:type="spellEnd"/>
     </w:p>
     <w:p>
       <w:pPr>
@@ -3435,6 +4005,7 @@
           <w:lang w:val="en-GB"/>
         </w:rPr>
       </w:pPr>
+      <w:proofErr w:type="spellStart"/>
       <w:r>
         <w:rPr>
           <w:lang w:val="en-GB"/>
@@ -3447,6 +4018,7 @@
         </w:rPr>
         <w:t>yqtgraph</w:t>
       </w:r>
+      <w:proofErr w:type="spellEnd"/>
     </w:p>
     <w:p>
       <w:pPr>
@@ -3460,12 +4032,14 @@
           <w:lang w:val="en-GB"/>
         </w:rPr>
       </w:pPr>
+      <w:proofErr w:type="spellStart"/>
       <w:r>
         <w:rPr>
           <w:lang w:val="en-GB"/>
         </w:rPr>
         <w:t>os</w:t>
       </w:r>
+      <w:proofErr w:type="spellEnd"/>
     </w:p>
     <w:p>
       <w:pPr>
@@ -3498,12 +4072,14 @@
           <w:lang w:val="en-GB"/>
         </w:rPr>
       </w:pPr>
+      <w:proofErr w:type="spellStart"/>
       <w:r>
         <w:rPr>
           <w:lang w:val="en-GB"/>
         </w:rPr>
         <w:t>numpy</w:t>
       </w:r>
+      <w:proofErr w:type="spellEnd"/>
     </w:p>
     <w:p>
       <w:pPr>
@@ -3537,12 +4113,14 @@
           <w:lang w:val="en-GB"/>
         </w:rPr>
       </w:pPr>
+      <w:proofErr w:type="spellStart"/>
       <w:r>
         <w:rPr>
           <w:lang w:val="en-GB"/>
         </w:rPr>
         <w:t>enum</w:t>
       </w:r>
+      <w:proofErr w:type="spellEnd"/>
     </w:p>
     <w:p>
       <w:pPr>
@@ -3609,12 +4187,21 @@
         <w:t xml:space="preserve">Download the </w:t>
       </w:r>
       <w:hyperlink r:id="rId21" w:history="1">
+        <w:proofErr w:type="spellStart"/>
         <w:r>
           <w:rPr>
             <w:rStyle w:val="Hyperlink"/>
             <w:lang w:val="en-GB"/>
           </w:rPr>
-          <w:t>Matlab Runtime 2023b</w:t>
+          <w:t>Matlab</w:t>
+        </w:r>
+        <w:proofErr w:type="spellEnd"/>
+        <w:r>
+          <w:rPr>
+            <w:rStyle w:val="Hyperlink"/>
+            <w:lang w:val="en-GB"/>
+          </w:rPr>
+          <w:t xml:space="preserve"> Runtime 2023b</w:t>
         </w:r>
       </w:hyperlink>
       <w:r>
@@ -3627,7 +4214,21 @@
         <w:rPr>
           <w:lang w:val="en-GB"/>
         </w:rPr>
-        <w:t xml:space="preserve">. This is necessary to run the compiled matlab code </w:t>
+        <w:t xml:space="preserve">. This is necessary to run the compiled </w:t>
+      </w:r>
+      <w:proofErr w:type="spellStart"/>
+      <w:r>
+        <w:rPr>
+          <w:lang w:val="en-GB"/>
+        </w:rPr>
+        <w:t>matlab</w:t>
+      </w:r>
+      <w:proofErr w:type="spellEnd"/>
+      <w:r>
+        <w:rPr>
+          <w:lang w:val="en-GB"/>
+        </w:rPr>
+        <w:t xml:space="preserve"> code </w:t>
       </w:r>
       <w:r>
         <w:rPr>
@@ -3697,6 +4298,7 @@
         <w:t xml:space="preserve">Download the latest release or a specific version of the code on </w:t>
       </w:r>
       <w:hyperlink r:id="rId22" w:history="1">
+        <w:proofErr w:type="spellStart"/>
         <w:r>
           <w:rPr>
             <w:rStyle w:val="Hyperlink"/>
@@ -3704,6 +4306,7 @@
           </w:rPr>
           <w:t>github</w:t>
         </w:r>
+        <w:proofErr w:type="spellEnd"/>
       </w:hyperlink>
       <w:r>
         <w:rPr>
@@ -3742,12 +4345,14 @@
         </w:rPr>
         <w:t>” python file located in the “</w:t>
       </w:r>
+      <w:proofErr w:type="spellStart"/>
       <w:r>
         <w:rPr>
           <w:lang w:val="en-GB"/>
         </w:rPr>
         <w:t>python_interface</w:t>
       </w:r>
+      <w:proofErr w:type="spellEnd"/>
       <w:r>
         <w:rPr>
           <w:lang w:val="en-GB"/>
@@ -4000,12 +4605,14 @@
         </w:rPr>
         <w:t>” located in the “</w:t>
       </w:r>
+      <w:proofErr w:type="spellStart"/>
       <w:r>
         <w:rPr>
           <w:lang w:val="en-GB"/>
         </w:rPr>
         <w:t>C_app_working_directory</w:t>
       </w:r>
+      <w:proofErr w:type="spellEnd"/>
       <w:r>
         <w:rPr>
           <w:lang w:val="en-GB"/>
@@ -4447,6 +5054,7 @@
           <w:lang w:val="fr-FR"/>
         </w:rPr>
       </w:pPr>
+      <w:proofErr w:type="spellStart"/>
       <w:r>
         <w:rPr>
           <w:b/>
@@ -4455,21 +5063,58 @@
         </w:rPr>
         <w:t>Pre-acquisition</w:t>
       </w:r>
+      <w:proofErr w:type="spellEnd"/>
       <w:r>
         <w:rPr>
           <w:b/>
           <w:bCs/>
           <w:lang w:val="fr-FR"/>
         </w:rPr>
-        <w:t xml:space="preserve"> (Requires the acquis</w:t>
-      </w:r>
+        <w:t xml:space="preserve"> (</w:t>
+      </w:r>
+      <w:proofErr w:type="spellStart"/>
       <w:r>
         <w:rPr>
           <w:b/>
           <w:bCs/>
           <w:lang w:val="fr-FR"/>
         </w:rPr>
-        <w:t>ition card)</w:t>
+        <w:t>Requires</w:t>
+      </w:r>
+      <w:proofErr w:type="spellEnd"/>
+      <w:r>
+        <w:rPr>
+          <w:b/>
+          <w:bCs/>
+          <w:lang w:val="fr-FR"/>
+        </w:rPr>
+        <w:t xml:space="preserve"> the acquis</w:t>
+      </w:r>
+      <w:r>
+        <w:rPr>
+          <w:b/>
+          <w:bCs/>
+          <w:lang w:val="fr-FR"/>
+        </w:rPr>
+        <w:t xml:space="preserve">ition </w:t>
+      </w:r>
+      <w:proofErr w:type="spellStart"/>
+      <w:r>
+        <w:rPr>
+          <w:b/>
+          <w:bCs/>
+          <w:lang w:val="fr-FR"/>
+        </w:rPr>
+        <w:t>card</w:t>
+      </w:r>
+      <w:proofErr w:type="spellEnd"/>
+      <w:r>
+        <w:rPr>
+          <w:b/>
+          <w:bCs/>
+          <w:lang w:val="fr-FR"/>
+        </w:rPr>
+        <w:t>)</w:t>
       </w:r>
     </w:p>
     <w:p>
@@ -4490,7 +5135,21 @@
         <w:rPr>
           <w:lang w:val="en-GB"/>
         </w:rPr>
-        <w:t xml:space="preserve">In this mode, you acquire a short batch of raw data with the acquisition card that will be used to find the DCS correction parameters. It is important to configure the Apriori and the Gage card Parameters before doing the pre-acquisition because these parameters will be used for the real-time processing. These parameters </w:t>
+        <w:t xml:space="preserve">In this mode, you acquire a short batch of raw data with the acquisition card that will be used to find the DCS correction parameters. It is important to configure the </w:t>
+      </w:r>
+      <w:proofErr w:type="spellStart"/>
+      <w:r>
+        <w:rPr>
+          <w:lang w:val="en-GB"/>
+        </w:rPr>
+        <w:t>Apriori</w:t>
+      </w:r>
+      <w:proofErr w:type="spellEnd"/>
+      <w:r>
+        <w:rPr>
+          <w:lang w:val="en-GB"/>
+        </w:rPr>
+        <w:t xml:space="preserve"> and the Gage card Parameters before doing the pre-acquisition because these parameters will be used for the real-time processing. These parameters </w:t>
       </w:r>
       <w:r>
         <w:rPr>
@@ -4510,11 +5169,19 @@
         </w:rPr>
         <w:t>in the “</w:t>
       </w:r>
-      <w:r>
-        <w:rPr>
-          <w:lang w:val="en-GB"/>
-        </w:rPr>
-        <w:t>Parameters tab</w:t>
+      <w:proofErr w:type="gramStart"/>
+      <w:r>
+        <w:rPr>
+          <w:lang w:val="en-GB"/>
+        </w:rPr>
+        <w:t>Parameters</w:t>
+      </w:r>
+      <w:proofErr w:type="gramEnd"/>
+      <w:r>
+        <w:rPr>
+          <w:lang w:val="en-GB"/>
+        </w:rPr>
+        <w:t xml:space="preserve"> tab</w:t>
       </w:r>
       <w:r>
         <w:rPr>
@@ -4569,7 +5236,25 @@
           <w:bCs/>
           <w:lang w:val="en-GB"/>
         </w:rPr>
-        <w:t xml:space="preserve"> (Requires the Matlab Runtime)</w:t>
+        <w:t xml:space="preserve"> (Requires the </w:t>
+      </w:r>
+      <w:proofErr w:type="spellStart"/>
+      <w:r>
+        <w:rPr>
+          <w:b/>
+          <w:bCs/>
+          <w:lang w:val="en-GB"/>
+        </w:rPr>
+        <w:t>Matlab</w:t>
+      </w:r>
+      <w:proofErr w:type="spellEnd"/>
+      <w:r>
+        <w:rPr>
+          <w:b/>
+          <w:bCs/>
+          <w:lang w:val="en-GB"/>
+        </w:rPr>
+        <w:t xml:space="preserve"> Runtime)</w:t>
       </w:r>
     </w:p>
     <w:p>
@@ -4592,11 +5277,19 @@
         </w:rPr>
         <w:t xml:space="preserve">This mode calls the </w:t>
       </w:r>
-      <w:r>
-        <w:rPr>
-          <w:lang w:val="en-GB"/>
-        </w:rPr>
-        <w:t>matlab executable “</w:t>
+      <w:proofErr w:type="spellStart"/>
+      <w:r>
+        <w:rPr>
+          <w:lang w:val="en-GB"/>
+        </w:rPr>
+        <w:t>matlab</w:t>
+      </w:r>
+      <w:proofErr w:type="spellEnd"/>
+      <w:r>
+        <w:rPr>
+          <w:lang w:val="en-GB"/>
+        </w:rPr>
+        <w:t xml:space="preserve"> executable “</w:t>
       </w:r>
       <w:r>
         <w:rPr>
@@ -4608,14 +5301,30 @@
         <w:rPr>
           <w:lang w:val="en-GB"/>
         </w:rPr>
-        <w:t>.exe” to compute the different DCS correction parameters. The executable uses the raw data acquired in the pre-acquisition mode. The matlab script is available in the “</w:t>
-      </w:r>
+        <w:t xml:space="preserve">.exe” to compute the different DCS correction parameters. The executable uses the raw data acquired in the pre-acquisition mode. The </w:t>
+      </w:r>
+      <w:proofErr w:type="spellStart"/>
+      <w:r>
+        <w:rPr>
+          <w:lang w:val="en-GB"/>
+        </w:rPr>
+        <w:t>matlab</w:t>
+      </w:r>
+      <w:proofErr w:type="spellEnd"/>
+      <w:r>
+        <w:rPr>
+          <w:lang w:val="en-GB"/>
+        </w:rPr>
+        <w:t xml:space="preserve"> script is available in the “</w:t>
+      </w:r>
+      <w:proofErr w:type="spellStart"/>
       <w:r>
         <w:rPr>
           <w:lang w:val="en-GB"/>
         </w:rPr>
         <w:t>Matlab_computeParamsScripts</w:t>
       </w:r>
+      <w:proofErr w:type="spellEnd"/>
       <w:r>
         <w:rPr>
           <w:lang w:val="en-GB"/>
@@ -4724,12 +5433,14 @@
         </w:rPr>
         <w:t>The script is available in the “</w:t>
       </w:r>
+      <w:proofErr w:type="spellStart"/>
       <w:r>
         <w:rPr>
           <w:lang w:val="en-GB"/>
         </w:rPr>
         <w:t>Matlab_computeParamsScripts</w:t>
       </w:r>
+      <w:proofErr w:type="spellEnd"/>
       <w:r>
         <w:rPr>
           <w:lang w:val="en-GB"/>
@@ -4776,7 +5487,23 @@
           <w:b/>
           <w:bCs/>
         </w:rPr>
-        <w:t>(Requires the acquisition card</w:t>
+        <w:t>(</w:t>
+      </w:r>
+      <w:proofErr w:type="gramStart"/>
+      <w:r>
+        <w:rPr>
+          <w:b/>
+          <w:bCs/>
+        </w:rPr>
+        <w:t>Requires</w:t>
+      </w:r>
+      <w:proofErr w:type="gramEnd"/>
+      <w:r>
+        <w:rPr>
+          <w:b/>
+          <w:bCs/>
+        </w:rPr>
+        <w:t xml:space="preserve"> the acquisition card</w:t>
       </w:r>
       <w:r>
         <w:rPr>
@@ -4811,7 +5538,21 @@
         <w:rPr>
           <w:lang w:val="en-GB"/>
         </w:rPr>
-        <w:t>After computing the DCS parameters, you can start the real-time averaging with the “Start real time acq+processing” button.</w:t>
+        <w:t xml:space="preserve">After computing the DCS parameters, you can start the real-time averaging with the “Start real time </w:t>
+      </w:r>
+      <w:proofErr w:type="spellStart"/>
+      <w:r>
+        <w:rPr>
+          <w:lang w:val="en-GB"/>
+        </w:rPr>
+        <w:t>acq+processing</w:t>
+      </w:r>
+      <w:proofErr w:type="spellEnd"/>
+      <w:r>
+        <w:rPr>
+          <w:lang w:val="en-GB"/>
+        </w:rPr>
+        <w:t>” button.</w:t>
       </w:r>
       <w:r>
         <w:rPr>
@@ -5039,12 +5780,14 @@
           <w:lang w:val="en-GB"/>
         </w:rPr>
       </w:pPr>
+      <w:proofErr w:type="spellStart"/>
       <w:r>
         <w:rPr>
           <w:lang w:val="en-GB"/>
         </w:rPr>
         <w:t>interferogram_filtered</w:t>
       </w:r>
+      <w:proofErr w:type="spellEnd"/>
       <w:r>
         <w:rPr>
           <w:lang w:val="en-GB"/>
@@ -5356,12 +6099,14 @@
           <w:lang w:val="en-GB"/>
         </w:rPr>
       </w:pPr>
+      <w:proofErr w:type="spellStart"/>
       <w:r>
         <w:rPr>
           <w:lang w:val="en-GB"/>
         </w:rPr>
         <w:t>interferogram_fast_corrected</w:t>
       </w:r>
+      <w:proofErr w:type="spellEnd"/>
       <w:r>
         <w:rPr>
           <w:lang w:val="en-GB"/>
@@ -5393,12 +6138,14 @@
           <w:lang w:val="en-GB"/>
         </w:rPr>
       </w:pPr>
+      <w:proofErr w:type="spellStart"/>
       <w:r>
         <w:rPr>
           <w:lang w:val="en-GB"/>
         </w:rPr>
         <w:t>interferogram_self_corrected</w:t>
       </w:r>
+      <w:proofErr w:type="spellEnd"/>
       <w:r>
         <w:rPr>
           <w:lang w:val="en-GB"/>
@@ -5418,12 +6165,14 @@
           <w:lang w:val="en-GB"/>
         </w:rPr>
       </w:pPr>
+      <w:proofErr w:type="spellStart"/>
       <w:r>
         <w:rPr>
           <w:lang w:val="en-GB"/>
         </w:rPr>
         <w:t>interferogram_averaged</w:t>
       </w:r>
+      <w:proofErr w:type="spellEnd"/>
       <w:r>
         <w:rPr>
           <w:lang w:val="en-GB"/>
@@ -5510,8 +6259,17 @@
           <w:bCs/>
           <w:lang w:val="en-GB"/>
         </w:rPr>
-        <w:t>is implemented but still needs to be tester thouroughly</w:t>
-      </w:r>
+        <w:t xml:space="preserve">is implemented but still needs to be tester </w:t>
+      </w:r>
+      <w:proofErr w:type="spellStart"/>
+      <w:r>
+        <w:rPr>
+          <w:bCs/>
+          <w:lang w:val="en-GB"/>
+        </w:rPr>
+        <w:t>thouroughly</w:t>
+      </w:r>
+      <w:proofErr w:type="spellEnd"/>
     </w:p>
     <w:p>
       <w:pPr>
@@ -5587,12 +6345,14 @@
         </w:rPr>
         <w:t xml:space="preserve">the </w:t>
       </w:r>
+      <w:proofErr w:type="spellStart"/>
       <w:r>
         <w:rPr>
           <w:lang w:val="en-GB"/>
         </w:rPr>
         <w:t>fft</w:t>
       </w:r>
+      <w:proofErr w:type="spellEnd"/>
       <w:r>
         <w:rPr>
           <w:lang w:val="en-GB"/>
@@ -5791,6 +6551,7 @@
           <w:lang w:val="en-GB"/>
         </w:rPr>
       </w:pPr>
+      <w:proofErr w:type="gramStart"/>
       <w:r>
         <w:rPr>
           <w:sz w:val="28"/>
@@ -5807,6 +6568,7 @@
         </w:rPr>
         <w:t>arameters</w:t>
       </w:r>
+      <w:proofErr w:type="gramEnd"/>
       <w:r>
         <w:rPr>
           <w:sz w:val="28"/>
@@ -5821,21 +6583,53 @@
           <w:szCs w:val="28"/>
           <w:lang w:val="en-GB"/>
         </w:rPr>
-        <w:t xml:space="preserve"> (Apriori, Computed and Gage card)</w:t>
-      </w:r>
-    </w:p>
-    <w:p>
-      <w:pPr>
-        <w:jc w:val="both"/>
-        <w:rPr>
-          <w:lang w:val="en-GB"/>
-        </w:rPr>
-      </w:pPr>
-      <w:r>
-        <w:rPr>
-          <w:lang w:val="en-GB"/>
-        </w:rPr>
-        <w:t>For every real-time acquisition you want to perform, you will need the Apriori and Gage card parameters json files to be filled properly</w:t>
+        <w:t xml:space="preserve"> (</w:t>
+      </w:r>
+      <w:proofErr w:type="spellStart"/>
+      <w:r>
+        <w:rPr>
+          <w:sz w:val="28"/>
+          <w:szCs w:val="28"/>
+          <w:lang w:val="en-GB"/>
+        </w:rPr>
+        <w:t>Apriori</w:t>
+      </w:r>
+      <w:proofErr w:type="spellEnd"/>
+      <w:r>
+        <w:rPr>
+          <w:sz w:val="28"/>
+          <w:szCs w:val="28"/>
+          <w:lang w:val="en-GB"/>
+        </w:rPr>
+        <w:t>, Computed and Gage card)</w:t>
+      </w:r>
+    </w:p>
+    <w:p>
+      <w:pPr>
+        <w:jc w:val="both"/>
+        <w:rPr>
+          <w:lang w:val="en-GB"/>
+        </w:rPr>
+      </w:pPr>
+      <w:r>
+        <w:rPr>
+          <w:lang w:val="en-GB"/>
+        </w:rPr>
+        <w:t xml:space="preserve">For every real-time acquisition you want to perform, you will need the </w:t>
+      </w:r>
+      <w:proofErr w:type="spellStart"/>
+      <w:r>
+        <w:rPr>
+          <w:lang w:val="en-GB"/>
+        </w:rPr>
+        <w:t>Apriori</w:t>
+      </w:r>
+      <w:proofErr w:type="spellEnd"/>
+      <w:r>
+        <w:rPr>
+          <w:lang w:val="en-GB"/>
+        </w:rPr>
+        <w:t xml:space="preserve"> and Gage card parameters json files to be filled properly</w:t>
       </w:r>
       <w:r>
         <w:rPr>
@@ -5885,11 +6679,19 @@
         </w:rPr>
         <w:t xml:space="preserve"> in the “</w:t>
       </w:r>
-      <w:r>
-        <w:rPr>
-          <w:lang w:val="en-GB"/>
-        </w:rPr>
-        <w:t>python_interface\parameters</w:t>
+      <w:proofErr w:type="spellStart"/>
+      <w:r>
+        <w:rPr>
+          <w:lang w:val="en-GB"/>
+        </w:rPr>
+        <w:t>python_interface</w:t>
+      </w:r>
+      <w:proofErr w:type="spellEnd"/>
+      <w:r>
+        <w:rPr>
+          <w:lang w:val="en-GB"/>
+        </w:rPr>
+        <w:t>\parameters</w:t>
       </w:r>
       <w:r>
         <w:rPr>
@@ -6013,7 +6815,21 @@
         <w:rPr>
           <w:lang w:val="en-GB"/>
         </w:rPr>
-        <w:t>The tabs allow loading, editing and saving either of the json files. While you can edit any parameter set at any moment, editing while an acquisition is ongoing is not supported and may lead to unpredictable results. Editing the GaGe and A priori parameters should be done before pre-acquisition. It is at this step that those parameters are sent to the C application. Editing the computed parameters is possible but not supported those are sent from the C application to the Python interface for information purposes only.</w:t>
+        <w:t xml:space="preserve">The tabs allow loading, editing and saving either of the json files. While you can edit any parameter set at any moment, editing while an acquisition is ongoing is not supported and may lead to unpredictable results. Editing the </w:t>
+      </w:r>
+      <w:proofErr w:type="spellStart"/>
+      <w:r>
+        <w:rPr>
+          <w:lang w:val="en-GB"/>
+        </w:rPr>
+        <w:t>GaGe</w:t>
+      </w:r>
+      <w:proofErr w:type="spellEnd"/>
+      <w:r>
+        <w:rPr>
+          <w:lang w:val="en-GB"/>
+        </w:rPr>
+        <w:t xml:space="preserve"> and A priori parameters should be done before pre-acquisition. It is at this step that those parameters are sent to the C application. Editing the computed parameters is possible but not supported those are sent from the C application to the Python interface for information purposes only.</w:t>
       </w:r>
     </w:p>
     <w:p>
@@ -6059,12 +6875,14 @@
           <w:lang w:val="en-GB"/>
         </w:rPr>
       </w:pPr>
+      <w:proofErr w:type="spellStart"/>
       <w:r>
         <w:rPr>
           <w:lang w:val="en-GB"/>
         </w:rPr>
         <w:t>nb_pts_per_buffer</w:t>
       </w:r>
+      <w:proofErr w:type="spellEnd"/>
       <w:r>
         <w:rPr>
           <w:lang w:val="en-GB"/>
@@ -6075,7 +6893,21 @@
         <w:rPr>
           <w:lang w:val="en-GB"/>
         </w:rPr>
-        <w:t xml:space="preserve"> nb_pts_per_buffer allows you to control the total number of points in each buffer. </w:t>
+        <w:t xml:space="preserve"> </w:t>
+      </w:r>
+      <w:proofErr w:type="spellStart"/>
+      <w:r>
+        <w:rPr>
+          <w:lang w:val="en-GB"/>
+        </w:rPr>
+        <w:t>nb_pts_per_buffer</w:t>
+      </w:r>
+      <w:proofErr w:type="spellEnd"/>
+      <w:r>
+        <w:rPr>
+          <w:lang w:val="en-GB"/>
+        </w:rPr>
+        <w:t xml:space="preserve"> allows you to control the total number of points in each buffer. </w:t>
       </w:r>
       <w:r>
         <w:rPr>
@@ -6093,7 +6925,35 @@
         <w:rPr>
           <w:lang w:val="en-GB"/>
         </w:rPr>
-        <w:t xml:space="preserve"> Let’s say we have a sampling rate of 200e6 Hz and 4 channels, we will have 800e6 samples/s. So, depending on the value of  nb_pts_per_buffer, you will have more or less buffer</w:t>
+        <w:t xml:space="preserve"> Let’s say we have a sampling rate of 200e6 Hz and 4 channels, we will have 800e6 samples/s. So, depending on the value </w:t>
+      </w:r>
+      <w:proofErr w:type="gramStart"/>
+      <w:r>
+        <w:rPr>
+          <w:lang w:val="en-GB"/>
+        </w:rPr>
+        <w:t xml:space="preserve">of  </w:t>
+      </w:r>
+      <w:proofErr w:type="spellStart"/>
+      <w:r>
+        <w:rPr>
+          <w:lang w:val="en-GB"/>
+        </w:rPr>
+        <w:t>nb</w:t>
+      </w:r>
+      <w:proofErr w:type="gramEnd"/>
+      <w:r>
+        <w:rPr>
+          <w:lang w:val="en-GB"/>
+        </w:rPr>
+        <w:t>_pts_per_buffer</w:t>
+      </w:r>
+      <w:proofErr w:type="spellEnd"/>
+      <w:r>
+        <w:rPr>
+          <w:lang w:val="en-GB"/>
+        </w:rPr>
+        <w:t>, you will have more or less buffer</w:t>
       </w:r>
       <w:r>
         <w:rPr>
@@ -6135,7 +6995,35 @@
         <w:rPr>
           <w:lang w:val="en-GB"/>
         </w:rPr>
-        <w:t xml:space="preserve"> We don’t recommend going above 100e6 pts per buffer. Also, depending on your dfr value, there is a maximum value possible for nb_pts_per_buffer.</w:t>
+        <w:t xml:space="preserve"> We don’t recommend going above 100e6 pts per buffer. Also, depending on your </w:t>
+      </w:r>
+      <w:proofErr w:type="spellStart"/>
+      <w:r>
+        <w:rPr>
+          <w:lang w:val="en-GB"/>
+        </w:rPr>
+        <w:t>dfr</w:t>
+      </w:r>
+      <w:proofErr w:type="spellEnd"/>
+      <w:r>
+        <w:rPr>
+          <w:lang w:val="en-GB"/>
+        </w:rPr>
+        <w:t xml:space="preserve"> value, there is a maximum value possible for </w:t>
+      </w:r>
+      <w:proofErr w:type="spellStart"/>
+      <w:r>
+        <w:rPr>
+          <w:lang w:val="en-GB"/>
+        </w:rPr>
+        <w:t>nb_pts_per_buffer</w:t>
+      </w:r>
+      <w:proofErr w:type="spellEnd"/>
+      <w:r>
+        <w:rPr>
+          <w:lang w:val="en-GB"/>
+        </w:rPr>
+        <w:t>.</w:t>
       </w:r>
       <w:r>
         <w:rPr>
@@ -6165,25 +7053,131 @@
         <w:rPr>
           <w:lang w:val="en-GB"/>
         </w:rPr>
-        <w:t xml:space="preserve"> for high dfr cases, you may need to reduce nb_pts_per_buffer to have less than 1024 IGMs in each buffer. </w:t>
-      </w:r>
-      <w:r>
-        <w:rPr>
-          <w:lang w:val="en-GB"/>
-        </w:rPr>
-        <w:t xml:space="preserve"> For low dfr cases, you need to make sure that you have &gt;3 IGMs per buffer for the self-correction to work. </w:t>
-      </w:r>
-      <w:r>
-        <w:rPr>
-          <w:lang w:val="en-GB"/>
-        </w:rPr>
-        <w:t>So the code might not be suitable for dfr &lt; 30 Hz. Contact us if you need to operate in this lower dfr range.</w:t>
-      </w:r>
-      <w:r>
-        <w:rPr>
-          <w:lang w:val="en-GB"/>
-        </w:rPr>
-        <w:t xml:space="preserve"> Different cards can have different buffer size limitations, so this statement might be true only fer certain models. We are in contact with GaGe to figure out the limitations of each models.</w:t>
+        <w:t xml:space="preserve"> for high </w:t>
+      </w:r>
+      <w:proofErr w:type="spellStart"/>
+      <w:r>
+        <w:rPr>
+          <w:lang w:val="en-GB"/>
+        </w:rPr>
+        <w:t>dfr</w:t>
+      </w:r>
+      <w:proofErr w:type="spellEnd"/>
+      <w:r>
+        <w:rPr>
+          <w:lang w:val="en-GB"/>
+        </w:rPr>
+        <w:t xml:space="preserve"> cases, you may need to reduce </w:t>
+      </w:r>
+      <w:proofErr w:type="spellStart"/>
+      <w:r>
+        <w:rPr>
+          <w:lang w:val="en-GB"/>
+        </w:rPr>
+        <w:t>nb_pts_per_buffer</w:t>
+      </w:r>
+      <w:proofErr w:type="spellEnd"/>
+      <w:r>
+        <w:rPr>
+          <w:lang w:val="en-GB"/>
+        </w:rPr>
+        <w:t xml:space="preserve"> to have less than 1024 IGMs in each buffer. </w:t>
+      </w:r>
+      <w:r>
+        <w:rPr>
+          <w:lang w:val="en-GB"/>
+        </w:rPr>
+        <w:t xml:space="preserve"> For low </w:t>
+      </w:r>
+      <w:proofErr w:type="spellStart"/>
+      <w:r>
+        <w:rPr>
+          <w:lang w:val="en-GB"/>
+        </w:rPr>
+        <w:t>dfr</w:t>
+      </w:r>
+      <w:proofErr w:type="spellEnd"/>
+      <w:r>
+        <w:rPr>
+          <w:lang w:val="en-GB"/>
+        </w:rPr>
+        <w:t xml:space="preserve"> cases, you need to make sure that you have &gt;3 IGMs per buffer for the self-correction to work. </w:t>
+      </w:r>
+      <w:proofErr w:type="gramStart"/>
+      <w:r>
+        <w:rPr>
+          <w:lang w:val="en-GB"/>
+        </w:rPr>
+        <w:t>So</w:t>
+      </w:r>
+      <w:proofErr w:type="gramEnd"/>
+      <w:r>
+        <w:rPr>
+          <w:lang w:val="en-GB"/>
+        </w:rPr>
+        <w:t xml:space="preserve"> the code might not be suitable for </w:t>
+      </w:r>
+      <w:proofErr w:type="spellStart"/>
+      <w:r>
+        <w:rPr>
+          <w:lang w:val="en-GB"/>
+        </w:rPr>
+        <w:t>dfr</w:t>
+      </w:r>
+      <w:proofErr w:type="spellEnd"/>
+      <w:r>
+        <w:rPr>
+          <w:lang w:val="en-GB"/>
+        </w:rPr>
+        <w:t xml:space="preserve"> &lt; 30 Hz. Contact us if you need to operate in this lower </w:t>
+      </w:r>
+      <w:proofErr w:type="spellStart"/>
+      <w:r>
+        <w:rPr>
+          <w:lang w:val="en-GB"/>
+        </w:rPr>
+        <w:t>dfr</w:t>
+      </w:r>
+      <w:proofErr w:type="spellEnd"/>
+      <w:r>
+        <w:rPr>
+          <w:lang w:val="en-GB"/>
+        </w:rPr>
+        <w:t xml:space="preserve"> range.</w:t>
+      </w:r>
+      <w:r>
+        <w:rPr>
+          <w:lang w:val="en-GB"/>
+        </w:rPr>
+        <w:t xml:space="preserve"> Different cards can have different buffer size limitations, so this statement might be true only fer certain models. We are in contact with </w:t>
+      </w:r>
+      <w:proofErr w:type="spellStart"/>
+      <w:r>
+        <w:rPr>
+          <w:lang w:val="en-GB"/>
+        </w:rPr>
+        <w:t>GaGe</w:t>
+      </w:r>
+      <w:proofErr w:type="spellEnd"/>
+      <w:r>
+        <w:rPr>
+          <w:lang w:val="en-GB"/>
+        </w:rPr>
+        <w:t xml:space="preserve"> to figure out the limitations of each </w:t>
+      </w:r>
+      <w:proofErr w:type="gramStart"/>
+      <w:r>
+        <w:rPr>
+          <w:lang w:val="en-GB"/>
+        </w:rPr>
+        <w:t>models</w:t>
+      </w:r>
+      <w:proofErr w:type="gramEnd"/>
+      <w:r>
+        <w:rPr>
+          <w:lang w:val="en-GB"/>
+        </w:rPr>
+        <w:t>.</w:t>
       </w:r>
       <w:r>
         <w:rPr>
@@ -6204,11 +7198,33 @@
           <w:lang w:val="en-GB"/>
         </w:rPr>
       </w:pPr>
-      <w:r>
-        <w:rPr>
-          <w:lang w:val="en-GB"/>
-        </w:rPr>
-        <w:t xml:space="preserve">segment_size : This parameter controls the number of points acquired for the pre-acquisition </w:t>
+      <w:proofErr w:type="spellStart"/>
+      <w:r>
+        <w:rPr>
+          <w:lang w:val="en-GB"/>
+        </w:rPr>
+        <w:t>segment_</w:t>
+      </w:r>
+      <w:proofErr w:type="gramStart"/>
+      <w:r>
+        <w:rPr>
+          <w:lang w:val="en-GB"/>
+        </w:rPr>
+        <w:t>size</w:t>
+      </w:r>
+      <w:proofErr w:type="spellEnd"/>
+      <w:r>
+        <w:rPr>
+          <w:lang w:val="en-GB"/>
+        </w:rPr>
+        <w:t xml:space="preserve"> :</w:t>
+      </w:r>
+      <w:proofErr w:type="gramEnd"/>
+      <w:r>
+        <w:rPr>
+          <w:lang w:val="en-GB"/>
+        </w:rPr>
+        <w:t xml:space="preserve"> This parameter controls the number of points acquired for the pre-acquisition </w:t>
       </w:r>
       <w:r>
         <w:rPr>
@@ -6226,7 +7242,21 @@
         <w:rPr>
           <w:lang w:val="en-GB"/>
         </w:rPr>
-        <w:t>to increase the number of points if you operate at a low dfr to have enough IGMs for the script to work (&gt; 3 IGMs).</w:t>
+        <w:t xml:space="preserve">to increase the number of points if you operate at a low </w:t>
+      </w:r>
+      <w:proofErr w:type="spellStart"/>
+      <w:r>
+        <w:rPr>
+          <w:lang w:val="en-GB"/>
+        </w:rPr>
+        <w:t>dfr</w:t>
+      </w:r>
+      <w:proofErr w:type="spellEnd"/>
+      <w:r>
+        <w:rPr>
+          <w:lang w:val="en-GB"/>
+        </w:rPr>
+        <w:t xml:space="preserve"> to have enough IGMs for the script to work (&gt; 3 IGMs).</w:t>
       </w:r>
     </w:p>
     <w:p>
@@ -6241,11 +7271,33 @@
           <w:lang w:val="en-GB"/>
         </w:rPr>
       </w:pPr>
-      <w:r>
-        <w:rPr>
-          <w:lang w:val="en-GB"/>
-        </w:rPr>
-        <w:t>nb_channels : number of active channels on your acquisition card. For gage card, it is multiple</w:t>
+      <w:proofErr w:type="spellStart"/>
+      <w:r>
+        <w:rPr>
+          <w:lang w:val="en-GB"/>
+        </w:rPr>
+        <w:t>nb_</w:t>
+      </w:r>
+      <w:proofErr w:type="gramStart"/>
+      <w:r>
+        <w:rPr>
+          <w:lang w:val="en-GB"/>
+        </w:rPr>
+        <w:t>channels</w:t>
+      </w:r>
+      <w:proofErr w:type="spellEnd"/>
+      <w:r>
+        <w:rPr>
+          <w:lang w:val="en-GB"/>
+        </w:rPr>
+        <w:t xml:space="preserve"> :</w:t>
+      </w:r>
+      <w:proofErr w:type="gramEnd"/>
+      <w:r>
+        <w:rPr>
+          <w:lang w:val="en-GB"/>
+        </w:rPr>
+        <w:t xml:space="preserve"> number of active channels on your acquisition card. For gage card, it is multiple</w:t>
       </w:r>
       <w:r>
         <w:rPr>
@@ -6272,6 +7324,7 @@
           <w:lang w:val="en-GB"/>
         </w:rPr>
       </w:pPr>
+      <w:proofErr w:type="spellStart"/>
       <w:r>
         <w:rPr>
           <w:lang w:val="en-GB"/>
@@ -6282,7 +7335,21 @@
         <w:rPr>
           <w:lang w:val="en-GB"/>
         </w:rPr>
-        <w:t>ampling_rate_Hz: Sampling rate of the acquisition. So</w:t>
+        <w:t>ampling_rate_Hz</w:t>
+      </w:r>
+      <w:proofErr w:type="spellEnd"/>
+      <w:r>
+        <w:rPr>
+          <w:lang w:val="en-GB"/>
+        </w:rPr>
+        <w:t xml:space="preserve">: Sampling rate of the acquisition. </w:t>
+      </w:r>
+      <w:proofErr w:type="spellStart"/>
+      <w:r>
+        <w:rPr>
+          <w:lang w:val="en-GB"/>
+        </w:rPr>
+        <w:t>So</w:t>
       </w:r>
       <w:r>
         <w:rPr>
@@ -6290,6 +7357,7 @@
         </w:rPr>
         <w:t>For</w:t>
       </w:r>
+      <w:proofErr w:type="spellEnd"/>
       <w:r>
         <w:rPr>
           <w:lang w:val="en-GB"/>
@@ -6357,11 +7425,19 @@
           <w:lang w:val="en-GB"/>
         </w:rPr>
       </w:pPr>
-      <w:r>
-        <w:rPr>
-          <w:lang w:val="en-GB"/>
-        </w:rPr>
-        <w:t>external_clock: Not implemented yet</w:t>
+      <w:proofErr w:type="spellStart"/>
+      <w:r>
+        <w:rPr>
+          <w:lang w:val="en-GB"/>
+        </w:rPr>
+        <w:t>external_clock</w:t>
+      </w:r>
+      <w:proofErr w:type="spellEnd"/>
+      <w:r>
+        <w:rPr>
+          <w:lang w:val="en-GB"/>
+        </w:rPr>
+        <w:t>: Not implemented yet</w:t>
       </w:r>
       <w:r>
         <w:rPr>
@@ -6382,11 +7458,19 @@
           <w:lang w:val="en-GB"/>
         </w:rPr>
       </w:pPr>
-      <w:r>
-        <w:rPr>
-          <w:lang w:val="en-GB"/>
-        </w:rPr>
-        <w:t>channelX_range_mV: Total range of the channel in mV. Check your card for the available ranges</w:t>
+      <w:proofErr w:type="spellStart"/>
+      <w:r>
+        <w:rPr>
+          <w:lang w:val="en-GB"/>
+        </w:rPr>
+        <w:t>channelX_range_mV</w:t>
+      </w:r>
+      <w:proofErr w:type="spellEnd"/>
+      <w:r>
+        <w:rPr>
+          <w:lang w:val="en-GB"/>
+        </w:rPr>
+        <w:t>: Total range of the channel in mV. Check your card for the available ranges</w:t>
       </w:r>
       <w:r>
         <w:rPr>
@@ -6407,11 +7491,19 @@
           <w:lang w:val="en-GB"/>
         </w:rPr>
       </w:pPr>
-      <w:r>
-        <w:rPr>
-          <w:lang w:val="en-GB"/>
-        </w:rPr>
-        <w:t>channelX_coupling: DC or AC (We recommend using DC)</w:t>
+      <w:proofErr w:type="spellStart"/>
+      <w:r>
+        <w:rPr>
+          <w:lang w:val="en-GB"/>
+        </w:rPr>
+        <w:t>channelX_coupling</w:t>
+      </w:r>
+      <w:proofErr w:type="spellEnd"/>
+      <w:r>
+        <w:rPr>
+          <w:lang w:val="en-GB"/>
+        </w:rPr>
+        <w:t>: DC or AC (We recommend using DC)</w:t>
       </w:r>
       <w:r>
         <w:rPr>
@@ -6432,11 +7524,19 @@
           <w:lang w:val="en-GB"/>
         </w:rPr>
       </w:pPr>
-      <w:r>
-        <w:rPr>
-          <w:lang w:val="en-GB"/>
-        </w:rPr>
-        <w:t>channelX_impedance: 50 or 1e6 (Normally use 50 Ohm)</w:t>
+      <w:proofErr w:type="spellStart"/>
+      <w:r>
+        <w:rPr>
+          <w:lang w:val="en-GB"/>
+        </w:rPr>
+        <w:t>channelX_impedance</w:t>
+      </w:r>
+      <w:proofErr w:type="spellEnd"/>
+      <w:r>
+        <w:rPr>
+          <w:lang w:val="en-GB"/>
+        </w:rPr>
+        <w:t>: 50 or 1e6 (Normally use 50 Ohm)</w:t>
       </w:r>
       <w:r>
         <w:rPr>
@@ -6457,11 +7557,33 @@
           <w:lang w:val="en-GB"/>
         </w:rPr>
       </w:pPr>
-      <w:r>
-        <w:rPr>
-          <w:lang w:val="en-GB"/>
-        </w:rPr>
-        <w:t>trigger_level: This is only relevant for the first buffer, we usually keep it at 0</w:t>
+      <w:proofErr w:type="spellStart"/>
+      <w:r>
+        <w:rPr>
+          <w:lang w:val="en-GB"/>
+        </w:rPr>
+        <w:t>trigger_level</w:t>
+      </w:r>
+      <w:proofErr w:type="spellEnd"/>
+      <w:r>
+        <w:rPr>
+          <w:lang w:val="en-GB"/>
+        </w:rPr>
+        <w:t xml:space="preserve">: This is only relevant for the first </w:t>
+      </w:r>
+      <w:proofErr w:type="gramStart"/>
+      <w:r>
+        <w:rPr>
+          <w:lang w:val="en-GB"/>
+        </w:rPr>
+        <w:t>buffer,</w:t>
+      </w:r>
+      <w:proofErr w:type="gramEnd"/>
+      <w:r>
+        <w:rPr>
+          <w:lang w:val="en-GB"/>
+        </w:rPr>
+        <w:t xml:space="preserve"> we usually keep it at 0</w:t>
       </w:r>
       <w:r>
         <w:rPr>
@@ -6482,11 +7604,19 @@
           <w:lang w:val="en-GB"/>
         </w:rPr>
       </w:pPr>
-      <w:r>
-        <w:rPr>
-          <w:lang w:val="en-GB"/>
-        </w:rPr>
-        <w:t>trigger_source: We usually put 1, because it is the IGMs channel</w:t>
+      <w:proofErr w:type="spellStart"/>
+      <w:r>
+        <w:rPr>
+          <w:lang w:val="en-GB"/>
+        </w:rPr>
+        <w:t>trigger_source</w:t>
+      </w:r>
+      <w:proofErr w:type="spellEnd"/>
+      <w:r>
+        <w:rPr>
+          <w:lang w:val="en-GB"/>
+        </w:rPr>
+        <w:t>: We usually put 1, because it is the IGMs channel</w:t>
       </w:r>
       <w:r>
         <w:rPr>
@@ -6507,11 +7637,26 @@
           <w:lang w:val="en-GB"/>
         </w:rPr>
       </w:pPr>
-      <w:r>
-        <w:rPr>
-          <w:lang w:val="en-GB"/>
-        </w:rPr>
-        <w:t>nb_bytes_per_sample: For 14</w:t>
+      <w:proofErr w:type="spellStart"/>
+      <w:r>
+        <w:rPr>
+          <w:lang w:val="en-GB"/>
+        </w:rPr>
+        <w:t>nb_bytes_per_sample</w:t>
+      </w:r>
+      <w:proofErr w:type="spellEnd"/>
+      <w:r>
+        <w:rPr>
+          <w:lang w:val="en-GB"/>
+        </w:rPr>
+        <w:t xml:space="preserve">: For </w:t>
+      </w:r>
+      <w:proofErr w:type="gramStart"/>
+      <w:r>
+        <w:rPr>
+          <w:lang w:val="en-GB"/>
+        </w:rPr>
+        <w:t>14</w:t>
       </w:r>
       <w:r>
         <w:rPr>
@@ -6523,7 +7668,14 @@
         <w:rPr>
           <w:lang w:val="en-GB"/>
         </w:rPr>
-        <w:t xml:space="preserve"> 16 bit card, this should be 2 bytes</w:t>
+        <w:t xml:space="preserve"> 16 bit</w:t>
+      </w:r>
+      <w:proofErr w:type="gramEnd"/>
+      <w:r>
+        <w:rPr>
+          <w:lang w:val="en-GB"/>
+        </w:rPr>
+        <w:t xml:space="preserve"> card, this should be 2 bytes</w:t>
       </w:r>
       <w:r>
         <w:rPr>
@@ -6610,29 +7762,57 @@
         <w:rPr>
           <w:lang w:val="en-GB"/>
         </w:rPr>
-        <w:t>ref_clock_10MHz : You can give a 10 MHz reference to the gage card. We recommend using this feature if you have a stable 10 MHz reference.</w:t>
-      </w:r>
-    </w:p>
-    <w:p>
-      <w:pPr>
-        <w:jc w:val="both"/>
-        <w:rPr>
-          <w:lang w:val="en-GB"/>
-        </w:rPr>
-      </w:pPr>
-    </w:p>
-    <w:p>
-      <w:pPr>
-        <w:jc w:val="both"/>
-        <w:rPr>
-          <w:lang w:val="en-GB"/>
-        </w:rPr>
-      </w:pPr>
-      <w:r>
-        <w:rPr>
-          <w:lang w:val="en-GB"/>
-        </w:rPr>
-        <w:t>For Apriori parameters:</w:t>
+        <w:t>ref_clock_10</w:t>
+      </w:r>
+      <w:proofErr w:type="gramStart"/>
+      <w:r>
+        <w:rPr>
+          <w:lang w:val="en-GB"/>
+        </w:rPr>
+        <w:t>MHz :</w:t>
+      </w:r>
+      <w:proofErr w:type="gramEnd"/>
+      <w:r>
+        <w:rPr>
+          <w:lang w:val="en-GB"/>
+        </w:rPr>
+        <w:t xml:space="preserve"> You can give a 10 MHz reference to the gage card. We recommend using this feature if you have a stable 10 MHz reference.</w:t>
+      </w:r>
+    </w:p>
+    <w:p>
+      <w:pPr>
+        <w:jc w:val="both"/>
+        <w:rPr>
+          <w:lang w:val="en-GB"/>
+        </w:rPr>
+      </w:pPr>
+    </w:p>
+    <w:p>
+      <w:pPr>
+        <w:jc w:val="both"/>
+        <w:rPr>
+          <w:lang w:val="en-GB"/>
+        </w:rPr>
+      </w:pPr>
+      <w:r>
+        <w:rPr>
+          <w:lang w:val="en-GB"/>
+        </w:rPr>
+        <w:t xml:space="preserve">For </w:t>
+      </w:r>
+      <w:proofErr w:type="spellStart"/>
+      <w:r>
+        <w:rPr>
+          <w:lang w:val="en-GB"/>
+        </w:rPr>
+        <w:t>Apriori</w:t>
+      </w:r>
+      <w:proofErr w:type="spellEnd"/>
+      <w:r>
+        <w:rPr>
+          <w:lang w:val="en-GB"/>
+        </w:rPr>
+        <w:t xml:space="preserve"> parameters:</w:t>
       </w:r>
     </w:p>
     <w:p>
@@ -6647,18 +7827,42 @@
           <w:lang w:val="en-GB"/>
         </w:rPr>
       </w:pPr>
-      <w:r>
-        <w:rPr>
-          <w:lang w:val="en-GB"/>
-        </w:rPr>
-        <w:t>absolute_path: The output data will be saved in this folder. We recommend keeping the default “C:\GPU_acquisition” path. For real-time acquisitions, the “</w:t>
-      </w:r>
+      <w:proofErr w:type="spellStart"/>
+      <w:r>
+        <w:rPr>
+          <w:lang w:val="en-GB"/>
+        </w:rPr>
+        <w:t>absolute_path</w:t>
+      </w:r>
+      <w:proofErr w:type="spellEnd"/>
+      <w:r>
+        <w:rPr>
+          <w:lang w:val="en-GB"/>
+        </w:rPr>
+        <w:t>: The output data will be saved in this folder. We recommend keeping the default “C:\</w:t>
+      </w:r>
+      <w:proofErr w:type="spellStart"/>
+      <w:r>
+        <w:rPr>
+          <w:lang w:val="en-GB"/>
+        </w:rPr>
+        <w:t>GPU_acquisition</w:t>
+      </w:r>
+      <w:proofErr w:type="spellEnd"/>
+      <w:r>
+        <w:rPr>
+          <w:lang w:val="en-GB"/>
+        </w:rPr>
+        <w:t>” path. For real-time acquisitions, the “</w:t>
+      </w:r>
+      <w:proofErr w:type="spellStart"/>
       <w:r>
         <w:rPr>
           <w:lang w:val="en-GB"/>
         </w:rPr>
         <w:t>Real_time_processing</w:t>
       </w:r>
+      <w:proofErr w:type="spellEnd"/>
       <w:r>
         <w:rPr>
           <w:lang w:val="en-GB"/>
@@ -6683,12 +7887,14 @@
         </w:rPr>
         <w:t xml:space="preserve"> For post-processing, the “</w:t>
       </w:r>
+      <w:proofErr w:type="spellStart"/>
       <w:r>
         <w:rPr>
           <w:lang w:val="en-GB"/>
         </w:rPr>
         <w:t>Post_processing</w:t>
       </w:r>
+      <w:proofErr w:type="spellEnd"/>
       <w:r>
         <w:rPr>
           <w:lang w:val="en-GB"/>
@@ -6708,11 +7914,19 @@
           <w:lang w:val="en-GB"/>
         </w:rPr>
       </w:pPr>
-      <w:r>
-        <w:rPr>
-          <w:lang w:val="en-GB"/>
-        </w:rPr>
-        <w:t>save_data_to_file: Put 1 to save the average IGMs and the raw data for post-processing to the output folder.</w:t>
+      <w:proofErr w:type="spellStart"/>
+      <w:r>
+        <w:rPr>
+          <w:lang w:val="en-GB"/>
+        </w:rPr>
+        <w:t>save_data_to_file</w:t>
+      </w:r>
+      <w:proofErr w:type="spellEnd"/>
+      <w:r>
+        <w:rPr>
+          <w:lang w:val="en-GB"/>
+        </w:rPr>
+        <w:t>: Put 1 to save the average IGMs and the raw data for post-processing to the output folder.</w:t>
       </w:r>
       <w:r>
         <w:rPr>
@@ -6733,11 +7947,19 @@
           <w:lang w:val="en-GB"/>
         </w:rPr>
       </w:pPr>
-      <w:r>
-        <w:rPr>
-          <w:lang w:val="en-GB"/>
-        </w:rPr>
-        <w:t xml:space="preserve">nb_buffer_average: </w:t>
+      <w:proofErr w:type="spellStart"/>
+      <w:r>
+        <w:rPr>
+          <w:lang w:val="en-GB"/>
+        </w:rPr>
+        <w:t>nb_buffer_average</w:t>
+      </w:r>
+      <w:proofErr w:type="spellEnd"/>
+      <w:r>
+        <w:rPr>
+          <w:lang w:val="en-GB"/>
+        </w:rPr>
+        <w:t xml:space="preserve">: </w:t>
       </w:r>
       <w:r>
         <w:rPr>
@@ -6757,17 +7979,33 @@
         </w:rPr>
         <w:t xml:space="preserve"> you want to average before saving to file. </w:t>
       </w:r>
+      <w:proofErr w:type="spellStart"/>
       <w:r>
         <w:rPr>
           <w:lang w:val="en-GB"/>
         </w:rPr>
         <w:t>Lets</w:t>
       </w:r>
-      <w:r>
-        <w:rPr>
-          <w:lang w:val="en-GB"/>
-        </w:rPr>
-        <w:t xml:space="preserve"> say you have  80e6 points per buffer with a sampling rate of 200e6 MS/s and 4 channels, this means you have 10 buffers per second. </w:t>
+      <w:proofErr w:type="spellEnd"/>
+      <w:r>
+        <w:rPr>
+          <w:lang w:val="en-GB"/>
+        </w:rPr>
+        <w:t xml:space="preserve"> say you </w:t>
+      </w:r>
+      <w:proofErr w:type="gramStart"/>
+      <w:r>
+        <w:rPr>
+          <w:lang w:val="en-GB"/>
+        </w:rPr>
+        <w:t>have  80</w:t>
+      </w:r>
+      <w:proofErr w:type="gramEnd"/>
+      <w:r>
+        <w:rPr>
+          <w:lang w:val="en-GB"/>
+        </w:rPr>
+        <w:t xml:space="preserve">e6 points per buffer with a sampling rate of 200e6 MS/s and 4 channels, this means you have 10 buffers per second. </w:t>
       </w:r>
       <w:r>
         <w:rPr>
@@ -6779,7 +8017,21 @@
         <w:rPr>
           <w:lang w:val="en-GB"/>
         </w:rPr>
-        <w:t xml:space="preserve"> you put nb_buffer_average = 10, you will have a file with an average IGM every second.</w:t>
+        <w:t xml:space="preserve"> you put </w:t>
+      </w:r>
+      <w:proofErr w:type="spellStart"/>
+      <w:r>
+        <w:rPr>
+          <w:lang w:val="en-GB"/>
+        </w:rPr>
+        <w:t>nb_buffer_average</w:t>
+      </w:r>
+      <w:proofErr w:type="spellEnd"/>
+      <w:r>
+        <w:rPr>
+          <w:lang w:val="en-GB"/>
+        </w:rPr>
+        <w:t xml:space="preserve"> = 10, you will have a file with an average IGM every second.</w:t>
       </w:r>
     </w:p>
     <w:p>
@@ -6794,12 +8046,14 @@
           <w:lang w:val="en-GB"/>
         </w:rPr>
       </w:pPr>
+      <w:proofErr w:type="spellStart"/>
       <w:r>
         <w:rPr>
           <w:lang w:val="en-GB"/>
         </w:rPr>
         <w:t>fr_approx_Hz</w:t>
       </w:r>
+      <w:proofErr w:type="spellEnd"/>
       <w:r>
         <w:rPr>
           <w:lang w:val="en-GB"/>
@@ -6810,7 +8064,35 @@
         <w:rPr>
           <w:lang w:val="en-GB"/>
         </w:rPr>
-        <w:t xml:space="preserve">If you have 1 comb going through your sample, this is the fr value of the comb. If both combs go through the sample, this is the average value of the two fr. It can be an approximate value, but more precise value will </w:t>
+        <w:t xml:space="preserve">If you have 1 comb going through your sample, this is the </w:t>
+      </w:r>
+      <w:proofErr w:type="spellStart"/>
+      <w:r>
+        <w:rPr>
+          <w:lang w:val="en-GB"/>
+        </w:rPr>
+        <w:t>fr</w:t>
+      </w:r>
+      <w:proofErr w:type="spellEnd"/>
+      <w:r>
+        <w:rPr>
+          <w:lang w:val="en-GB"/>
+        </w:rPr>
+        <w:t xml:space="preserve"> value of the comb. If both combs go through the sample, this is the average value of the two </w:t>
+      </w:r>
+      <w:proofErr w:type="spellStart"/>
+      <w:r>
+        <w:rPr>
+          <w:lang w:val="en-GB"/>
+        </w:rPr>
+        <w:t>fr.</w:t>
+      </w:r>
+      <w:proofErr w:type="spellEnd"/>
+      <w:r>
+        <w:rPr>
+          <w:lang w:val="en-GB"/>
+        </w:rPr>
+        <w:t xml:space="preserve"> It can be an approximate value, but more precise value will </w:t>
       </w:r>
       <w:r>
         <w:rPr>
@@ -6843,11 +8125,33 @@
           <w:lang w:val="en-GB"/>
         </w:rPr>
       </w:pPr>
-      <w:r>
-        <w:rPr>
-          <w:lang w:val="en-GB"/>
-        </w:rPr>
-        <w:t>dfr_approx_Hz: For the matlab script to work, you need to give an approximate</w:t>
+      <w:proofErr w:type="spellStart"/>
+      <w:r>
+        <w:rPr>
+          <w:lang w:val="en-GB"/>
+        </w:rPr>
+        <w:t>dfr_approx_Hz</w:t>
+      </w:r>
+      <w:proofErr w:type="spellEnd"/>
+      <w:r>
+        <w:rPr>
+          <w:lang w:val="en-GB"/>
+        </w:rPr>
+        <w:t xml:space="preserve">: For the </w:t>
+      </w:r>
+      <w:proofErr w:type="spellStart"/>
+      <w:r>
+        <w:rPr>
+          <w:lang w:val="en-GB"/>
+        </w:rPr>
+        <w:t>matlab</w:t>
+      </w:r>
+      <w:proofErr w:type="spellEnd"/>
+      <w:r>
+        <w:rPr>
+          <w:lang w:val="en-GB"/>
+        </w:rPr>
+        <w:t xml:space="preserve"> script to work, you need to give an approximate</w:t>
       </w:r>
       <w:r>
         <w:rPr>
@@ -6859,7 +8163,21 @@
         <w:rPr>
           <w:lang w:val="en-GB"/>
         </w:rPr>
-        <w:t xml:space="preserve">) value of the current dfr of you IGMs. </w:t>
+        <w:t xml:space="preserve">) value of the current </w:t>
+      </w:r>
+      <w:proofErr w:type="spellStart"/>
+      <w:r>
+        <w:rPr>
+          <w:lang w:val="en-GB"/>
+        </w:rPr>
+        <w:t>dfr</w:t>
+      </w:r>
+      <w:proofErr w:type="spellEnd"/>
+      <w:r>
+        <w:rPr>
+          <w:lang w:val="en-GB"/>
+        </w:rPr>
+        <w:t xml:space="preserve"> of you IGMs. </w:t>
       </w:r>
     </w:p>
     <w:p>
@@ -6874,12 +8192,14 @@
           <w:lang w:val="en-GB"/>
         </w:rPr>
       </w:pPr>
+      <w:proofErr w:type="spellStart"/>
       <w:r>
         <w:rPr>
           <w:lang w:val="en-GB"/>
         </w:rPr>
         <w:t>minimum_signal_level_threshold_mV</w:t>
       </w:r>
+      <w:proofErr w:type="spellEnd"/>
       <w:r>
         <w:rPr>
           <w:lang w:val="en-GB"/>
@@ -6917,6 +8237,7 @@
           <w:lang w:val="en-GB"/>
         </w:rPr>
       </w:pPr>
+      <w:proofErr w:type="spellStart"/>
       <w:r>
         <w:rPr>
           <w:lang w:val="en-GB"/>
@@ -6924,6 +8245,7 @@
         <w:lastRenderedPageBreak/>
         <w:t>maximum_signal_level_threshold_mV</w:t>
       </w:r>
+      <w:proofErr w:type="spellEnd"/>
       <w:r>
         <w:rPr>
           <w:lang w:val="en-GB"/>
@@ -7013,19 +8335,7 @@
         <w:rPr>
           <w:lang w:val="en-GB"/>
         </w:rPr>
-        <w:t>: Wavelength of the</w:t>
-      </w:r>
-      <w:r>
-        <w:rPr>
-          <w:lang w:val="en-GB"/>
-        </w:rPr>
-        <w:t xml:space="preserve"> second</w:t>
-      </w:r>
-      <w:r>
-        <w:rPr>
-          <w:lang w:val="en-GB"/>
-        </w:rPr>
-        <w:t xml:space="preserve"> reference laser used fast resampling. It can be an approximate value, but more precise value will give better results.</w:t>
+        <w:t>: Wavelength of the second reference laser used fast resampling. It can be an approximate value, but more precise value will give better results.</w:t>
       </w:r>
       <w:r>
         <w:rPr>
@@ -7052,12 +8362,14 @@
           <w:lang w:val="en-GB"/>
         </w:rPr>
       </w:pPr>
+      <w:proofErr w:type="spellStart"/>
       <w:r>
         <w:rPr>
           <w:lang w:val="en-GB"/>
         </w:rPr>
         <w:t>nb_phase_references</w:t>
       </w:r>
+      <w:proofErr w:type="spellEnd"/>
       <w:r>
         <w:rPr>
           <w:lang w:val="en-GB"/>
@@ -7068,7 +8380,21 @@
         <w:rPr>
           <w:lang w:val="en-GB"/>
         </w:rPr>
-        <w:t>. (0 for no references, 1 for two optical beat notes with a cw and 2 if you have the 2 CEOs.</w:t>
+        <w:t xml:space="preserve">. (0 for no references, 1 for two optical beat notes with a </w:t>
+      </w:r>
+      <w:proofErr w:type="spellStart"/>
+      <w:r>
+        <w:rPr>
+          <w:lang w:val="en-GB"/>
+        </w:rPr>
+        <w:t>cw</w:t>
+      </w:r>
+      <w:proofErr w:type="spellEnd"/>
+      <w:r>
+        <w:rPr>
+          <w:lang w:val="en-GB"/>
+        </w:rPr>
+        <w:t xml:space="preserve"> and 2 if you have the 2 CEOs.</w:t>
       </w:r>
     </w:p>
     <w:p>
@@ -7083,12 +8409,14 @@
           <w:lang w:val="en-GB"/>
         </w:rPr>
       </w:pPr>
+      <w:proofErr w:type="spellStart"/>
       <w:r>
         <w:rPr>
           <w:lang w:val="en-GB"/>
         </w:rPr>
         <w:t>do_phase_projection</w:t>
       </w:r>
+      <w:proofErr w:type="spellEnd"/>
       <w:r>
         <w:rPr>
           <w:lang w:val="en-GB"/>
@@ -7108,12 +8436,14 @@
           <w:lang w:val="en-GB"/>
         </w:rPr>
       </w:pPr>
+      <w:proofErr w:type="spellStart"/>
       <w:r>
         <w:rPr>
           <w:lang w:val="en-GB"/>
         </w:rPr>
         <w:t>projection_wvl_nm</w:t>
       </w:r>
+      <w:proofErr w:type="spellEnd"/>
       <w:r>
         <w:rPr>
           <w:lang w:val="en-GB"/>
@@ -7160,14 +8490,32 @@
         <w:rPr>
           <w:lang w:val="en-GB"/>
         </w:rPr>
-        <w:t xml:space="preserve"> Lets say you have a reference laser at 1565 nm and you want to measure methane around 1650 nm, you would put </w:t>
-      </w:r>
+        <w:t xml:space="preserve"> </w:t>
+      </w:r>
+      <w:proofErr w:type="spellStart"/>
+      <w:proofErr w:type="gramStart"/>
+      <w:r>
+        <w:rPr>
+          <w:lang w:val="en-GB"/>
+        </w:rPr>
+        <w:t>Lets</w:t>
+      </w:r>
+      <w:proofErr w:type="spellEnd"/>
+      <w:proofErr w:type="gramEnd"/>
+      <w:r>
+        <w:rPr>
+          <w:lang w:val="en-GB"/>
+        </w:rPr>
+        <w:t xml:space="preserve"> say you have a reference laser at 1565 nm and you want to measure methane around 1650 nm, you would put </w:t>
+      </w:r>
+      <w:proofErr w:type="spellStart"/>
       <w:r>
         <w:rPr>
           <w:lang w:val="en-GB"/>
         </w:rPr>
         <w:t>projection_wvl_nm</w:t>
       </w:r>
+      <w:proofErr w:type="spellEnd"/>
       <w:r>
         <w:rPr>
           <w:lang w:val="en-GB"/>
@@ -7193,12 +8541,14 @@
           <w:lang w:val="en-GB"/>
         </w:rPr>
       </w:pPr>
+      <w:proofErr w:type="spellStart"/>
       <w:r>
         <w:rPr>
           <w:lang w:val="en-GB"/>
         </w:rPr>
         <w:t>do_fast_resampling</w:t>
       </w:r>
+      <w:proofErr w:type="spellEnd"/>
       <w:r>
         <w:rPr>
           <w:lang w:val="en-GB"/>
@@ -7227,7 +8577,21 @@
         <w:rPr>
           <w:lang w:val="en-GB"/>
         </w:rPr>
-        <w:t xml:space="preserve"> the fast resampling to remove fast dfr noise. </w:t>
+        <w:t xml:space="preserve"> the fast resampling to remove fast </w:t>
+      </w:r>
+      <w:proofErr w:type="spellStart"/>
+      <w:r>
+        <w:rPr>
+          <w:lang w:val="en-GB"/>
+        </w:rPr>
+        <w:t>dfr</w:t>
+      </w:r>
+      <w:proofErr w:type="spellEnd"/>
+      <w:r>
+        <w:rPr>
+          <w:lang w:val="en-GB"/>
+        </w:rPr>
+        <w:t xml:space="preserve"> noise. </w:t>
       </w:r>
     </w:p>
     <w:p>
@@ -7242,12 +8606,14 @@
           <w:lang w:val="en-GB"/>
         </w:rPr>
       </w:pPr>
+      <w:proofErr w:type="spellStart"/>
       <w:r>
         <w:rPr>
           <w:lang w:val="en-GB"/>
         </w:rPr>
         <w:t>spectro_mode</w:t>
       </w:r>
+      <w:proofErr w:type="spellEnd"/>
       <w:r>
         <w:rPr>
           <w:lang w:val="en-GB"/>
@@ -7301,13 +8667,27 @@
         <w:rPr>
           <w:lang w:val="en-GB"/>
         </w:rPr>
-        <w:t xml:space="preserve">0 is </w:t>
-      </w:r>
-      <w:r>
-        <w:rPr>
-          <w:lang w:val="en-GB"/>
-        </w:rPr>
-        <w:t xml:space="preserve"> for when </w:t>
+        <w:t xml:space="preserve">0 </w:t>
+      </w:r>
+      <w:proofErr w:type="gramStart"/>
+      <w:r>
+        <w:rPr>
+          <w:lang w:val="en-GB"/>
+        </w:rPr>
+        <w:t xml:space="preserve">is </w:t>
+      </w:r>
+      <w:r>
+        <w:rPr>
+          <w:lang w:val="en-GB"/>
+        </w:rPr>
+        <w:t xml:space="preserve"> for</w:t>
+      </w:r>
+      <w:proofErr w:type="gramEnd"/>
+      <w:r>
+        <w:rPr>
+          <w:lang w:val="en-GB"/>
+        </w:rPr>
+        <w:t xml:space="preserve"> when </w:t>
       </w:r>
       <w:r>
         <w:rPr>
@@ -7441,7 +8821,21 @@
         <w:rPr>
           <w:lang w:val="en-GB"/>
         </w:rPr>
-        <w:t>2 is to do higher harmonic corrections. The parameter nb_harmonic will be used to do the correction at a specific harmonic. This mode is very recent and has only been tested on one DCS setup</w:t>
+        <w:t xml:space="preserve">2 is to do higher harmonic corrections. The parameter </w:t>
+      </w:r>
+      <w:proofErr w:type="spellStart"/>
+      <w:r>
+        <w:rPr>
+          <w:lang w:val="en-GB"/>
+        </w:rPr>
+        <w:t>nb_harmonic</w:t>
+      </w:r>
+      <w:proofErr w:type="spellEnd"/>
+      <w:r>
+        <w:rPr>
+          <w:lang w:val="en-GB"/>
+        </w:rPr>
+        <w:t xml:space="preserve"> will be used to do the correction at a specific harmonic. This mode is very recent and has only been tested on one DCS setup</w:t>
       </w:r>
     </w:p>
     <w:p>
@@ -7456,11 +8850,33 @@
           <w:lang w:val="en-GB"/>
         </w:rPr>
       </w:pPr>
-      <w:r>
-        <w:rPr>
-          <w:lang w:val="en-GB"/>
-        </w:rPr>
-        <w:t>nb_harmonic: Used to specify the harmonic that is being corrected in spectro_mode 2.</w:t>
+      <w:proofErr w:type="spellStart"/>
+      <w:r>
+        <w:rPr>
+          <w:lang w:val="en-GB"/>
+        </w:rPr>
+        <w:t>nb_harmonic</w:t>
+      </w:r>
+      <w:proofErr w:type="spellEnd"/>
+      <w:r>
+        <w:rPr>
+          <w:lang w:val="en-GB"/>
+        </w:rPr>
+        <w:t xml:space="preserve">: Used to specify the harmonic that is being corrected in </w:t>
+      </w:r>
+      <w:proofErr w:type="spellStart"/>
+      <w:r>
+        <w:rPr>
+          <w:lang w:val="en-GB"/>
+        </w:rPr>
+        <w:t>spectro_mode</w:t>
+      </w:r>
+      <w:proofErr w:type="spellEnd"/>
+      <w:r>
+        <w:rPr>
+          <w:lang w:val="en-GB"/>
+        </w:rPr>
+        <w:t xml:space="preserve"> 2.</w:t>
       </w:r>
     </w:p>
     <w:p>
@@ -7475,12 +8891,14 @@
           <w:lang w:val="en-GB"/>
         </w:rPr>
       </w:pPr>
+      <w:proofErr w:type="spellStart"/>
       <w:r>
         <w:rPr>
           <w:lang w:val="en-GB"/>
         </w:rPr>
         <w:t>references_total_path_length_offset_m</w:t>
       </w:r>
+      <w:proofErr w:type="spellEnd"/>
       <w:r>
         <w:rPr>
           <w:lang w:val="en-GB"/>
@@ -7512,17 +8930,33 @@
           <w:lang w:val="en-GB"/>
         </w:rPr>
       </w:pPr>
+      <w:proofErr w:type="spellStart"/>
       <w:r>
         <w:rPr>
           <w:lang w:val="en-GB"/>
         </w:rPr>
         <w:t>central_IGM_wavelength_approx_nm</w:t>
       </w:r>
-      <w:r>
-        <w:rPr>
-          <w:lang w:val="en-GB"/>
-        </w:rPr>
-        <w:t xml:space="preserve">: This parameter is only used to know if the center </w:t>
+      <w:proofErr w:type="spellEnd"/>
+      <w:r>
+        <w:rPr>
+          <w:lang w:val="en-GB"/>
+        </w:rPr>
+        <w:t xml:space="preserve">: This parameter is only used to know if the </w:t>
+      </w:r>
+      <w:proofErr w:type="spellStart"/>
+      <w:r>
+        <w:rPr>
+          <w:lang w:val="en-GB"/>
+        </w:rPr>
+        <w:t>center</w:t>
+      </w:r>
+      <w:proofErr w:type="spellEnd"/>
+      <w:r>
+        <w:rPr>
+          <w:lang w:val="en-GB"/>
+        </w:rPr>
+        <w:t xml:space="preserve"> </w:t>
       </w:r>
       <w:r>
         <w:rPr>
@@ -7552,17 +8986,29 @@
         </w:numPr>
         <w:jc w:val="both"/>
       </w:pPr>
+      <w:proofErr w:type="spellStart"/>
       <w:r>
         <w:t>IGMs_spectrum_min_freq_Hz</w:t>
       </w:r>
+      <w:proofErr w:type="spellEnd"/>
       <w:r>
         <w:t xml:space="preserve"> and </w:t>
       </w:r>
+      <w:proofErr w:type="spellStart"/>
       <w:r>
         <w:t>IGMs_spectrum_max_freq_Hz</w:t>
       </w:r>
-      <w:r>
-        <w:t xml:space="preserve">: These two values are the 3 dB cutoff of the bandpass filter </w:t>
+      <w:proofErr w:type="spellEnd"/>
+      <w:r>
+        <w:t xml:space="preserve">: These two values are the 3 dB </w:t>
+      </w:r>
+      <w:proofErr w:type="spellStart"/>
+      <w:r>
+        <w:t>cutoff</w:t>
+      </w:r>
+      <w:proofErr w:type="spellEnd"/>
+      <w:r>
+        <w:t xml:space="preserve"> of the bandpass filter </w:t>
       </w:r>
       <w:r>
         <w:t>applied to the</w:t>
@@ -7596,14 +9042,24 @@
         </w:numPr>
         <w:jc w:val="both"/>
       </w:pPr>
+      <w:proofErr w:type="spellStart"/>
       <w:r>
         <w:t>bandwidth_filter_fopt</w:t>
       </w:r>
+      <w:proofErr w:type="spellEnd"/>
       <w:r>
         <w:t>: This is the bandpass filter bandwidth that will be used to filter fopt1 and fopt2. Depending on the width of the beat note, you will need to adjust this value.</w:t>
       </w:r>
       <w:r>
-        <w:t xml:space="preserve"> Since the maximum number of coefficients available for filtering is 96, the minimal bandwidth is ~2 MHz.  We recommend putting 2-5 MHz to capture all the phase noise of your beat notes.</w:t>
+        <w:t xml:space="preserve"> Since the maximum number of coefficients available for filtering is 96, the minimal bandwidth is ~2 </w:t>
+      </w:r>
+      <w:proofErr w:type="spellStart"/>
+      <w:r>
+        <w:t>MHz.</w:t>
+      </w:r>
+      <w:proofErr w:type="spellEnd"/>
+      <w:r>
+        <w:t xml:space="preserve">  We recommend putting 2-5 MHz to capture all the phase noise of your beat notes.</w:t>
       </w:r>
     </w:p>
     <w:p>
@@ -7615,14 +9071,32 @@
         </w:numPr>
         <w:jc w:val="both"/>
       </w:pPr>
-      <w:r>
-        <w:t>bandwidth_filter_</w:t>
-      </w:r>
-      <w:r>
-        <w:t xml:space="preserve"> ceo</w:t>
-      </w:r>
-      <w:r>
-        <w:t xml:space="preserve">: This is the bandpass filter bandwidth that will be used to filter CEO1 and CEO2. Depending on the width of the CEO beat notes, you will need to adjust this value. Since the maximum number of coefficients available for filtering is 96, the minimal bandwidth is ~2 MHz.  We recommend putting 2-5 MHz to capture all the phase noise of your </w:t>
+      <w:proofErr w:type="spellStart"/>
+      <w:r>
+        <w:t>bandwidth_filter</w:t>
+      </w:r>
+      <w:proofErr w:type="spellEnd"/>
+      <w:r>
+        <w:t>_</w:t>
+      </w:r>
+      <w:r>
+        <w:t xml:space="preserve"> </w:t>
+      </w:r>
+      <w:proofErr w:type="spellStart"/>
+      <w:r>
+        <w:t>ceo</w:t>
+      </w:r>
+      <w:proofErr w:type="spellEnd"/>
+      <w:r>
+        <w:t xml:space="preserve">: This is the bandpass filter bandwidth that will be used to filter CEO1 and CEO2. Depending on the width of the CEO beat notes, you will need to adjust this value. Since the maximum number of coefficients available for filtering is 96, the minimal bandwidth is ~2 </w:t>
+      </w:r>
+      <w:proofErr w:type="spellStart"/>
+      <w:r>
+        <w:t>MHz.</w:t>
+      </w:r>
+      <w:proofErr w:type="spellEnd"/>
+      <w:r>
+        <w:t xml:space="preserve">  We recommend putting 2-5 MHz to capture all the phase noise of your </w:t>
       </w:r>
       <w:r>
         <w:t xml:space="preserve">CEO </w:t>
@@ -7643,17 +9117,49 @@
           <w:lang w:val="en-GB"/>
         </w:rPr>
       </w:pPr>
+      <w:proofErr w:type="spellStart"/>
       <w:r>
         <w:t>nb_pts_per_channel_compute</w:t>
       </w:r>
-      <w:r>
-        <w:t xml:space="preserve">: This is the number of points per channel that will be used to compute the correction parameters in the matlab script. This value needs to be smaller than segment_size in Gage card parameters. </w:t>
-      </w:r>
-      <w:r>
-        <w:rPr>
-          <w:lang w:val="en-GB"/>
-        </w:rPr>
-        <w:t>You may need to increase the number of points if you operate at a low dfr to have enough IGMs for the script to work (&gt; 3 IGMs).</w:t>
+      <w:proofErr w:type="spellEnd"/>
+      <w:r>
+        <w:t xml:space="preserve">: This is the number of points per channel that will be used to compute the correction parameters in the </w:t>
+      </w:r>
+      <w:proofErr w:type="spellStart"/>
+      <w:r>
+        <w:t>matlab</w:t>
+      </w:r>
+      <w:proofErr w:type="spellEnd"/>
+      <w:r>
+        <w:t xml:space="preserve"> script. This value needs to be smaller than </w:t>
+      </w:r>
+      <w:proofErr w:type="spellStart"/>
+      <w:r>
+        <w:t>segment_size</w:t>
+      </w:r>
+      <w:proofErr w:type="spellEnd"/>
+      <w:r>
+        <w:t xml:space="preserve"> in Gage card parameters. </w:t>
+      </w:r>
+      <w:r>
+        <w:rPr>
+          <w:lang w:val="en-GB"/>
+        </w:rPr>
+        <w:t xml:space="preserve">You may need to increase the number of points if you operate at a low </w:t>
+      </w:r>
+      <w:proofErr w:type="spellStart"/>
+      <w:r>
+        <w:rPr>
+          <w:lang w:val="en-GB"/>
+        </w:rPr>
+        <w:t>dfr</w:t>
+      </w:r>
+      <w:proofErr w:type="spellEnd"/>
+      <w:r>
+        <w:rPr>
+          <w:lang w:val="en-GB"/>
+        </w:rPr>
+        <w:t xml:space="preserve"> to have enough IGMs for the script to work (&gt; 3 IGMs).</w:t>
       </w:r>
       <w:r>
         <w:rPr>
@@ -7674,12 +9180,14 @@
           <w:lang w:val="en-GB"/>
         </w:rPr>
       </w:pPr>
+      <w:proofErr w:type="spellStart"/>
       <w:r>
         <w:rPr>
           <w:lang w:val="en-GB"/>
         </w:rPr>
         <w:t>nb_pts_post_processing</w:t>
       </w:r>
+      <w:proofErr w:type="spellEnd"/>
       <w:r>
         <w:rPr>
           <w:lang w:val="en-GB"/>
@@ -7699,17 +9207,33 @@
           <w:lang w:val="en-GB"/>
         </w:rPr>
       </w:pPr>
+      <w:proofErr w:type="spellStart"/>
       <w:r>
         <w:rPr>
           <w:lang w:val="en-GB"/>
         </w:rPr>
         <w:t>half_width_template</w:t>
       </w:r>
-      <w:r>
-        <w:rPr>
-          <w:lang w:val="en-GB"/>
-        </w:rPr>
-        <w:t>: The matlab script need</w:t>
+      <w:proofErr w:type="spellEnd"/>
+      <w:r>
+        <w:rPr>
+          <w:lang w:val="en-GB"/>
+        </w:rPr>
+        <w:t xml:space="preserve">: The </w:t>
+      </w:r>
+      <w:proofErr w:type="spellStart"/>
+      <w:r>
+        <w:rPr>
+          <w:lang w:val="en-GB"/>
+        </w:rPr>
+        <w:t>matlab</w:t>
+      </w:r>
+      <w:proofErr w:type="spellEnd"/>
+      <w:r>
+        <w:rPr>
+          <w:lang w:val="en-GB"/>
+        </w:rPr>
+        <w:t xml:space="preserve"> script need</w:t>
       </w:r>
       <w:r>
         <w:rPr>
@@ -7723,17 +9247,33 @@
         </w:rPr>
         <w:t xml:space="preserve"> to find a template to perform the cross-correlation on the GPU. You can specify a half-width value of the template with this parameter. We recommend that you put </w:t>
       </w:r>
+      <w:proofErr w:type="spellStart"/>
       <w:r>
         <w:rPr>
           <w:lang w:val="en-GB"/>
         </w:rPr>
         <w:t>half_width_template</w:t>
       </w:r>
-      <w:r>
-        <w:rPr>
-          <w:lang w:val="en-GB"/>
-        </w:rPr>
-        <w:t xml:space="preserve"> = -1 to let the program choose the appropriate size. This part of the matlab script should work most of the time</w:t>
+      <w:proofErr w:type="spellEnd"/>
+      <w:r>
+        <w:rPr>
+          <w:lang w:val="en-GB"/>
+        </w:rPr>
+        <w:t xml:space="preserve"> = -1 to let the program choose the appropriate size. This part of the </w:t>
+      </w:r>
+      <w:proofErr w:type="spellStart"/>
+      <w:r>
+        <w:rPr>
+          <w:lang w:val="en-GB"/>
+        </w:rPr>
+        <w:t>matlab</w:t>
+      </w:r>
+      <w:proofErr w:type="spellEnd"/>
+      <w:r>
+        <w:rPr>
+          <w:lang w:val="en-GB"/>
+        </w:rPr>
+        <w:t xml:space="preserve"> script should work most of the time</w:t>
       </w:r>
       <w:r>
         <w:rPr>
@@ -7760,17 +9300,39 @@
           <w:lang w:val="en-GB"/>
         </w:rPr>
       </w:pPr>
-      <w:r>
-        <w:rPr>
-          <w:lang w:val="en-GB"/>
-        </w:rPr>
-        <w:t xml:space="preserve">signals_channel_index: This parameter specifies the channel index of each signal. </w:t>
-      </w:r>
-      <w:r>
-        <w:rPr>
-          <w:lang w:val="en-GB"/>
-        </w:rPr>
-        <w:t xml:space="preserve">The software expects the signals in the following order : IGMs, fopt1 (beat note between CW and comb1), fopt2 (beat note between CW and comb2), CEO1 and CEO2, </w:t>
+      <w:proofErr w:type="spellStart"/>
+      <w:r>
+        <w:rPr>
+          <w:lang w:val="en-GB"/>
+        </w:rPr>
+        <w:t>signals_channel_index</w:t>
+      </w:r>
+      <w:proofErr w:type="spellEnd"/>
+      <w:r>
+        <w:rPr>
+          <w:lang w:val="en-GB"/>
+        </w:rPr>
+        <w:t xml:space="preserve">: This parameter specifies the channel index of each signal. </w:t>
+      </w:r>
+      <w:r>
+        <w:rPr>
+          <w:lang w:val="en-GB"/>
+        </w:rPr>
+        <w:t xml:space="preserve">The software expects the signals in the following </w:t>
+      </w:r>
+      <w:proofErr w:type="gramStart"/>
+      <w:r>
+        <w:rPr>
+          <w:lang w:val="en-GB"/>
+        </w:rPr>
+        <w:t>order :</w:t>
+      </w:r>
+      <w:proofErr w:type="gramEnd"/>
+      <w:r>
+        <w:rPr>
+          <w:lang w:val="en-GB"/>
+        </w:rPr>
+        <w:t xml:space="preserve"> IGMs, fopt1 (beat note between CW and comb1), fopt2 (beat note between CW and comb2), CEO1 and CEO2, </w:t>
       </w:r>
       <w:r>
         <w:rPr>
@@ -7815,17 +9377,33 @@
           <w:lang w:val="en-GB"/>
         </w:rPr>
       </w:pPr>
+      <w:proofErr w:type="spellStart"/>
       <w:r>
         <w:rPr>
           <w:lang w:val="en-GB"/>
         </w:rPr>
         <w:t>decimation_factor</w:t>
       </w:r>
-      <w:r>
-        <w:rPr>
-          <w:lang w:val="en-GB"/>
-        </w:rPr>
-        <w:t>: The number of points chosen in the matlab script will always be even so we can always decimate the IGMs by a factor of 2 (</w:t>
+      <w:proofErr w:type="spellEnd"/>
+      <w:r>
+        <w:rPr>
+          <w:lang w:val="en-GB"/>
+        </w:rPr>
+        <w:t xml:space="preserve">: The number of points chosen in the </w:t>
+      </w:r>
+      <w:proofErr w:type="spellStart"/>
+      <w:r>
+        <w:rPr>
+          <w:lang w:val="en-GB"/>
+        </w:rPr>
+        <w:t>matlab</w:t>
+      </w:r>
+      <w:proofErr w:type="spellEnd"/>
+      <w:r>
+        <w:rPr>
+          <w:lang w:val="en-GB"/>
+        </w:rPr>
+        <w:t xml:space="preserve"> script will always be even so we can always decimate the IGMs by a factor of 2 (</w:t>
       </w:r>
       <w:r>
         <w:rPr>
@@ -7837,7 +9415,21 @@
         <w:rPr>
           <w:lang w:val="en-GB"/>
         </w:rPr>
-        <w:t>is also why the IGMs spectrum needs to be centered around 0 Hz after the fast phase correction).</w:t>
+        <w:t xml:space="preserve">is also why the IGMs spectrum needs to be </w:t>
+      </w:r>
+      <w:proofErr w:type="spellStart"/>
+      <w:r>
+        <w:rPr>
+          <w:lang w:val="en-GB"/>
+        </w:rPr>
+        <w:t>centered</w:t>
+      </w:r>
+      <w:proofErr w:type="spellEnd"/>
+      <w:r>
+        <w:rPr>
+          <w:lang w:val="en-GB"/>
+        </w:rPr>
+        <w:t xml:space="preserve"> around 0 Hz after the fast phase correction).</w:t>
       </w:r>
       <w:r>
         <w:rPr>
@@ -7864,24 +9456,28 @@
           <w:lang w:val="en-GB"/>
         </w:rPr>
       </w:pPr>
+      <w:proofErr w:type="spellStart"/>
       <w:r>
         <w:rPr>
           <w:lang w:val="en-GB"/>
         </w:rPr>
         <w:t>save_to_float</w:t>
       </w:r>
+      <w:proofErr w:type="spellEnd"/>
       <w:r>
         <w:rPr>
           <w:lang w:val="en-GB"/>
         </w:rPr>
         <w:t>: You can choose to save the data to disk in float32 or in int16. We recommend saving in float32 (</w:t>
       </w:r>
+      <w:proofErr w:type="spellStart"/>
       <w:r>
         <w:rPr>
           <w:lang w:val="en-GB"/>
         </w:rPr>
         <w:t>save_to_float</w:t>
       </w:r>
+      <w:proofErr w:type="spellEnd"/>
       <w:r>
         <w:rPr>
           <w:lang w:val="en-GB"/>
@@ -7901,23 +9497,53 @@
           <w:lang w:val="en-GB"/>
         </w:rPr>
       </w:pPr>
+      <w:proofErr w:type="spellStart"/>
       <w:r>
         <w:rPr>
           <w:lang w:val="en-GB"/>
         </w:rPr>
         <w:t>max_delay_xcorr</w:t>
       </w:r>
-      <w:r>
-        <w:rPr>
-          <w:lang w:val="en-GB"/>
-        </w:rPr>
-        <w:t xml:space="preserve">: For the xcorr in the self-correction, you can specify the number of delays that will be calculated. </w:t>
-      </w:r>
-      <w:r>
-        <w:rPr>
-          <w:lang w:val="en-GB"/>
-        </w:rPr>
-        <w:t xml:space="preserve">This specifies how “far” from the expected center burst position the algorithm looks to find each interferogram with the template. </w:t>
+      <w:proofErr w:type="spellEnd"/>
+      <w:r>
+        <w:rPr>
+          <w:lang w:val="en-GB"/>
+        </w:rPr>
+        <w:t xml:space="preserve">: For the </w:t>
+      </w:r>
+      <w:proofErr w:type="spellStart"/>
+      <w:r>
+        <w:rPr>
+          <w:lang w:val="en-GB"/>
+        </w:rPr>
+        <w:t>xcorr</w:t>
+      </w:r>
+      <w:proofErr w:type="spellEnd"/>
+      <w:r>
+        <w:rPr>
+          <w:lang w:val="en-GB"/>
+        </w:rPr>
+        <w:t xml:space="preserve"> in the self-correction, you can specify the number of delays that will be calculated. </w:t>
+      </w:r>
+      <w:r>
+        <w:rPr>
+          <w:lang w:val="en-GB"/>
+        </w:rPr>
+        <w:t xml:space="preserve">This specifies how “far” from the expected </w:t>
+      </w:r>
+      <w:proofErr w:type="spellStart"/>
+      <w:r>
+        <w:rPr>
+          <w:lang w:val="en-GB"/>
+        </w:rPr>
+        <w:t>center</w:t>
+      </w:r>
+      <w:proofErr w:type="spellEnd"/>
+      <w:r>
+        <w:rPr>
+          <w:lang w:val="en-GB"/>
+        </w:rPr>
+        <w:t xml:space="preserve"> burst position the algorithm looks to find each interferogram with the template. </w:t>
       </w:r>
       <w:r>
         <w:rPr>
@@ -7949,24 +9575,28 @@
         </w:rPr>
         <w:t xml:space="preserve"> combs are stable and you are using 2 references for the fast corrections, you can expect the IGMs to move &lt;1 points. For a safety margin, you should put </w:t>
       </w:r>
+      <w:proofErr w:type="spellStart"/>
       <w:r>
         <w:rPr>
           <w:lang w:val="en-GB"/>
         </w:rPr>
         <w:t>max_delay_xcorr</w:t>
       </w:r>
+      <w:proofErr w:type="spellEnd"/>
       <w:r>
         <w:rPr>
           <w:lang w:val="en-GB"/>
         </w:rPr>
         <w:t xml:space="preserve"> = 10-15 in that case. If you are not doing any fast resampling (1 reference or no references case), you should increase that number (</w:t>
       </w:r>
+      <w:proofErr w:type="spellStart"/>
       <w:r>
         <w:rPr>
           <w:lang w:val="en-GB"/>
         </w:rPr>
         <w:t>max_delay_xcorr</w:t>
       </w:r>
+      <w:proofErr w:type="spellEnd"/>
       <w:r>
         <w:rPr>
           <w:lang w:val="en-GB"/>
@@ -8047,12 +9677,14 @@
           <w:lang w:val="en-GB"/>
         </w:rPr>
       </w:pPr>
+      <w:proofErr w:type="spellStart"/>
       <w:r>
         <w:rPr>
           <w:lang w:val="en-GB"/>
         </w:rPr>
         <w:t>nb_coefficients_filters</w:t>
       </w:r>
+      <w:proofErr w:type="spellEnd"/>
       <w:r>
         <w:rPr>
           <w:lang w:val="en-GB"/>
@@ -8072,11 +9704,19 @@
           <w:lang w:val="en-GB"/>
         </w:rPr>
       </w:pPr>
-      <w:r>
-        <w:rPr>
-          <w:lang w:val="en-GB"/>
-        </w:rPr>
-        <w:t xml:space="preserve">measurement_name:  </w:t>
+      <w:proofErr w:type="spellStart"/>
+      <w:r>
+        <w:rPr>
+          <w:lang w:val="en-GB"/>
+        </w:rPr>
+        <w:t>measurement_name</w:t>
+      </w:r>
+      <w:proofErr w:type="spellEnd"/>
+      <w:r>
+        <w:rPr>
+          <w:lang w:val="en-GB"/>
+        </w:rPr>
+        <w:t xml:space="preserve">:  </w:t>
       </w:r>
       <w:r>
         <w:rPr>
@@ -8097,41 +9737,19 @@
           <w:lang w:val="en-GB"/>
         </w:rPr>
       </w:pPr>
-      <w:r>
-        <w:rPr>
-          <w:lang w:val="en-GB"/>
-        </w:rPr>
-        <w:t>do_post_processing</w:t>
-      </w:r>
-      <w:r>
-        <w:rPr>
-          <w:lang w:val="en-GB"/>
-        </w:rPr>
-        <w:t xml:space="preserve">, </w:t>
-      </w:r>
-      <w:r>
-        <w:rPr>
-          <w:lang w:val="en-GB"/>
-        </w:rPr>
-        <w:t>date_path</w:t>
-      </w:r>
-      <w:r>
-        <w:rPr>
-          <w:lang w:val="en-GB"/>
-        </w:rPr>
-        <w:t xml:space="preserve"> and </w:t>
-      </w:r>
-      <w:r>
-        <w:rPr>
-          <w:lang w:val="en-GB"/>
-        </w:rPr>
-        <w:t>input_data_file_name</w:t>
-      </w:r>
-      <w:r>
-        <w:rPr>
-          <w:lang w:val="en-GB"/>
-        </w:rPr>
-        <w:t>: These are internal parameter, you don’t need to change them.</w:t>
+      <w:proofErr w:type="spellStart"/>
+      <w:r>
+        <w:rPr>
+          <w:lang w:val="en-GB"/>
+        </w:rPr>
+        <w:t>Slack_bot</w:t>
+      </w:r>
+      <w:proofErr w:type="spellEnd"/>
+      <w:r>
+        <w:rPr>
+          <w:lang w:val="en-GB"/>
+        </w:rPr>
+        <w:t xml:space="preserve"> parameters: You can implement a slack bot to receive the messages displayed in the messages window</w:t>
       </w:r>
     </w:p>
     <w:p>
@@ -8146,11 +9764,135 @@
           <w:lang w:val="en-GB"/>
         </w:rPr>
       </w:pPr>
-      <w:r>
-        <w:rPr>
-          <w:lang w:val="en-GB"/>
-        </w:rPr>
-        <w:t>Slack_bot parameters: You can implement a slack bot to receive the messages displayed in the messages window</w:t>
+      <w:proofErr w:type="spellStart"/>
+      <w:r>
+        <w:rPr>
+          <w:lang w:val="en-GB"/>
+        </w:rPr>
+        <w:t>real_time_display_refresh_rate_ms</w:t>
+      </w:r>
+      <w:proofErr w:type="spellEnd"/>
+      <w:r>
+        <w:rPr>
+          <w:lang w:val="en-GB"/>
+        </w:rPr>
+        <w:t xml:space="preserve">: You can choose the refresh rate of the different signals on the GUI. The minimum refresh rate is 50 </w:t>
+      </w:r>
+      <w:proofErr w:type="spellStart"/>
+      <w:r>
+        <w:rPr>
+          <w:lang w:val="en-GB"/>
+        </w:rPr>
+        <w:t>ms</w:t>
+      </w:r>
+      <w:proofErr w:type="spellEnd"/>
+      <w:r>
+        <w:rPr>
+          <w:lang w:val="en-GB"/>
+        </w:rPr>
+        <w:t xml:space="preserve">. The true refresh rate will depend upon the </w:t>
+      </w:r>
+      <w:proofErr w:type="spellStart"/>
+      <w:r>
+        <w:rPr>
+          <w:lang w:val="en-GB"/>
+        </w:rPr>
+        <w:t>nb_pts_per_buffer</w:t>
+      </w:r>
+      <w:proofErr w:type="spellEnd"/>
+      <w:r>
+        <w:rPr>
+          <w:lang w:val="en-GB"/>
+        </w:rPr>
+        <w:t xml:space="preserve"> chosen in the Gage card params.</w:t>
+      </w:r>
+    </w:p>
+    <w:p>
+      <w:pPr>
+        <w:pStyle w:val="ListParagraph"/>
+        <w:numPr>
+          <w:ilvl w:val="0"/>
+          <w:numId w:val="3"/>
+        </w:numPr>
+        <w:jc w:val="both"/>
+        <w:rPr>
+          <w:lang w:val="en-GB"/>
+        </w:rPr>
+      </w:pPr>
+      <w:proofErr w:type="spellStart"/>
+      <w:r>
+        <w:rPr>
+          <w:lang w:val="en-GB"/>
+        </w:rPr>
+        <w:t>console_status_update_refresh_rate_s</w:t>
+      </w:r>
+      <w:proofErr w:type="spellEnd"/>
+      <w:r>
+        <w:rPr>
+          <w:lang w:val="en-GB"/>
+        </w:rPr>
+        <w:t>: You can choose the refresh rate of the status update from the C app sent to the message box of the GUI. This is particularly useful if you have a slack bot and want to receive a message of the current status. The minimum refresh rate is 600s to avoid spamming.</w:t>
+      </w:r>
+      <w:r>
+        <w:rPr>
+          <w:lang w:val="en-GB"/>
+        </w:rPr>
+        <w:t xml:space="preserve"> </w:t>
+      </w:r>
+    </w:p>
+    <w:p>
+      <w:pPr>
+        <w:pStyle w:val="ListParagraph"/>
+        <w:numPr>
+          <w:ilvl w:val="0"/>
+          <w:numId w:val="3"/>
+        </w:numPr>
+        <w:jc w:val="both"/>
+        <w:rPr>
+          <w:lang w:val="en-GB"/>
+        </w:rPr>
+      </w:pPr>
+      <w:proofErr w:type="spellStart"/>
+      <w:r>
+        <w:rPr>
+          <w:lang w:val="en-GB"/>
+        </w:rPr>
+        <w:t>do_post_processing</w:t>
+      </w:r>
+      <w:proofErr w:type="spellEnd"/>
+      <w:r>
+        <w:rPr>
+          <w:lang w:val="en-GB"/>
+        </w:rPr>
+        <w:t xml:space="preserve">, </w:t>
+      </w:r>
+      <w:proofErr w:type="spellStart"/>
+      <w:r>
+        <w:rPr>
+          <w:lang w:val="en-GB"/>
+        </w:rPr>
+        <w:t>date_path</w:t>
+      </w:r>
+      <w:proofErr w:type="spellEnd"/>
+      <w:r>
+        <w:rPr>
+          <w:lang w:val="en-GB"/>
+        </w:rPr>
+        <w:t xml:space="preserve"> and </w:t>
+      </w:r>
+      <w:proofErr w:type="spellStart"/>
+      <w:r>
+        <w:rPr>
+          <w:lang w:val="en-GB"/>
+        </w:rPr>
+        <w:t>input_data_file_name</w:t>
+      </w:r>
+      <w:proofErr w:type="spellEnd"/>
+      <w:r>
+        <w:rPr>
+          <w:lang w:val="en-GB"/>
+        </w:rPr>
+        <w:t>: These are internal parameter, you don’t need to change them.</w:t>
       </w:r>
     </w:p>
     <w:p>
@@ -8162,10 +9904,22 @@
           <w:lang w:val="en-GB"/>
         </w:rPr>
       </w:pPr>
-      <w:r>
-        <w:rPr>
-          <w:lang w:val="en-GB"/>
-        </w:rPr>
+    </w:p>
+    <w:p>
+      <w:pPr>
+        <w:pStyle w:val="ListParagraph"/>
+        <w:ind w:left="1080"/>
+        <w:jc w:val="both"/>
+        <w:rPr>
+          <w:lang w:val="en-GB"/>
+        </w:rPr>
+      </w:pPr>
+      <w:r>
+        <w:rPr>
+          <w:noProof/>
+          <w:lang w:val="en-GB"/>
+        </w:rPr>
+        <w:lastRenderedPageBreak/>
         <w:drawing>
           <wp:anchor distT="0" distB="0" distL="114300" distR="114300" simplePos="0" relativeHeight="251667456" behindDoc="1" locked="0" layoutInCell="1" allowOverlap="1" wp14:anchorId="1EF56832" wp14:editId="74E68C0E">
             <wp:simplePos x="0" y="0"/>
@@ -8290,8 +10044,38 @@
         <w:rPr>
           <w:lang w:val="en-GB"/>
         </w:rPr>
-        <w:t>These parameters are computed by the matlab script. After the compute parameters script is executed, the json file is sent to the python GUI and the parameters are shown in the computed parameters tab. You can look at them to see if the script found the proper parameters (You could compare them to a previous successful measurement with similar conditions). You can also use them to retrieve an absolute frequency axis in post-processing (It can be done but it is not trivial).</w:t>
-      </w:r>
+        <w:t xml:space="preserve">These parameters are computed by the </w:t>
+      </w:r>
+      <w:proofErr w:type="spellStart"/>
+      <w:r>
+        <w:rPr>
+          <w:lang w:val="en-GB"/>
+        </w:rPr>
+        <w:t>matlab</w:t>
+      </w:r>
+      <w:proofErr w:type="spellEnd"/>
+      <w:r>
+        <w:rPr>
+          <w:lang w:val="en-GB"/>
+        </w:rPr>
+        <w:t xml:space="preserve"> script. After the compute parameters script is executed, the json file is sent to the python GUI and the parameters are shown in the computed parameters tab. You can look at them to see if the script found the proper parameters (You could compare them to a previous successful measurement with similar conditions). You can also use them to retrieve an absolute frequency axis in post-processing (It can be done but it is not trivial).</w:t>
+      </w:r>
+    </w:p>
+    <w:p>
+      <w:pPr>
+        <w:jc w:val="both"/>
+        <w:rPr>
+          <w:lang w:val="en-GB"/>
+        </w:rPr>
+      </w:pPr>
+    </w:p>
+    <w:p>
+      <w:pPr>
+        <w:jc w:val="both"/>
+        <w:rPr>
+          <w:lang w:val="en-GB"/>
+        </w:rPr>
+      </w:pPr>
     </w:p>
     <w:p>
       <w:pPr>
@@ -8316,6 +10100,7 @@
           <w:szCs w:val="28"/>
           <w:lang w:val="en-GB"/>
         </w:rPr>
+        <w:lastRenderedPageBreak/>
         <w:t>Post-processing</w:t>
       </w:r>
       <w:r>
@@ -8364,7 +10149,49 @@
         <w:rPr>
           <w:lang w:val="en-GB"/>
         </w:rPr>
-        <w:t>. The data will be saved in the “absolute_path/Post_processing/insert_data_and_time’ folder</w:t>
+        <w:t>. The data will be saved in the “</w:t>
+      </w:r>
+      <w:proofErr w:type="spellStart"/>
+      <w:r>
+        <w:rPr>
+          <w:lang w:val="en-GB"/>
+        </w:rPr>
+        <w:t>absolute_path</w:t>
+      </w:r>
+      <w:proofErr w:type="spellEnd"/>
+      <w:r>
+        <w:rPr>
+          <w:lang w:val="en-GB"/>
+        </w:rPr>
+        <w:t>/</w:t>
+      </w:r>
+      <w:proofErr w:type="spellStart"/>
+      <w:r>
+        <w:rPr>
+          <w:lang w:val="en-GB"/>
+        </w:rPr>
+        <w:t>Post_processing</w:t>
+      </w:r>
+      <w:proofErr w:type="spellEnd"/>
+      <w:r>
+        <w:rPr>
+          <w:lang w:val="en-GB"/>
+        </w:rPr>
+        <w:t>/</w:t>
+      </w:r>
+      <w:proofErr w:type="spellStart"/>
+      <w:r>
+        <w:rPr>
+          <w:lang w:val="en-GB"/>
+        </w:rPr>
+        <w:t>insert_data_and_time</w:t>
+      </w:r>
+      <w:proofErr w:type="spellEnd"/>
+      <w:r>
+        <w:rPr>
+          <w:lang w:val="en-GB"/>
+        </w:rPr>
+        <w:t>’ folder</w:t>
       </w:r>
       <w:r>
         <w:rPr>
@@ -8382,20 +10209,63 @@
         <w:rPr>
           <w:lang w:val="en-GB"/>
         </w:rPr>
-        <w:t xml:space="preserve">Steps to perform GPU post processing </w:t>
-      </w:r>
-      <w:r>
-        <w:rPr>
-          <w:lang w:val="en-GB"/>
-        </w:rPr>
-        <w:t xml:space="preserve"> are explained in the GUI. The output data will be saved in a “SimulationX” folder.</w:t>
-      </w:r>
-      <w:r>
-        <w:rPr>
-          <w:lang w:val="en-GB"/>
-        </w:rPr>
-        <w:t xml:space="preserve">  Make sure to use the appropriate nb_pts_per_buffer</w:t>
-      </w:r>
+        <w:t xml:space="preserve">Steps to perform GPU post </w:t>
+      </w:r>
+      <w:proofErr w:type="gramStart"/>
+      <w:r>
+        <w:rPr>
+          <w:lang w:val="en-GB"/>
+        </w:rPr>
+        <w:t xml:space="preserve">processing </w:t>
+      </w:r>
+      <w:r>
+        <w:rPr>
+          <w:lang w:val="en-GB"/>
+        </w:rPr>
+        <w:t xml:space="preserve"> are</w:t>
+      </w:r>
+      <w:proofErr w:type="gramEnd"/>
+      <w:r>
+        <w:rPr>
+          <w:lang w:val="en-GB"/>
+        </w:rPr>
+        <w:t xml:space="preserve"> explained in the GUI. The output data will be saved in a “</w:t>
+      </w:r>
+      <w:proofErr w:type="spellStart"/>
+      <w:r>
+        <w:rPr>
+          <w:lang w:val="en-GB"/>
+        </w:rPr>
+        <w:t>SimulationX</w:t>
+      </w:r>
+      <w:proofErr w:type="spellEnd"/>
+      <w:r>
+        <w:rPr>
+          <w:lang w:val="en-GB"/>
+        </w:rPr>
+        <w:t>” folder.</w:t>
+      </w:r>
+      <w:r>
+        <w:rPr>
+          <w:lang w:val="en-GB"/>
+        </w:rPr>
+        <w:t xml:space="preserve">  Make sure to use the appropriate </w:t>
+      </w:r>
+      <w:proofErr w:type="spellStart"/>
+      <w:r>
+        <w:rPr>
+          <w:lang w:val="en-GB"/>
+        </w:rPr>
+        <w:t>nb_pts_per_</w:t>
+      </w:r>
+      <w:proofErr w:type="gramStart"/>
+      <w:r>
+        <w:rPr>
+          <w:lang w:val="en-GB"/>
+        </w:rPr>
+        <w:t>buffer</w:t>
+      </w:r>
+      <w:proofErr w:type="spellEnd"/>
       <w:r>
         <w:rPr>
           <w:lang w:val="en-GB"/>
@@ -8408,30 +10278,35 @@
         </w:rPr>
         <w:t>,</w:t>
       </w:r>
+      <w:proofErr w:type="gramEnd"/>
       <w:r>
         <w:rPr>
           <w:lang w:val="en-GB"/>
         </w:rPr>
         <w:t xml:space="preserve"> </w:t>
       </w:r>
+      <w:proofErr w:type="spellStart"/>
       <w:r>
         <w:rPr>
           <w:lang w:val="en-GB"/>
         </w:rPr>
         <w:t>nb_buffer_average</w:t>
       </w:r>
+      <w:proofErr w:type="spellEnd"/>
       <w:r>
         <w:rPr>
           <w:lang w:val="en-GB"/>
         </w:rPr>
         <w:t xml:space="preserve"> and </w:t>
       </w:r>
+      <w:proofErr w:type="spellStart"/>
       <w:r>
         <w:rPr>
           <w:lang w:val="en-GB"/>
         </w:rPr>
         <w:t>nb_pts_post_processing</w:t>
       </w:r>
+      <w:proofErr w:type="spellEnd"/>
       <w:r>
         <w:rPr>
           <w:lang w:val="en-GB"/>
@@ -8490,46 +10365,6 @@
     </w:p>
     <w:p>
       <w:pPr>
-        <w:jc w:val="both"/>
-        <w:rPr>
-          <w:lang w:val="en-GB"/>
-        </w:rPr>
-      </w:pPr>
-    </w:p>
-    <w:p>
-      <w:pPr>
-        <w:jc w:val="both"/>
-        <w:rPr>
-          <w:lang w:val="en-GB"/>
-        </w:rPr>
-      </w:pPr>
-    </w:p>
-    <w:p>
-      <w:pPr>
-        <w:jc w:val="both"/>
-        <w:rPr>
-          <w:lang w:val="en-GB"/>
-        </w:rPr>
-      </w:pPr>
-    </w:p>
-    <w:p>
-      <w:pPr>
-        <w:jc w:val="both"/>
-        <w:rPr>
-          <w:lang w:val="en-GB"/>
-        </w:rPr>
-      </w:pPr>
-    </w:p>
-    <w:p>
-      <w:pPr>
-        <w:jc w:val="both"/>
-        <w:rPr>
-          <w:lang w:val="en-GB"/>
-        </w:rPr>
-      </w:pPr>
-    </w:p>
-    <w:p>
-      <w:pPr>
         <w:pStyle w:val="Heading1"/>
         <w:rPr>
           <w:lang w:val="en-GB"/>
@@ -8682,7 +10517,14 @@
         <w:rPr>
           <w:lang w:val="en-GB"/>
         </w:rPr>
-        <w:t>Do I have the proper referencing scheme? If your combs are noisy, you really need to use the two references scheme to have proper results. If you have quiet enough lasers, you might get away with only 1</w:t>
+        <w:t xml:space="preserve">Do I have the proper referencing scheme? If your combs are noisy, you really need to use the two references scheme to have proper results. If you have quiet enough lasers, you </w:t>
+      </w:r>
+      <w:r>
+        <w:rPr>
+          <w:lang w:val="en-GB"/>
+        </w:rPr>
+        <w:lastRenderedPageBreak/>
+        <w:t>might get away with only 1</w:t>
       </w:r>
       <w:r>
         <w:rPr>
@@ -8726,6 +10568,7 @@
         </w:rPr>
         <w:t xml:space="preserve">Am I sampling all the signals properly? We recommend using the </w:t>
       </w:r>
+      <w:proofErr w:type="spellStart"/>
       <w:r>
         <w:rPr>
           <w:lang w:val="en-GB"/>
@@ -8748,7 +10591,14 @@
         <w:rPr>
           <w:lang w:val="en-GB"/>
         </w:rPr>
-        <w:t>cope software provided with your gage card to visualize each signal and make sure they are acquired properly.</w:t>
+        <w:t>cope</w:t>
+      </w:r>
+      <w:proofErr w:type="spellEnd"/>
+      <w:r>
+        <w:rPr>
+          <w:lang w:val="en-GB"/>
+        </w:rPr>
+        <w:t xml:space="preserve"> software provided with your gage card to visualize each signal and make sure they are acquired properly.</w:t>
       </w:r>
     </w:p>
     <w:p>
@@ -8796,13 +10646,69 @@
         <w:rPr>
           <w:lang w:val="en-GB"/>
         </w:rPr>
-        <w:t>Make sure you are filling Apriori and Gage parameters properly. A common error we have experienced is not putting the proper dfr or the proper correction configuration before starting the pre-acquisition</w:t>
-      </w:r>
-      <w:r>
-        <w:rPr>
-          <w:lang w:val="en-GB"/>
-        </w:rPr>
-        <w:t>. An incorrect dfr will lead to an error in the matlab script because it is not finding the IGMs properly.</w:t>
+        <w:t xml:space="preserve">Make sure you are filling </w:t>
+      </w:r>
+      <w:proofErr w:type="spellStart"/>
+      <w:r>
+        <w:rPr>
+          <w:lang w:val="en-GB"/>
+        </w:rPr>
+        <w:t>Apriori</w:t>
+      </w:r>
+      <w:proofErr w:type="spellEnd"/>
+      <w:r>
+        <w:rPr>
+          <w:lang w:val="en-GB"/>
+        </w:rPr>
+        <w:t xml:space="preserve"> and Gage parameters properly. A common error we have experienced is not putting the proper </w:t>
+      </w:r>
+      <w:proofErr w:type="spellStart"/>
+      <w:r>
+        <w:rPr>
+          <w:lang w:val="en-GB"/>
+        </w:rPr>
+        <w:t>dfr</w:t>
+      </w:r>
+      <w:proofErr w:type="spellEnd"/>
+      <w:r>
+        <w:rPr>
+          <w:lang w:val="en-GB"/>
+        </w:rPr>
+        <w:t xml:space="preserve"> or the proper correction configuration before starting the pre-acquisition</w:t>
+      </w:r>
+      <w:r>
+        <w:rPr>
+          <w:lang w:val="en-GB"/>
+        </w:rPr>
+        <w:t xml:space="preserve">. An incorrect </w:t>
+      </w:r>
+      <w:proofErr w:type="spellStart"/>
+      <w:r>
+        <w:rPr>
+          <w:lang w:val="en-GB"/>
+        </w:rPr>
+        <w:t>dfr</w:t>
+      </w:r>
+      <w:proofErr w:type="spellEnd"/>
+      <w:r>
+        <w:rPr>
+          <w:lang w:val="en-GB"/>
+        </w:rPr>
+        <w:t xml:space="preserve"> will lead to an error in the </w:t>
+      </w:r>
+      <w:proofErr w:type="spellStart"/>
+      <w:r>
+        <w:rPr>
+          <w:lang w:val="en-GB"/>
+        </w:rPr>
+        <w:t>matlab</w:t>
+      </w:r>
+      <w:proofErr w:type="spellEnd"/>
+      <w:r>
+        <w:rPr>
+          <w:lang w:val="en-GB"/>
+        </w:rPr>
+        <w:t xml:space="preserve"> script because it is not finding the IGMs properly.</w:t>
       </w:r>
     </w:p>
     <w:p>
@@ -8846,7 +10752,21 @@
         <w:rPr>
           <w:lang w:val="en-GB"/>
         </w:rPr>
-        <w:t>The C++ application is showing the proper dfr value</w:t>
+        <w:t xml:space="preserve">The C++ application is showing the proper </w:t>
+      </w:r>
+      <w:proofErr w:type="spellStart"/>
+      <w:r>
+        <w:rPr>
+          <w:lang w:val="en-GB"/>
+        </w:rPr>
+        <w:t>dfr</w:t>
+      </w:r>
+      <w:proofErr w:type="spellEnd"/>
+      <w:r>
+        <w:rPr>
+          <w:lang w:val="en-GB"/>
+        </w:rPr>
+        <w:t xml:space="preserve"> value</w:t>
       </w:r>
     </w:p>
     <w:p>
@@ -8864,7 +10784,21 @@
         <w:rPr>
           <w:lang w:val="en-GB"/>
         </w:rPr>
-        <w:t>The BuffAvg value is closed to 100% (This means that 100% of the IGMs measured were averaged)</w:t>
+        <w:t xml:space="preserve">The </w:t>
+      </w:r>
+      <w:proofErr w:type="spellStart"/>
+      <w:r>
+        <w:rPr>
+          <w:lang w:val="en-GB"/>
+        </w:rPr>
+        <w:t>BuffAvg</w:t>
+      </w:r>
+      <w:proofErr w:type="spellEnd"/>
+      <w:r>
+        <w:rPr>
+          <w:lang w:val="en-GB"/>
+        </w:rPr>
+        <w:t xml:space="preserve"> value is closed to 100% (This means that 100% of the IGMs measured were averaged)</w:t>
       </w:r>
     </w:p>
     <w:p>
@@ -8918,7 +10852,21 @@
         <w:rPr>
           <w:lang w:val="en-GB"/>
         </w:rPr>
-        <w:t xml:space="preserve"> are centered around 0 Hz. </w:t>
+        <w:t xml:space="preserve"> are </w:t>
+      </w:r>
+      <w:proofErr w:type="spellStart"/>
+      <w:r>
+        <w:rPr>
+          <w:lang w:val="en-GB"/>
+        </w:rPr>
+        <w:t>centered</w:t>
+      </w:r>
+      <w:proofErr w:type="spellEnd"/>
+      <w:r>
+        <w:rPr>
+          <w:lang w:val="en-GB"/>
+        </w:rPr>
+        <w:t xml:space="preserve"> around 0 Hz. </w:t>
       </w:r>
     </w:p>
     <w:p>
@@ -8936,7 +10884,21 @@
         <w:rPr>
           <w:lang w:val="en-GB"/>
         </w:rPr>
-        <w:t>When you are displaying the interferograms signals, if you only see noise, this means that either the matlab script did not find the proper correction parameters, one of your signal</w:t>
+        <w:t xml:space="preserve">When you are displaying the interferograms signals, if you only see noise, this means that either the </w:t>
+      </w:r>
+      <w:proofErr w:type="spellStart"/>
+      <w:r>
+        <w:rPr>
+          <w:lang w:val="en-GB"/>
+        </w:rPr>
+        <w:t>matlab</w:t>
+      </w:r>
+      <w:proofErr w:type="spellEnd"/>
+      <w:r>
+        <w:rPr>
+          <w:lang w:val="en-GB"/>
+        </w:rPr>
+        <w:t xml:space="preserve"> script did not find the proper correction parameters, one of your signal</w:t>
       </w:r>
       <w:r>
         <w:rPr>
@@ -8966,8 +10928,21 @@
         <w:rPr>
           <w:lang w:val="en-GB"/>
         </w:rPr>
-        <w:lastRenderedPageBreak/>
-        <w:t xml:space="preserve">The data rate should be constant around the expected value. For 200 MS/s, 4 channels,  2 bytes per sample, we expect a constant data rate of 1.6 </w:t>
+        <w:t xml:space="preserve">The data rate should be constant around the expected value. For 200 MS/s, 4 </w:t>
+      </w:r>
+      <w:proofErr w:type="gramStart"/>
+      <w:r>
+        <w:rPr>
+          <w:lang w:val="en-GB"/>
+        </w:rPr>
+        <w:t>channels,  2</w:t>
+      </w:r>
+      <w:proofErr w:type="gramEnd"/>
+      <w:r>
+        <w:rPr>
+          <w:lang w:val="en-GB"/>
+        </w:rPr>
+        <w:t xml:space="preserve"> bytes per sample, we expect a constant data rate of 1.6 </w:t>
       </w:r>
       <w:r>
         <w:rPr>
@@ -9155,29 +11130,40 @@
         </w:rPr>
         <w:t xml:space="preserve"> of calculations in the GPU. This can be achieved by reducing the </w:t>
       </w:r>
+      <w:proofErr w:type="spellStart"/>
       <w:r>
         <w:rPr>
           <w:lang w:val="en-GB"/>
         </w:rPr>
         <w:t>max_delay_xcorr</w:t>
       </w:r>
+      <w:proofErr w:type="spellEnd"/>
       <w:r>
         <w:rPr>
           <w:lang w:val="en-GB"/>
         </w:rPr>
         <w:t xml:space="preserve"> or </w:t>
       </w:r>
+      <w:proofErr w:type="spellStart"/>
       <w:r>
         <w:rPr>
           <w:lang w:val="en-GB"/>
         </w:rPr>
         <w:t>nb_coefficients_filters</w:t>
       </w:r>
-      <w:r>
-        <w:rPr>
-          <w:lang w:val="en-GB"/>
-        </w:rPr>
-        <w:t xml:space="preserve"> parameters to reduce the number of calculations. Also, if you are doing the phase projection around your region of interest, you could potentially get away by not doing the fast resampling. Same thing if your reference is in the middle of your ROI. This advice is only good if your optical bandwidth is not large, then you want to do the fast resampling.</w:t>
+      <w:proofErr w:type="spellEnd"/>
+      <w:r>
+        <w:rPr>
+          <w:lang w:val="en-GB"/>
+        </w:rPr>
+        <w:t xml:space="preserve"> parameters to reduce the number of calculations. Also, if you are doing the phase projection around your region of interest, you could potentially get away by not doing the fast resampling. </w:t>
+      </w:r>
+      <w:r>
+        <w:rPr>
+          <w:lang w:val="en-GB"/>
+        </w:rPr>
+        <w:lastRenderedPageBreak/>
+        <w:t>Same thing if your reference is in the middle of your ROI. This advice is only good if your optical bandwidth is not large, then you want to do the fast resampling.</w:t>
       </w:r>
       <w:r>
         <w:rPr>
@@ -9210,18 +11196,35 @@
         </w:rPr>
         <w:t>. It is a complex IGM, so the real and imaginary part are saved consecutively. In the “</w:t>
       </w:r>
+      <w:proofErr w:type="spellStart"/>
       <w:r>
         <w:rPr>
           <w:lang w:val="en-GB"/>
         </w:rPr>
         <w:t>Matlab_computeParamsScripts</w:t>
       </w:r>
-      <w:r>
-        <w:rPr>
-          <w:lang w:val="en-GB"/>
-        </w:rPr>
-        <w:t>” folder, you have a small matlab script “</w:t>
-      </w:r>
+      <w:proofErr w:type="spellEnd"/>
+      <w:r>
+        <w:rPr>
+          <w:lang w:val="en-GB"/>
+        </w:rPr>
+        <w:t xml:space="preserve">” folder, you have a small </w:t>
+      </w:r>
+      <w:proofErr w:type="spellStart"/>
+      <w:r>
+        <w:rPr>
+          <w:lang w:val="en-GB"/>
+        </w:rPr>
+        <w:t>matlab</w:t>
+      </w:r>
+      <w:proofErr w:type="spellEnd"/>
+      <w:r>
+        <w:rPr>
+          <w:lang w:val="en-GB"/>
+        </w:rPr>
+        <w:t xml:space="preserve"> script “</w:t>
+      </w:r>
+      <w:proofErr w:type="spellStart"/>
       <w:r>
         <w:rPr>
           <w:lang w:val="en-GB"/>
@@ -9232,7 +11235,14 @@
         <w:rPr>
           <w:lang w:val="en-GB"/>
         </w:rPr>
-        <w:t>.m” that opens and shows the resulting IGMs. You could do a similar script in python very easily.</w:t>
+        <w:t>.m</w:t>
+      </w:r>
+      <w:proofErr w:type="spellEnd"/>
+      <w:r>
+        <w:rPr>
+          <w:lang w:val="en-GB"/>
+        </w:rPr>
+        <w:t>” that opens and shows the resulting IGMs. You could do a similar script in python very easily.</w:t>
       </w:r>
     </w:p>
     <w:p>
@@ -9336,7 +11346,21 @@
         <w:rPr>
           <w:lang w:val="en-GB"/>
         </w:rPr>
-        <w:t>. In the visual studio installer, you will need to install the following packages : python development and desktop development with C++.</w:t>
+        <w:t xml:space="preserve">. In the visual studio installer, you will need to install the following </w:t>
+      </w:r>
+      <w:proofErr w:type="gramStart"/>
+      <w:r>
+        <w:rPr>
+          <w:lang w:val="en-GB"/>
+        </w:rPr>
+        <w:t>packages :</w:t>
+      </w:r>
+      <w:proofErr w:type="gramEnd"/>
+      <w:r>
+        <w:rPr>
+          <w:lang w:val="en-GB"/>
+        </w:rPr>
+        <w:t xml:space="preserve"> python development and desktop development with C++.</w:t>
       </w:r>
     </w:p>
     <w:p>
@@ -9447,7 +11471,21 @@
         <w:rPr>
           <w:lang w:val="en-GB"/>
         </w:rPr>
-        <w:t xml:space="preserve">Link the github project </w:t>
+        <w:t xml:space="preserve">Link the </w:t>
+      </w:r>
+      <w:proofErr w:type="spellStart"/>
+      <w:r>
+        <w:rPr>
+          <w:lang w:val="en-GB"/>
+        </w:rPr>
+        <w:t>github</w:t>
+      </w:r>
+      <w:proofErr w:type="spellEnd"/>
+      <w:r>
+        <w:rPr>
+          <w:lang w:val="en-GB"/>
+        </w:rPr>
+        <w:t xml:space="preserve"> project </w:t>
       </w:r>
       <w:hyperlink r:id="rId34" w:history="1">
         <w:r>

</xml_diff>

<commit_message>
Update documentation and README with GPU paper information
</commit_message>
<xml_diff>
--- a/Instructions-and-operation-manual-for-The-PUG.docx
+++ b/Instructions-and-operation-manual-for-The-PUG.docx
@@ -18,7 +18,27 @@
           <w:sz w:val="32"/>
           <w:szCs w:val="32"/>
         </w:rPr>
-        <w:t>Instructions and operation manual for The PUG:  Real-time dual comb spectroscopy (DCS) on a graphical processing unit (GPU)</w:t>
+        <w:t xml:space="preserve">Instructions and operation manual for </w:t>
+      </w:r>
+      <w:proofErr w:type="gramStart"/>
+      <w:r>
+        <w:rPr>
+          <w:b/>
+          <w:bCs/>
+          <w:sz w:val="32"/>
+          <w:szCs w:val="32"/>
+        </w:rPr>
+        <w:t>The</w:t>
+      </w:r>
+      <w:proofErr w:type="gramEnd"/>
+      <w:r>
+        <w:rPr>
+          <w:b/>
+          <w:bCs/>
+          <w:sz w:val="32"/>
+          <w:szCs w:val="32"/>
+        </w:rPr>
+        <w:t xml:space="preserve"> PUG:  Real-time dual comb spectroscopy (DCS) on a graphical processing unit (GPU)</w:t>
       </w:r>
     </w:p>
     <w:sdt>
@@ -402,7 +422,7 @@
                 <w:noProof/>
                 <w:webHidden/>
               </w:rPr>
-              <w:t>9</w:t>
+              <w:t>10</w:t>
             </w:r>
             <w:r>
               <w:rPr>
@@ -471,7 +491,7 @@
                 <w:noProof/>
                 <w:webHidden/>
               </w:rPr>
-              <w:t>18</w:t>
+              <w:t>19</w:t>
             </w:r>
             <w:r>
               <w:rPr>
@@ -547,7 +567,7 @@
                 <w:noProof/>
                 <w:webHidden/>
               </w:rPr>
-              <w:t>20</w:t>
+              <w:t>21</w:t>
             </w:r>
             <w:r>
               <w:rPr>
@@ -946,6 +966,7 @@
         <w:t xml:space="preserve"> via this </w:t>
       </w:r>
       <w:hyperlink r:id="rId10" w:history="1">
+        <w:proofErr w:type="spellStart"/>
         <w:r>
           <w:rPr>
             <w:rStyle w:val="Hyperlink"/>
@@ -953,6 +974,7 @@
           </w:rPr>
           <w:t>github</w:t>
         </w:r>
+        <w:proofErr w:type="spellEnd"/>
       </w:hyperlink>
       <w:r>
         <w:rPr>
@@ -1091,13 +1113,42 @@
         </w:rPr>
         <w:t xml:space="preserve">This information is also presented in this paper: </w:t>
       </w:r>
+      <w:hyperlink r:id="rId11" w:history="1">
+        <w:r>
+          <w:rPr>
+            <w:rStyle w:val="Hyperlink"/>
+            <w:b/>
+            <w:bCs/>
+            <w:lang w:val="en-GB"/>
+          </w:rPr>
+          <w:t xml:space="preserve">Graphics </w:t>
+        </w:r>
+        <w:r>
+          <w:rPr>
+            <w:rStyle w:val="Hyperlink"/>
+            <w:b/>
+            <w:bCs/>
+            <w:lang w:val="en-GB"/>
+          </w:rPr>
+          <w:t>c</w:t>
+        </w:r>
+        <w:r>
+          <w:rPr>
+            <w:rStyle w:val="Hyperlink"/>
+            <w:b/>
+            <w:bCs/>
+            <w:lang w:val="en-GB"/>
+          </w:rPr>
+          <w:t>ard-based real-time processing for dual comb interferometry</w:t>
+        </w:r>
+      </w:hyperlink>
       <w:r>
         <w:rPr>
           <w:b/>
           <w:bCs/>
           <w:lang w:val="en-GB"/>
         </w:rPr>
-        <w:t>Graphics card-based real-time processing for dual comb interferometry</w:t>
+        <w:t xml:space="preserve"> </w:t>
       </w:r>
       <w:r>
         <w:rPr>
@@ -1133,7 +1184,35 @@
         <w:rPr>
           <w:lang w:val="en-GB"/>
         </w:rPr>
-        <w:t>elta fr (dfr)</w:t>
+        <w:t xml:space="preserve">elta </w:t>
+      </w:r>
+      <w:proofErr w:type="spellStart"/>
+      <w:r>
+        <w:rPr>
+          <w:lang w:val="en-GB"/>
+        </w:rPr>
+        <w:t>fr</w:t>
+      </w:r>
+      <w:proofErr w:type="spellEnd"/>
+      <w:r>
+        <w:rPr>
+          <w:lang w:val="en-GB"/>
+        </w:rPr>
+        <w:t xml:space="preserve"> (</w:t>
+      </w:r>
+      <w:proofErr w:type="spellStart"/>
+      <w:r>
+        <w:rPr>
+          <w:lang w:val="en-GB"/>
+        </w:rPr>
+        <w:t>dfr</w:t>
+      </w:r>
+      <w:proofErr w:type="spellEnd"/>
+      <w:r>
+        <w:rPr>
+          <w:lang w:val="en-GB"/>
+        </w:rPr>
+        <w:t>)</w:t>
       </w:r>
       <w:r>
         <w:rPr>
@@ -1191,13 +1270,13 @@
                     <pic:cNvPicPr/>
                   </pic:nvPicPr>
                   <pic:blipFill>
-                    <a:blip r:embed="rId11">
+                    <a:blip r:embed="rId12">
                       <a:extLst>
                         <a:ext uri="{28A0092B-C50C-407E-A947-70E740481C1C}">
                           <a14:useLocalDpi xmlns:a14="http://schemas.microsoft.com/office/drawing/2010/main" val="0"/>
                         </a:ext>
                         <a:ext uri="{96DAC541-7B7A-43D3-8B79-37D633B846F1}">
-                          <asvg:svgBlip xmlns:asvg="http://schemas.microsoft.com/office/drawing/2016/SVG/main" r:embed="rId12"/>
+                          <asvg:svgBlip xmlns:asvg="http://schemas.microsoft.com/office/drawing/2016/SVG/main" r:embed="rId13"/>
                         </a:ext>
                       </a:extLst>
                     </a:blip>
@@ -1224,8 +1303,31 @@
         <w:rPr>
           <w:lang w:val="en-GB"/>
         </w:rPr>
-        <w:t xml:space="preserve"> All the parameters necessary to start a real-time acquisition are saved in two json files: “gageCard_params.json” and “</w:t>
-      </w:r>
+        <w:t xml:space="preserve"> All the parameters necessary to start a real-time acquisition are saved in two json files: “</w:t>
+      </w:r>
+      <w:proofErr w:type="spellStart"/>
+      <w:r>
+        <w:rPr>
+          <w:lang w:val="en-GB"/>
+        </w:rPr>
+        <w:t>gageCard_</w:t>
+      </w:r>
+      <w:proofErr w:type="gramStart"/>
+      <w:r>
+        <w:rPr>
+          <w:lang w:val="en-GB"/>
+        </w:rPr>
+        <w:t>params.json</w:t>
+      </w:r>
+      <w:proofErr w:type="spellEnd"/>
+      <w:proofErr w:type="gramEnd"/>
+      <w:r>
+        <w:rPr>
+          <w:lang w:val="en-GB"/>
+        </w:rPr>
+        <w:t>” and “</w:t>
+      </w:r>
+      <w:proofErr w:type="spellStart"/>
       <w:r>
         <w:rPr>
           <w:lang w:val="en-GB"/>
@@ -1236,7 +1338,14 @@
         <w:rPr>
           <w:lang w:val="en-GB"/>
         </w:rPr>
-        <w:t>.json”.</w:t>
+        <w:t>.json</w:t>
+      </w:r>
+      <w:proofErr w:type="spellEnd"/>
+      <w:r>
+        <w:rPr>
+          <w:lang w:val="en-GB"/>
+        </w:rPr>
+        <w:t>”.</w:t>
       </w:r>
       <w:r>
         <w:rPr>
@@ -1260,7 +1369,21 @@
         <w:rPr>
           <w:lang w:val="en-GB"/>
         </w:rPr>
-        <w:t xml:space="preserve">used by the compiled matlab script to calculate all the corrections parameters necessary to perform the fast phase correction and resampling and the self-correction algorithm. These parameters are </w:t>
+        <w:t xml:space="preserve">used by the compiled </w:t>
+      </w:r>
+      <w:proofErr w:type="spellStart"/>
+      <w:r>
+        <w:rPr>
+          <w:lang w:val="en-GB"/>
+        </w:rPr>
+        <w:t>matlab</w:t>
+      </w:r>
+      <w:proofErr w:type="spellEnd"/>
+      <w:r>
+        <w:rPr>
+          <w:lang w:val="en-GB"/>
+        </w:rPr>
+        <w:t xml:space="preserve"> script to calculate all the corrections parameters necessary to perform the fast phase correction and resampling and the self-correction algorithm. These parameters are </w:t>
       </w:r>
       <w:r>
         <w:rPr>
@@ -1274,17 +1397,33 @@
         </w:rPr>
         <w:t>saved in the “</w:t>
       </w:r>
-      <w:r>
-        <w:rPr>
-          <w:lang w:val="en-GB"/>
-        </w:rPr>
-        <w:t>computed_params</w:t>
-      </w:r>
-      <w:r>
-        <w:rPr>
-          <w:lang w:val="en-GB"/>
-        </w:rPr>
-        <w:t>.json”</w:t>
+      <w:proofErr w:type="spellStart"/>
+      <w:r>
+        <w:rPr>
+          <w:lang w:val="en-GB"/>
+        </w:rPr>
+        <w:t>computed_</w:t>
+      </w:r>
+      <w:proofErr w:type="gramStart"/>
+      <w:r>
+        <w:rPr>
+          <w:lang w:val="en-GB"/>
+        </w:rPr>
+        <w:t>params</w:t>
+      </w:r>
+      <w:r>
+        <w:rPr>
+          <w:lang w:val="en-GB"/>
+        </w:rPr>
+        <w:t>.json</w:t>
+      </w:r>
+      <w:proofErr w:type="spellEnd"/>
+      <w:proofErr w:type="gramEnd"/>
+      <w:r>
+        <w:rPr>
+          <w:lang w:val="en-GB"/>
+        </w:rPr>
+        <w:t>”</w:t>
       </w:r>
       <w:r>
         <w:rPr>
@@ -1365,7 +1504,21 @@
         <w:rPr>
           <w:lang w:val="en-GB"/>
         </w:rPr>
-        <w:t>. With the interferogram channel, this means we need to digitize 5 different signals. With a 4 channel card, your best option is the following:</w:t>
+        <w:t xml:space="preserve">. With the interferogram channel, this means we need to digitize 5 different signals. With a </w:t>
+      </w:r>
+      <w:proofErr w:type="gramStart"/>
+      <w:r>
+        <w:rPr>
+          <w:lang w:val="en-GB"/>
+        </w:rPr>
+        <w:t>4 channel</w:t>
+      </w:r>
+      <w:proofErr w:type="gramEnd"/>
+      <w:r>
+        <w:rPr>
+          <w:lang w:val="en-GB"/>
+        </w:rPr>
+        <w:t xml:space="preserve"> card, your best option is the following:</w:t>
       </w:r>
     </w:p>
     <w:p>
@@ -1603,8 +1756,16 @@
         <w:rPr>
           <w:lang w:val="en-GB"/>
         </w:rPr>
-        <w:t>, 2 for each combs</w:t>
-      </w:r>
+        <w:t xml:space="preserve">, 2 for each </w:t>
+      </w:r>
+      <w:proofErr w:type="gramStart"/>
+      <w:r>
+        <w:rPr>
+          <w:lang w:val="en-GB"/>
+        </w:rPr>
+        <w:t>combs</w:t>
+      </w:r>
+      <w:proofErr w:type="gramEnd"/>
       <w:r>
         <w:rPr>
           <w:lang w:val="en-GB"/>
@@ -1615,7 +1776,21 @@
         <w:rPr>
           <w:lang w:val="en-GB"/>
         </w:rPr>
-        <w:t xml:space="preserve">. In all cases, the self-correction will remove the slow out-of-loop noise from your interferograms with a dfr/2 </w:t>
+        <w:t xml:space="preserve">. In all cases, the self-correction will remove the slow out-of-loop noise from your interferograms with a </w:t>
+      </w:r>
+      <w:proofErr w:type="spellStart"/>
+      <w:r>
+        <w:rPr>
+          <w:lang w:val="en-GB"/>
+        </w:rPr>
+        <w:t>dfr</w:t>
+      </w:r>
+      <w:proofErr w:type="spellEnd"/>
+      <w:r>
+        <w:rPr>
+          <w:lang w:val="en-GB"/>
+        </w:rPr>
+        <w:t xml:space="preserve">/2 </w:t>
       </w:r>
       <w:r>
         <w:rPr>
@@ -1633,7 +1808,21 @@
         <w:rPr>
           <w:lang w:val="en-GB"/>
         </w:rPr>
-        <w:t xml:space="preserve"> (i.e. two beat notes with a CW laser)</w:t>
+        <w:t xml:space="preserve"> (</w:t>
+      </w:r>
+      <w:proofErr w:type="gramStart"/>
+      <w:r>
+        <w:rPr>
+          <w:lang w:val="en-GB"/>
+        </w:rPr>
+        <w:t>i.e.</w:t>
+      </w:r>
+      <w:proofErr w:type="gramEnd"/>
+      <w:r>
+        <w:rPr>
+          <w:lang w:val="en-GB"/>
+        </w:rPr>
+        <w:t xml:space="preserve"> two beat notes with a CW laser)</w:t>
       </w:r>
       <w:r>
         <w:rPr>
@@ -1651,7 +1840,21 @@
         <w:rPr>
           <w:lang w:val="en-GB"/>
         </w:rPr>
-        <w:t>still have fast dfr noise remaining. With no reference, you have</w:t>
+        <w:t xml:space="preserve">still have fast </w:t>
+      </w:r>
+      <w:proofErr w:type="spellStart"/>
+      <w:r>
+        <w:rPr>
+          <w:lang w:val="en-GB"/>
+        </w:rPr>
+        <w:t>dfr</w:t>
+      </w:r>
+      <w:proofErr w:type="spellEnd"/>
+      <w:r>
+        <w:rPr>
+          <w:lang w:val="en-GB"/>
+        </w:rPr>
+        <w:t xml:space="preserve"> noise remaining. With no reference, you have</w:t>
       </w:r>
       <w:r>
         <w:rPr>
@@ -1663,13 +1866,41 @@
         <w:rPr>
           <w:lang w:val="en-GB"/>
         </w:rPr>
-        <w:t xml:space="preserve"> fast phase noise and fast dfr noise remaining. Also, in theory, the self-correction will work if there is &lt;pi rad of phase between two consecutive IGM</w:t>
-      </w:r>
-      <w:r>
-        <w:rPr>
-          <w:lang w:val="en-GB"/>
-        </w:rPr>
-        <w:t xml:space="preserve"> center burst</w:t>
+        <w:t xml:space="preserve"> fast phase noise and fast </w:t>
+      </w:r>
+      <w:proofErr w:type="spellStart"/>
+      <w:r>
+        <w:rPr>
+          <w:lang w:val="en-GB"/>
+        </w:rPr>
+        <w:t>dfr</w:t>
+      </w:r>
+      <w:proofErr w:type="spellEnd"/>
+      <w:r>
+        <w:rPr>
+          <w:lang w:val="en-GB"/>
+        </w:rPr>
+        <w:t xml:space="preserve"> noise remaining. Also, in theory, the self-correction will work if there is &lt;pi rad of phase between two consecutive IGM</w:t>
+      </w:r>
+      <w:r>
+        <w:rPr>
+          <w:lang w:val="en-GB"/>
+        </w:rPr>
+        <w:t xml:space="preserve"> </w:t>
+      </w:r>
+      <w:proofErr w:type="spellStart"/>
+      <w:r>
+        <w:rPr>
+          <w:lang w:val="en-GB"/>
+        </w:rPr>
+        <w:t>center</w:t>
+      </w:r>
+      <w:proofErr w:type="spellEnd"/>
+      <w:r>
+        <w:rPr>
+          <w:lang w:val="en-GB"/>
+        </w:rPr>
+        <w:t xml:space="preserve"> burst</w:t>
       </w:r>
       <w:r>
         <w:rPr>
@@ -1723,13 +1954,70 @@
         <w:rPr>
           <w:lang w:val="en-GB"/>
         </w:rPr>
-        <w:t xml:space="preserve"> (This is also explained in the paper)</w:t>
-      </w:r>
-      <w:r>
-        <w:rPr>
-          <w:lang w:val="en-GB"/>
-        </w:rPr>
-        <w:t>. If you can reach a fast dfr, the self-correction will correct noise up to dfr/2 BW so you may be able to avoid using two references. Similarly, if your locking allows you to have low phase and dfr noise</w:t>
+        <w:t xml:space="preserve"> (This is also explained in the </w:t>
+      </w:r>
+      <w:hyperlink r:id="rId14" w:history="1">
+        <w:r>
+          <w:rPr>
+            <w:rStyle w:val="Hyperlink"/>
+            <w:lang w:val="en-GB"/>
+          </w:rPr>
+          <w:t>paper</w:t>
+        </w:r>
+      </w:hyperlink>
+      <w:r>
+        <w:rPr>
+          <w:lang w:val="en-GB"/>
+        </w:rPr>
+        <w:t>)</w:t>
+      </w:r>
+      <w:r>
+        <w:rPr>
+          <w:lang w:val="en-GB"/>
+        </w:rPr>
+        <w:t xml:space="preserve">. If you can reach a fast </w:t>
+      </w:r>
+      <w:proofErr w:type="spellStart"/>
+      <w:r>
+        <w:rPr>
+          <w:lang w:val="en-GB"/>
+        </w:rPr>
+        <w:t>dfr</w:t>
+      </w:r>
+      <w:proofErr w:type="spellEnd"/>
+      <w:r>
+        <w:rPr>
+          <w:lang w:val="en-GB"/>
+        </w:rPr>
+        <w:t xml:space="preserve">, the self-correction will correct noise up to </w:t>
+      </w:r>
+      <w:proofErr w:type="spellStart"/>
+      <w:r>
+        <w:rPr>
+          <w:lang w:val="en-GB"/>
+        </w:rPr>
+        <w:t>dfr</w:t>
+      </w:r>
+      <w:proofErr w:type="spellEnd"/>
+      <w:r>
+        <w:rPr>
+          <w:lang w:val="en-GB"/>
+        </w:rPr>
+        <w:t xml:space="preserve">/2 BW so you may be able to avoid using two references. Similarly, if your locking allows you to have low phase and </w:t>
+      </w:r>
+      <w:proofErr w:type="spellStart"/>
+      <w:r>
+        <w:rPr>
+          <w:lang w:val="en-GB"/>
+        </w:rPr>
+        <w:t>dfr</w:t>
+      </w:r>
+      <w:proofErr w:type="spellEnd"/>
+      <w:r>
+        <w:rPr>
+          <w:lang w:val="en-GB"/>
+        </w:rPr>
+        <w:t xml:space="preserve"> noise</w:t>
       </w:r>
       <w:r>
         <w:rPr>
@@ -1753,13 +2041,27 @@
         <w:rPr>
           <w:lang w:val="en-GB"/>
         </w:rPr>
-        <w:t xml:space="preserve"> during the whole measurement. If the references change frequencies (</w:t>
-      </w:r>
-      <w:r>
-        <w:rPr>
-          <w:lang w:val="en-GB"/>
-        </w:rPr>
-        <w:t xml:space="preserve"> &gt; </w:t>
+        <w:t xml:space="preserve"> during the whole measurement. If the references change frequencies </w:t>
+      </w:r>
+      <w:proofErr w:type="gramStart"/>
+      <w:r>
+        <w:rPr>
+          <w:lang w:val="en-GB"/>
+        </w:rPr>
+        <w:t>(</w:t>
+      </w:r>
+      <w:r>
+        <w:rPr>
+          <w:lang w:val="en-GB"/>
+        </w:rPr>
+        <w:t xml:space="preserve"> &gt;</w:t>
+      </w:r>
+      <w:proofErr w:type="gramEnd"/>
+      <w:r>
+        <w:rPr>
+          <w:lang w:val="en-GB"/>
+        </w:rPr>
+        <w:t xml:space="preserve"> </w:t>
       </w:r>
       <w:r>
         <w:rPr>
@@ -1791,7 +2093,21 @@
         <w:rPr>
           <w:lang w:val="en-GB"/>
         </w:rPr>
-        <w:t xml:space="preserve">B/s (200 MS/s per channel with 16 bit per sample) in real-time. </w:t>
+        <w:t xml:space="preserve">B/s (200 MS/s per channel with 16 </w:t>
+      </w:r>
+      <w:proofErr w:type="gramStart"/>
+      <w:r>
+        <w:rPr>
+          <w:lang w:val="en-GB"/>
+        </w:rPr>
+        <w:t>bit</w:t>
+      </w:r>
+      <w:proofErr w:type="gramEnd"/>
+      <w:r>
+        <w:rPr>
+          <w:lang w:val="en-GB"/>
+        </w:rPr>
+        <w:t xml:space="preserve"> per sample) in real-time. </w:t>
       </w:r>
       <w:r>
         <w:rPr>
@@ -1809,7 +2125,21 @@
         <w:rPr>
           <w:lang w:val="en-GB"/>
         </w:rPr>
-        <w:t xml:space="preserve"> and pcie configuration). </w:t>
+        <w:t xml:space="preserve"> and </w:t>
+      </w:r>
+      <w:proofErr w:type="spellStart"/>
+      <w:r>
+        <w:rPr>
+          <w:lang w:val="en-GB"/>
+        </w:rPr>
+        <w:t>pcie</w:t>
+      </w:r>
+      <w:proofErr w:type="spellEnd"/>
+      <w:r>
+        <w:rPr>
+          <w:lang w:val="en-GB"/>
+        </w:rPr>
+        <w:t xml:space="preserve"> configuration). </w:t>
       </w:r>
       <w:r>
         <w:rPr>
@@ -1919,7 +2249,21 @@
         <w:rPr>
           <w:lang w:val="en-GB"/>
         </w:rPr>
-        <w:t>They are also combined with the two CEOs to produce the phase evolution of N*dfr (N is the number of teeth between the two optical references).</w:t>
+        <w:t>They are also combined with the two CEOs to produce the phase evolution of N*</w:t>
+      </w:r>
+      <w:proofErr w:type="spellStart"/>
+      <w:r>
+        <w:rPr>
+          <w:lang w:val="en-GB"/>
+        </w:rPr>
+        <w:t>dfr</w:t>
+      </w:r>
+      <w:proofErr w:type="spellEnd"/>
+      <w:r>
+        <w:rPr>
+          <w:lang w:val="en-GB"/>
+        </w:rPr>
+        <w:t xml:space="preserve"> (N is the number of teeth between the two optical references).</w:t>
       </w:r>
       <w:r>
         <w:rPr>
@@ -2014,7 +2358,7 @@
                     </pic:cNvPicPr>
                   </pic:nvPicPr>
                   <pic:blipFill>
-                    <a:blip r:embed="rId13" cstate="print">
+                    <a:blip r:embed="rId15" cstate="print">
                       <a:extLst>
                         <a:ext uri="{28A0092B-C50C-407E-A947-70E740481C1C}">
                           <a14:useLocalDpi xmlns:a14="http://schemas.microsoft.com/office/drawing/2010/main" val="0"/>
@@ -2050,7 +2394,21 @@
         <w:rPr>
           <w:lang w:val="en-GB"/>
         </w:rPr>
-        <w:t xml:space="preserve">The dfr signal can also be used to do a </w:t>
+        <w:t xml:space="preserve">The </w:t>
+      </w:r>
+      <w:proofErr w:type="spellStart"/>
+      <w:r>
+        <w:rPr>
+          <w:lang w:val="en-GB"/>
+        </w:rPr>
+        <w:t>dfr</w:t>
+      </w:r>
+      <w:proofErr w:type="spellEnd"/>
+      <w:r>
+        <w:rPr>
+          <w:lang w:val="en-GB"/>
+        </w:rPr>
+        <w:t xml:space="preserve"> signal can also be used to do a </w:t>
       </w:r>
       <w:r>
         <w:rPr>
@@ -2080,13 +2438,27 @@
         <w:rPr>
           <w:lang w:val="en-GB"/>
         </w:rPr>
-        <w:t>o have a constant d</w:t>
-      </w:r>
-      <w:r>
-        <w:rPr>
-          <w:lang w:val="en-GB"/>
-        </w:rPr>
-        <w:t xml:space="preserve">fr </w:t>
+        <w:t xml:space="preserve">o have a constant </w:t>
+      </w:r>
+      <w:proofErr w:type="spellStart"/>
+      <w:r>
+        <w:rPr>
+          <w:lang w:val="en-GB"/>
+        </w:rPr>
+        <w:t>d</w:t>
+      </w:r>
+      <w:r>
+        <w:rPr>
+          <w:lang w:val="en-GB"/>
+        </w:rPr>
+        <w:t>fr</w:t>
+      </w:r>
+      <w:proofErr w:type="spellEnd"/>
+      <w:r>
+        <w:rPr>
+          <w:lang w:val="en-GB"/>
+        </w:rPr>
+        <w:t xml:space="preserve"> </w:t>
       </w:r>
       <w:r>
         <w:rPr>
@@ -2112,7 +2484,21 @@
         <w:rPr>
           <w:lang w:val="en-GB"/>
         </w:rPr>
-        <w:t xml:space="preserve">The IGMs coming out of this step should only have slow out-of-loop phase and dfr noise remaining. The second step, the slow corrections (Self-correction), is done to remove </w:t>
+        <w:t xml:space="preserve">The IGMs coming out of this step should only have slow out-of-loop phase and </w:t>
+      </w:r>
+      <w:proofErr w:type="spellStart"/>
+      <w:r>
+        <w:rPr>
+          <w:lang w:val="en-GB"/>
+        </w:rPr>
+        <w:t>dfr</w:t>
+      </w:r>
+      <w:proofErr w:type="spellEnd"/>
+      <w:r>
+        <w:rPr>
+          <w:lang w:val="en-GB"/>
+        </w:rPr>
+        <w:t xml:space="preserve"> noise remaining. The second step, the slow corrections (Self-correction), is done to remove </w:t>
       </w:r>
       <w:r>
         <w:rPr>
@@ -2143,7 +2529,49 @@
         <w:rPr>
           <w:lang w:val="en-GB"/>
         </w:rPr>
-        <w:t>A cross-correlation (xcorr) against a template IGM calculated in the matlab script is done to retrieve the zero-path difference (ZPDs) phase, position and amplitude. This gives information about the noise at a dfr rate.</w:t>
+        <w:t>A cross-correlation (</w:t>
+      </w:r>
+      <w:proofErr w:type="spellStart"/>
+      <w:r>
+        <w:rPr>
+          <w:lang w:val="en-GB"/>
+        </w:rPr>
+        <w:t>xcorr</w:t>
+      </w:r>
+      <w:proofErr w:type="spellEnd"/>
+      <w:r>
+        <w:rPr>
+          <w:lang w:val="en-GB"/>
+        </w:rPr>
+        <w:t xml:space="preserve">) against a template IGM calculated in the </w:t>
+      </w:r>
+      <w:proofErr w:type="spellStart"/>
+      <w:r>
+        <w:rPr>
+          <w:lang w:val="en-GB"/>
+        </w:rPr>
+        <w:t>matlab</w:t>
+      </w:r>
+      <w:proofErr w:type="spellEnd"/>
+      <w:r>
+        <w:rPr>
+          <w:lang w:val="en-GB"/>
+        </w:rPr>
+        <w:t xml:space="preserve"> script is done to retrieve the zero-path difference (ZPDs) phase, position and amplitude. This gives information about the noise at a </w:t>
+      </w:r>
+      <w:proofErr w:type="spellStart"/>
+      <w:r>
+        <w:rPr>
+          <w:lang w:val="en-GB"/>
+        </w:rPr>
+        <w:t>dfr</w:t>
+      </w:r>
+      <w:proofErr w:type="spellEnd"/>
+      <w:r>
+        <w:rPr>
+          <w:lang w:val="en-GB"/>
+        </w:rPr>
+        <w:t xml:space="preserve"> rate.</w:t>
       </w:r>
     </w:p>
     <w:p>
@@ -2230,14 +2658,30 @@
         <w:rPr>
           <w:lang w:val="en-GB"/>
         </w:rPr>
-        <w:t xml:space="preserve"> corresponding to the parameter (ptsPerIGM in the </w:t>
-      </w:r>
+        <w:t xml:space="preserve"> corresponding to the parameter (</w:t>
+      </w:r>
+      <w:proofErr w:type="spellStart"/>
+      <w:r>
+        <w:rPr>
+          <w:lang w:val="en-GB"/>
+        </w:rPr>
+        <w:t>ptsPerIGM</w:t>
+      </w:r>
+      <w:proofErr w:type="spellEnd"/>
+      <w:r>
+        <w:rPr>
+          <w:lang w:val="en-GB"/>
+        </w:rPr>
+        <w:t xml:space="preserve"> in the </w:t>
+      </w:r>
+      <w:proofErr w:type="spellStart"/>
       <w:r>
         <w:rPr>
           <w:lang w:val="en-GB"/>
         </w:rPr>
         <w:t>computed_params</w:t>
       </w:r>
+      <w:proofErr w:type="spellEnd"/>
       <w:r>
         <w:rPr>
           <w:lang w:val="en-GB"/>
@@ -2321,7 +2765,7 @@
                     </pic:cNvPicPr>
                   </pic:nvPicPr>
                   <pic:blipFill>
-                    <a:blip r:embed="rId14" cstate="print">
+                    <a:blip r:embed="rId16" cstate="print">
                       <a:extLst>
                         <a:ext uri="{28A0092B-C50C-407E-A947-70E740481C1C}">
                           <a14:useLocalDpi xmlns:a14="http://schemas.microsoft.com/office/drawing/2010/main" val="0"/>
@@ -2526,7 +2970,21 @@
         <w:rPr>
           <w:lang w:val="en-GB"/>
         </w:rPr>
-        <w:t>At least 4 processing cores (CPU cores). More cores is better</w:t>
+        <w:t xml:space="preserve">At least 4 processing cores (CPU cores). More cores </w:t>
+      </w:r>
+      <w:proofErr w:type="gramStart"/>
+      <w:r>
+        <w:rPr>
+          <w:lang w:val="en-GB"/>
+        </w:rPr>
+        <w:t>is</w:t>
+      </w:r>
+      <w:proofErr w:type="gramEnd"/>
+      <w:r>
+        <w:rPr>
+          <w:lang w:val="en-GB"/>
+        </w:rPr>
+        <w:t xml:space="preserve"> better</w:t>
       </w:r>
       <w:r>
         <w:rPr>
@@ -2581,7 +3039,21 @@
         <w:rPr>
           <w:lang w:val="en-GB"/>
         </w:rPr>
-        <w:t xml:space="preserve">ections. GaGe cards currently (as of </w:t>
+        <w:t xml:space="preserve">ections. </w:t>
+      </w:r>
+      <w:proofErr w:type="spellStart"/>
+      <w:r>
+        <w:rPr>
+          <w:lang w:val="en-GB"/>
+        </w:rPr>
+        <w:t>GaGe</w:t>
+      </w:r>
+      <w:proofErr w:type="spellEnd"/>
+      <w:r>
+        <w:rPr>
+          <w:lang w:val="en-GB"/>
+        </w:rPr>
+        <w:t xml:space="preserve"> cards currently (as of </w:t>
       </w:r>
       <w:r>
         <w:rPr>
@@ -2635,7 +3107,21 @@
         <w:rPr>
           <w:lang w:val="en-GB"/>
         </w:rPr>
-        <w:t xml:space="preserve"> speed at each step, so is doubling the number of lanes (x4 -&gt; x8 -&gt; x16). Our test configurations included having both card in external thunderbolt 3.0 eGPU enclosures, each providing PCIe 3.0 x4.</w:t>
+        <w:t xml:space="preserve"> speed at each step, so is doubling the number of lanes (x4 -&gt; x8 -&gt; x16). Our test configurations included having both card in external thunderbolt 3.0 </w:t>
+      </w:r>
+      <w:proofErr w:type="spellStart"/>
+      <w:r>
+        <w:rPr>
+          <w:lang w:val="en-GB"/>
+        </w:rPr>
+        <w:t>eGPU</w:t>
+      </w:r>
+      <w:proofErr w:type="spellEnd"/>
+      <w:r>
+        <w:rPr>
+          <w:lang w:val="en-GB"/>
+        </w:rPr>
+        <w:t xml:space="preserve"> enclosures, each providing PCIe 3.0 x4.</w:t>
       </w:r>
       <w:r>
         <w:rPr>
@@ -2691,11 +3177,19 @@
         </w:rPr>
         <w:t xml:space="preserve">currently working on providing </w:t>
       </w:r>
-      <w:r>
-        <w:rPr>
-          <w:lang w:val="en-GB"/>
-        </w:rPr>
-        <w:t xml:space="preserve">an </w:t>
+      <w:proofErr w:type="gramStart"/>
+      <w:r>
+        <w:rPr>
+          <w:lang w:val="en-GB"/>
+        </w:rPr>
+        <w:t>an</w:t>
+      </w:r>
+      <w:proofErr w:type="gramEnd"/>
+      <w:r>
+        <w:rPr>
+          <w:lang w:val="en-GB"/>
+        </w:rPr>
+        <w:t xml:space="preserve"> </w:t>
       </w:r>
       <w:r>
         <w:rPr>
@@ -2715,7 +3209,7 @@
         </w:rPr>
         <w:t xml:space="preserve"> (</w:t>
       </w:r>
-      <w:hyperlink r:id="rId15" w:history="1">
+      <w:hyperlink r:id="rId17" w:history="1">
         <w:r>
           <w:rPr>
             <w:rStyle w:val="Hyperlink"/>
@@ -2828,15 +3322,30 @@
         <w:rPr>
           <w:lang w:val="en-GB"/>
         </w:rPr>
-        <w:t xml:space="preserve"> GaGe /</w:t>
-      </w:r>
-      <w:r>
-        <w:rPr>
-          <w:lang w:val="en-GB"/>
-        </w:rPr>
         <w:t xml:space="preserve"> </w:t>
       </w:r>
-      <w:hyperlink r:id="rId16" w:history="1">
+      <w:proofErr w:type="spellStart"/>
+      <w:r>
+        <w:rPr>
+          <w:lang w:val="en-GB"/>
+        </w:rPr>
+        <w:t>GaGe</w:t>
+      </w:r>
+      <w:proofErr w:type="spellEnd"/>
+      <w:r>
+        <w:rPr>
+          <w:lang w:val="en-GB"/>
+        </w:rPr>
+        <w:t xml:space="preserve"> /</w:t>
+      </w:r>
+      <w:r>
+        <w:rPr>
+          <w:lang w:val="en-GB"/>
+        </w:rPr>
+        <w:t xml:space="preserve"> </w:t>
+      </w:r>
+      <w:hyperlink r:id="rId18" w:history="1">
+        <w:proofErr w:type="spellStart"/>
         <w:r>
           <w:rPr>
             <w:rStyle w:val="Hyperlink"/>
@@ -2844,6 +3353,7 @@
           </w:rPr>
           <w:t>vitrek</w:t>
         </w:r>
+        <w:proofErr w:type="spellEnd"/>
       </w:hyperlink>
       <w:r>
         <w:rPr>
@@ -2851,6 +3361,7 @@
         </w:rPr>
         <w:t xml:space="preserve">. The </w:t>
       </w:r>
+      <w:proofErr w:type="spellStart"/>
       <w:r>
         <w:rPr>
           <w:lang w:val="en-GB"/>
@@ -2873,7 +3384,14 @@
         <w:rPr>
           <w:lang w:val="en-GB"/>
         </w:rPr>
-        <w:t>e C++ code is well separated from the rest of the C++ code, so it will be possible to support other PCI</w:t>
+        <w:t>e</w:t>
+      </w:r>
+      <w:proofErr w:type="spellEnd"/>
+      <w:r>
+        <w:rPr>
+          <w:lang w:val="en-GB"/>
+        </w:rPr>
+        <w:t xml:space="preserve"> C++ code is well separated from the rest of the C++ code, so it will be possible to support other PCI</w:t>
       </w:r>
       <w:r>
         <w:rPr>
@@ -2916,7 +3434,35 @@
         <w:rPr>
           <w:lang w:val="en-GB"/>
         </w:rPr>
-        <w:t xml:space="preserve"> which is a 4 channels, 1 GS/s, 16-bit, +-240 mV range card. A 4 channels 200 MS/s, 14 bit, variable range </w:t>
+        <w:t xml:space="preserve"> which is </w:t>
+      </w:r>
+      <w:proofErr w:type="gramStart"/>
+      <w:r>
+        <w:rPr>
+          <w:lang w:val="en-GB"/>
+        </w:rPr>
+        <w:t>a 4 channels</w:t>
+      </w:r>
+      <w:proofErr w:type="gramEnd"/>
+      <w:r>
+        <w:rPr>
+          <w:lang w:val="en-GB"/>
+        </w:rPr>
+        <w:t xml:space="preserve">, 1 GS/s, 16-bit, +-240 mV range card. A 4 channels 200 MS/s, </w:t>
+      </w:r>
+      <w:proofErr w:type="gramStart"/>
+      <w:r>
+        <w:rPr>
+          <w:lang w:val="en-GB"/>
+        </w:rPr>
+        <w:t>14 bit</w:t>
+      </w:r>
+      <w:proofErr w:type="gramEnd"/>
+      <w:r>
+        <w:rPr>
+          <w:lang w:val="en-GB"/>
+        </w:rPr>
+        <w:t xml:space="preserve">, variable range </w:t>
       </w:r>
       <w:r>
         <w:rPr>
@@ -3001,7 +3547,14 @@
         <w:rPr>
           <w:lang w:val="en-GB"/>
         </w:rPr>
-        <w:t>B/s (200 MS/s on each channel) in real-time. More testing is needed to find what is limiting us (Ga</w:t>
+        <w:t>B/s (200 MS/s on each channel) in real-time. More testing is needed to find what is limiting us (</w:t>
+      </w:r>
+      <w:proofErr w:type="spellStart"/>
+      <w:r>
+        <w:rPr>
+          <w:lang w:val="en-GB"/>
+        </w:rPr>
+        <w:t>Ga</w:t>
       </w:r>
       <w:r>
         <w:rPr>
@@ -3013,7 +3566,14 @@
         <w:rPr>
           <w:lang w:val="en-GB"/>
         </w:rPr>
-        <w:t xml:space="preserve">e card can support ~5 </w:t>
+        <w:t>e</w:t>
+      </w:r>
+      <w:proofErr w:type="spellEnd"/>
+      <w:r>
+        <w:rPr>
+          <w:lang w:val="en-GB"/>
+        </w:rPr>
+        <w:t xml:space="preserve"> card can support ~5 </w:t>
       </w:r>
       <w:r>
         <w:rPr>
@@ -3031,19 +3591,7 @@
         <w:rPr>
           <w:lang w:val="en-GB"/>
         </w:rPr>
-        <w:t xml:space="preserve">e performance </w:t>
-      </w:r>
-      <w:r>
-        <w:rPr>
-          <w:lang w:val="en-GB"/>
-        </w:rPr>
-        <w:t>of the DCS processing on the GPU</w:t>
-      </w:r>
-      <w:r>
-        <w:rPr>
-          <w:lang w:val="en-GB"/>
-        </w:rPr>
-        <w:t xml:space="preserve"> be limited by the GPU at some point</w:t>
+        <w:t>e performance of the DCS processing on the GPU be limited by the GPU at some point</w:t>
       </w:r>
       <w:r>
         <w:rPr>
@@ -3099,13 +3647,34 @@
         <w:rPr>
           <w:lang w:val="en-GB"/>
         </w:rPr>
-        <w:t xml:space="preserve">The eXpert PCIe Data Streaming Firmware is necessary to use The Pug. </w:t>
-      </w:r>
-      <w:r>
-        <w:rPr>
-          <w:lang w:val="en-GB"/>
-        </w:rPr>
-        <w:t>It is possible to purchase this option even if you already own a Ga</w:t>
+        <w:t xml:space="preserve">The </w:t>
+      </w:r>
+      <w:proofErr w:type="spellStart"/>
+      <w:r>
+        <w:rPr>
+          <w:lang w:val="en-GB"/>
+        </w:rPr>
+        <w:t>eXpert</w:t>
+      </w:r>
+      <w:proofErr w:type="spellEnd"/>
+      <w:r>
+        <w:rPr>
+          <w:lang w:val="en-GB"/>
+        </w:rPr>
+        <w:t xml:space="preserve"> PCIe Data Streaming Firmware is necessary to use The Pug. </w:t>
+      </w:r>
+      <w:r>
+        <w:rPr>
+          <w:lang w:val="en-GB"/>
+        </w:rPr>
+        <w:t xml:space="preserve">It is possible to purchase this option even if you already own a </w:t>
+      </w:r>
+      <w:proofErr w:type="spellStart"/>
+      <w:r>
+        <w:rPr>
+          <w:lang w:val="en-GB"/>
+        </w:rPr>
+        <w:t>Ga</w:t>
       </w:r>
       <w:r>
         <w:rPr>
@@ -3117,7 +3686,14 @@
         <w:rPr>
           <w:lang w:val="en-GB"/>
         </w:rPr>
-        <w:t xml:space="preserve">e card. </w:t>
+        <w:t>e</w:t>
+      </w:r>
+      <w:proofErr w:type="spellEnd"/>
+      <w:r>
+        <w:rPr>
+          <w:lang w:val="en-GB"/>
+        </w:rPr>
+        <w:t xml:space="preserve"> card. </w:t>
       </w:r>
     </w:p>
     <w:p>
@@ -3179,7 +3755,7 @@
         </w:rPr>
         <w:t xml:space="preserve"> processing is done on the graphic card unit (GPU). We have successfully run the code on a </w:t>
       </w:r>
-      <w:hyperlink r:id="rId17" w:history="1">
+      <w:hyperlink r:id="rId19" w:history="1">
         <w:r>
           <w:rPr>
             <w:rStyle w:val="Hyperlink"/>
@@ -3236,7 +3812,7 @@
         </w:rPr>
         <w:t xml:space="preserve">, </w:t>
       </w:r>
-      <w:hyperlink r:id="rId18" w:history="1">
+      <w:hyperlink r:id="rId20" w:history="1">
         <w:r>
           <w:rPr>
             <w:rStyle w:val="Hyperlink"/>
@@ -3370,7 +3946,21 @@
         <w:rPr>
           <w:lang w:val="en-GB"/>
         </w:rPr>
-        <w:t>cards. For general purpose display needs, the built-in Intel GPU (such at Iris / UHD) should be sufficient.</w:t>
+        <w:t xml:space="preserve">cards. For general purpose display needs, the built-in Intel GPU (such </w:t>
+      </w:r>
+      <w:proofErr w:type="spellStart"/>
+      <w:r>
+        <w:rPr>
+          <w:lang w:val="en-GB"/>
+        </w:rPr>
+        <w:t>at</w:t>
+      </w:r>
+      <w:proofErr w:type="spellEnd"/>
+      <w:r>
+        <w:rPr>
+          <w:lang w:val="en-GB"/>
+        </w:rPr>
+        <w:t xml:space="preserve"> Iris / UHD) should be sufficient.</w:t>
       </w:r>
     </w:p>
     <w:p>
@@ -3433,7 +4023,14 @@
         <w:rPr>
           <w:lang w:val="en-GB"/>
         </w:rPr>
-        <w:t xml:space="preserve"> and the</w:t>
+        <w:t xml:space="preserve"> and </w:t>
+      </w:r>
+      <w:proofErr w:type="gramStart"/>
+      <w:r>
+        <w:rPr>
+          <w:lang w:val="en-GB"/>
+        </w:rPr>
+        <w:t>the</w:t>
       </w:r>
       <w:r>
         <w:rPr>
@@ -3447,11 +4044,20 @@
         </w:rPr>
         <w:t xml:space="preserve"> </w:t>
       </w:r>
-      <w:r>
-        <w:rPr>
-          <w:lang w:val="en-GB"/>
-        </w:rPr>
-        <w:t xml:space="preserve">eXpert PCIe Data Streaming </w:t>
+      <w:proofErr w:type="spellStart"/>
+      <w:r>
+        <w:rPr>
+          <w:lang w:val="en-GB"/>
+        </w:rPr>
+        <w:t>eXpert</w:t>
+      </w:r>
+      <w:proofErr w:type="spellEnd"/>
+      <w:proofErr w:type="gramEnd"/>
+      <w:r>
+        <w:rPr>
+          <w:lang w:val="en-GB"/>
+        </w:rPr>
+        <w:t xml:space="preserve"> PCIe Data Streaming </w:t>
       </w:r>
       <w:r>
         <w:rPr>
@@ -3490,7 +4096,7 @@
         </w:rPr>
         <w:t xml:space="preserve">nstall </w:t>
       </w:r>
-      <w:hyperlink r:id="rId19" w:history="1">
+      <w:hyperlink r:id="rId21" w:history="1">
         <w:r>
           <w:rPr>
             <w:rStyle w:val="Hyperlink"/>
@@ -3515,7 +4121,21 @@
         <w:rPr>
           <w:lang w:val="en-GB"/>
         </w:rPr>
-        <w:t xml:space="preserve">. In the visual studio installer, you will need to install the following packages : python development and desktop development with C++. </w:t>
+        <w:t xml:space="preserve">. In the visual studio installer, you will need to install the following </w:t>
+      </w:r>
+      <w:proofErr w:type="gramStart"/>
+      <w:r>
+        <w:rPr>
+          <w:lang w:val="en-GB"/>
+        </w:rPr>
+        <w:t>packages :</w:t>
+      </w:r>
+      <w:proofErr w:type="gramEnd"/>
+      <w:r>
+        <w:rPr>
+          <w:lang w:val="en-GB"/>
+        </w:rPr>
+        <w:t xml:space="preserve"> python development and desktop development with C++. </w:t>
       </w:r>
     </w:p>
     <w:p>
@@ -3536,7 +4156,7 @@
         </w:rPr>
         <w:t xml:space="preserve">Download CUDA Toolkit 12.3 with your windows version (10 or 11) on this </w:t>
       </w:r>
-      <w:hyperlink r:id="rId20" w:history="1">
+      <w:hyperlink r:id="rId22" w:history="1">
         <w:r>
           <w:rPr>
             <w:rStyle w:val="Hyperlink"/>
@@ -3625,17 +4245,36 @@
           <w:bCs/>
           <w:lang w:val="en-GB"/>
         </w:rPr>
-        <w:t xml:space="preserve">to use spyder in </w:t>
-      </w:r>
+        <w:t xml:space="preserve">to use </w:t>
+      </w:r>
+      <w:proofErr w:type="spellStart"/>
       <w:r>
         <w:rPr>
           <w:b/>
           <w:bCs/>
           <w:lang w:val="en-GB"/>
         </w:rPr>
+        <w:t>spyder</w:t>
+      </w:r>
+      <w:proofErr w:type="spellEnd"/>
+      <w:r>
+        <w:rPr>
+          <w:b/>
+          <w:bCs/>
+          <w:lang w:val="en-GB"/>
+        </w:rPr>
+        <w:t xml:space="preserve"> in </w:t>
+      </w:r>
+      <w:r>
+        <w:rPr>
+          <w:b/>
+          <w:bCs/>
+          <w:lang w:val="en-GB"/>
+        </w:rPr>
         <w:t xml:space="preserve">the latest </w:t>
       </w:r>
-      <w:hyperlink r:id="rId21" w:history="1">
+      <w:hyperlink r:id="rId23" w:history="1">
+        <w:proofErr w:type="spellStart"/>
         <w:r>
           <w:rPr>
             <w:rStyle w:val="Hyperlink"/>
@@ -3645,6 +4284,7 @@
           </w:rPr>
           <w:t>WinPython</w:t>
         </w:r>
+        <w:proofErr w:type="spellEnd"/>
       </w:hyperlink>
       <w:r>
         <w:rPr>
@@ -3743,7 +4383,21 @@
         <w:rPr>
           <w:lang w:val="en-GB"/>
         </w:rPr>
-        <w:t>: slack_sdk.</w:t>
+        <w:t xml:space="preserve">: </w:t>
+      </w:r>
+      <w:proofErr w:type="spellStart"/>
+      <w:r>
+        <w:rPr>
+          <w:lang w:val="en-GB"/>
+        </w:rPr>
+        <w:t>slack_sdk</w:t>
+      </w:r>
+      <w:proofErr w:type="spellEnd"/>
+      <w:r>
+        <w:rPr>
+          <w:lang w:val="en-GB"/>
+        </w:rPr>
+        <w:t>.</w:t>
       </w:r>
     </w:p>
     <w:p>
@@ -3773,12 +4427,14 @@
           <w:lang w:val="en-GB"/>
         </w:rPr>
       </w:pPr>
+      <w:proofErr w:type="spellStart"/>
       <w:r>
         <w:rPr>
           <w:lang w:val="en-GB"/>
         </w:rPr>
         <w:t>slack_sdk</w:t>
       </w:r>
+      <w:proofErr w:type="spellEnd"/>
     </w:p>
     <w:p>
       <w:pPr>
@@ -3874,6 +4530,7 @@
           <w:lang w:val="en-GB"/>
         </w:rPr>
       </w:pPr>
+      <w:proofErr w:type="spellStart"/>
       <w:r>
         <w:rPr>
           <w:lang w:val="en-GB"/>
@@ -3886,6 +4543,7 @@
         </w:rPr>
         <w:t>yqtgraph</w:t>
       </w:r>
+      <w:proofErr w:type="spellEnd"/>
     </w:p>
     <w:p>
       <w:pPr>
@@ -3899,12 +4557,14 @@
           <w:lang w:val="en-GB"/>
         </w:rPr>
       </w:pPr>
+      <w:proofErr w:type="spellStart"/>
       <w:r>
         <w:rPr>
           <w:lang w:val="en-GB"/>
         </w:rPr>
         <w:t>os</w:t>
       </w:r>
+      <w:proofErr w:type="spellEnd"/>
     </w:p>
     <w:p>
       <w:pPr>
@@ -3937,12 +4597,14 @@
           <w:lang w:val="en-GB"/>
         </w:rPr>
       </w:pPr>
+      <w:proofErr w:type="spellStart"/>
       <w:r>
         <w:rPr>
           <w:lang w:val="en-GB"/>
         </w:rPr>
         <w:t>numpy</w:t>
       </w:r>
+      <w:proofErr w:type="spellEnd"/>
     </w:p>
     <w:p>
       <w:pPr>
@@ -3975,12 +4637,14 @@
           <w:lang w:val="en-GB"/>
         </w:rPr>
       </w:pPr>
+      <w:proofErr w:type="spellStart"/>
       <w:r>
         <w:rPr>
           <w:lang w:val="en-GB"/>
         </w:rPr>
         <w:t>enum</w:t>
       </w:r>
+      <w:proofErr w:type="spellEnd"/>
     </w:p>
     <w:p>
       <w:pPr>
@@ -4046,13 +4710,22 @@
         </w:rPr>
         <w:t xml:space="preserve">Download the </w:t>
       </w:r>
-      <w:hyperlink r:id="rId22" w:history="1">
+      <w:hyperlink r:id="rId24" w:history="1">
+        <w:proofErr w:type="spellStart"/>
         <w:r>
           <w:rPr>
             <w:rStyle w:val="Hyperlink"/>
             <w:lang w:val="en-GB"/>
           </w:rPr>
-          <w:t>Matlab Runtime 2023b</w:t>
+          <w:t>Matlab</w:t>
+        </w:r>
+        <w:proofErr w:type="spellEnd"/>
+        <w:r>
+          <w:rPr>
+            <w:rStyle w:val="Hyperlink"/>
+            <w:lang w:val="en-GB"/>
+          </w:rPr>
+          <w:t xml:space="preserve"> Runtime 2023b</w:t>
         </w:r>
       </w:hyperlink>
       <w:r>
@@ -4065,7 +4738,21 @@
         <w:rPr>
           <w:lang w:val="en-GB"/>
         </w:rPr>
-        <w:t xml:space="preserve">. This is necessary to run the compiled matlab code </w:t>
+        <w:t xml:space="preserve">. This is necessary to run the compiled </w:t>
+      </w:r>
+      <w:proofErr w:type="spellStart"/>
+      <w:r>
+        <w:rPr>
+          <w:lang w:val="en-GB"/>
+        </w:rPr>
+        <w:t>matlab</w:t>
+      </w:r>
+      <w:proofErr w:type="spellEnd"/>
+      <w:r>
+        <w:rPr>
+          <w:lang w:val="en-GB"/>
+        </w:rPr>
+        <w:t xml:space="preserve"> code </w:t>
       </w:r>
       <w:r>
         <w:rPr>
@@ -4134,7 +4821,8 @@
         </w:rPr>
         <w:t xml:space="preserve">Download the latest release or a specific version of the code on </w:t>
       </w:r>
-      <w:hyperlink r:id="rId23" w:history="1">
+      <w:hyperlink r:id="rId25" w:history="1">
+        <w:proofErr w:type="spellStart"/>
         <w:r>
           <w:rPr>
             <w:rStyle w:val="Hyperlink"/>
@@ -4142,6 +4830,7 @@
           </w:rPr>
           <w:t>github</w:t>
         </w:r>
+        <w:proofErr w:type="spellEnd"/>
       </w:hyperlink>
       <w:r>
         <w:rPr>
@@ -4200,7 +4889,7 @@
                     <pic:cNvPicPr/>
                   </pic:nvPicPr>
                   <pic:blipFill>
-                    <a:blip r:embed="rId24">
+                    <a:blip r:embed="rId26">
                       <a:extLst>
                         <a:ext uri="{28A0092B-C50C-407E-A947-70E740481C1C}">
                           <a14:useLocalDpi xmlns:a14="http://schemas.microsoft.com/office/drawing/2010/main" val="0"/>
@@ -4244,12 +4933,14 @@
         </w:rPr>
         <w:t>” python file located in the “</w:t>
       </w:r>
+      <w:proofErr w:type="spellStart"/>
       <w:r>
         <w:rPr>
           <w:lang w:val="en-GB"/>
         </w:rPr>
         <w:t>python_interface</w:t>
       </w:r>
+      <w:proofErr w:type="spellEnd"/>
       <w:r>
         <w:rPr>
           <w:lang w:val="en-GB"/>
@@ -4349,7 +5040,7 @@
                     <pic:cNvPicPr/>
                   </pic:nvPicPr>
                   <pic:blipFill>
-                    <a:blip r:embed="rId25">
+                    <a:blip r:embed="rId27">
                       <a:extLst>
                         <a:ext uri="{28A0092B-C50C-407E-A947-70E740481C1C}">
                           <a14:useLocalDpi xmlns:a14="http://schemas.microsoft.com/office/drawing/2010/main" val="0"/>
@@ -4421,12 +5112,14 @@
         </w:rPr>
         <w:t>” located in the “</w:t>
       </w:r>
+      <w:proofErr w:type="spellStart"/>
       <w:r>
         <w:rPr>
           <w:lang w:val="en-GB"/>
         </w:rPr>
         <w:t>C_app_working_directory</w:t>
       </w:r>
+      <w:proofErr w:type="spellEnd"/>
       <w:r>
         <w:rPr>
           <w:lang w:val="en-GB"/>
@@ -4495,7 +5188,7 @@
                     <pic:cNvPicPr/>
                   </pic:nvPicPr>
                   <pic:blipFill>
-                    <a:blip r:embed="rId26">
+                    <a:blip r:embed="rId28">
                       <a:extLst>
                         <a:ext uri="{28A0092B-C50C-407E-A947-70E740481C1C}">
                           <a14:useLocalDpi xmlns:a14="http://schemas.microsoft.com/office/drawing/2010/main" val="0"/>
@@ -4702,7 +5395,7 @@
                           </pic:cNvPicPr>
                         </pic:nvPicPr>
                         <pic:blipFill>
-                          <a:blip r:embed="rId27" cstate="print">
+                          <a:blip r:embed="rId29" cstate="print">
                             <a:extLst>
                               <a:ext uri="{28A0092B-C50C-407E-A947-70E740481C1C}">
                                 <a14:useLocalDpi xmlns:a14="http://schemas.microsoft.com/office/drawing/2010/main" val="0"/>
@@ -4731,7 +5424,7 @@
                           </pic:cNvPicPr>
                         </pic:nvPicPr>
                         <pic:blipFill>
-                          <a:blip r:embed="rId28" cstate="print">
+                          <a:blip r:embed="rId30" cstate="print">
                             <a:extLst>
                               <a:ext uri="{28A0092B-C50C-407E-A947-70E740481C1C}">
                                 <a14:useLocalDpi xmlns:a14="http://schemas.microsoft.com/office/drawing/2010/main" val="0"/>
@@ -4781,10 +5474,10 @@
                   <o:lock v:ext="edit" aspectratio="t"/>
                 </v:shapetype>
                 <v:shape id="Picture 8" o:spid="_x0000_s1027" type="#_x0000_t75" style="position:absolute;left:190;width:71507;height:28384;visibility:visible;mso-wrap-style:square" o:gfxdata="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">
-                  <v:imagedata r:id="rId29" o:title=""/>
+                  <v:imagedata r:id="rId31" o:title=""/>
                 </v:shape>
                 <v:shape id="Picture 6" o:spid="_x0000_s1028" type="#_x0000_t75" style="position:absolute;top:95;width:41052;height:28384;visibility:visible;mso-wrap-style:square" o:gfxdata="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">
-                  <v:imagedata r:id="rId30" o:title=""/>
+                  <v:imagedata r:id="rId32" o:title=""/>
                 </v:shape>
                 <w10:wrap type="through" anchorx="page"/>
               </v:group>
@@ -4935,6 +5628,7 @@
           <w:lang w:val="fr-FR"/>
         </w:rPr>
       </w:pPr>
+      <w:proofErr w:type="spellStart"/>
       <w:r>
         <w:rPr>
           <w:b/>
@@ -4943,21 +5637,58 @@
         </w:rPr>
         <w:t>Pre-acquisition</w:t>
       </w:r>
+      <w:proofErr w:type="spellEnd"/>
       <w:r>
         <w:rPr>
           <w:b/>
           <w:bCs/>
           <w:lang w:val="fr-FR"/>
         </w:rPr>
-        <w:t xml:space="preserve"> (Requires the acquis</w:t>
-      </w:r>
+        <w:t xml:space="preserve"> (</w:t>
+      </w:r>
+      <w:proofErr w:type="spellStart"/>
       <w:r>
         <w:rPr>
           <w:b/>
           <w:bCs/>
           <w:lang w:val="fr-FR"/>
         </w:rPr>
-        <w:t>ition card)</w:t>
+        <w:t>Requires</w:t>
+      </w:r>
+      <w:proofErr w:type="spellEnd"/>
+      <w:r>
+        <w:rPr>
+          <w:b/>
+          <w:bCs/>
+          <w:lang w:val="fr-FR"/>
+        </w:rPr>
+        <w:t xml:space="preserve"> the acquis</w:t>
+      </w:r>
+      <w:r>
+        <w:rPr>
+          <w:b/>
+          <w:bCs/>
+          <w:lang w:val="fr-FR"/>
+        </w:rPr>
+        <w:t xml:space="preserve">ition </w:t>
+      </w:r>
+      <w:proofErr w:type="spellStart"/>
+      <w:r>
+        <w:rPr>
+          <w:b/>
+          <w:bCs/>
+          <w:lang w:val="fr-FR"/>
+        </w:rPr>
+        <w:t>card</w:t>
+      </w:r>
+      <w:proofErr w:type="spellEnd"/>
+      <w:r>
+        <w:rPr>
+          <w:b/>
+          <w:bCs/>
+          <w:lang w:val="fr-FR"/>
+        </w:rPr>
+        <w:t>)</w:t>
       </w:r>
     </w:p>
     <w:p>
@@ -4978,7 +5709,21 @@
         <w:rPr>
           <w:lang w:val="en-GB"/>
         </w:rPr>
-        <w:t xml:space="preserve">In this mode, you acquire a short batch of raw data with the acquisition card that will be used to find the DCS correction parameters. It is important to configure the Apriori and the Gage card Parameters before doing the pre-acquisition because these parameters will be used for the real-time processing. These parameters </w:t>
+        <w:t xml:space="preserve">In this mode, you acquire a short batch of raw data with the acquisition card that will be used to find the DCS correction parameters. It is important to configure the </w:t>
+      </w:r>
+      <w:proofErr w:type="spellStart"/>
+      <w:r>
+        <w:rPr>
+          <w:lang w:val="en-GB"/>
+        </w:rPr>
+        <w:t>Apriori</w:t>
+      </w:r>
+      <w:proofErr w:type="spellEnd"/>
+      <w:r>
+        <w:rPr>
+          <w:lang w:val="en-GB"/>
+        </w:rPr>
+        <w:t xml:space="preserve"> and the Gage card Parameters before doing the pre-acquisition because these parameters will be used for the real-time processing. These parameters </w:t>
       </w:r>
       <w:r>
         <w:rPr>
@@ -4998,11 +5743,19 @@
         </w:rPr>
         <w:t>in the “</w:t>
       </w:r>
-      <w:r>
-        <w:rPr>
-          <w:lang w:val="en-GB"/>
-        </w:rPr>
-        <w:t>Parameters tab</w:t>
+      <w:proofErr w:type="gramStart"/>
+      <w:r>
+        <w:rPr>
+          <w:lang w:val="en-GB"/>
+        </w:rPr>
+        <w:t>Parameters</w:t>
+      </w:r>
+      <w:proofErr w:type="gramEnd"/>
+      <w:r>
+        <w:rPr>
+          <w:lang w:val="en-GB"/>
+        </w:rPr>
+        <w:t xml:space="preserve"> tab</w:t>
       </w:r>
       <w:r>
         <w:rPr>
@@ -5057,7 +5810,25 @@
           <w:bCs/>
           <w:lang w:val="en-GB"/>
         </w:rPr>
-        <w:t xml:space="preserve"> (Requires the Matlab Runtime)</w:t>
+        <w:t xml:space="preserve"> (Requires the </w:t>
+      </w:r>
+      <w:proofErr w:type="spellStart"/>
+      <w:r>
+        <w:rPr>
+          <w:b/>
+          <w:bCs/>
+          <w:lang w:val="en-GB"/>
+        </w:rPr>
+        <w:t>Matlab</w:t>
+      </w:r>
+      <w:proofErr w:type="spellEnd"/>
+      <w:r>
+        <w:rPr>
+          <w:b/>
+          <w:bCs/>
+          <w:lang w:val="en-GB"/>
+        </w:rPr>
+        <w:t xml:space="preserve"> Runtime)</w:t>
       </w:r>
     </w:p>
     <w:p>
@@ -5080,11 +5851,19 @@
         </w:rPr>
         <w:t xml:space="preserve">This mode calls the </w:t>
       </w:r>
-      <w:r>
-        <w:rPr>
-          <w:lang w:val="en-GB"/>
-        </w:rPr>
-        <w:t>matlab executable “</w:t>
+      <w:proofErr w:type="spellStart"/>
+      <w:r>
+        <w:rPr>
+          <w:lang w:val="en-GB"/>
+        </w:rPr>
+        <w:t>matlab</w:t>
+      </w:r>
+      <w:proofErr w:type="spellEnd"/>
+      <w:r>
+        <w:rPr>
+          <w:lang w:val="en-GB"/>
+        </w:rPr>
+        <w:t xml:space="preserve"> executable “</w:t>
       </w:r>
       <w:r>
         <w:rPr>
@@ -5096,14 +5875,30 @@
         <w:rPr>
           <w:lang w:val="en-GB"/>
         </w:rPr>
-        <w:t>.exe” to compute the different DCS correction parameters. The executable uses the raw data acquired in the pre-acquisition mode. The matlab script is available in the “</w:t>
-      </w:r>
+        <w:t xml:space="preserve">.exe” to compute the different DCS correction parameters. The executable uses the raw data acquired in the pre-acquisition mode. The </w:t>
+      </w:r>
+      <w:proofErr w:type="spellStart"/>
+      <w:r>
+        <w:rPr>
+          <w:lang w:val="en-GB"/>
+        </w:rPr>
+        <w:t>matlab</w:t>
+      </w:r>
+      <w:proofErr w:type="spellEnd"/>
+      <w:r>
+        <w:rPr>
+          <w:lang w:val="en-GB"/>
+        </w:rPr>
+        <w:t xml:space="preserve"> script is available in the “</w:t>
+      </w:r>
+      <w:proofErr w:type="spellStart"/>
       <w:r>
         <w:rPr>
           <w:lang w:val="en-GB"/>
         </w:rPr>
         <w:t>Matlab_computeParamsScripts</w:t>
       </w:r>
+      <w:proofErr w:type="spellEnd"/>
       <w:r>
         <w:rPr>
           <w:lang w:val="en-GB"/>
@@ -5191,7 +5986,7 @@
         </w:rPr>
         <w:t xml:space="preserve">. Please report any issues </w:t>
       </w:r>
-      <w:hyperlink r:id="rId31" w:history="1">
+      <w:hyperlink r:id="rId33" w:history="1">
         <w:r>
           <w:rPr>
             <w:rStyle w:val="Hyperlink"/>
@@ -5212,12 +6007,14 @@
         </w:rPr>
         <w:t>The script is available in the “</w:t>
       </w:r>
+      <w:proofErr w:type="spellStart"/>
       <w:r>
         <w:rPr>
           <w:lang w:val="en-GB"/>
         </w:rPr>
         <w:t>Matlab_computeParamsScripts</w:t>
       </w:r>
+      <w:proofErr w:type="spellEnd"/>
       <w:r>
         <w:rPr>
           <w:lang w:val="en-GB"/>
@@ -5264,7 +6061,23 @@
           <w:b/>
           <w:bCs/>
         </w:rPr>
-        <w:t>(Requires the acquisition card</w:t>
+        <w:t>(</w:t>
+      </w:r>
+      <w:proofErr w:type="gramStart"/>
+      <w:r>
+        <w:rPr>
+          <w:b/>
+          <w:bCs/>
+        </w:rPr>
+        <w:t>Requires</w:t>
+      </w:r>
+      <w:proofErr w:type="gramEnd"/>
+      <w:r>
+        <w:rPr>
+          <w:b/>
+          <w:bCs/>
+        </w:rPr>
+        <w:t xml:space="preserve"> the acquisition card</w:t>
       </w:r>
       <w:r>
         <w:rPr>
@@ -5299,7 +6112,21 @@
         <w:rPr>
           <w:lang w:val="en-GB"/>
         </w:rPr>
-        <w:t>After computing the DCS parameters, you can start the real-time averaging with the “Start real time acq+processing” button.</w:t>
+        <w:t xml:space="preserve">After computing the DCS parameters, you can start the real-time averaging with the “Start real time </w:t>
+      </w:r>
+      <w:proofErr w:type="spellStart"/>
+      <w:r>
+        <w:rPr>
+          <w:lang w:val="en-GB"/>
+        </w:rPr>
+        <w:t>acq+processing</w:t>
+      </w:r>
+      <w:proofErr w:type="spellEnd"/>
+      <w:r>
+        <w:rPr>
+          <w:lang w:val="en-GB"/>
+        </w:rPr>
+        <w:t>” button.</w:t>
       </w:r>
       <w:r>
         <w:rPr>
@@ -5473,7 +6300,21 @@
         <w:rPr>
           <w:lang w:val="en-GB"/>
         </w:rPr>
-        <w:t xml:space="preserve"> (which could look like phase jumps in the Xcorr phase)</w:t>
+        <w:t xml:space="preserve"> (which could look like phase jumps in the </w:t>
+      </w:r>
+      <w:proofErr w:type="spellStart"/>
+      <w:r>
+        <w:rPr>
+          <w:lang w:val="en-GB"/>
+        </w:rPr>
+        <w:t>Xcorr</w:t>
+      </w:r>
+      <w:proofErr w:type="spellEnd"/>
+      <w:r>
+        <w:rPr>
+          <w:lang w:val="en-GB"/>
+        </w:rPr>
+        <w:t xml:space="preserve"> phase)</w:t>
       </w:r>
       <w:r>
         <w:rPr>
@@ -5533,12 +6374,14 @@
           <w:lang w:val="en-GB"/>
         </w:rPr>
       </w:pPr>
+      <w:proofErr w:type="spellStart"/>
       <w:r>
         <w:rPr>
           <w:lang w:val="en-GB"/>
         </w:rPr>
         <w:t>interferogram_filtered</w:t>
       </w:r>
+      <w:proofErr w:type="spellEnd"/>
       <w:r>
         <w:rPr>
           <w:lang w:val="en-GB"/>
@@ -5850,12 +6693,14 @@
           <w:lang w:val="en-GB"/>
         </w:rPr>
       </w:pPr>
+      <w:proofErr w:type="spellStart"/>
       <w:r>
         <w:rPr>
           <w:lang w:val="en-GB"/>
         </w:rPr>
         <w:t>interferogram_fast_corrected</w:t>
       </w:r>
+      <w:proofErr w:type="spellEnd"/>
       <w:r>
         <w:rPr>
           <w:lang w:val="en-GB"/>
@@ -5887,12 +6732,14 @@
           <w:lang w:val="en-GB"/>
         </w:rPr>
       </w:pPr>
+      <w:proofErr w:type="spellStart"/>
       <w:r>
         <w:rPr>
           <w:lang w:val="en-GB"/>
         </w:rPr>
         <w:t>interferogram_self_corrected</w:t>
       </w:r>
+      <w:proofErr w:type="spellEnd"/>
       <w:r>
         <w:rPr>
           <w:lang w:val="en-GB"/>
@@ -5912,12 +6759,14 @@
           <w:lang w:val="en-GB"/>
         </w:rPr>
       </w:pPr>
+      <w:proofErr w:type="spellStart"/>
       <w:r>
         <w:rPr>
           <w:lang w:val="en-GB"/>
         </w:rPr>
         <w:t>interferogram_averaged</w:t>
       </w:r>
+      <w:proofErr w:type="spellEnd"/>
       <w:r>
         <w:rPr>
           <w:lang w:val="en-GB"/>
@@ -6209,7 +7058,21 @@
         <w:rPr>
           <w:lang w:val="en-GB"/>
         </w:rPr>
-        <w:t>. This indicates if there is too much phase noise remaining after the fast correction steps. If you encounter unwrapping errors, you should try increasing your dfr, try</w:t>
+        <w:t xml:space="preserve">. This indicates if there is too much phase noise remaining after the fast correction steps. If you encounter unwrapping errors, you should try increasing your </w:t>
+      </w:r>
+      <w:proofErr w:type="spellStart"/>
+      <w:r>
+        <w:rPr>
+          <w:lang w:val="en-GB"/>
+        </w:rPr>
+        <w:t>dfr</w:t>
+      </w:r>
+      <w:proofErr w:type="spellEnd"/>
+      <w:r>
+        <w:rPr>
+          <w:lang w:val="en-GB"/>
+        </w:rPr>
+        <w:t>, try</w:t>
       </w:r>
       <w:r>
         <w:rPr>
@@ -6293,7 +7156,7 @@
                     <pic:cNvPicPr/>
                   </pic:nvPicPr>
                   <pic:blipFill>
-                    <a:blip r:embed="rId32">
+                    <a:blip r:embed="rId34">
                       <a:extLst>
                         <a:ext uri="{28A0092B-C50C-407E-A947-70E740481C1C}">
                           <a14:useLocalDpi xmlns:a14="http://schemas.microsoft.com/office/drawing/2010/main" val="0"/>
@@ -6343,6 +7206,7 @@
           <w:lang w:val="en-GB"/>
         </w:rPr>
       </w:pPr>
+      <w:proofErr w:type="gramStart"/>
       <w:r>
         <w:rPr>
           <w:sz w:val="28"/>
@@ -6359,6 +7223,7 @@
         </w:rPr>
         <w:t>arameters</w:t>
       </w:r>
+      <w:proofErr w:type="gramEnd"/>
       <w:r>
         <w:rPr>
           <w:sz w:val="28"/>
@@ -6373,21 +7238,53 @@
           <w:szCs w:val="28"/>
           <w:lang w:val="en-GB"/>
         </w:rPr>
-        <w:t xml:space="preserve"> (Apriori, Computed and Gage card)</w:t>
-      </w:r>
-    </w:p>
-    <w:p>
-      <w:pPr>
-        <w:jc w:val="both"/>
-        <w:rPr>
-          <w:lang w:val="en-GB"/>
-        </w:rPr>
-      </w:pPr>
-      <w:r>
-        <w:rPr>
-          <w:lang w:val="en-GB"/>
-        </w:rPr>
-        <w:t>For every real-time acquisition you want to perform, you will need the Apriori and Gage card parameters json files to be filled properly</w:t>
+        <w:t xml:space="preserve"> (</w:t>
+      </w:r>
+      <w:proofErr w:type="spellStart"/>
+      <w:r>
+        <w:rPr>
+          <w:sz w:val="28"/>
+          <w:szCs w:val="28"/>
+          <w:lang w:val="en-GB"/>
+        </w:rPr>
+        <w:t>Apriori</w:t>
+      </w:r>
+      <w:proofErr w:type="spellEnd"/>
+      <w:r>
+        <w:rPr>
+          <w:sz w:val="28"/>
+          <w:szCs w:val="28"/>
+          <w:lang w:val="en-GB"/>
+        </w:rPr>
+        <w:t>, Computed and Gage card)</w:t>
+      </w:r>
+    </w:p>
+    <w:p>
+      <w:pPr>
+        <w:jc w:val="both"/>
+        <w:rPr>
+          <w:lang w:val="en-GB"/>
+        </w:rPr>
+      </w:pPr>
+      <w:r>
+        <w:rPr>
+          <w:lang w:val="en-GB"/>
+        </w:rPr>
+        <w:t xml:space="preserve">For every real-time acquisition you want to perform, you will need the </w:t>
+      </w:r>
+      <w:proofErr w:type="spellStart"/>
+      <w:r>
+        <w:rPr>
+          <w:lang w:val="en-GB"/>
+        </w:rPr>
+        <w:t>Apriori</w:t>
+      </w:r>
+      <w:proofErr w:type="spellEnd"/>
+      <w:r>
+        <w:rPr>
+          <w:lang w:val="en-GB"/>
+        </w:rPr>
+        <w:t xml:space="preserve"> and Gage card parameters json files to be filled properly</w:t>
       </w:r>
       <w:r>
         <w:rPr>
@@ -6437,11 +7334,19 @@
         </w:rPr>
         <w:t xml:space="preserve"> in the “</w:t>
       </w:r>
-      <w:r>
-        <w:rPr>
-          <w:lang w:val="en-GB"/>
-        </w:rPr>
-        <w:t>python_interface\parameters</w:t>
+      <w:proofErr w:type="spellStart"/>
+      <w:r>
+        <w:rPr>
+          <w:lang w:val="en-GB"/>
+        </w:rPr>
+        <w:t>python_interface</w:t>
+      </w:r>
+      <w:proofErr w:type="spellEnd"/>
+      <w:r>
+        <w:rPr>
+          <w:lang w:val="en-GB"/>
+        </w:rPr>
+        <w:t>\parameters</w:t>
       </w:r>
       <w:r>
         <w:rPr>
@@ -6565,7 +7470,21 @@
         <w:rPr>
           <w:lang w:val="en-GB"/>
         </w:rPr>
-        <w:t>The tabs allow loading, editing and saving either of the json files. While you can edit any parameter set at any moment, editing while an acquisition is ongoing is not supported and may lead to unpredictable results. Editing the GaGe and A priori parameters should be done before pre-acquisition. It is at this step that those parameters are sent to the C application. Editing the computed parameters is possible but not supported those are sent from the C application to the Python interface for information purposes only.</w:t>
+        <w:t xml:space="preserve">The tabs allow loading, editing and saving either of the json files. While you can edit any parameter set at any moment, editing while an acquisition is ongoing is not supported and may lead to unpredictable results. Editing the </w:t>
+      </w:r>
+      <w:proofErr w:type="spellStart"/>
+      <w:r>
+        <w:rPr>
+          <w:lang w:val="en-GB"/>
+        </w:rPr>
+        <w:t>GaGe</w:t>
+      </w:r>
+      <w:proofErr w:type="spellEnd"/>
+      <w:r>
+        <w:rPr>
+          <w:lang w:val="en-GB"/>
+        </w:rPr>
+        <w:t xml:space="preserve"> and A priori parameters should be done before pre-acquisition. It is at this step that those parameters are sent to the C application. Editing the computed parameters is possible but not supported those are sent from the C application to the Python interface for information purposes only.</w:t>
       </w:r>
     </w:p>
     <w:p>
@@ -6610,12 +7529,14 @@
           <w:lang w:val="en-GB"/>
         </w:rPr>
       </w:pPr>
+      <w:proofErr w:type="spellStart"/>
       <w:r>
         <w:rPr>
           <w:lang w:val="en-GB"/>
         </w:rPr>
         <w:t>nb_pts_per_buffer</w:t>
       </w:r>
+      <w:proofErr w:type="spellEnd"/>
       <w:r>
         <w:rPr>
           <w:lang w:val="en-GB"/>
@@ -6626,7 +7547,21 @@
         <w:rPr>
           <w:lang w:val="en-GB"/>
         </w:rPr>
-        <w:t xml:space="preserve"> nb_pts_per_buffer allows you to control the total number of points in each buffer. </w:t>
+        <w:t xml:space="preserve"> </w:t>
+      </w:r>
+      <w:proofErr w:type="spellStart"/>
+      <w:r>
+        <w:rPr>
+          <w:lang w:val="en-GB"/>
+        </w:rPr>
+        <w:t>nb_pts_per_buffer</w:t>
+      </w:r>
+      <w:proofErr w:type="spellEnd"/>
+      <w:r>
+        <w:rPr>
+          <w:lang w:val="en-GB"/>
+        </w:rPr>
+        <w:t xml:space="preserve"> allows you to control the total number of points in each buffer. </w:t>
       </w:r>
       <w:r>
         <w:rPr>
@@ -6644,7 +7579,35 @@
         <w:rPr>
           <w:lang w:val="en-GB"/>
         </w:rPr>
-        <w:t xml:space="preserve"> Let’s say we have a sampling rate of 200e6 Hz and 4 channels, we will have 800e6 samples/s. So, depending on the value of  nb_pts_per_buffer, you will have more or less buffer</w:t>
+        <w:t xml:space="preserve"> Let’s say we have a sampling rate of 200e6 Hz and 4 channels, we will have 800e6 samples/s. So, depending on the value </w:t>
+      </w:r>
+      <w:proofErr w:type="gramStart"/>
+      <w:r>
+        <w:rPr>
+          <w:lang w:val="en-GB"/>
+        </w:rPr>
+        <w:t xml:space="preserve">of  </w:t>
+      </w:r>
+      <w:proofErr w:type="spellStart"/>
+      <w:r>
+        <w:rPr>
+          <w:lang w:val="en-GB"/>
+        </w:rPr>
+        <w:t>nb</w:t>
+      </w:r>
+      <w:proofErr w:type="gramEnd"/>
+      <w:r>
+        <w:rPr>
+          <w:lang w:val="en-GB"/>
+        </w:rPr>
+        <w:t>_pts_per_buffer</w:t>
+      </w:r>
+      <w:proofErr w:type="spellEnd"/>
+      <w:r>
+        <w:rPr>
+          <w:lang w:val="en-GB"/>
+        </w:rPr>
+        <w:t>, you will have more or less buffer</w:t>
       </w:r>
       <w:r>
         <w:rPr>
@@ -6734,7 +7697,35 @@
         <w:rPr>
           <w:lang w:val="en-GB"/>
         </w:rPr>
-        <w:t>. Also, depending on your dfr value, there is a maximum value possible for nb_pts_per_buffer.</w:t>
+        <w:t xml:space="preserve">. Also, depending on your </w:t>
+      </w:r>
+      <w:proofErr w:type="spellStart"/>
+      <w:r>
+        <w:rPr>
+          <w:lang w:val="en-GB"/>
+        </w:rPr>
+        <w:t>dfr</w:t>
+      </w:r>
+      <w:proofErr w:type="spellEnd"/>
+      <w:r>
+        <w:rPr>
+          <w:lang w:val="en-GB"/>
+        </w:rPr>
+        <w:t xml:space="preserve"> value, there is a maximum value possible for </w:t>
+      </w:r>
+      <w:proofErr w:type="spellStart"/>
+      <w:r>
+        <w:rPr>
+          <w:lang w:val="en-GB"/>
+        </w:rPr>
+        <w:t>nb_pts_per_buffer</w:t>
+      </w:r>
+      <w:proofErr w:type="spellEnd"/>
+      <w:r>
+        <w:rPr>
+          <w:lang w:val="en-GB"/>
+        </w:rPr>
+        <w:t>.</w:t>
       </w:r>
       <w:r>
         <w:rPr>
@@ -6764,13 +7755,55 @@
         <w:rPr>
           <w:lang w:val="en-GB"/>
         </w:rPr>
-        <w:t xml:space="preserve"> for high dfr cases, you may need to reduce nb_pts_per_buffer to have less than 1024 IGMs in each buffer. </w:t>
-      </w:r>
-      <w:r>
-        <w:rPr>
-          <w:lang w:val="en-GB"/>
-        </w:rPr>
-        <w:t xml:space="preserve"> For low dfr cases, you need to make sure that you have &gt;</w:t>
+        <w:t xml:space="preserve"> for high </w:t>
+      </w:r>
+      <w:proofErr w:type="spellStart"/>
+      <w:r>
+        <w:rPr>
+          <w:lang w:val="en-GB"/>
+        </w:rPr>
+        <w:t>dfr</w:t>
+      </w:r>
+      <w:proofErr w:type="spellEnd"/>
+      <w:r>
+        <w:rPr>
+          <w:lang w:val="en-GB"/>
+        </w:rPr>
+        <w:t xml:space="preserve"> cases, you may need to reduce </w:t>
+      </w:r>
+      <w:proofErr w:type="spellStart"/>
+      <w:r>
+        <w:rPr>
+          <w:lang w:val="en-GB"/>
+        </w:rPr>
+        <w:t>nb_pts_per_buffer</w:t>
+      </w:r>
+      <w:proofErr w:type="spellEnd"/>
+      <w:r>
+        <w:rPr>
+          <w:lang w:val="en-GB"/>
+        </w:rPr>
+        <w:t xml:space="preserve"> to have less than 1024 IGMs in each buffer. </w:t>
+      </w:r>
+      <w:r>
+        <w:rPr>
+          <w:lang w:val="en-GB"/>
+        </w:rPr>
+        <w:t xml:space="preserve"> For low </w:t>
+      </w:r>
+      <w:proofErr w:type="spellStart"/>
+      <w:r>
+        <w:rPr>
+          <w:lang w:val="en-GB"/>
+        </w:rPr>
+        <w:t>dfr</w:t>
+      </w:r>
+      <w:proofErr w:type="spellEnd"/>
+      <w:r>
+        <w:rPr>
+          <w:lang w:val="en-GB"/>
+        </w:rPr>
+        <w:t xml:space="preserve"> cases, you need to make sure that you have &gt;</w:t>
       </w:r>
       <w:r>
         <w:rPr>
@@ -6784,11 +7817,33 @@
         </w:rPr>
         <w:t xml:space="preserve">3 IGMs per buffer for the self-correction to work. </w:t>
       </w:r>
-      <w:r>
-        <w:rPr>
-          <w:lang w:val="en-GB"/>
-        </w:rPr>
-        <w:t xml:space="preserve">So the code might not be suitable for dfr &lt; </w:t>
+      <w:proofErr w:type="gramStart"/>
+      <w:r>
+        <w:rPr>
+          <w:lang w:val="en-GB"/>
+        </w:rPr>
+        <w:t>So</w:t>
+      </w:r>
+      <w:proofErr w:type="gramEnd"/>
+      <w:r>
+        <w:rPr>
+          <w:lang w:val="en-GB"/>
+        </w:rPr>
+        <w:t xml:space="preserve"> the code might not be suitable for </w:t>
+      </w:r>
+      <w:proofErr w:type="spellStart"/>
+      <w:r>
+        <w:rPr>
+          <w:lang w:val="en-GB"/>
+        </w:rPr>
+        <w:t>dfr</w:t>
+      </w:r>
+      <w:proofErr w:type="spellEnd"/>
+      <w:r>
+        <w:rPr>
+          <w:lang w:val="en-GB"/>
+        </w:rPr>
+        <w:t xml:space="preserve"> &lt; </w:t>
       </w:r>
       <w:r>
         <w:rPr>
@@ -6800,7 +7855,21 @@
         <w:rPr>
           <w:lang w:val="en-GB"/>
         </w:rPr>
-        <w:t xml:space="preserve"> Hz. Contact us if you need to operate in this lower dfr range.</w:t>
+        <w:t xml:space="preserve"> Hz. Contact us if you need to operate in this lower </w:t>
+      </w:r>
+      <w:proofErr w:type="spellStart"/>
+      <w:r>
+        <w:rPr>
+          <w:lang w:val="en-GB"/>
+        </w:rPr>
+        <w:t>dfr</w:t>
+      </w:r>
+      <w:proofErr w:type="spellEnd"/>
+      <w:r>
+        <w:rPr>
+          <w:lang w:val="en-GB"/>
+        </w:rPr>
+        <w:t xml:space="preserve"> range.</w:t>
       </w:r>
       <w:r>
         <w:rPr>
@@ -6818,7 +7887,35 @@
         <w:rPr>
           <w:lang w:val="en-GB"/>
         </w:rPr>
-        <w:t>r certain models. We are in contact with GaGe to figure out the limitations of each models.</w:t>
+        <w:t xml:space="preserve">r certain models. We are in contact with </w:t>
+      </w:r>
+      <w:proofErr w:type="spellStart"/>
+      <w:r>
+        <w:rPr>
+          <w:lang w:val="en-GB"/>
+        </w:rPr>
+        <w:t>GaGe</w:t>
+      </w:r>
+      <w:proofErr w:type="spellEnd"/>
+      <w:r>
+        <w:rPr>
+          <w:lang w:val="en-GB"/>
+        </w:rPr>
+        <w:t xml:space="preserve"> to figure out the limitations of each </w:t>
+      </w:r>
+      <w:proofErr w:type="gramStart"/>
+      <w:r>
+        <w:rPr>
+          <w:lang w:val="en-GB"/>
+        </w:rPr>
+        <w:t>models</w:t>
+      </w:r>
+      <w:proofErr w:type="gramEnd"/>
+      <w:r>
+        <w:rPr>
+          <w:lang w:val="en-GB"/>
+        </w:rPr>
+        <w:t>.</w:t>
       </w:r>
       <w:r>
         <w:rPr>
@@ -6839,11 +7936,33 @@
           <w:lang w:val="en-GB"/>
         </w:rPr>
       </w:pPr>
-      <w:r>
-        <w:rPr>
-          <w:lang w:val="en-GB"/>
-        </w:rPr>
-        <w:t xml:space="preserve">segment_size : This parameter controls the number of points acquired for the pre-acquisition </w:t>
+      <w:proofErr w:type="spellStart"/>
+      <w:r>
+        <w:rPr>
+          <w:lang w:val="en-GB"/>
+        </w:rPr>
+        <w:t>segment_</w:t>
+      </w:r>
+      <w:proofErr w:type="gramStart"/>
+      <w:r>
+        <w:rPr>
+          <w:lang w:val="en-GB"/>
+        </w:rPr>
+        <w:t>size</w:t>
+      </w:r>
+      <w:proofErr w:type="spellEnd"/>
+      <w:r>
+        <w:rPr>
+          <w:lang w:val="en-GB"/>
+        </w:rPr>
+        <w:t xml:space="preserve"> :</w:t>
+      </w:r>
+      <w:proofErr w:type="gramEnd"/>
+      <w:r>
+        <w:rPr>
+          <w:lang w:val="en-GB"/>
+        </w:rPr>
+        <w:t xml:space="preserve"> This parameter controls the number of points acquired for the pre-acquisition </w:t>
       </w:r>
       <w:r>
         <w:rPr>
@@ -6861,7 +7980,21 @@
         <w:rPr>
           <w:lang w:val="en-GB"/>
         </w:rPr>
-        <w:t>to increase the number of points if you operate at a low dfr to have enough IGMs for the script to work (&gt;</w:t>
+        <w:t xml:space="preserve">to increase the number of points if you operate at a low </w:t>
+      </w:r>
+      <w:proofErr w:type="spellStart"/>
+      <w:r>
+        <w:rPr>
+          <w:lang w:val="en-GB"/>
+        </w:rPr>
+        <w:t>dfr</w:t>
+      </w:r>
+      <w:proofErr w:type="spellEnd"/>
+      <w:r>
+        <w:rPr>
+          <w:lang w:val="en-GB"/>
+        </w:rPr>
+        <w:t xml:space="preserve"> to have enough IGMs for the script to work (&gt;</w:t>
       </w:r>
       <w:r>
         <w:rPr>
@@ -6888,11 +8021,33 @@
           <w:lang w:val="en-GB"/>
         </w:rPr>
       </w:pPr>
-      <w:r>
-        <w:rPr>
-          <w:lang w:val="en-GB"/>
-        </w:rPr>
-        <w:t>nb_channels : number of active channels on your acquisition card. For gage card, it is multiple</w:t>
+      <w:proofErr w:type="spellStart"/>
+      <w:r>
+        <w:rPr>
+          <w:lang w:val="en-GB"/>
+        </w:rPr>
+        <w:t>nb_</w:t>
+      </w:r>
+      <w:proofErr w:type="gramStart"/>
+      <w:r>
+        <w:rPr>
+          <w:lang w:val="en-GB"/>
+        </w:rPr>
+        <w:t>channels</w:t>
+      </w:r>
+      <w:proofErr w:type="spellEnd"/>
+      <w:r>
+        <w:rPr>
+          <w:lang w:val="en-GB"/>
+        </w:rPr>
+        <w:t xml:space="preserve"> :</w:t>
+      </w:r>
+      <w:proofErr w:type="gramEnd"/>
+      <w:r>
+        <w:rPr>
+          <w:lang w:val="en-GB"/>
+        </w:rPr>
+        <w:t xml:space="preserve"> number of active channels on your acquisition card. For gage card, it is multiple</w:t>
       </w:r>
       <w:r>
         <w:rPr>
@@ -6919,6 +8074,7 @@
           <w:lang w:val="en-GB"/>
         </w:rPr>
       </w:pPr>
+      <w:proofErr w:type="spellStart"/>
       <w:r>
         <w:rPr>
           <w:lang w:val="en-GB"/>
@@ -6929,8 +8085,23 @@
         <w:rPr>
           <w:lang w:val="en-GB"/>
         </w:rPr>
-        <w:t>ampling_rate_Hz: Sampling rate of the acquisition. So</w:t>
-      </w:r>
+        <w:t>ampling_rate_Hz</w:t>
+      </w:r>
+      <w:proofErr w:type="spellEnd"/>
+      <w:r>
+        <w:rPr>
+          <w:lang w:val="en-GB"/>
+        </w:rPr>
+        <w:t xml:space="preserve">: Sampling rate of the acquisition. </w:t>
+      </w:r>
+      <w:proofErr w:type="gramStart"/>
+      <w:r>
+        <w:rPr>
+          <w:lang w:val="en-GB"/>
+        </w:rPr>
+        <w:t>So</w:t>
+      </w:r>
+      <w:proofErr w:type="gramEnd"/>
       <w:r>
         <w:rPr>
           <w:lang w:val="en-GB"/>
@@ -7022,11 +8193,19 @@
           <w:lang w:val="en-GB"/>
         </w:rPr>
       </w:pPr>
-      <w:r>
-        <w:rPr>
-          <w:lang w:val="en-GB"/>
-        </w:rPr>
-        <w:t>external_clock: Not implemented yet</w:t>
+      <w:proofErr w:type="spellStart"/>
+      <w:r>
+        <w:rPr>
+          <w:lang w:val="en-GB"/>
+        </w:rPr>
+        <w:t>external_clock</w:t>
+      </w:r>
+      <w:proofErr w:type="spellEnd"/>
+      <w:r>
+        <w:rPr>
+          <w:lang w:val="en-GB"/>
+        </w:rPr>
+        <w:t>: Not implemented yet</w:t>
       </w:r>
       <w:r>
         <w:rPr>
@@ -7047,11 +8226,19 @@
           <w:lang w:val="en-GB"/>
         </w:rPr>
       </w:pPr>
-      <w:r>
-        <w:rPr>
-          <w:lang w:val="en-GB"/>
-        </w:rPr>
-        <w:t>channelX_range_mV: Total range of the channel in mV. Check your card for the available ranges</w:t>
+      <w:proofErr w:type="spellStart"/>
+      <w:r>
+        <w:rPr>
+          <w:lang w:val="en-GB"/>
+        </w:rPr>
+        <w:t>channelX_range_mV</w:t>
+      </w:r>
+      <w:proofErr w:type="spellEnd"/>
+      <w:r>
+        <w:rPr>
+          <w:lang w:val="en-GB"/>
+        </w:rPr>
+        <w:t>: Total range of the channel in mV. Check your card for the available ranges</w:t>
       </w:r>
       <w:r>
         <w:rPr>
@@ -7072,11 +8259,19 @@
           <w:lang w:val="en-GB"/>
         </w:rPr>
       </w:pPr>
-      <w:r>
-        <w:rPr>
-          <w:lang w:val="en-GB"/>
-        </w:rPr>
-        <w:t>channelX_coupling: DC or AC (We recommend using DC)</w:t>
+      <w:proofErr w:type="spellStart"/>
+      <w:r>
+        <w:rPr>
+          <w:lang w:val="en-GB"/>
+        </w:rPr>
+        <w:t>channelX_coupling</w:t>
+      </w:r>
+      <w:proofErr w:type="spellEnd"/>
+      <w:r>
+        <w:rPr>
+          <w:lang w:val="en-GB"/>
+        </w:rPr>
+        <w:t>: DC or AC (We recommend using DC)</w:t>
       </w:r>
       <w:r>
         <w:rPr>
@@ -7097,11 +8292,19 @@
           <w:lang w:val="en-GB"/>
         </w:rPr>
       </w:pPr>
-      <w:r>
-        <w:rPr>
-          <w:lang w:val="en-GB"/>
-        </w:rPr>
-        <w:t>channelX_impedance: 50 or 1e6 (Normally use 50 Ohm)</w:t>
+      <w:proofErr w:type="spellStart"/>
+      <w:r>
+        <w:rPr>
+          <w:lang w:val="en-GB"/>
+        </w:rPr>
+        <w:t>channelX_impedance</w:t>
+      </w:r>
+      <w:proofErr w:type="spellEnd"/>
+      <w:r>
+        <w:rPr>
+          <w:lang w:val="en-GB"/>
+        </w:rPr>
+        <w:t>: 50 or 1e6 (Normally use 50 Ohm)</w:t>
       </w:r>
       <w:r>
         <w:rPr>
@@ -7122,11 +8325,33 @@
           <w:lang w:val="en-GB"/>
         </w:rPr>
       </w:pPr>
-      <w:r>
-        <w:rPr>
-          <w:lang w:val="en-GB"/>
-        </w:rPr>
-        <w:t>trigger_level: This is only relevant for the first buffer, we usually keep it at 0</w:t>
+      <w:proofErr w:type="spellStart"/>
+      <w:r>
+        <w:rPr>
+          <w:lang w:val="en-GB"/>
+        </w:rPr>
+        <w:t>trigger_level</w:t>
+      </w:r>
+      <w:proofErr w:type="spellEnd"/>
+      <w:r>
+        <w:rPr>
+          <w:lang w:val="en-GB"/>
+        </w:rPr>
+        <w:t xml:space="preserve">: This is only relevant for the first </w:t>
+      </w:r>
+      <w:proofErr w:type="gramStart"/>
+      <w:r>
+        <w:rPr>
+          <w:lang w:val="en-GB"/>
+        </w:rPr>
+        <w:t>buffer,</w:t>
+      </w:r>
+      <w:proofErr w:type="gramEnd"/>
+      <w:r>
+        <w:rPr>
+          <w:lang w:val="en-GB"/>
+        </w:rPr>
+        <w:t xml:space="preserve"> we usually keep it at 0</w:t>
       </w:r>
       <w:r>
         <w:rPr>
@@ -7147,11 +8372,19 @@
           <w:lang w:val="en-GB"/>
         </w:rPr>
       </w:pPr>
-      <w:r>
-        <w:rPr>
-          <w:lang w:val="en-GB"/>
-        </w:rPr>
-        <w:t>trigger_source: We usually put 1, because it is the IGMs channel</w:t>
+      <w:proofErr w:type="spellStart"/>
+      <w:r>
+        <w:rPr>
+          <w:lang w:val="en-GB"/>
+        </w:rPr>
+        <w:t>trigger_source</w:t>
+      </w:r>
+      <w:proofErr w:type="spellEnd"/>
+      <w:r>
+        <w:rPr>
+          <w:lang w:val="en-GB"/>
+        </w:rPr>
+        <w:t>: We usually put 1, because it is the IGMs channel</w:t>
       </w:r>
       <w:r>
         <w:rPr>
@@ -7172,11 +8405,26 @@
           <w:lang w:val="en-GB"/>
         </w:rPr>
       </w:pPr>
-      <w:r>
-        <w:rPr>
-          <w:lang w:val="en-GB"/>
-        </w:rPr>
-        <w:t>nb_bytes_per_sample: For 14</w:t>
+      <w:proofErr w:type="spellStart"/>
+      <w:r>
+        <w:rPr>
+          <w:lang w:val="en-GB"/>
+        </w:rPr>
+        <w:t>nb_bytes_per_sample</w:t>
+      </w:r>
+      <w:proofErr w:type="spellEnd"/>
+      <w:r>
+        <w:rPr>
+          <w:lang w:val="en-GB"/>
+        </w:rPr>
+        <w:t xml:space="preserve">: For </w:t>
+      </w:r>
+      <w:proofErr w:type="gramStart"/>
+      <w:r>
+        <w:rPr>
+          <w:lang w:val="en-GB"/>
+        </w:rPr>
+        <w:t>14</w:t>
       </w:r>
       <w:r>
         <w:rPr>
@@ -7188,7 +8436,14 @@
         <w:rPr>
           <w:lang w:val="en-GB"/>
         </w:rPr>
-        <w:t xml:space="preserve"> 16 bit card, this should be 2 bytes</w:t>
+        <w:t xml:space="preserve"> 16 bit</w:t>
+      </w:r>
+      <w:proofErr w:type="gramEnd"/>
+      <w:r>
+        <w:rPr>
+          <w:lang w:val="en-GB"/>
+        </w:rPr>
+        <w:t xml:space="preserve"> card, this should be 2 bytes</w:t>
       </w:r>
       <w:r>
         <w:rPr>
@@ -7239,7 +8494,7 @@
                     <pic:cNvPicPr/>
                   </pic:nvPicPr>
                   <pic:blipFill>
-                    <a:blip r:embed="rId33" cstate="print">
+                    <a:blip r:embed="rId35" cstate="print">
                       <a:extLst>
                         <a:ext uri="{28A0092B-C50C-407E-A947-70E740481C1C}">
                           <a14:useLocalDpi xmlns:a14="http://schemas.microsoft.com/office/drawing/2010/main" val="0"/>
@@ -7275,29 +8530,57 @@
         <w:rPr>
           <w:lang w:val="en-GB"/>
         </w:rPr>
-        <w:t>ref_clock_10MHz : You can give a 10 MHz reference to the gage card. We recommend using this feature if you have a stable 10 MHz reference.</w:t>
-      </w:r>
-    </w:p>
-    <w:p>
-      <w:pPr>
-        <w:jc w:val="both"/>
-        <w:rPr>
-          <w:lang w:val="en-GB"/>
-        </w:rPr>
-      </w:pPr>
-    </w:p>
-    <w:p>
-      <w:pPr>
-        <w:jc w:val="both"/>
-        <w:rPr>
-          <w:lang w:val="en-GB"/>
-        </w:rPr>
-      </w:pPr>
-      <w:r>
-        <w:rPr>
-          <w:lang w:val="en-GB"/>
-        </w:rPr>
-        <w:t>For Apriori parameters:</w:t>
+        <w:t>ref_clock_10</w:t>
+      </w:r>
+      <w:proofErr w:type="gramStart"/>
+      <w:r>
+        <w:rPr>
+          <w:lang w:val="en-GB"/>
+        </w:rPr>
+        <w:t>MHz :</w:t>
+      </w:r>
+      <w:proofErr w:type="gramEnd"/>
+      <w:r>
+        <w:rPr>
+          <w:lang w:val="en-GB"/>
+        </w:rPr>
+        <w:t xml:space="preserve"> You can give a 10 MHz reference to the gage card. We recommend using this feature if you have a stable 10 MHz reference.</w:t>
+      </w:r>
+    </w:p>
+    <w:p>
+      <w:pPr>
+        <w:jc w:val="both"/>
+        <w:rPr>
+          <w:lang w:val="en-GB"/>
+        </w:rPr>
+      </w:pPr>
+    </w:p>
+    <w:p>
+      <w:pPr>
+        <w:jc w:val="both"/>
+        <w:rPr>
+          <w:lang w:val="en-GB"/>
+        </w:rPr>
+      </w:pPr>
+      <w:r>
+        <w:rPr>
+          <w:lang w:val="en-GB"/>
+        </w:rPr>
+        <w:t xml:space="preserve">For </w:t>
+      </w:r>
+      <w:proofErr w:type="spellStart"/>
+      <w:r>
+        <w:rPr>
+          <w:lang w:val="en-GB"/>
+        </w:rPr>
+        <w:t>Apriori</w:t>
+      </w:r>
+      <w:proofErr w:type="spellEnd"/>
+      <w:r>
+        <w:rPr>
+          <w:lang w:val="en-GB"/>
+        </w:rPr>
+        <w:t xml:space="preserve"> parameters:</w:t>
       </w:r>
     </w:p>
     <w:p>
@@ -7312,18 +8595,42 @@
           <w:lang w:val="en-GB"/>
         </w:rPr>
       </w:pPr>
-      <w:r>
-        <w:rPr>
-          <w:lang w:val="en-GB"/>
-        </w:rPr>
-        <w:t>absolute_path: The output data will be saved in this folder. We recommend keeping the default “C:\GPU_acquisition” path. For real-time acquisitions, the “</w:t>
-      </w:r>
+      <w:proofErr w:type="spellStart"/>
+      <w:r>
+        <w:rPr>
+          <w:lang w:val="en-GB"/>
+        </w:rPr>
+        <w:t>absolute_path</w:t>
+      </w:r>
+      <w:proofErr w:type="spellEnd"/>
+      <w:r>
+        <w:rPr>
+          <w:lang w:val="en-GB"/>
+        </w:rPr>
+        <w:t>: The output data will be saved in this folder. We recommend keeping the default “C:\</w:t>
+      </w:r>
+      <w:proofErr w:type="spellStart"/>
+      <w:r>
+        <w:rPr>
+          <w:lang w:val="en-GB"/>
+        </w:rPr>
+        <w:t>GPU_acquisition</w:t>
+      </w:r>
+      <w:proofErr w:type="spellEnd"/>
+      <w:r>
+        <w:rPr>
+          <w:lang w:val="en-GB"/>
+        </w:rPr>
+        <w:t>” path. For real-time acquisitions, the “</w:t>
+      </w:r>
+      <w:proofErr w:type="spellStart"/>
       <w:r>
         <w:rPr>
           <w:lang w:val="en-GB"/>
         </w:rPr>
         <w:t>Real_time_processing</w:t>
       </w:r>
+      <w:proofErr w:type="spellEnd"/>
       <w:r>
         <w:rPr>
           <w:lang w:val="en-GB"/>
@@ -7348,12 +8655,14 @@
         </w:rPr>
         <w:t xml:space="preserve"> For post-processing, the “</w:t>
       </w:r>
+      <w:proofErr w:type="spellStart"/>
       <w:r>
         <w:rPr>
           <w:lang w:val="en-GB"/>
         </w:rPr>
         <w:t>Post_processing</w:t>
       </w:r>
+      <w:proofErr w:type="spellEnd"/>
       <w:r>
         <w:rPr>
           <w:lang w:val="en-GB"/>
@@ -7373,11 +8682,19 @@
           <w:lang w:val="en-GB"/>
         </w:rPr>
       </w:pPr>
-      <w:r>
-        <w:rPr>
-          <w:lang w:val="en-GB"/>
-        </w:rPr>
-        <w:t>save_data_to_file: Put 1 to save the average IGMs and the raw data for post-processing to the output folder.</w:t>
+      <w:proofErr w:type="spellStart"/>
+      <w:r>
+        <w:rPr>
+          <w:lang w:val="en-GB"/>
+        </w:rPr>
+        <w:t>save_data_to_file</w:t>
+      </w:r>
+      <w:proofErr w:type="spellEnd"/>
+      <w:r>
+        <w:rPr>
+          <w:lang w:val="en-GB"/>
+        </w:rPr>
+        <w:t>: Put 1 to save the average IGMs and the raw data for post-processing to the output folder.</w:t>
       </w:r>
       <w:r>
         <w:rPr>
@@ -7404,11 +8721,19 @@
           <w:lang w:val="en-GB"/>
         </w:rPr>
       </w:pPr>
-      <w:r>
-        <w:rPr>
-          <w:lang w:val="en-GB"/>
-        </w:rPr>
-        <w:t xml:space="preserve">nb_buffer_average: </w:t>
+      <w:proofErr w:type="spellStart"/>
+      <w:r>
+        <w:rPr>
+          <w:lang w:val="en-GB"/>
+        </w:rPr>
+        <w:t>nb_buffer_average</w:t>
+      </w:r>
+      <w:proofErr w:type="spellEnd"/>
+      <w:r>
+        <w:rPr>
+          <w:lang w:val="en-GB"/>
+        </w:rPr>
+        <w:t xml:space="preserve">: </w:t>
       </w:r>
       <w:r>
         <w:rPr>
@@ -7428,17 +8753,33 @@
         </w:rPr>
         <w:t xml:space="preserve"> you want to average before saving to file. </w:t>
       </w:r>
+      <w:proofErr w:type="spellStart"/>
       <w:r>
         <w:rPr>
           <w:lang w:val="en-GB"/>
         </w:rPr>
         <w:t>Lets</w:t>
       </w:r>
-      <w:r>
-        <w:rPr>
-          <w:lang w:val="en-GB"/>
-        </w:rPr>
-        <w:t xml:space="preserve"> say you have  80e6 points per buffer with a sampling rate of 200e6 MS/s and 4 channels, this means you have 10 buffers per second. </w:t>
+      <w:proofErr w:type="spellEnd"/>
+      <w:r>
+        <w:rPr>
+          <w:lang w:val="en-GB"/>
+        </w:rPr>
+        <w:t xml:space="preserve"> say you </w:t>
+      </w:r>
+      <w:proofErr w:type="gramStart"/>
+      <w:r>
+        <w:rPr>
+          <w:lang w:val="en-GB"/>
+        </w:rPr>
+        <w:t>have  80</w:t>
+      </w:r>
+      <w:proofErr w:type="gramEnd"/>
+      <w:r>
+        <w:rPr>
+          <w:lang w:val="en-GB"/>
+        </w:rPr>
+        <w:t xml:space="preserve">e6 points per buffer with a sampling rate of 200e6 MS/s and 4 channels, this means you have 10 buffers per second. </w:t>
       </w:r>
       <w:r>
         <w:rPr>
@@ -7450,7 +8791,21 @@
         <w:rPr>
           <w:lang w:val="en-GB"/>
         </w:rPr>
-        <w:t xml:space="preserve"> you put nb_buffer_average = 10, you will have a file with an average IGM every second.</w:t>
+        <w:t xml:space="preserve"> you put </w:t>
+      </w:r>
+      <w:proofErr w:type="spellStart"/>
+      <w:r>
+        <w:rPr>
+          <w:lang w:val="en-GB"/>
+        </w:rPr>
+        <w:t>nb_buffer_average</w:t>
+      </w:r>
+      <w:proofErr w:type="spellEnd"/>
+      <w:r>
+        <w:rPr>
+          <w:lang w:val="en-GB"/>
+        </w:rPr>
+        <w:t xml:space="preserve"> = 10, you will have a file with an average IGM every second.</w:t>
       </w:r>
     </w:p>
     <w:p>
@@ -7465,12 +8820,14 @@
           <w:lang w:val="en-GB"/>
         </w:rPr>
       </w:pPr>
+      <w:proofErr w:type="spellStart"/>
       <w:r>
         <w:rPr>
           <w:lang w:val="en-GB"/>
         </w:rPr>
         <w:t>fr_approx_Hz</w:t>
       </w:r>
+      <w:proofErr w:type="spellEnd"/>
       <w:r>
         <w:rPr>
           <w:lang w:val="en-GB"/>
@@ -7481,7 +8838,35 @@
         <w:rPr>
           <w:lang w:val="en-GB"/>
         </w:rPr>
-        <w:t xml:space="preserve">If you have 1 comb going through your sample, this is the fr value of the comb. If both combs go through the sample, this is the average value of the two fr. It can be an approximate value, but more precise value will </w:t>
+        <w:t xml:space="preserve">If you have 1 comb going through your sample, this is the </w:t>
+      </w:r>
+      <w:proofErr w:type="spellStart"/>
+      <w:r>
+        <w:rPr>
+          <w:lang w:val="en-GB"/>
+        </w:rPr>
+        <w:t>fr</w:t>
+      </w:r>
+      <w:proofErr w:type="spellEnd"/>
+      <w:r>
+        <w:rPr>
+          <w:lang w:val="en-GB"/>
+        </w:rPr>
+        <w:t xml:space="preserve"> value of the comb. If both combs go through the sample, this is the average value of the two </w:t>
+      </w:r>
+      <w:proofErr w:type="spellStart"/>
+      <w:r>
+        <w:rPr>
+          <w:lang w:val="en-GB"/>
+        </w:rPr>
+        <w:t>fr.</w:t>
+      </w:r>
+      <w:proofErr w:type="spellEnd"/>
+      <w:r>
+        <w:rPr>
+          <w:lang w:val="en-GB"/>
+        </w:rPr>
+        <w:t xml:space="preserve"> It can be an approximate value, but more precise value will </w:t>
       </w:r>
       <w:r>
         <w:rPr>
@@ -7514,11 +8899,33 @@
           <w:lang w:val="en-GB"/>
         </w:rPr>
       </w:pPr>
-      <w:r>
-        <w:rPr>
-          <w:lang w:val="en-GB"/>
-        </w:rPr>
-        <w:t>dfr_approx_Hz: For the matlab script to work, you need to give an approximate</w:t>
+      <w:proofErr w:type="spellStart"/>
+      <w:r>
+        <w:rPr>
+          <w:lang w:val="en-GB"/>
+        </w:rPr>
+        <w:t>dfr_approx_Hz</w:t>
+      </w:r>
+      <w:proofErr w:type="spellEnd"/>
+      <w:r>
+        <w:rPr>
+          <w:lang w:val="en-GB"/>
+        </w:rPr>
+        <w:t xml:space="preserve">: For the </w:t>
+      </w:r>
+      <w:proofErr w:type="spellStart"/>
+      <w:r>
+        <w:rPr>
+          <w:lang w:val="en-GB"/>
+        </w:rPr>
+        <w:t>matlab</w:t>
+      </w:r>
+      <w:proofErr w:type="spellEnd"/>
+      <w:r>
+        <w:rPr>
+          <w:lang w:val="en-GB"/>
+        </w:rPr>
+        <w:t xml:space="preserve"> script to work, you need to give an approximate</w:t>
       </w:r>
       <w:r>
         <w:rPr>
@@ -7530,7 +8937,21 @@
         <w:rPr>
           <w:lang w:val="en-GB"/>
         </w:rPr>
-        <w:t xml:space="preserve">) value of the current dfr of you IGMs. </w:t>
+        <w:t xml:space="preserve">) value of the current </w:t>
+      </w:r>
+      <w:proofErr w:type="spellStart"/>
+      <w:r>
+        <w:rPr>
+          <w:lang w:val="en-GB"/>
+        </w:rPr>
+        <w:t>dfr</w:t>
+      </w:r>
+      <w:proofErr w:type="spellEnd"/>
+      <w:r>
+        <w:rPr>
+          <w:lang w:val="en-GB"/>
+        </w:rPr>
+        <w:t xml:space="preserve"> of you IGMs. </w:t>
       </w:r>
     </w:p>
     <w:p>
@@ -7545,6 +8966,7 @@
           <w:lang w:val="en-GB"/>
         </w:rPr>
       </w:pPr>
+      <w:proofErr w:type="spellStart"/>
       <w:r>
         <w:rPr>
           <w:lang w:val="en-GB"/>
@@ -7552,6 +8974,7 @@
         <w:lastRenderedPageBreak/>
         <w:t>minimum_signal_level_threshold_mV</w:t>
       </w:r>
+      <w:proofErr w:type="spellEnd"/>
       <w:r>
         <w:rPr>
           <w:lang w:val="en-GB"/>
@@ -7589,12 +9012,14 @@
           <w:lang w:val="en-GB"/>
         </w:rPr>
       </w:pPr>
+      <w:proofErr w:type="spellStart"/>
       <w:r>
         <w:rPr>
           <w:lang w:val="en-GB"/>
         </w:rPr>
         <w:t>maximum_signal_level_threshold_mV</w:t>
       </w:r>
+      <w:proofErr w:type="spellEnd"/>
       <w:r>
         <w:rPr>
           <w:lang w:val="en-GB"/>
@@ -7723,12 +9148,14 @@
           <w:lang w:val="en-GB"/>
         </w:rPr>
       </w:pPr>
+      <w:proofErr w:type="spellStart"/>
       <w:r>
         <w:rPr>
           <w:lang w:val="en-GB"/>
         </w:rPr>
         <w:t>nb_phase_references</w:t>
       </w:r>
+      <w:proofErr w:type="spellEnd"/>
       <w:r>
         <w:rPr>
           <w:lang w:val="en-GB"/>
@@ -7739,7 +9166,21 @@
         <w:rPr>
           <w:lang w:val="en-GB"/>
         </w:rPr>
-        <w:t>. (0 for no references, 1 for two optical beat notes with a cw and 2 if you have the 2 CEOs.</w:t>
+        <w:t xml:space="preserve">. (0 for no references, 1 for two optical beat notes with a </w:t>
+      </w:r>
+      <w:proofErr w:type="spellStart"/>
+      <w:r>
+        <w:rPr>
+          <w:lang w:val="en-GB"/>
+        </w:rPr>
+        <w:t>cw</w:t>
+      </w:r>
+      <w:proofErr w:type="spellEnd"/>
+      <w:r>
+        <w:rPr>
+          <w:lang w:val="en-GB"/>
+        </w:rPr>
+        <w:t xml:space="preserve"> and 2 if you have the 2 CEOs.</w:t>
       </w:r>
     </w:p>
     <w:p>
@@ -7754,12 +9195,14 @@
           <w:lang w:val="en-GB"/>
         </w:rPr>
       </w:pPr>
+      <w:proofErr w:type="spellStart"/>
       <w:r>
         <w:rPr>
           <w:lang w:val="en-GB"/>
         </w:rPr>
         <w:t>do_phase_projection</w:t>
       </w:r>
+      <w:proofErr w:type="spellEnd"/>
       <w:r>
         <w:rPr>
           <w:lang w:val="en-GB"/>
@@ -7779,12 +9222,14 @@
           <w:lang w:val="en-GB"/>
         </w:rPr>
       </w:pPr>
+      <w:proofErr w:type="spellStart"/>
       <w:r>
         <w:rPr>
           <w:lang w:val="en-GB"/>
         </w:rPr>
         <w:t>projection_wvl_nm</w:t>
       </w:r>
+      <w:proofErr w:type="spellEnd"/>
       <w:r>
         <w:rPr>
           <w:lang w:val="en-GB"/>
@@ -7831,14 +9276,32 @@
         <w:rPr>
           <w:lang w:val="en-GB"/>
         </w:rPr>
-        <w:t xml:space="preserve"> Lets say you have a reference laser at 1565 nm and you want to measure methane around 1650 nm, you would put </w:t>
-      </w:r>
+        <w:t xml:space="preserve"> </w:t>
+      </w:r>
+      <w:proofErr w:type="spellStart"/>
+      <w:proofErr w:type="gramStart"/>
+      <w:r>
+        <w:rPr>
+          <w:lang w:val="en-GB"/>
+        </w:rPr>
+        <w:t>Lets</w:t>
+      </w:r>
+      <w:proofErr w:type="spellEnd"/>
+      <w:proofErr w:type="gramEnd"/>
+      <w:r>
+        <w:rPr>
+          <w:lang w:val="en-GB"/>
+        </w:rPr>
+        <w:t xml:space="preserve"> say you have a reference laser at 1565 nm and you want to measure methane around 1650 nm, you would put </w:t>
+      </w:r>
+      <w:proofErr w:type="spellStart"/>
       <w:r>
         <w:rPr>
           <w:lang w:val="en-GB"/>
         </w:rPr>
         <w:t>projection_wvl_nm</w:t>
       </w:r>
+      <w:proofErr w:type="spellEnd"/>
       <w:r>
         <w:rPr>
           <w:lang w:val="en-GB"/>
@@ -7864,12 +9327,14 @@
           <w:lang w:val="en-GB"/>
         </w:rPr>
       </w:pPr>
+      <w:proofErr w:type="spellStart"/>
       <w:r>
         <w:rPr>
           <w:lang w:val="en-GB"/>
         </w:rPr>
         <w:t>do_fast_resampling</w:t>
       </w:r>
+      <w:proofErr w:type="spellEnd"/>
       <w:r>
         <w:rPr>
           <w:lang w:val="en-GB"/>
@@ -7898,7 +9363,21 @@
         <w:rPr>
           <w:lang w:val="en-GB"/>
         </w:rPr>
-        <w:t xml:space="preserve"> the fast resampling to remove fast dfr noise. </w:t>
+        <w:t xml:space="preserve"> the fast resampling to remove fast </w:t>
+      </w:r>
+      <w:proofErr w:type="spellStart"/>
+      <w:r>
+        <w:rPr>
+          <w:lang w:val="en-GB"/>
+        </w:rPr>
+        <w:t>dfr</w:t>
+      </w:r>
+      <w:proofErr w:type="spellEnd"/>
+      <w:r>
+        <w:rPr>
+          <w:lang w:val="en-GB"/>
+        </w:rPr>
+        <w:t xml:space="preserve"> noise. </w:t>
       </w:r>
     </w:p>
     <w:p>
@@ -7913,11 +9392,33 @@
           <w:lang w:val="en-GB"/>
         </w:rPr>
       </w:pPr>
-      <w:r>
-        <w:rPr>
-          <w:lang w:val="en-GB"/>
-        </w:rPr>
-        <w:t>do_cubic_interpolation : You can choose between cubic interpolation (1) or linear interpolation (0). Cubic interpolation requires more computations so make sure you GPU can handle it.</w:t>
+      <w:proofErr w:type="spellStart"/>
+      <w:r>
+        <w:rPr>
+          <w:lang w:val="en-GB"/>
+        </w:rPr>
+        <w:t>do_cubic_</w:t>
+      </w:r>
+      <w:proofErr w:type="gramStart"/>
+      <w:r>
+        <w:rPr>
+          <w:lang w:val="en-GB"/>
+        </w:rPr>
+        <w:t>interpolation</w:t>
+      </w:r>
+      <w:proofErr w:type="spellEnd"/>
+      <w:r>
+        <w:rPr>
+          <w:lang w:val="en-GB"/>
+        </w:rPr>
+        <w:t xml:space="preserve"> :</w:t>
+      </w:r>
+      <w:proofErr w:type="gramEnd"/>
+      <w:r>
+        <w:rPr>
+          <w:lang w:val="en-GB"/>
+        </w:rPr>
+        <w:t xml:space="preserve"> You can choose between cubic interpolation (1) or linear interpolation (0). Cubic interpolation requires more computations so make sure you GPU can handle it.</w:t>
       </w:r>
     </w:p>
     <w:p>
@@ -7932,12 +9433,14 @@
           <w:lang w:val="en-GB"/>
         </w:rPr>
       </w:pPr>
+      <w:proofErr w:type="spellStart"/>
       <w:r>
         <w:rPr>
           <w:lang w:val="en-GB"/>
         </w:rPr>
         <w:t>spectro_mode</w:t>
       </w:r>
+      <w:proofErr w:type="spellEnd"/>
       <w:r>
         <w:rPr>
           <w:lang w:val="en-GB"/>
@@ -7991,13 +9494,27 @@
         <w:rPr>
           <w:lang w:val="en-GB"/>
         </w:rPr>
-        <w:t xml:space="preserve">0 is </w:t>
-      </w:r>
-      <w:r>
-        <w:rPr>
-          <w:lang w:val="en-GB"/>
-        </w:rPr>
-        <w:t xml:space="preserve"> for when </w:t>
+        <w:t xml:space="preserve">0 </w:t>
+      </w:r>
+      <w:proofErr w:type="gramStart"/>
+      <w:r>
+        <w:rPr>
+          <w:lang w:val="en-GB"/>
+        </w:rPr>
+        <w:t xml:space="preserve">is </w:t>
+      </w:r>
+      <w:r>
+        <w:rPr>
+          <w:lang w:val="en-GB"/>
+        </w:rPr>
+        <w:t xml:space="preserve"> for</w:t>
+      </w:r>
+      <w:proofErr w:type="gramEnd"/>
+      <w:r>
+        <w:rPr>
+          <w:lang w:val="en-GB"/>
+        </w:rPr>
+        <w:t xml:space="preserve"> when </w:t>
       </w:r>
       <w:r>
         <w:rPr>
@@ -8156,24 +9673,28 @@
         </w:rPr>
         <w:t xml:space="preserve"> You need to put </w:t>
       </w:r>
+      <w:proofErr w:type="spellStart"/>
       <w:r>
         <w:rPr>
           <w:lang w:val="en-GB"/>
         </w:rPr>
         <w:t>do_phase_projection</w:t>
       </w:r>
+      <w:proofErr w:type="spellEnd"/>
       <w:r>
         <w:rPr>
           <w:lang w:val="en-GB"/>
         </w:rPr>
         <w:t xml:space="preserve"> = 1 and </w:t>
       </w:r>
+      <w:proofErr w:type="spellStart"/>
       <w:r>
         <w:rPr>
           <w:lang w:val="en-GB"/>
         </w:rPr>
         <w:t>projection_wvl_nm</w:t>
       </w:r>
+      <w:proofErr w:type="spellEnd"/>
       <w:r>
         <w:rPr>
           <w:lang w:val="en-GB"/>
@@ -8197,7 +9718,21 @@
         <w:rPr>
           <w:lang w:val="en-GB"/>
         </w:rPr>
-        <w:t>2 is to do higher harmonic corrections. The parameter nb_harmonic will be used to do the correction at a specific harmonic. This mode is very recent and has only been tested on one DCS setup</w:t>
+        <w:t xml:space="preserve">2 is to do higher harmonic corrections. The parameter </w:t>
+      </w:r>
+      <w:proofErr w:type="spellStart"/>
+      <w:r>
+        <w:rPr>
+          <w:lang w:val="en-GB"/>
+        </w:rPr>
+        <w:t>nb_harmonic</w:t>
+      </w:r>
+      <w:proofErr w:type="spellEnd"/>
+      <w:r>
+        <w:rPr>
+          <w:lang w:val="en-GB"/>
+        </w:rPr>
+        <w:t xml:space="preserve"> will be used to do the correction at a specific harmonic. This mode is very recent and has only been tested on one DCS setup</w:t>
       </w:r>
       <w:r>
         <w:rPr>
@@ -8234,7 +9769,21 @@
         <w:rPr>
           <w:lang w:val="en-GB"/>
         </w:rPr>
-        <w:t xml:space="preserve"> The parameter nb_harmonic will be </w:t>
+        <w:t xml:space="preserve"> The parameter </w:t>
+      </w:r>
+      <w:proofErr w:type="spellStart"/>
+      <w:r>
+        <w:rPr>
+          <w:lang w:val="en-GB"/>
+        </w:rPr>
+        <w:t>nb_harmonic</w:t>
+      </w:r>
+      <w:proofErr w:type="spellEnd"/>
+      <w:r>
+        <w:rPr>
+          <w:lang w:val="en-GB"/>
+        </w:rPr>
+        <w:t xml:space="preserve"> will be </w:t>
       </w:r>
       <w:r>
         <w:rPr>
@@ -8243,24 +9792,28 @@
         <w:lastRenderedPageBreak/>
         <w:t xml:space="preserve">used to do the correction at the specific harmonic, </w:t>
       </w:r>
+      <w:proofErr w:type="spellStart"/>
       <w:r>
         <w:rPr>
           <w:lang w:val="en-GB"/>
         </w:rPr>
         <w:t>do_phase_projection</w:t>
       </w:r>
+      <w:proofErr w:type="spellEnd"/>
       <w:r>
         <w:rPr>
           <w:lang w:val="en-GB"/>
         </w:rPr>
         <w:t xml:space="preserve"> = 1 and </w:t>
       </w:r>
+      <w:proofErr w:type="spellStart"/>
       <w:r>
         <w:rPr>
           <w:lang w:val="en-GB"/>
         </w:rPr>
         <w:t>projection_wvl_nm</w:t>
       </w:r>
+      <w:proofErr w:type="spellEnd"/>
       <w:r>
         <w:rPr>
           <w:lang w:val="en-GB"/>
@@ -8280,11 +9833,33 @@
           <w:lang w:val="en-GB"/>
         </w:rPr>
       </w:pPr>
-      <w:r>
-        <w:rPr>
-          <w:lang w:val="en-GB"/>
-        </w:rPr>
-        <w:t>nb_harmonic: Used to specify the harmonic that is being corrected in spectro_mode 2</w:t>
+      <w:proofErr w:type="spellStart"/>
+      <w:r>
+        <w:rPr>
+          <w:lang w:val="en-GB"/>
+        </w:rPr>
+        <w:t>nb_harmonic</w:t>
+      </w:r>
+      <w:proofErr w:type="spellEnd"/>
+      <w:r>
+        <w:rPr>
+          <w:lang w:val="en-GB"/>
+        </w:rPr>
+        <w:t xml:space="preserve">: Used to specify the harmonic that is being corrected in </w:t>
+      </w:r>
+      <w:proofErr w:type="spellStart"/>
+      <w:r>
+        <w:rPr>
+          <w:lang w:val="en-GB"/>
+        </w:rPr>
+        <w:t>spectro_mode</w:t>
+      </w:r>
+      <w:proofErr w:type="spellEnd"/>
+      <w:r>
+        <w:rPr>
+          <w:lang w:val="en-GB"/>
+        </w:rPr>
+        <w:t xml:space="preserve"> 2</w:t>
       </w:r>
       <w:r>
         <w:rPr>
@@ -8311,12 +9886,14 @@
           <w:lang w:val="en-GB"/>
         </w:rPr>
       </w:pPr>
+      <w:proofErr w:type="spellStart"/>
       <w:r>
         <w:rPr>
           <w:lang w:val="en-GB"/>
         </w:rPr>
         <w:t>references_total_path_length_offset_m</w:t>
       </w:r>
+      <w:proofErr w:type="spellEnd"/>
       <w:r>
         <w:rPr>
           <w:lang w:val="en-GB"/>
@@ -8348,17 +9925,33 @@
           <w:lang w:val="en-GB"/>
         </w:rPr>
       </w:pPr>
+      <w:proofErr w:type="spellStart"/>
       <w:r>
         <w:rPr>
           <w:lang w:val="en-GB"/>
         </w:rPr>
         <w:t>central_IGM_wavelength_approx_nm</w:t>
       </w:r>
-      <w:r>
-        <w:rPr>
-          <w:lang w:val="en-GB"/>
-        </w:rPr>
-        <w:t xml:space="preserve">: This parameter is only used to know if the center </w:t>
+      <w:proofErr w:type="spellEnd"/>
+      <w:r>
+        <w:rPr>
+          <w:lang w:val="en-GB"/>
+        </w:rPr>
+        <w:t xml:space="preserve">: This parameter is only used to know if the </w:t>
+      </w:r>
+      <w:proofErr w:type="spellStart"/>
+      <w:r>
+        <w:rPr>
+          <w:lang w:val="en-GB"/>
+        </w:rPr>
+        <w:t>center</w:t>
+      </w:r>
+      <w:proofErr w:type="spellEnd"/>
+      <w:r>
+        <w:rPr>
+          <w:lang w:val="en-GB"/>
+        </w:rPr>
+        <w:t xml:space="preserve"> </w:t>
       </w:r>
       <w:r>
         <w:rPr>
@@ -8388,17 +9981,29 @@
         </w:numPr>
         <w:jc w:val="both"/>
       </w:pPr>
+      <w:proofErr w:type="spellStart"/>
       <w:r>
         <w:t>IGMs_spectrum_min_freq_Hz</w:t>
       </w:r>
+      <w:proofErr w:type="spellEnd"/>
       <w:r>
         <w:t xml:space="preserve"> and </w:t>
       </w:r>
+      <w:proofErr w:type="spellStart"/>
       <w:r>
         <w:t>IGMs_spectrum_max_freq_Hz</w:t>
       </w:r>
-      <w:r>
-        <w:t xml:space="preserve">: These two values are the 3 dB cutoff of the bandpass filter </w:t>
+      <w:proofErr w:type="spellEnd"/>
+      <w:r>
+        <w:t xml:space="preserve">: These two values are the 3 dB </w:t>
+      </w:r>
+      <w:proofErr w:type="spellStart"/>
+      <w:r>
+        <w:t>cutoff</w:t>
+      </w:r>
+      <w:proofErr w:type="spellEnd"/>
+      <w:r>
+        <w:t xml:space="preserve"> of the bandpass filter </w:t>
       </w:r>
       <w:r>
         <w:t>applied to the</w:t>
@@ -8428,14 +10033,24 @@
         </w:numPr>
         <w:jc w:val="both"/>
       </w:pPr>
+      <w:proofErr w:type="spellStart"/>
       <w:r>
         <w:t>bandwidth_filter_fopt</w:t>
       </w:r>
+      <w:proofErr w:type="spellEnd"/>
       <w:r>
         <w:t>: This is the bandpass filter bandwidth that will be used to filter fopt1 and fopt2. Depending on the width of the beat note, you will need to adjust this value.</w:t>
       </w:r>
       <w:r>
-        <w:t xml:space="preserve"> Since the maximum number of coefficients available for filtering is 96, the minimal bandwidth is ~2 MHz.  We recommend putting 2-5 MHz to capture all the phase noise of your beat notes.</w:t>
+        <w:t xml:space="preserve"> Since the maximum number of coefficients available for filtering is 96, the minimal bandwidth is ~2 </w:t>
+      </w:r>
+      <w:proofErr w:type="spellStart"/>
+      <w:r>
+        <w:t>MHz.</w:t>
+      </w:r>
+      <w:proofErr w:type="spellEnd"/>
+      <w:r>
+        <w:t xml:space="preserve">  We recommend putting 2-5 MHz to capture all the phase noise of your beat notes.</w:t>
       </w:r>
     </w:p>
     <w:p>
@@ -8447,14 +10062,24 @@
         </w:numPr>
         <w:jc w:val="both"/>
       </w:pPr>
+      <w:proofErr w:type="spellStart"/>
       <w:r>
         <w:t>bandwidth_filter_</w:t>
       </w:r>
       <w:r>
         <w:t>ceo</w:t>
       </w:r>
-      <w:r>
-        <w:t xml:space="preserve">: This is the bandpass filter bandwidth that will be used to filter CEO1 and CEO2. Depending on the width of the CEO beat notes, you will need to adjust this value. Since the maximum number of coefficients available for filtering is 96, the minimal bandwidth is ~2 MHz.  We recommend putting 2-5 MHz to capture all the phase noise of your </w:t>
+      <w:proofErr w:type="spellEnd"/>
+      <w:r>
+        <w:t xml:space="preserve">: This is the bandpass filter bandwidth that will be used to filter CEO1 and CEO2. Depending on the width of the CEO beat notes, you will need to adjust this value. Since the maximum number of coefficients available for filtering is 96, the minimal bandwidth is ~2 </w:t>
+      </w:r>
+      <w:proofErr w:type="spellStart"/>
+      <w:r>
+        <w:t>MHz.</w:t>
+      </w:r>
+      <w:proofErr w:type="spellEnd"/>
+      <w:r>
+        <w:t xml:space="preserve">  We recommend putting 2-5 MHz to capture all the phase noise of your </w:t>
       </w:r>
       <w:r>
         <w:t xml:space="preserve">CEO </w:t>
@@ -8475,17 +10100,49 @@
           <w:lang w:val="en-GB"/>
         </w:rPr>
       </w:pPr>
+      <w:proofErr w:type="spellStart"/>
       <w:r>
         <w:t>nb_pts_per_channel_compute</w:t>
       </w:r>
-      <w:r>
-        <w:t xml:space="preserve">: This is the number of points per channel that will be used to compute the correction parameters in the matlab script. This value needs to be smaller than segment_size in Gage card parameters. </w:t>
-      </w:r>
-      <w:r>
-        <w:rPr>
-          <w:lang w:val="en-GB"/>
-        </w:rPr>
-        <w:t>You may need to increase the number of points if you operate at a low dfr to have enough IGMs for the script to work (&gt;</w:t>
+      <w:proofErr w:type="spellEnd"/>
+      <w:r>
+        <w:t xml:space="preserve">: This is the number of points per channel that will be used to compute the correction parameters in the </w:t>
+      </w:r>
+      <w:proofErr w:type="spellStart"/>
+      <w:r>
+        <w:t>matlab</w:t>
+      </w:r>
+      <w:proofErr w:type="spellEnd"/>
+      <w:r>
+        <w:t xml:space="preserve"> script. This value needs to be smaller than </w:t>
+      </w:r>
+      <w:proofErr w:type="spellStart"/>
+      <w:r>
+        <w:t>segment_size</w:t>
+      </w:r>
+      <w:proofErr w:type="spellEnd"/>
+      <w:r>
+        <w:t xml:space="preserve"> in Gage card parameters. </w:t>
+      </w:r>
+      <w:r>
+        <w:rPr>
+          <w:lang w:val="en-GB"/>
+        </w:rPr>
+        <w:t xml:space="preserve">You may need to increase the number of points if you operate at a low </w:t>
+      </w:r>
+      <w:proofErr w:type="spellStart"/>
+      <w:r>
+        <w:rPr>
+          <w:lang w:val="en-GB"/>
+        </w:rPr>
+        <w:t>dfr</w:t>
+      </w:r>
+      <w:proofErr w:type="spellEnd"/>
+      <w:r>
+        <w:rPr>
+          <w:lang w:val="en-GB"/>
+        </w:rPr>
+        <w:t xml:space="preserve"> to have enough IGMs for the script to work (&gt;</w:t>
       </w:r>
       <w:r>
         <w:rPr>
@@ -8518,12 +10175,14 @@
           <w:lang w:val="en-GB"/>
         </w:rPr>
       </w:pPr>
+      <w:proofErr w:type="spellStart"/>
       <w:r>
         <w:rPr>
           <w:lang w:val="en-GB"/>
         </w:rPr>
         <w:t>nb_pts_post_processing</w:t>
       </w:r>
+      <w:proofErr w:type="spellEnd"/>
       <w:r>
         <w:rPr>
           <w:lang w:val="en-GB"/>
@@ -8543,17 +10202,33 @@
           <w:lang w:val="en-GB"/>
         </w:rPr>
       </w:pPr>
+      <w:proofErr w:type="spellStart"/>
       <w:r>
         <w:rPr>
           <w:lang w:val="en-GB"/>
         </w:rPr>
         <w:t>half_width_template</w:t>
       </w:r>
-      <w:r>
-        <w:rPr>
-          <w:lang w:val="en-GB"/>
-        </w:rPr>
-        <w:t>: The matlab script need</w:t>
+      <w:proofErr w:type="spellEnd"/>
+      <w:r>
+        <w:rPr>
+          <w:lang w:val="en-GB"/>
+        </w:rPr>
+        <w:t xml:space="preserve">: The </w:t>
+      </w:r>
+      <w:proofErr w:type="spellStart"/>
+      <w:r>
+        <w:rPr>
+          <w:lang w:val="en-GB"/>
+        </w:rPr>
+        <w:t>matlab</w:t>
+      </w:r>
+      <w:proofErr w:type="spellEnd"/>
+      <w:r>
+        <w:rPr>
+          <w:lang w:val="en-GB"/>
+        </w:rPr>
+        <w:t xml:space="preserve"> script need</w:t>
       </w:r>
       <w:r>
         <w:rPr>
@@ -8567,17 +10242,33 @@
         </w:rPr>
         <w:t xml:space="preserve"> to find a template to perform the cross-correlation on the GPU. You can specify a half-width value of the template with this parameter. We recommend that you put </w:t>
       </w:r>
+      <w:proofErr w:type="spellStart"/>
       <w:r>
         <w:rPr>
           <w:lang w:val="en-GB"/>
         </w:rPr>
         <w:t>half_width_template</w:t>
       </w:r>
-      <w:r>
-        <w:rPr>
-          <w:lang w:val="en-GB"/>
-        </w:rPr>
-        <w:t xml:space="preserve"> = -1 to let the program choose the appropriate size. This part of the matlab script should work most of the time</w:t>
+      <w:proofErr w:type="spellEnd"/>
+      <w:r>
+        <w:rPr>
+          <w:lang w:val="en-GB"/>
+        </w:rPr>
+        <w:t xml:space="preserve"> = -1 to let the program choose the appropriate size. This part of the </w:t>
+      </w:r>
+      <w:proofErr w:type="spellStart"/>
+      <w:r>
+        <w:rPr>
+          <w:lang w:val="en-GB"/>
+        </w:rPr>
+        <w:t>matlab</w:t>
+      </w:r>
+      <w:proofErr w:type="spellEnd"/>
+      <w:r>
+        <w:rPr>
+          <w:lang w:val="en-GB"/>
+        </w:rPr>
+        <w:t xml:space="preserve"> script should work most of the time</w:t>
       </w:r>
       <w:r>
         <w:rPr>
@@ -8604,17 +10295,39 @@
           <w:lang w:val="en-GB"/>
         </w:rPr>
       </w:pPr>
-      <w:r>
-        <w:rPr>
-          <w:lang w:val="en-GB"/>
-        </w:rPr>
-        <w:t xml:space="preserve">signals_channel_index: This parameter specifies the channel index of each signal. </w:t>
-      </w:r>
-      <w:r>
-        <w:rPr>
-          <w:lang w:val="en-GB"/>
-        </w:rPr>
-        <w:t xml:space="preserve">The software expects the signals in the following order : IGMs, fopt1 (beat note between CW and comb1), fopt2 (beat note between CW and comb2), CEO1 and CEO2, </w:t>
+      <w:proofErr w:type="spellStart"/>
+      <w:r>
+        <w:rPr>
+          <w:lang w:val="en-GB"/>
+        </w:rPr>
+        <w:t>signals_channel_index</w:t>
+      </w:r>
+      <w:proofErr w:type="spellEnd"/>
+      <w:r>
+        <w:rPr>
+          <w:lang w:val="en-GB"/>
+        </w:rPr>
+        <w:t xml:space="preserve">: This parameter specifies the channel index of each signal. </w:t>
+      </w:r>
+      <w:r>
+        <w:rPr>
+          <w:lang w:val="en-GB"/>
+        </w:rPr>
+        <w:t xml:space="preserve">The software expects the signals in the following </w:t>
+      </w:r>
+      <w:proofErr w:type="gramStart"/>
+      <w:r>
+        <w:rPr>
+          <w:lang w:val="en-GB"/>
+        </w:rPr>
+        <w:t>order :</w:t>
+      </w:r>
+      <w:proofErr w:type="gramEnd"/>
+      <w:r>
+        <w:rPr>
+          <w:lang w:val="en-GB"/>
+        </w:rPr>
+        <w:t xml:space="preserve"> IGMs, fopt1 (beat note between CW and comb1), fopt2 (beat note between CW and comb2), CEO1 and CEO2, </w:t>
       </w:r>
       <w:r>
         <w:rPr>
@@ -8666,24 +10379,28 @@
           <w:lang w:val="en-GB"/>
         </w:rPr>
       </w:pPr>
+      <w:proofErr w:type="spellStart"/>
       <w:r>
         <w:rPr>
           <w:lang w:val="en-GB"/>
         </w:rPr>
         <w:t>save_to_float</w:t>
       </w:r>
+      <w:proofErr w:type="spellEnd"/>
       <w:r>
         <w:rPr>
           <w:lang w:val="en-GB"/>
         </w:rPr>
         <w:t>: You can choose to save the data to disk in float32 or in int16. We recommend saving in float32 (</w:t>
       </w:r>
+      <w:proofErr w:type="spellStart"/>
       <w:r>
         <w:rPr>
           <w:lang w:val="en-GB"/>
         </w:rPr>
         <w:t>save_to_float</w:t>
       </w:r>
+      <w:proofErr w:type="spellEnd"/>
       <w:r>
         <w:rPr>
           <w:lang w:val="en-GB"/>
@@ -8703,23 +10420,53 @@
           <w:lang w:val="en-GB"/>
         </w:rPr>
       </w:pPr>
+      <w:proofErr w:type="spellStart"/>
       <w:r>
         <w:rPr>
           <w:lang w:val="en-GB"/>
         </w:rPr>
         <w:t>max_delay_xcorr</w:t>
       </w:r>
-      <w:r>
-        <w:rPr>
-          <w:lang w:val="en-GB"/>
-        </w:rPr>
-        <w:t xml:space="preserve">: For the xcorr in the self-correction, you can specify the number of delays that will be calculated. </w:t>
-      </w:r>
-      <w:r>
-        <w:rPr>
-          <w:lang w:val="en-GB"/>
-        </w:rPr>
-        <w:t xml:space="preserve">This specifies how “far” from the expected center burst position the algorithm looks to find each interferogram with the template. </w:t>
+      <w:proofErr w:type="spellEnd"/>
+      <w:r>
+        <w:rPr>
+          <w:lang w:val="en-GB"/>
+        </w:rPr>
+        <w:t xml:space="preserve">: For the </w:t>
+      </w:r>
+      <w:proofErr w:type="spellStart"/>
+      <w:r>
+        <w:rPr>
+          <w:lang w:val="en-GB"/>
+        </w:rPr>
+        <w:t>xcorr</w:t>
+      </w:r>
+      <w:proofErr w:type="spellEnd"/>
+      <w:r>
+        <w:rPr>
+          <w:lang w:val="en-GB"/>
+        </w:rPr>
+        <w:t xml:space="preserve"> in the self-correction, you can specify the number of delays that will be calculated. </w:t>
+      </w:r>
+      <w:r>
+        <w:rPr>
+          <w:lang w:val="en-GB"/>
+        </w:rPr>
+        <w:t xml:space="preserve">This specifies how “far” from the expected </w:t>
+      </w:r>
+      <w:proofErr w:type="spellStart"/>
+      <w:r>
+        <w:rPr>
+          <w:lang w:val="en-GB"/>
+        </w:rPr>
+        <w:t>center</w:t>
+      </w:r>
+      <w:proofErr w:type="spellEnd"/>
+      <w:r>
+        <w:rPr>
+          <w:lang w:val="en-GB"/>
+        </w:rPr>
+        <w:t xml:space="preserve"> burst position the algorithm looks to find each interferogram with the template. </w:t>
       </w:r>
       <w:r>
         <w:rPr>
@@ -8763,12 +10510,14 @@
         </w:rPr>
         <w:t xml:space="preserve"> points. For a safety margin, you should put </w:t>
       </w:r>
+      <w:proofErr w:type="spellStart"/>
       <w:r>
         <w:rPr>
           <w:lang w:val="en-GB"/>
         </w:rPr>
         <w:t>max_delay_xcorr</w:t>
       </w:r>
+      <w:proofErr w:type="spellEnd"/>
       <w:r>
         <w:rPr>
           <w:lang w:val="en-GB"/>
@@ -8799,12 +10548,14 @@
         </w:rPr>
         <w:t xml:space="preserve"> in that case. If you are not doing any fast resampling (1 reference or no references case), you should increase that number (</w:t>
       </w:r>
+      <w:proofErr w:type="spellStart"/>
       <w:r>
         <w:rPr>
           <w:lang w:val="en-GB"/>
         </w:rPr>
         <w:t>max_delay_xcorr</w:t>
       </w:r>
+      <w:proofErr w:type="spellEnd"/>
       <w:r>
         <w:rPr>
           <w:lang w:val="en-GB"/>
@@ -8857,7 +10608,21 @@
         <w:rPr>
           <w:lang w:val="en-GB"/>
         </w:rPr>
-        <w:t>The maximum value is the number of point in the template or 10</w:t>
+        <w:t xml:space="preserve">The maximum value is the number of </w:t>
+      </w:r>
+      <w:proofErr w:type="gramStart"/>
+      <w:r>
+        <w:rPr>
+          <w:lang w:val="en-GB"/>
+        </w:rPr>
+        <w:t>point</w:t>
+      </w:r>
+      <w:proofErr w:type="gramEnd"/>
+      <w:r>
+        <w:rPr>
+          <w:lang w:val="en-GB"/>
+        </w:rPr>
+        <w:t xml:space="preserve"> in the template or 10</w:t>
       </w:r>
       <w:r>
         <w:rPr>
@@ -8884,12 +10649,14 @@
           <w:lang w:val="en-GB"/>
         </w:rPr>
       </w:pPr>
+      <w:proofErr w:type="spellStart"/>
       <w:r>
         <w:rPr>
           <w:lang w:val="en-GB"/>
         </w:rPr>
         <w:t>nb_coefficients_filters</w:t>
       </w:r>
+      <w:proofErr w:type="spellEnd"/>
       <w:r>
         <w:rPr>
           <w:lang w:val="en-GB"/>
@@ -8909,11 +10676,19 @@
           <w:lang w:val="en-GB"/>
         </w:rPr>
       </w:pPr>
-      <w:r>
-        <w:rPr>
-          <w:lang w:val="en-GB"/>
-        </w:rPr>
-        <w:t xml:space="preserve">measurement_name:  </w:t>
+      <w:proofErr w:type="spellStart"/>
+      <w:r>
+        <w:rPr>
+          <w:lang w:val="en-GB"/>
+        </w:rPr>
+        <w:t>measurement_name</w:t>
+      </w:r>
+      <w:proofErr w:type="spellEnd"/>
+      <w:r>
+        <w:rPr>
+          <w:lang w:val="en-GB"/>
+        </w:rPr>
+        <w:t xml:space="preserve">:  </w:t>
       </w:r>
       <w:r>
         <w:rPr>
@@ -8934,11 +10709,19 @@
           <w:lang w:val="en-GB"/>
         </w:rPr>
       </w:pPr>
-      <w:r>
-        <w:rPr>
-          <w:lang w:val="en-GB"/>
-        </w:rPr>
-        <w:t>Slack_bot parameters: You can implement a slack bot to receive the messages displayed in the messages window</w:t>
+      <w:proofErr w:type="spellStart"/>
+      <w:r>
+        <w:rPr>
+          <w:lang w:val="en-GB"/>
+        </w:rPr>
+        <w:t>Slack_bot</w:t>
+      </w:r>
+      <w:proofErr w:type="spellEnd"/>
+      <w:r>
+        <w:rPr>
+          <w:lang w:val="en-GB"/>
+        </w:rPr>
+        <w:t xml:space="preserve"> parameters: You can implement a slack bot to receive the messages displayed in the messages window</w:t>
       </w:r>
     </w:p>
     <w:p>
@@ -8953,23 +10736,67 @@
           <w:lang w:val="en-GB"/>
         </w:rPr>
       </w:pPr>
+      <w:proofErr w:type="spellStart"/>
       <w:r>
         <w:rPr>
           <w:lang w:val="en-GB"/>
         </w:rPr>
         <w:t>real_time_display_refresh_rate_ms</w:t>
       </w:r>
-      <w:r>
-        <w:rPr>
-          <w:lang w:val="en-GB"/>
-        </w:rPr>
-        <w:t>: You can choose the refresh rate of the different signals on the GUI. The minimum refresh rate is 50 ms. The true refresh rate will depend upon the nb_pts_per_buffer chosen in the Gage card params.</w:t>
-      </w:r>
-      <w:r>
-        <w:rPr>
-          <w:lang w:val="en-GB"/>
-        </w:rPr>
-        <w:t xml:space="preserve"> Depending on the refresh rate you input, you might not get all the buffers in the GUI, so you might see spike jumps in the xcorr phase</w:t>
+      <w:proofErr w:type="spellEnd"/>
+      <w:r>
+        <w:rPr>
+          <w:lang w:val="en-GB"/>
+        </w:rPr>
+        <w:t xml:space="preserve">: You can choose the refresh rate of the different signals on the GUI. The minimum refresh rate is 50 </w:t>
+      </w:r>
+      <w:proofErr w:type="spellStart"/>
+      <w:r>
+        <w:rPr>
+          <w:lang w:val="en-GB"/>
+        </w:rPr>
+        <w:t>ms</w:t>
+      </w:r>
+      <w:proofErr w:type="spellEnd"/>
+      <w:r>
+        <w:rPr>
+          <w:lang w:val="en-GB"/>
+        </w:rPr>
+        <w:t xml:space="preserve">. The true refresh rate will depend upon the </w:t>
+      </w:r>
+      <w:proofErr w:type="spellStart"/>
+      <w:r>
+        <w:rPr>
+          <w:lang w:val="en-GB"/>
+        </w:rPr>
+        <w:t>nb_pts_per_buffer</w:t>
+      </w:r>
+      <w:proofErr w:type="spellEnd"/>
+      <w:r>
+        <w:rPr>
+          <w:lang w:val="en-GB"/>
+        </w:rPr>
+        <w:t xml:space="preserve"> chosen in the Gage card params.</w:t>
+      </w:r>
+      <w:r>
+        <w:rPr>
+          <w:lang w:val="en-GB"/>
+        </w:rPr>
+        <w:t xml:space="preserve"> Depending on the refresh rate you input, you might not get all the buffers in the GUI, so you might see spike jumps in the </w:t>
+      </w:r>
+      <w:proofErr w:type="spellStart"/>
+      <w:r>
+        <w:rPr>
+          <w:lang w:val="en-GB"/>
+        </w:rPr>
+        <w:t>xcorr</w:t>
+      </w:r>
+      <w:proofErr w:type="spellEnd"/>
+      <w:r>
+        <w:rPr>
+          <w:lang w:val="en-GB"/>
+        </w:rPr>
+        <w:t xml:space="preserve"> phase</w:t>
       </w:r>
       <w:r>
         <w:rPr>
@@ -8990,12 +10817,14 @@
           <w:lang w:val="en-GB"/>
         </w:rPr>
       </w:pPr>
+      <w:proofErr w:type="spellStart"/>
       <w:r>
         <w:rPr>
           <w:lang w:val="en-GB"/>
         </w:rPr>
         <w:t>console_status_update_refresh_rate_s</w:t>
       </w:r>
+      <w:proofErr w:type="spellEnd"/>
       <w:r>
         <w:rPr>
           <w:lang w:val="en-GB"/>
@@ -9033,36 +10862,42 @@
           <w:lang w:val="en-GB"/>
         </w:rPr>
       </w:pPr>
+      <w:proofErr w:type="spellStart"/>
       <w:r>
         <w:rPr>
           <w:lang w:val="en-GB"/>
         </w:rPr>
         <w:t>do_post_processing</w:t>
       </w:r>
+      <w:proofErr w:type="spellEnd"/>
       <w:r>
         <w:rPr>
           <w:lang w:val="en-GB"/>
         </w:rPr>
         <w:t xml:space="preserve">, </w:t>
       </w:r>
+      <w:proofErr w:type="spellStart"/>
       <w:r>
         <w:rPr>
           <w:lang w:val="en-GB"/>
         </w:rPr>
         <w:t>date_path</w:t>
       </w:r>
+      <w:proofErr w:type="spellEnd"/>
       <w:r>
         <w:rPr>
           <w:lang w:val="en-GB"/>
         </w:rPr>
         <w:t xml:space="preserve"> and </w:t>
       </w:r>
+      <w:proofErr w:type="spellStart"/>
       <w:r>
         <w:rPr>
           <w:lang w:val="en-GB"/>
         </w:rPr>
         <w:t>input_data_file_name</w:t>
       </w:r>
+      <w:proofErr w:type="spellEnd"/>
       <w:r>
         <w:rPr>
           <w:lang w:val="en-GB"/>
@@ -9127,7 +10962,7 @@
                     <pic:cNvPicPr/>
                   </pic:nvPicPr>
                   <pic:blipFill>
-                    <a:blip r:embed="rId34">
+                    <a:blip r:embed="rId36">
                       <a:extLst>
                         <a:ext uri="{28A0092B-C50C-407E-A947-70E740481C1C}">
                           <a14:useLocalDpi xmlns:a14="http://schemas.microsoft.com/office/drawing/2010/main" val="0"/>
@@ -9179,7 +11014,21 @@
         <w:rPr>
           <w:lang w:val="en-GB"/>
         </w:rPr>
-        <w:t>These parameters are computed by the matlab script. After the compute parameters script is executed, the json file is sent to the python GUI and the parameters are shown in the computed parameters tab. You can look at them to see if the script found the proper parameters (You could compare them to a previous successful measurement with similar conditions). You can also use them to retrieve an absolute frequency axis in post-processing (It can be done but it is not trivial).</w:t>
+        <w:t xml:space="preserve">These parameters are computed by the </w:t>
+      </w:r>
+      <w:proofErr w:type="spellStart"/>
+      <w:r>
+        <w:rPr>
+          <w:lang w:val="en-GB"/>
+        </w:rPr>
+        <w:t>matlab</w:t>
+      </w:r>
+      <w:proofErr w:type="spellEnd"/>
+      <w:r>
+        <w:rPr>
+          <w:lang w:val="en-GB"/>
+        </w:rPr>
+        <w:t xml:space="preserve"> script. After the compute parameters script is executed, the json file is sent to the python GUI and the parameters are shown in the computed parameters tab. You can look at them to see if the script found the proper parameters (You could compare them to a previous successful measurement with similar conditions). You can also use them to retrieve an absolute frequency axis in post-processing (It can be done but it is not trivial).</w:t>
       </w:r>
     </w:p>
     <w:p>
@@ -9253,7 +11102,49 @@
         <w:rPr>
           <w:lang w:val="en-GB"/>
         </w:rPr>
-        <w:t>. The data will be saved in the “absolute_path/Post_processing/insert_data_and_time’ folder</w:t>
+        <w:t>. The data will be saved in the “</w:t>
+      </w:r>
+      <w:proofErr w:type="spellStart"/>
+      <w:r>
+        <w:rPr>
+          <w:lang w:val="en-GB"/>
+        </w:rPr>
+        <w:t>absolute_path</w:t>
+      </w:r>
+      <w:proofErr w:type="spellEnd"/>
+      <w:r>
+        <w:rPr>
+          <w:lang w:val="en-GB"/>
+        </w:rPr>
+        <w:t>/</w:t>
+      </w:r>
+      <w:proofErr w:type="spellStart"/>
+      <w:r>
+        <w:rPr>
+          <w:lang w:val="en-GB"/>
+        </w:rPr>
+        <w:t>Post_processing</w:t>
+      </w:r>
+      <w:proofErr w:type="spellEnd"/>
+      <w:r>
+        <w:rPr>
+          <w:lang w:val="en-GB"/>
+        </w:rPr>
+        <w:t>/</w:t>
+      </w:r>
+      <w:proofErr w:type="spellStart"/>
+      <w:r>
+        <w:rPr>
+          <w:lang w:val="en-GB"/>
+        </w:rPr>
+        <w:t>insert_data_and_time</w:t>
+      </w:r>
+      <w:proofErr w:type="spellEnd"/>
+      <w:r>
+        <w:rPr>
+          <w:lang w:val="en-GB"/>
+        </w:rPr>
+        <w:t>’ folder</w:t>
       </w:r>
       <w:r>
         <w:rPr>
@@ -9271,13 +11162,41 @@
         <w:rPr>
           <w:lang w:val="en-GB"/>
         </w:rPr>
-        <w:t xml:space="preserve">Steps to perform GPU post processing </w:t>
-      </w:r>
-      <w:r>
-        <w:rPr>
-          <w:lang w:val="en-GB"/>
-        </w:rPr>
-        <w:t xml:space="preserve"> are explained in the GUI. The output data will be saved in a “SimulationX” folder.</w:t>
+        <w:t xml:space="preserve">Steps to perform GPU post </w:t>
+      </w:r>
+      <w:proofErr w:type="gramStart"/>
+      <w:r>
+        <w:rPr>
+          <w:lang w:val="en-GB"/>
+        </w:rPr>
+        <w:t xml:space="preserve">processing </w:t>
+      </w:r>
+      <w:r>
+        <w:rPr>
+          <w:lang w:val="en-GB"/>
+        </w:rPr>
+        <w:t xml:space="preserve"> are</w:t>
+      </w:r>
+      <w:proofErr w:type="gramEnd"/>
+      <w:r>
+        <w:rPr>
+          <w:lang w:val="en-GB"/>
+        </w:rPr>
+        <w:t xml:space="preserve"> explained in the GUI. The output data will be saved in a “</w:t>
+      </w:r>
+      <w:proofErr w:type="spellStart"/>
+      <w:r>
+        <w:rPr>
+          <w:lang w:val="en-GB"/>
+        </w:rPr>
+        <w:t>SimulationX</w:t>
+      </w:r>
+      <w:proofErr w:type="spellEnd"/>
+      <w:r>
+        <w:rPr>
+          <w:lang w:val="en-GB"/>
+        </w:rPr>
+        <w:t>” folder.</w:t>
       </w:r>
       <w:r>
         <w:rPr>
@@ -9290,8 +11209,23 @@
           <w:lang w:val="en-GB"/>
         </w:rPr>
         <w:lastRenderedPageBreak/>
-        <w:t>appropriate nb_pts_per_buffer</w:t>
-      </w:r>
+        <w:t xml:space="preserve">appropriate </w:t>
+      </w:r>
+      <w:proofErr w:type="spellStart"/>
+      <w:r>
+        <w:rPr>
+          <w:lang w:val="en-GB"/>
+        </w:rPr>
+        <w:t>nb_pts_per_</w:t>
+      </w:r>
+      <w:proofErr w:type="gramStart"/>
+      <w:r>
+        <w:rPr>
+          <w:lang w:val="en-GB"/>
+        </w:rPr>
+        <w:t>buffer</w:t>
+      </w:r>
+      <w:proofErr w:type="spellEnd"/>
       <w:r>
         <w:rPr>
           <w:lang w:val="en-GB"/>
@@ -9304,30 +11238,35 @@
         </w:rPr>
         <w:t>,</w:t>
       </w:r>
+      <w:proofErr w:type="gramEnd"/>
       <w:r>
         <w:rPr>
           <w:lang w:val="en-GB"/>
         </w:rPr>
         <w:t xml:space="preserve"> </w:t>
       </w:r>
+      <w:proofErr w:type="spellStart"/>
       <w:r>
         <w:rPr>
           <w:lang w:val="en-GB"/>
         </w:rPr>
         <w:t>nb_buffer_average</w:t>
       </w:r>
+      <w:proofErr w:type="spellEnd"/>
       <w:r>
         <w:rPr>
           <w:lang w:val="en-GB"/>
         </w:rPr>
         <w:t xml:space="preserve"> and </w:t>
       </w:r>
+      <w:proofErr w:type="spellStart"/>
       <w:r>
         <w:rPr>
           <w:lang w:val="en-GB"/>
         </w:rPr>
         <w:t>nb_pts_post_processing</w:t>
       </w:r>
+      <w:proofErr w:type="spellEnd"/>
       <w:r>
         <w:rPr>
           <w:lang w:val="en-GB"/>
@@ -9363,7 +11302,7 @@
                     <pic:cNvPicPr/>
                   </pic:nvPicPr>
                   <pic:blipFill>
-                    <a:blip r:embed="rId35"/>
+                    <a:blip r:embed="rId37"/>
                     <a:stretch>
                       <a:fillRect/>
                     </a:stretch>
@@ -9576,6 +11515,7 @@
         </w:rPr>
         <w:t xml:space="preserve">Am I sampling all the signals properly? We recommend using the </w:t>
       </w:r>
+      <w:proofErr w:type="spellStart"/>
       <w:r>
         <w:rPr>
           <w:lang w:val="en-GB"/>
@@ -9598,7 +11538,14 @@
         <w:rPr>
           <w:lang w:val="en-GB"/>
         </w:rPr>
-        <w:t>cope software provided with your gage card to visualize each signal and make sure they are acquired properly.</w:t>
+        <w:t>cope</w:t>
+      </w:r>
+      <w:proofErr w:type="spellEnd"/>
+      <w:r>
+        <w:rPr>
+          <w:lang w:val="en-GB"/>
+        </w:rPr>
+        <w:t xml:space="preserve"> software provided with your gage card to visualize each signal and make sure they are acquired properly.</w:t>
       </w:r>
     </w:p>
     <w:p>
@@ -9647,13 +11594,69 @@
           <w:lang w:val="en-GB"/>
         </w:rPr>
         <w:lastRenderedPageBreak/>
-        <w:t>Make sure you are filling Apriori and Gage parameters properly. A common error we have experienced is not putting the proper dfr or the proper correction configuration before starting the pre-acquisition</w:t>
-      </w:r>
-      <w:r>
-        <w:rPr>
-          <w:lang w:val="en-GB"/>
-        </w:rPr>
-        <w:t>. An incorrect dfr will lead to an error in the matlab script because it is not finding the IGMs properly.</w:t>
+        <w:t xml:space="preserve">Make sure you are filling </w:t>
+      </w:r>
+      <w:proofErr w:type="spellStart"/>
+      <w:r>
+        <w:rPr>
+          <w:lang w:val="en-GB"/>
+        </w:rPr>
+        <w:t>Apriori</w:t>
+      </w:r>
+      <w:proofErr w:type="spellEnd"/>
+      <w:r>
+        <w:rPr>
+          <w:lang w:val="en-GB"/>
+        </w:rPr>
+        <w:t xml:space="preserve"> and Gage parameters properly. A common error we have experienced is not putting the proper </w:t>
+      </w:r>
+      <w:proofErr w:type="spellStart"/>
+      <w:r>
+        <w:rPr>
+          <w:lang w:val="en-GB"/>
+        </w:rPr>
+        <w:t>dfr</w:t>
+      </w:r>
+      <w:proofErr w:type="spellEnd"/>
+      <w:r>
+        <w:rPr>
+          <w:lang w:val="en-GB"/>
+        </w:rPr>
+        <w:t xml:space="preserve"> or the proper correction configuration before starting the pre-acquisition</w:t>
+      </w:r>
+      <w:r>
+        <w:rPr>
+          <w:lang w:val="en-GB"/>
+        </w:rPr>
+        <w:t xml:space="preserve">. An incorrect </w:t>
+      </w:r>
+      <w:proofErr w:type="spellStart"/>
+      <w:r>
+        <w:rPr>
+          <w:lang w:val="en-GB"/>
+        </w:rPr>
+        <w:t>dfr</w:t>
+      </w:r>
+      <w:proofErr w:type="spellEnd"/>
+      <w:r>
+        <w:rPr>
+          <w:lang w:val="en-GB"/>
+        </w:rPr>
+        <w:t xml:space="preserve"> will lead to an error in the </w:t>
+      </w:r>
+      <w:proofErr w:type="spellStart"/>
+      <w:r>
+        <w:rPr>
+          <w:lang w:val="en-GB"/>
+        </w:rPr>
+        <w:t>matlab</w:t>
+      </w:r>
+      <w:proofErr w:type="spellEnd"/>
+      <w:r>
+        <w:rPr>
+          <w:lang w:val="en-GB"/>
+        </w:rPr>
+        <w:t xml:space="preserve"> script because it is not finding the IGMs properly.</w:t>
       </w:r>
     </w:p>
     <w:p>
@@ -9697,7 +11700,21 @@
         <w:rPr>
           <w:lang w:val="en-GB"/>
         </w:rPr>
-        <w:t>The C++ application is showing the proper dfr value</w:t>
+        <w:t xml:space="preserve">The C++ application is showing the proper </w:t>
+      </w:r>
+      <w:proofErr w:type="spellStart"/>
+      <w:r>
+        <w:rPr>
+          <w:lang w:val="en-GB"/>
+        </w:rPr>
+        <w:t>dfr</w:t>
+      </w:r>
+      <w:proofErr w:type="spellEnd"/>
+      <w:r>
+        <w:rPr>
+          <w:lang w:val="en-GB"/>
+        </w:rPr>
+        <w:t xml:space="preserve"> value</w:t>
       </w:r>
     </w:p>
     <w:p>
@@ -9715,7 +11732,21 @@
         <w:rPr>
           <w:lang w:val="en-GB"/>
         </w:rPr>
-        <w:t>The BuffAvg value is close to 100% (This means that 100% of the IGMs measured were averaged)</w:t>
+        <w:t xml:space="preserve">The </w:t>
+      </w:r>
+      <w:proofErr w:type="spellStart"/>
+      <w:r>
+        <w:rPr>
+          <w:lang w:val="en-GB"/>
+        </w:rPr>
+        <w:t>BuffAvg</w:t>
+      </w:r>
+      <w:proofErr w:type="spellEnd"/>
+      <w:r>
+        <w:rPr>
+          <w:lang w:val="en-GB"/>
+        </w:rPr>
+        <w:t xml:space="preserve"> value is close to 100% (This means that 100% of the IGMs measured were averaged)</w:t>
       </w:r>
     </w:p>
     <w:p>
@@ -9793,7 +11824,21 @@
         <w:rPr>
           <w:lang w:val="en-GB"/>
         </w:rPr>
-        <w:t xml:space="preserve"> are centered around 0 Hz. </w:t>
+        <w:t xml:space="preserve"> are </w:t>
+      </w:r>
+      <w:proofErr w:type="spellStart"/>
+      <w:r>
+        <w:rPr>
+          <w:lang w:val="en-GB"/>
+        </w:rPr>
+        <w:t>centered</w:t>
+      </w:r>
+      <w:proofErr w:type="spellEnd"/>
+      <w:r>
+        <w:rPr>
+          <w:lang w:val="en-GB"/>
+        </w:rPr>
+        <w:t xml:space="preserve"> around 0 Hz. </w:t>
       </w:r>
     </w:p>
     <w:p>
@@ -9811,7 +11856,21 @@
         <w:rPr>
           <w:lang w:val="en-GB"/>
         </w:rPr>
-        <w:t>When you are displaying the interferograms signals, if you only see noise, this means that either the matlab script did not find the proper correction parameters, one of your signal</w:t>
+        <w:t xml:space="preserve">When you are displaying the interferograms signals, if you only see noise, this means that either the </w:t>
+      </w:r>
+      <w:proofErr w:type="spellStart"/>
+      <w:r>
+        <w:rPr>
+          <w:lang w:val="en-GB"/>
+        </w:rPr>
+        <w:t>matlab</w:t>
+      </w:r>
+      <w:proofErr w:type="spellEnd"/>
+      <w:r>
+        <w:rPr>
+          <w:lang w:val="en-GB"/>
+        </w:rPr>
+        <w:t xml:space="preserve"> script did not find the proper correction parameters, one of your signal</w:t>
       </w:r>
       <w:r>
         <w:rPr>
@@ -9841,7 +11900,21 @@
         <w:rPr>
           <w:lang w:val="en-GB"/>
         </w:rPr>
-        <w:t xml:space="preserve">The data rate should be constant around the expected value. For 200 MS/s, 4 channels,  2 bytes per sample, we expect a constant data rate of 1.6 </w:t>
+        <w:t xml:space="preserve">The data rate should be constant around the expected value. For 200 MS/s, 4 </w:t>
+      </w:r>
+      <w:proofErr w:type="gramStart"/>
+      <w:r>
+        <w:rPr>
+          <w:lang w:val="en-GB"/>
+        </w:rPr>
+        <w:t>channels,  2</w:t>
+      </w:r>
+      <w:proofErr w:type="gramEnd"/>
+      <w:r>
+        <w:rPr>
+          <w:lang w:val="en-GB"/>
+        </w:rPr>
+        <w:t xml:space="preserve"> bytes per sample, we expect a constant data rate of 1.6 </w:t>
       </w:r>
       <w:r>
         <w:rPr>
@@ -10029,24 +12102,28 @@
         </w:rPr>
         <w:t xml:space="preserve"> of calculations in the GPU. This can be achieved by reducing the </w:t>
       </w:r>
+      <w:proofErr w:type="spellStart"/>
       <w:r>
         <w:rPr>
           <w:lang w:val="en-GB"/>
         </w:rPr>
         <w:t>max_delay_xcorr</w:t>
       </w:r>
+      <w:proofErr w:type="spellEnd"/>
       <w:r>
         <w:rPr>
           <w:lang w:val="en-GB"/>
         </w:rPr>
         <w:t xml:space="preserve"> or </w:t>
       </w:r>
+      <w:proofErr w:type="spellStart"/>
       <w:r>
         <w:rPr>
           <w:lang w:val="en-GB"/>
         </w:rPr>
         <w:t>nb_coefficients_filters</w:t>
       </w:r>
+      <w:proofErr w:type="spellEnd"/>
       <w:r>
         <w:rPr>
           <w:lang w:val="en-GB"/>
@@ -10088,19 +12165,49 @@
         <w:rPr>
           <w:lang w:val="en-GB"/>
         </w:rPr>
-        <w:t xml:space="preserve">The number of points is given by ptsPerIGM in the </w:t>
-      </w:r>
-      <w:r>
-        <w:rPr>
-          <w:lang w:val="en-GB"/>
-        </w:rPr>
-        <w:t>computed_params</w:t>
-      </w:r>
-      <w:r>
-        <w:rPr>
-          <w:lang w:val="en-GB"/>
-        </w:rPr>
-        <w:t xml:space="preserve">.json </w:t>
+        <w:t xml:space="preserve">The number of points is given by </w:t>
+      </w:r>
+      <w:proofErr w:type="spellStart"/>
+      <w:r>
+        <w:rPr>
+          <w:lang w:val="en-GB"/>
+        </w:rPr>
+        <w:t>ptsPerIGM</w:t>
+      </w:r>
+      <w:proofErr w:type="spellEnd"/>
+      <w:r>
+        <w:rPr>
+          <w:lang w:val="en-GB"/>
+        </w:rPr>
+        <w:t xml:space="preserve"> in the </w:t>
+      </w:r>
+      <w:proofErr w:type="spellStart"/>
+      <w:r>
+        <w:rPr>
+          <w:lang w:val="en-GB"/>
+        </w:rPr>
+        <w:t>computed_</w:t>
+      </w:r>
+      <w:proofErr w:type="gramStart"/>
+      <w:r>
+        <w:rPr>
+          <w:lang w:val="en-GB"/>
+        </w:rPr>
+        <w:t>params</w:t>
+      </w:r>
+      <w:r>
+        <w:rPr>
+          <w:lang w:val="en-GB"/>
+        </w:rPr>
+        <w:t>.json</w:t>
+      </w:r>
+      <w:proofErr w:type="spellEnd"/>
+      <w:proofErr w:type="gramEnd"/>
+      <w:r>
+        <w:rPr>
+          <w:lang w:val="en-GB"/>
+        </w:rPr>
+        <w:t xml:space="preserve"> </w:t>
       </w:r>
       <w:r>
         <w:rPr>
@@ -10108,18 +12215,35 @@
         </w:rPr>
         <w:t>In the “</w:t>
       </w:r>
+      <w:proofErr w:type="spellStart"/>
       <w:r>
         <w:rPr>
           <w:lang w:val="en-GB"/>
         </w:rPr>
         <w:t>Matlab_computeParamsScripts</w:t>
       </w:r>
-      <w:r>
-        <w:rPr>
-          <w:lang w:val="en-GB"/>
-        </w:rPr>
-        <w:t>” folder, you have a small matlab script “</w:t>
-      </w:r>
+      <w:proofErr w:type="spellEnd"/>
+      <w:r>
+        <w:rPr>
+          <w:lang w:val="en-GB"/>
+        </w:rPr>
+        <w:t xml:space="preserve">” folder, you have a small </w:t>
+      </w:r>
+      <w:proofErr w:type="spellStart"/>
+      <w:r>
+        <w:rPr>
+          <w:lang w:val="en-GB"/>
+        </w:rPr>
+        <w:t>matlab</w:t>
+      </w:r>
+      <w:proofErr w:type="spellEnd"/>
+      <w:r>
+        <w:rPr>
+          <w:lang w:val="en-GB"/>
+        </w:rPr>
+        <w:t xml:space="preserve"> script “</w:t>
+      </w:r>
+      <w:proofErr w:type="spellStart"/>
       <w:r>
         <w:rPr>
           <w:lang w:val="en-GB"/>
@@ -10130,7 +12254,14 @@
         <w:rPr>
           <w:lang w:val="en-GB"/>
         </w:rPr>
-        <w:t>.m” that opens and shows the resulting IGMs. You could do a similar script in python very easily.</w:t>
+        <w:t>.m</w:t>
+      </w:r>
+      <w:proofErr w:type="spellEnd"/>
+      <w:r>
+        <w:rPr>
+          <w:lang w:val="en-GB"/>
+        </w:rPr>
+        <w:t>” that opens and shows the resulting IGMs. You could do a similar script in python very easily.</w:t>
       </w:r>
     </w:p>
     <w:p>
@@ -10215,7 +12346,7 @@
         </w:rPr>
         <w:t xml:space="preserve">a version of visual studio. We have used </w:t>
       </w:r>
-      <w:hyperlink r:id="rId36" w:history="1">
+      <w:hyperlink r:id="rId38" w:history="1">
         <w:r>
           <w:rPr>
             <w:rStyle w:val="Hyperlink"/>
@@ -10234,7 +12365,21 @@
         <w:rPr>
           <w:lang w:val="en-GB"/>
         </w:rPr>
-        <w:t>. In the visual studio installer, you will need to install the following packages : python development and desktop development with C++.</w:t>
+        <w:t xml:space="preserve">. In the visual studio installer, you will need to install the following </w:t>
+      </w:r>
+      <w:proofErr w:type="gramStart"/>
+      <w:r>
+        <w:rPr>
+          <w:lang w:val="en-GB"/>
+        </w:rPr>
+        <w:t>packages :</w:t>
+      </w:r>
+      <w:proofErr w:type="gramEnd"/>
+      <w:r>
+        <w:rPr>
+          <w:lang w:val="en-GB"/>
+        </w:rPr>
+        <w:t xml:space="preserve"> python development and desktop development with C++.</w:t>
       </w:r>
     </w:p>
     <w:p>
@@ -10284,7 +12429,7 @@
         </w:rPr>
         <w:t xml:space="preserve">your windows version (10 or 11) on this </w:t>
       </w:r>
-      <w:hyperlink r:id="rId37" w:history="1">
+      <w:hyperlink r:id="rId39" w:history="1">
         <w:r>
           <w:rPr>
             <w:rStyle w:val="Hyperlink"/>
@@ -10345,9 +12490,23 @@
         <w:rPr>
           <w:lang w:val="en-GB"/>
         </w:rPr>
-        <w:t xml:space="preserve">Link the github project </w:t>
-      </w:r>
-      <w:hyperlink r:id="rId38" w:history="1">
+        <w:t xml:space="preserve">Link the </w:t>
+      </w:r>
+      <w:proofErr w:type="spellStart"/>
+      <w:r>
+        <w:rPr>
+          <w:lang w:val="en-GB"/>
+        </w:rPr>
+        <w:t>github</w:t>
+      </w:r>
+      <w:proofErr w:type="spellEnd"/>
+      <w:r>
+        <w:rPr>
+          <w:lang w:val="en-GB"/>
+        </w:rPr>
+        <w:t xml:space="preserve"> project </w:t>
+      </w:r>
+      <w:hyperlink r:id="rId40" w:history="1">
         <w:r>
           <w:rPr>
             <w:rStyle w:val="Hyperlink"/>

</xml_diff>

<commit_message>
Added instructions to install data streaming properly and added recommendations to properly cooldown the computer for the gage card
</commit_message>
<xml_diff>
--- a/Instructions-and-operation-manual-for-The-PUG.docx
+++ b/Instructions-and-operation-manual-for-The-PUG.docx
@@ -257,7 +257,7 @@
                 <w:noProof/>
                 <w:webHidden/>
               </w:rPr>
-              <w:t>5</w:t>
+              <w:t>6</w:t>
             </w:r>
             <w:r>
               <w:rPr>
@@ -333,7 +333,7 @@
                 <w:noProof/>
                 <w:webHidden/>
               </w:rPr>
-              <w:t>6</w:t>
+              <w:t>7</w:t>
             </w:r>
             <w:r>
               <w:rPr>
@@ -1148,6 +1148,7 @@
         <w:t xml:space="preserve"> via this </w:t>
       </w:r>
       <w:hyperlink r:id="rId12" w:history="1">
+        <w:proofErr w:type="spellStart"/>
         <w:r>
           <w:rPr>
             <w:rStyle w:val="Hyperlink"/>
@@ -1155,6 +1156,7 @@
           </w:rPr>
           <w:t>github</w:t>
         </w:r>
+        <w:proofErr w:type="spellEnd"/>
       </w:hyperlink>
       <w:r>
         <w:rPr>
@@ -1346,7 +1348,35 @@
         <w:rPr>
           <w:lang w:val="en-GB"/>
         </w:rPr>
-        <w:t>elta fr (dfr)</w:t>
+        <w:t xml:space="preserve">elta </w:t>
+      </w:r>
+      <w:proofErr w:type="spellStart"/>
+      <w:r>
+        <w:rPr>
+          <w:lang w:val="en-GB"/>
+        </w:rPr>
+        <w:t>fr</w:t>
+      </w:r>
+      <w:proofErr w:type="spellEnd"/>
+      <w:r>
+        <w:rPr>
+          <w:lang w:val="en-GB"/>
+        </w:rPr>
+        <w:t xml:space="preserve"> (</w:t>
+      </w:r>
+      <w:proofErr w:type="spellStart"/>
+      <w:r>
+        <w:rPr>
+          <w:lang w:val="en-GB"/>
+        </w:rPr>
+        <w:t>dfr</w:t>
+      </w:r>
+      <w:proofErr w:type="spellEnd"/>
+      <w:r>
+        <w:rPr>
+          <w:lang w:val="en-GB"/>
+        </w:rPr>
+        <w:t>)</w:t>
       </w:r>
       <w:r>
         <w:rPr>
@@ -1438,8 +1468,37 @@
         <w:rPr>
           <w:lang w:val="en-GB"/>
         </w:rPr>
-        <w:t xml:space="preserve"> All the parameters necessary to start a real-time acquisition are saved in two json files: “gageCard_params.json” and “</w:t>
-      </w:r>
+        <w:t xml:space="preserve"> All the parameters necessary to start a real-time acquisition are saved in two </w:t>
+      </w:r>
+      <w:proofErr w:type="spellStart"/>
+      <w:r>
+        <w:rPr>
+          <w:lang w:val="en-GB"/>
+        </w:rPr>
+        <w:t>json</w:t>
+      </w:r>
+      <w:proofErr w:type="spellEnd"/>
+      <w:r>
+        <w:rPr>
+          <w:lang w:val="en-GB"/>
+        </w:rPr>
+        <w:t xml:space="preserve"> files: “</w:t>
+      </w:r>
+      <w:proofErr w:type="spellStart"/>
+      <w:r>
+        <w:rPr>
+          <w:lang w:val="en-GB"/>
+        </w:rPr>
+        <w:t>gageCard_params.json</w:t>
+      </w:r>
+      <w:proofErr w:type="spellEnd"/>
+      <w:r>
+        <w:rPr>
+          <w:lang w:val="en-GB"/>
+        </w:rPr>
+        <w:t>” and “</w:t>
+      </w:r>
+      <w:proofErr w:type="spellStart"/>
       <w:r>
         <w:rPr>
           <w:lang w:val="en-GB"/>
@@ -1450,7 +1509,14 @@
         <w:rPr>
           <w:lang w:val="en-GB"/>
         </w:rPr>
-        <w:t>.json”.</w:t>
+        <w:t>.json</w:t>
+      </w:r>
+      <w:proofErr w:type="spellEnd"/>
+      <w:r>
+        <w:rPr>
+          <w:lang w:val="en-GB"/>
+        </w:rPr>
+        <w:t>”.</w:t>
       </w:r>
       <w:r>
         <w:rPr>
@@ -1474,7 +1540,21 @@
         <w:rPr>
           <w:lang w:val="en-GB"/>
         </w:rPr>
-        <w:t xml:space="preserve">used by the compiled matlab script to calculate all the corrections parameters necessary to perform the fast phase correction and resampling and the self-correction algorithm. These parameters are </w:t>
+        <w:t xml:space="preserve">used by the compiled </w:t>
+      </w:r>
+      <w:proofErr w:type="spellStart"/>
+      <w:r>
+        <w:rPr>
+          <w:lang w:val="en-GB"/>
+        </w:rPr>
+        <w:t>matlab</w:t>
+      </w:r>
+      <w:proofErr w:type="spellEnd"/>
+      <w:r>
+        <w:rPr>
+          <w:lang w:val="en-GB"/>
+        </w:rPr>
+        <w:t xml:space="preserve"> script to calculate all the corrections parameters necessary to perform the fast phase correction and resampling and the self-correction algorithm. These parameters are </w:t>
       </w:r>
       <w:r>
         <w:rPr>
@@ -1488,6 +1568,7 @@
         </w:rPr>
         <w:t>saved in the “</w:t>
       </w:r>
+      <w:proofErr w:type="spellStart"/>
       <w:r>
         <w:rPr>
           <w:lang w:val="en-GB"/>
@@ -1498,7 +1579,14 @@
         <w:rPr>
           <w:lang w:val="en-GB"/>
         </w:rPr>
-        <w:t>.json”</w:t>
+        <w:t>.json</w:t>
+      </w:r>
+      <w:proofErr w:type="spellEnd"/>
+      <w:r>
+        <w:rPr>
+          <w:lang w:val="en-GB"/>
+        </w:rPr>
+        <w:t>”</w:t>
       </w:r>
       <w:r>
         <w:rPr>
@@ -1823,7 +1911,21 @@
         <w:rPr>
           <w:lang w:val="en-GB"/>
         </w:rPr>
-        <w:t xml:space="preserve">. In all cases, the self-correction will remove the slow out-of-loop noise from your interferograms with a dfr/2 </w:t>
+        <w:t xml:space="preserve">. In all cases, the self-correction will remove the slow out-of-loop noise from your interferograms with a </w:t>
+      </w:r>
+      <w:proofErr w:type="spellStart"/>
+      <w:r>
+        <w:rPr>
+          <w:lang w:val="en-GB"/>
+        </w:rPr>
+        <w:t>dfr</w:t>
+      </w:r>
+      <w:proofErr w:type="spellEnd"/>
+      <w:r>
+        <w:rPr>
+          <w:lang w:val="en-GB"/>
+        </w:rPr>
+        <w:t xml:space="preserve">/2 </w:t>
       </w:r>
       <w:r>
         <w:rPr>
@@ -1859,7 +1961,21 @@
         <w:rPr>
           <w:lang w:val="en-GB"/>
         </w:rPr>
-        <w:t>still have fast dfr noise remaining. With no reference, you have</w:t>
+        <w:t xml:space="preserve">still have fast </w:t>
+      </w:r>
+      <w:proofErr w:type="spellStart"/>
+      <w:r>
+        <w:rPr>
+          <w:lang w:val="en-GB"/>
+        </w:rPr>
+        <w:t>dfr</w:t>
+      </w:r>
+      <w:proofErr w:type="spellEnd"/>
+      <w:r>
+        <w:rPr>
+          <w:lang w:val="en-GB"/>
+        </w:rPr>
+        <w:t xml:space="preserve"> noise remaining. With no reference, you have</w:t>
       </w:r>
       <w:r>
         <w:rPr>
@@ -1871,13 +1987,41 @@
         <w:rPr>
           <w:lang w:val="en-GB"/>
         </w:rPr>
-        <w:t xml:space="preserve"> fast phase noise and fast dfr noise remaining. Also, in theory, the self-correction will work if there is &lt;pi rad of phase between two consecutive IGM</w:t>
-      </w:r>
-      <w:r>
-        <w:rPr>
-          <w:lang w:val="en-GB"/>
-        </w:rPr>
-        <w:t xml:space="preserve"> center burst</w:t>
+        <w:t xml:space="preserve"> fast phase noise and fast </w:t>
+      </w:r>
+      <w:proofErr w:type="spellStart"/>
+      <w:r>
+        <w:rPr>
+          <w:lang w:val="en-GB"/>
+        </w:rPr>
+        <w:t>dfr</w:t>
+      </w:r>
+      <w:proofErr w:type="spellEnd"/>
+      <w:r>
+        <w:rPr>
+          <w:lang w:val="en-GB"/>
+        </w:rPr>
+        <w:t xml:space="preserve"> noise remaining. Also, in theory, the self-correction will work if there is &lt;pi rad of phase between two consecutive IGM</w:t>
+      </w:r>
+      <w:r>
+        <w:rPr>
+          <w:lang w:val="en-GB"/>
+        </w:rPr>
+        <w:t xml:space="preserve"> </w:t>
+      </w:r>
+      <w:proofErr w:type="spellStart"/>
+      <w:r>
+        <w:rPr>
+          <w:lang w:val="en-GB"/>
+        </w:rPr>
+        <w:t>center</w:t>
+      </w:r>
+      <w:proofErr w:type="spellEnd"/>
+      <w:r>
+        <w:rPr>
+          <w:lang w:val="en-GB"/>
+        </w:rPr>
+        <w:t xml:space="preserve"> burst</w:t>
       </w:r>
       <w:r>
         <w:rPr>
@@ -1952,7 +2096,49 @@
         <w:rPr>
           <w:lang w:val="en-GB"/>
         </w:rPr>
-        <w:t>. If you can reach a fast dfr, the self-correction will correct noise up to dfr/2 BW so you may be able to avoid using two references. Similarly, if your locking allows you to have low phase and dfr noise</w:t>
+        <w:t xml:space="preserve">. If you can reach a fast </w:t>
+      </w:r>
+      <w:proofErr w:type="spellStart"/>
+      <w:r>
+        <w:rPr>
+          <w:lang w:val="en-GB"/>
+        </w:rPr>
+        <w:t>dfr</w:t>
+      </w:r>
+      <w:proofErr w:type="spellEnd"/>
+      <w:r>
+        <w:rPr>
+          <w:lang w:val="en-GB"/>
+        </w:rPr>
+        <w:t xml:space="preserve">, the self-correction will correct noise up to </w:t>
+      </w:r>
+      <w:proofErr w:type="spellStart"/>
+      <w:r>
+        <w:rPr>
+          <w:lang w:val="en-GB"/>
+        </w:rPr>
+        <w:t>dfr</w:t>
+      </w:r>
+      <w:proofErr w:type="spellEnd"/>
+      <w:r>
+        <w:rPr>
+          <w:lang w:val="en-GB"/>
+        </w:rPr>
+        <w:t xml:space="preserve">/2 BW so you may be able to avoid using two references. Similarly, if your locking allows you to have low phase and </w:t>
+      </w:r>
+      <w:proofErr w:type="spellStart"/>
+      <w:r>
+        <w:rPr>
+          <w:lang w:val="en-GB"/>
+        </w:rPr>
+        <w:t>dfr</w:t>
+      </w:r>
+      <w:proofErr w:type="spellEnd"/>
+      <w:r>
+        <w:rPr>
+          <w:lang w:val="en-GB"/>
+        </w:rPr>
+        <w:t xml:space="preserve"> noise</w:t>
       </w:r>
       <w:r>
         <w:rPr>
@@ -2032,7 +2218,21 @@
         <w:rPr>
           <w:lang w:val="en-GB"/>
         </w:rPr>
-        <w:t xml:space="preserve"> and pcie configuration). </w:t>
+        <w:t xml:space="preserve"> and </w:t>
+      </w:r>
+      <w:proofErr w:type="spellStart"/>
+      <w:r>
+        <w:rPr>
+          <w:lang w:val="en-GB"/>
+        </w:rPr>
+        <w:t>pcie</w:t>
+      </w:r>
+      <w:proofErr w:type="spellEnd"/>
+      <w:r>
+        <w:rPr>
+          <w:lang w:val="en-GB"/>
+        </w:rPr>
+        <w:t xml:space="preserve"> configuration). </w:t>
       </w:r>
       <w:r>
         <w:rPr>
@@ -2141,7 +2341,21 @@
         <w:rPr>
           <w:lang w:val="en-GB"/>
         </w:rPr>
-        <w:t>They are also combined with the two CEOs to produce the phase evolution of N*dfr (N is the number of teeth between the two optical references).</w:t>
+        <w:t>They are also combined with the two CEOs to produce the phase evolution of N*</w:t>
+      </w:r>
+      <w:proofErr w:type="spellStart"/>
+      <w:r>
+        <w:rPr>
+          <w:lang w:val="en-GB"/>
+        </w:rPr>
+        <w:t>dfr</w:t>
+      </w:r>
+      <w:proofErr w:type="spellEnd"/>
+      <w:r>
+        <w:rPr>
+          <w:lang w:val="en-GB"/>
+        </w:rPr>
+        <w:t xml:space="preserve"> (N is the number of teeth between the two optical references).</w:t>
       </w:r>
       <w:r>
         <w:rPr>
@@ -2273,7 +2487,21 @@
         <w:rPr>
           <w:lang w:val="en-GB"/>
         </w:rPr>
-        <w:t xml:space="preserve">The dfr signal can also be used to do a </w:t>
+        <w:t xml:space="preserve">The </w:t>
+      </w:r>
+      <w:proofErr w:type="spellStart"/>
+      <w:r>
+        <w:rPr>
+          <w:lang w:val="en-GB"/>
+        </w:rPr>
+        <w:t>dfr</w:t>
+      </w:r>
+      <w:proofErr w:type="spellEnd"/>
+      <w:r>
+        <w:rPr>
+          <w:lang w:val="en-GB"/>
+        </w:rPr>
+        <w:t xml:space="preserve"> signal can also be used to do a </w:t>
       </w:r>
       <w:r>
         <w:rPr>
@@ -2303,13 +2531,27 @@
         <w:rPr>
           <w:lang w:val="en-GB"/>
         </w:rPr>
-        <w:t>o have a constant d</w:t>
-      </w:r>
-      <w:r>
-        <w:rPr>
-          <w:lang w:val="en-GB"/>
-        </w:rPr>
-        <w:t xml:space="preserve">fr </w:t>
+        <w:t xml:space="preserve">o have a constant </w:t>
+      </w:r>
+      <w:proofErr w:type="spellStart"/>
+      <w:r>
+        <w:rPr>
+          <w:lang w:val="en-GB"/>
+        </w:rPr>
+        <w:t>d</w:t>
+      </w:r>
+      <w:r>
+        <w:rPr>
+          <w:lang w:val="en-GB"/>
+        </w:rPr>
+        <w:t>fr</w:t>
+      </w:r>
+      <w:proofErr w:type="spellEnd"/>
+      <w:r>
+        <w:rPr>
+          <w:lang w:val="en-GB"/>
+        </w:rPr>
+        <w:t xml:space="preserve"> </w:t>
       </w:r>
       <w:r>
         <w:rPr>
@@ -2335,7 +2577,21 @@
         <w:rPr>
           <w:lang w:val="en-GB"/>
         </w:rPr>
-        <w:t xml:space="preserve">The IGMs coming out of this step should only have slow out-of-loop phase and dfr noise remaining. The second step, the slow corrections (Self-correction), is done to remove </w:t>
+        <w:t xml:space="preserve">The IGMs coming out of this step should only have slow out-of-loop phase and </w:t>
+      </w:r>
+      <w:proofErr w:type="spellStart"/>
+      <w:r>
+        <w:rPr>
+          <w:lang w:val="en-GB"/>
+        </w:rPr>
+        <w:t>dfr</w:t>
+      </w:r>
+      <w:proofErr w:type="spellEnd"/>
+      <w:r>
+        <w:rPr>
+          <w:lang w:val="en-GB"/>
+        </w:rPr>
+        <w:t xml:space="preserve"> noise remaining. The second step, the slow corrections (Self-correction), is done to remove </w:t>
       </w:r>
       <w:r>
         <w:rPr>
@@ -2366,7 +2622,49 @@
         <w:rPr>
           <w:lang w:val="en-GB"/>
         </w:rPr>
-        <w:t>A cross-correlation (xcorr) against a template IGM calculated in the matlab script is done to retrieve the zero-path difference (ZPDs) phase, position and amplitude. This gives information about the noise at a dfr rate.</w:t>
+        <w:t>A cross-correlation (</w:t>
+      </w:r>
+      <w:proofErr w:type="spellStart"/>
+      <w:r>
+        <w:rPr>
+          <w:lang w:val="en-GB"/>
+        </w:rPr>
+        <w:t>xcorr</w:t>
+      </w:r>
+      <w:proofErr w:type="spellEnd"/>
+      <w:r>
+        <w:rPr>
+          <w:lang w:val="en-GB"/>
+        </w:rPr>
+        <w:t xml:space="preserve">) against a template IGM calculated in the </w:t>
+      </w:r>
+      <w:proofErr w:type="spellStart"/>
+      <w:r>
+        <w:rPr>
+          <w:lang w:val="en-GB"/>
+        </w:rPr>
+        <w:t>matlab</w:t>
+      </w:r>
+      <w:proofErr w:type="spellEnd"/>
+      <w:r>
+        <w:rPr>
+          <w:lang w:val="en-GB"/>
+        </w:rPr>
+        <w:t xml:space="preserve"> script is done to retrieve the zero-path difference (ZPDs) phase, position and amplitude. This gives information about the noise at a </w:t>
+      </w:r>
+      <w:proofErr w:type="spellStart"/>
+      <w:r>
+        <w:rPr>
+          <w:lang w:val="en-GB"/>
+        </w:rPr>
+        <w:t>dfr</w:t>
+      </w:r>
+      <w:proofErr w:type="spellEnd"/>
+      <w:r>
+        <w:rPr>
+          <w:lang w:val="en-GB"/>
+        </w:rPr>
+        <w:t xml:space="preserve"> rate.</w:t>
       </w:r>
     </w:p>
     <w:p>
@@ -2453,14 +2751,30 @@
         <w:rPr>
           <w:lang w:val="en-GB"/>
         </w:rPr>
-        <w:t xml:space="preserve"> corresponding to the parameter (ptsPerIGM in the </w:t>
-      </w:r>
+        <w:t xml:space="preserve"> corresponding to the parameter (</w:t>
+      </w:r>
+      <w:proofErr w:type="spellStart"/>
+      <w:r>
+        <w:rPr>
+          <w:lang w:val="en-GB"/>
+        </w:rPr>
+        <w:t>ptsPerIGM</w:t>
+      </w:r>
+      <w:proofErr w:type="spellEnd"/>
+      <w:r>
+        <w:rPr>
+          <w:lang w:val="en-GB"/>
+        </w:rPr>
+        <w:t xml:space="preserve"> in the </w:t>
+      </w:r>
+      <w:proofErr w:type="spellStart"/>
       <w:r>
         <w:rPr>
           <w:lang w:val="en-GB"/>
         </w:rPr>
         <w:t>computed_params</w:t>
       </w:r>
+      <w:proofErr w:type="spellEnd"/>
       <w:r>
         <w:rPr>
           <w:lang w:val="en-GB"/>
@@ -2804,7 +3118,21 @@
         <w:rPr>
           <w:lang w:val="en-GB"/>
         </w:rPr>
-        <w:t xml:space="preserve">ections. GaGe cards currently (as of </w:t>
+        <w:t xml:space="preserve">ections. </w:t>
+      </w:r>
+      <w:proofErr w:type="spellStart"/>
+      <w:r>
+        <w:rPr>
+          <w:lang w:val="en-GB"/>
+        </w:rPr>
+        <w:t>GaGe</w:t>
+      </w:r>
+      <w:proofErr w:type="spellEnd"/>
+      <w:r>
+        <w:rPr>
+          <w:lang w:val="en-GB"/>
+        </w:rPr>
+        <w:t xml:space="preserve"> cards currently (as of </w:t>
       </w:r>
       <w:r>
         <w:rPr>
@@ -2858,7 +3186,21 @@
         <w:rPr>
           <w:lang w:val="en-GB"/>
         </w:rPr>
-        <w:t xml:space="preserve"> speed at each step, so is doubling the number of lanes (x4 -&gt; x8 -&gt; x16). Our test configurations included having both card in external thunderbolt 3.0 eGPU enclosures, each providing PCIe 3.0 x4.</w:t>
+        <w:t xml:space="preserve"> speed at each step, so is doubling the number of lanes (x4 -&gt; x8 -&gt; x16). Our test configurations included having both card in external thunderbolt 3.0 </w:t>
+      </w:r>
+      <w:proofErr w:type="spellStart"/>
+      <w:r>
+        <w:rPr>
+          <w:lang w:val="en-GB"/>
+        </w:rPr>
+        <w:t>eGPU</w:t>
+      </w:r>
+      <w:proofErr w:type="spellEnd"/>
+      <w:r>
+        <w:rPr>
+          <w:lang w:val="en-GB"/>
+        </w:rPr>
+        <w:t xml:space="preserve"> enclosures, each providing PCIe 3.0 x4.</w:t>
       </w:r>
       <w:r>
         <w:rPr>
@@ -2994,6 +3336,61 @@
     </w:p>
     <w:p>
       <w:pPr>
+        <w:pStyle w:val="ListParagraph"/>
+        <w:numPr>
+          <w:ilvl w:val="0"/>
+          <w:numId w:val="3"/>
+        </w:numPr>
+        <w:jc w:val="both"/>
+        <w:rPr>
+          <w:lang w:val="en-GB"/>
+        </w:rPr>
+      </w:pPr>
+      <w:r>
+        <w:rPr>
+          <w:lang w:val="en-GB"/>
+        </w:rPr>
+        <w:t xml:space="preserve">Gage highly recommends </w:t>
+      </w:r>
+      <w:r>
+        <w:rPr>
+          <w:lang w:val="en-GB"/>
+        </w:rPr>
+        <w:t>having</w:t>
+      </w:r>
+      <w:r>
+        <w:rPr>
+          <w:lang w:val="en-GB"/>
+        </w:rPr>
+        <w:t xml:space="preserve"> good cooling otherwise the card might heat up. Thus, we recommend </w:t>
+      </w:r>
+      <w:r>
+        <w:rPr>
+          <w:lang w:val="en-GB"/>
+        </w:rPr>
+        <w:t>increasing</w:t>
+      </w:r>
+      <w:r>
+        <w:rPr>
+          <w:lang w:val="en-GB"/>
+        </w:rPr>
+        <w:t xml:space="preserve"> you PC fans speed or buy dedicated fans to cooldown the card properly (</w:t>
+      </w:r>
+      <w:r>
+        <w:rPr>
+          <w:lang w:val="en-GB"/>
+        </w:rPr>
+        <w:t xml:space="preserve">for example </w:t>
+      </w:r>
+      <w:r>
+        <w:rPr>
+          <w:lang w:val="en-GB"/>
+        </w:rPr>
+        <w:t>GPU fans ~20$ on amazon).</w:t>
+      </w:r>
+    </w:p>
+    <w:p>
+      <w:pPr>
         <w:jc w:val="both"/>
         <w:rPr>
           <w:lang w:val="en-GB"/>
@@ -3051,15 +3448,30 @@
         <w:rPr>
           <w:lang w:val="en-GB"/>
         </w:rPr>
-        <w:t xml:space="preserve"> GaGe /</w:t>
-      </w:r>
-      <w:r>
-        <w:rPr>
-          <w:lang w:val="en-GB"/>
-        </w:rPr>
         <w:t xml:space="preserve"> </w:t>
       </w:r>
+      <w:proofErr w:type="spellStart"/>
+      <w:r>
+        <w:rPr>
+          <w:lang w:val="en-GB"/>
+        </w:rPr>
+        <w:t>GaGe</w:t>
+      </w:r>
+      <w:proofErr w:type="spellEnd"/>
+      <w:r>
+        <w:rPr>
+          <w:lang w:val="en-GB"/>
+        </w:rPr>
+        <w:t xml:space="preserve"> /</w:t>
+      </w:r>
+      <w:r>
+        <w:rPr>
+          <w:lang w:val="en-GB"/>
+        </w:rPr>
+        <w:t xml:space="preserve"> </w:t>
+      </w:r>
       <w:hyperlink r:id="rId20" w:history="1">
+        <w:proofErr w:type="spellStart"/>
         <w:r>
           <w:rPr>
             <w:rStyle w:val="Hyperlink"/>
@@ -3067,6 +3479,7 @@
           </w:rPr>
           <w:t>vitrek</w:t>
         </w:r>
+        <w:proofErr w:type="spellEnd"/>
       </w:hyperlink>
       <w:r>
         <w:rPr>
@@ -3074,6 +3487,7 @@
         </w:rPr>
         <w:t xml:space="preserve">. The </w:t>
       </w:r>
+      <w:proofErr w:type="spellStart"/>
       <w:r>
         <w:rPr>
           <w:lang w:val="en-GB"/>
@@ -3096,7 +3510,14 @@
         <w:rPr>
           <w:lang w:val="en-GB"/>
         </w:rPr>
-        <w:t>e C++ code is well separated from the rest of the C++ code, so it will be possible to support other PCI</w:t>
+        <w:t>e</w:t>
+      </w:r>
+      <w:proofErr w:type="spellEnd"/>
+      <w:r>
+        <w:rPr>
+          <w:lang w:val="en-GB"/>
+        </w:rPr>
+        <w:t xml:space="preserve"> C++ code is well separated from the rest of the C++ code, so it will be possible to support other PCI</w:t>
       </w:r>
       <w:r>
         <w:rPr>
@@ -3212,6 +3633,7 @@
         <w:rPr>
           <w:lang w:val="en-GB"/>
         </w:rPr>
+        <w:lastRenderedPageBreak/>
         <w:t xml:space="preserve">We currently support a data rate of 1.6 </w:t>
       </w:r>
       <w:r>
@@ -3224,7 +3646,14 @@
         <w:rPr>
           <w:lang w:val="en-GB"/>
         </w:rPr>
-        <w:t>B/s (200 MS/s on each channel) in real-time. More testing is needed to find what is limiting us (Ga</w:t>
+        <w:t>B/s (200 MS/s on each channel) in real-time. More testing is needed to find what is limiting us (</w:t>
+      </w:r>
+      <w:proofErr w:type="spellStart"/>
+      <w:r>
+        <w:rPr>
+          <w:lang w:val="en-GB"/>
+        </w:rPr>
+        <w:t>Ga</w:t>
       </w:r>
       <w:r>
         <w:rPr>
@@ -3236,7 +3665,14 @@
         <w:rPr>
           <w:lang w:val="en-GB"/>
         </w:rPr>
-        <w:t xml:space="preserve">e card can support ~5 </w:t>
+        <w:t>e</w:t>
+      </w:r>
+      <w:proofErr w:type="spellEnd"/>
+      <w:r>
+        <w:rPr>
+          <w:lang w:val="en-GB"/>
+        </w:rPr>
+        <w:t xml:space="preserve"> card can support ~5 </w:t>
       </w:r>
       <w:r>
         <w:rPr>
@@ -3254,14 +3690,7 @@
         <w:rPr>
           <w:lang w:val="en-GB"/>
         </w:rPr>
-        <w:t xml:space="preserve">e performance of the DCS processing on the GPU be </w:t>
-      </w:r>
-      <w:r>
-        <w:rPr>
-          <w:lang w:val="en-GB"/>
-        </w:rPr>
-        <w:lastRenderedPageBreak/>
-        <w:t>limited by the GPU at some point</w:t>
+        <w:t>e performance of the DCS processing on the GPU be limited by the GPU at some point</w:t>
       </w:r>
       <w:r>
         <w:rPr>
@@ -3317,13 +3746,34 @@
         <w:rPr>
           <w:lang w:val="en-GB"/>
         </w:rPr>
-        <w:t xml:space="preserve">The eXpert PCIe Data Streaming Firmware is necessary to use The Pug. </w:t>
-      </w:r>
-      <w:r>
-        <w:rPr>
-          <w:lang w:val="en-GB"/>
-        </w:rPr>
-        <w:t>It is possible to purchase this option even if you already own a Ga</w:t>
+        <w:t xml:space="preserve">The </w:t>
+      </w:r>
+      <w:proofErr w:type="spellStart"/>
+      <w:r>
+        <w:rPr>
+          <w:lang w:val="en-GB"/>
+        </w:rPr>
+        <w:t>eXpert</w:t>
+      </w:r>
+      <w:proofErr w:type="spellEnd"/>
+      <w:r>
+        <w:rPr>
+          <w:lang w:val="en-GB"/>
+        </w:rPr>
+        <w:t xml:space="preserve"> PCIe Data Streaming Firmware is necessary to use The Pug. </w:t>
+      </w:r>
+      <w:r>
+        <w:rPr>
+          <w:lang w:val="en-GB"/>
+        </w:rPr>
+        <w:t xml:space="preserve">It is possible to purchase this option even if you already own a </w:t>
+      </w:r>
+      <w:proofErr w:type="spellStart"/>
+      <w:r>
+        <w:rPr>
+          <w:lang w:val="en-GB"/>
+        </w:rPr>
+        <w:t>Ga</w:t>
       </w:r>
       <w:r>
         <w:rPr>
@@ -3335,7 +3785,14 @@
         <w:rPr>
           <w:lang w:val="en-GB"/>
         </w:rPr>
-        <w:t xml:space="preserve">e card. </w:t>
+        <w:t>e</w:t>
+      </w:r>
+      <w:proofErr w:type="spellEnd"/>
+      <w:r>
+        <w:rPr>
+          <w:lang w:val="en-GB"/>
+        </w:rPr>
+        <w:t xml:space="preserve"> card. </w:t>
       </w:r>
     </w:p>
     <w:p>
@@ -3588,7 +4045,21 @@
         <w:rPr>
           <w:lang w:val="en-GB"/>
         </w:rPr>
-        <w:t>cards. For general purpose display needs, the built-in Intel GPU (such at Iris / UHD) should be sufficient.</w:t>
+        <w:t xml:space="preserve">cards. For general purpose display needs, the built-in Intel GPU (such </w:t>
+      </w:r>
+      <w:proofErr w:type="spellStart"/>
+      <w:r>
+        <w:rPr>
+          <w:lang w:val="en-GB"/>
+        </w:rPr>
+        <w:t>at</w:t>
+      </w:r>
+      <w:proofErr w:type="spellEnd"/>
+      <w:r>
+        <w:rPr>
+          <w:lang w:val="en-GB"/>
+        </w:rPr>
+        <w:t xml:space="preserve"> Iris / UHD) should be sufficient.</w:t>
       </w:r>
     </w:p>
     <w:p>
@@ -3651,14 +4122,62 @@
         <w:rPr>
           <w:lang w:val="en-GB"/>
         </w:rPr>
-        <w:t xml:space="preserve"> and the</w:t>
-      </w:r>
+        <w:t xml:space="preserve"> and the </w:t>
+      </w:r>
+      <w:proofErr w:type="spellStart"/>
+      <w:r>
+        <w:rPr>
+          <w:lang w:val="en-GB"/>
+        </w:rPr>
+        <w:t>eXpert</w:t>
+      </w:r>
+      <w:proofErr w:type="spellEnd"/>
+      <w:r>
+        <w:rPr>
+          <w:lang w:val="en-GB"/>
+        </w:rPr>
+        <w:t xml:space="preserve"> PCIe Data Streaming </w:t>
+      </w:r>
+      <w:r>
+        <w:rPr>
+          <w:lang w:val="en-GB"/>
+        </w:rPr>
+        <w:t>provided with your card</w:t>
+      </w:r>
+      <w:r>
+        <w:rPr>
+          <w:lang w:val="en-GB"/>
+        </w:rPr>
+        <w:t>.</w:t>
+      </w:r>
+      <w:r>
+        <w:rPr>
+          <w:lang w:val="en-GB"/>
+        </w:rPr>
+        <w:t xml:space="preserve">  In the gage </w:t>
+      </w:r>
+      <w:proofErr w:type="spellStart"/>
+      <w:r>
+        <w:rPr>
+          <w:lang w:val="en-GB"/>
+        </w:rPr>
+        <w:t>GaGe</w:t>
+      </w:r>
+      <w:proofErr w:type="spellEnd"/>
       <w:r>
         <w:rPr>
           <w:lang w:val="en-GB"/>
         </w:rPr>
         <w:t xml:space="preserve"> </w:t>
       </w:r>
+      <w:proofErr w:type="spellStart"/>
+      <w:r>
+        <w:rPr>
+          <w:lang w:val="en-GB"/>
+        </w:rPr>
+        <w:t>CompuScope</w:t>
+      </w:r>
+      <w:proofErr w:type="spellEnd"/>
       <w:r>
         <w:rPr>
           <w:lang w:val="en-GB"/>
@@ -3669,19 +4188,39 @@
         <w:rPr>
           <w:lang w:val="en-GB"/>
         </w:rPr>
-        <w:t xml:space="preserve">eXpert PCIe Data Streaming </w:t>
-      </w:r>
-      <w:r>
-        <w:rPr>
-          <w:lang w:val="en-GB"/>
-        </w:rPr>
-        <w:t>provided with your card</w:t>
-      </w:r>
-      <w:r>
-        <w:rPr>
-          <w:lang w:val="en-GB"/>
-        </w:rPr>
-        <w:t>.</w:t>
+        <w:t>Hardware</w:t>
+      </w:r>
+      <w:r>
+        <w:rPr>
+          <w:lang w:val="en-GB"/>
+        </w:rPr>
+        <w:t xml:space="preserve"> </w:t>
+      </w:r>
+      <w:r>
+        <w:rPr>
+          <w:lang w:val="en-GB"/>
+        </w:rPr>
+        <w:t>Manua</w:t>
+      </w:r>
+      <w:r>
+        <w:rPr>
+          <w:lang w:val="en-GB"/>
+        </w:rPr>
+        <w:t xml:space="preserve">l, the procedure to install the data streaming is explained further. You need to have the required license and flash the image on the FPGA. Then, you need to select the data streaming image in the boot firmware of the </w:t>
+      </w:r>
+      <w:proofErr w:type="spellStart"/>
+      <w:r>
+        <w:rPr>
+          <w:lang w:val="en-GB"/>
+        </w:rPr>
+        <w:t>compuscope</w:t>
+      </w:r>
+      <w:proofErr w:type="spellEnd"/>
+      <w:r>
+        <w:rPr>
+          <w:lang w:val="en-GB"/>
+        </w:rPr>
+        <w:t xml:space="preserve"> manager.</w:t>
       </w:r>
     </w:p>
     <w:p>
@@ -3853,6 +4392,7 @@
         <w:t xml:space="preserve">the latest </w:t>
       </w:r>
       <w:hyperlink r:id="rId25" w:history="1">
+        <w:proofErr w:type="spellStart"/>
         <w:r>
           <w:rPr>
             <w:rStyle w:val="Hyperlink"/>
@@ -3862,6 +4402,7 @@
           </w:rPr>
           <w:t>WinPython</w:t>
         </w:r>
+        <w:proofErr w:type="spellEnd"/>
       </w:hyperlink>
       <w:r>
         <w:rPr>
@@ -3960,7 +4501,21 @@
         <w:rPr>
           <w:lang w:val="en-GB"/>
         </w:rPr>
-        <w:t>: slack_sdk.</w:t>
+        <w:t xml:space="preserve">: </w:t>
+      </w:r>
+      <w:proofErr w:type="spellStart"/>
+      <w:r>
+        <w:rPr>
+          <w:lang w:val="en-GB"/>
+        </w:rPr>
+        <w:t>slack_sdk</w:t>
+      </w:r>
+      <w:proofErr w:type="spellEnd"/>
+      <w:r>
+        <w:rPr>
+          <w:lang w:val="en-GB"/>
+        </w:rPr>
+        <w:t>.</w:t>
       </w:r>
     </w:p>
     <w:p>
@@ -3990,12 +4545,14 @@
           <w:lang w:val="en-GB"/>
         </w:rPr>
       </w:pPr>
+      <w:proofErr w:type="spellStart"/>
       <w:r>
         <w:rPr>
           <w:lang w:val="en-GB"/>
         </w:rPr>
         <w:t>slack_sdk</w:t>
       </w:r>
+      <w:proofErr w:type="spellEnd"/>
     </w:p>
     <w:p>
       <w:pPr>
@@ -4076,6 +4633,7 @@
         <w:rPr>
           <w:lang w:val="en-GB"/>
         </w:rPr>
+        <w:lastRenderedPageBreak/>
         <w:t>PyQt5</w:t>
       </w:r>
     </w:p>
@@ -4091,6 +4649,7 @@
           <w:lang w:val="en-GB"/>
         </w:rPr>
       </w:pPr>
+      <w:proofErr w:type="spellStart"/>
       <w:r>
         <w:rPr>
           <w:lang w:val="en-GB"/>
@@ -4103,6 +4662,7 @@
         </w:rPr>
         <w:t>yqtgraph</w:t>
       </w:r>
+      <w:proofErr w:type="spellEnd"/>
     </w:p>
     <w:p>
       <w:pPr>
@@ -4116,12 +4676,14 @@
           <w:lang w:val="en-GB"/>
         </w:rPr>
       </w:pPr>
+      <w:proofErr w:type="spellStart"/>
       <w:r>
         <w:rPr>
           <w:lang w:val="en-GB"/>
         </w:rPr>
         <w:t>os</w:t>
       </w:r>
+      <w:proofErr w:type="spellEnd"/>
     </w:p>
     <w:p>
       <w:pPr>
@@ -4154,12 +4716,14 @@
           <w:lang w:val="en-GB"/>
         </w:rPr>
       </w:pPr>
+      <w:proofErr w:type="spellStart"/>
       <w:r>
         <w:rPr>
           <w:lang w:val="en-GB"/>
         </w:rPr>
         <w:t>numpy</w:t>
       </w:r>
+      <w:proofErr w:type="spellEnd"/>
     </w:p>
     <w:p>
       <w:pPr>
@@ -4192,13 +4756,14 @@
           <w:lang w:val="en-GB"/>
         </w:rPr>
       </w:pPr>
-      <w:r>
-        <w:rPr>
-          <w:lang w:val="en-GB"/>
-        </w:rPr>
-        <w:lastRenderedPageBreak/>
+      <w:proofErr w:type="spellStart"/>
+      <w:r>
+        <w:rPr>
+          <w:lang w:val="en-GB"/>
+        </w:rPr>
         <w:t>enum</w:t>
       </w:r>
+      <w:proofErr w:type="spellEnd"/>
     </w:p>
     <w:p>
       <w:pPr>
@@ -4265,12 +4830,21 @@
         <w:t xml:space="preserve">Download the </w:t>
       </w:r>
       <w:hyperlink r:id="rId26" w:history="1">
+        <w:proofErr w:type="spellStart"/>
         <w:r>
           <w:rPr>
             <w:rStyle w:val="Hyperlink"/>
             <w:lang w:val="en-GB"/>
           </w:rPr>
-          <w:t>Matlab Runtime 2023b</w:t>
+          <w:t>Matlab</w:t>
+        </w:r>
+        <w:proofErr w:type="spellEnd"/>
+        <w:r>
+          <w:rPr>
+            <w:rStyle w:val="Hyperlink"/>
+            <w:lang w:val="en-GB"/>
+          </w:rPr>
+          <w:t xml:space="preserve"> Runtime 2023b</w:t>
         </w:r>
       </w:hyperlink>
       <w:r>
@@ -4283,7 +4857,21 @@
         <w:rPr>
           <w:lang w:val="en-GB"/>
         </w:rPr>
-        <w:t xml:space="preserve">. This is necessary to run the compiled matlab code </w:t>
+        <w:t xml:space="preserve">. This is necessary to run the compiled </w:t>
+      </w:r>
+      <w:proofErr w:type="spellStart"/>
+      <w:r>
+        <w:rPr>
+          <w:lang w:val="en-GB"/>
+        </w:rPr>
+        <w:t>matlab</w:t>
+      </w:r>
+      <w:proofErr w:type="spellEnd"/>
+      <w:r>
+        <w:rPr>
+          <w:lang w:val="en-GB"/>
+        </w:rPr>
+        <w:t xml:space="preserve"> code </w:t>
       </w:r>
       <w:r>
         <w:rPr>
@@ -4353,6 +4941,7 @@
         <w:t xml:space="preserve">Download the latest release or a specific version of the code on </w:t>
       </w:r>
       <w:hyperlink r:id="rId27" w:history="1">
+        <w:proofErr w:type="spellStart"/>
         <w:r>
           <w:rPr>
             <w:rStyle w:val="Hyperlink"/>
@@ -4360,6 +4949,7 @@
           </w:rPr>
           <w:t>github</w:t>
         </w:r>
+        <w:proofErr w:type="spellEnd"/>
       </w:hyperlink>
       <w:r>
         <w:rPr>
@@ -4461,12 +5051,14 @@
         </w:rPr>
         <w:t>” python file located in the “</w:t>
       </w:r>
+      <w:proofErr w:type="spellStart"/>
       <w:r>
         <w:rPr>
           <w:lang w:val="en-GB"/>
         </w:rPr>
         <w:t>python_interface</w:t>
       </w:r>
+      <w:proofErr w:type="spellEnd"/>
       <w:r>
         <w:rPr>
           <w:lang w:val="en-GB"/>
@@ -4638,12 +5230,14 @@
         </w:rPr>
         <w:t>” located in the “</w:t>
       </w:r>
+      <w:proofErr w:type="spellStart"/>
       <w:r>
         <w:rPr>
           <w:lang w:val="en-GB"/>
         </w:rPr>
         <w:t>C_app_working_directory</w:t>
       </w:r>
+      <w:proofErr w:type="spellEnd"/>
       <w:r>
         <w:rPr>
           <w:lang w:val="en-GB"/>
@@ -4687,7 +5281,6 @@
           <w:noProof/>
           <w:lang w:val="en-GB"/>
         </w:rPr>
-        <w:lastRenderedPageBreak/>
         <w:drawing>
           <wp:anchor distT="0" distB="0" distL="114300" distR="114300" simplePos="0" relativeHeight="251657216" behindDoc="0" locked="0" layoutInCell="1" allowOverlap="1" wp14:anchorId="152D4906" wp14:editId="2876AF77">
             <wp:simplePos x="0" y="0"/>
@@ -4874,6 +5467,7 @@
           <w:noProof/>
           <w:lang w:val="en-GB"/>
         </w:rPr>
+        <w:lastRenderedPageBreak/>
         <mc:AlternateContent>
           <mc:Choice Requires="wpg">
             <w:drawing>
@@ -5037,7 +5631,6 @@
         <w:rPr>
           <w:lang w:val="en-GB"/>
         </w:rPr>
-        <w:lastRenderedPageBreak/>
         <w:t xml:space="preserve">How to use The </w:t>
       </w:r>
       <w:r>
@@ -5152,6 +5745,7 @@
           <w:lang w:val="fr-FR"/>
         </w:rPr>
       </w:pPr>
+      <w:proofErr w:type="spellStart"/>
       <w:r>
         <w:rPr>
           <w:b/>
@@ -5160,21 +5754,58 @@
         </w:rPr>
         <w:t>Pre-acquisition</w:t>
       </w:r>
+      <w:proofErr w:type="spellEnd"/>
       <w:r>
         <w:rPr>
           <w:b/>
           <w:bCs/>
           <w:lang w:val="fr-FR"/>
         </w:rPr>
-        <w:t xml:space="preserve"> (Requires the acquis</w:t>
-      </w:r>
+        <w:t xml:space="preserve"> (</w:t>
+      </w:r>
+      <w:proofErr w:type="spellStart"/>
       <w:r>
         <w:rPr>
           <w:b/>
           <w:bCs/>
           <w:lang w:val="fr-FR"/>
         </w:rPr>
-        <w:t>ition card)</w:t>
+        <w:t>Requires</w:t>
+      </w:r>
+      <w:proofErr w:type="spellEnd"/>
+      <w:r>
+        <w:rPr>
+          <w:b/>
+          <w:bCs/>
+          <w:lang w:val="fr-FR"/>
+        </w:rPr>
+        <w:t xml:space="preserve"> the acquis</w:t>
+      </w:r>
+      <w:r>
+        <w:rPr>
+          <w:b/>
+          <w:bCs/>
+          <w:lang w:val="fr-FR"/>
+        </w:rPr>
+        <w:t xml:space="preserve">ition </w:t>
+      </w:r>
+      <w:proofErr w:type="spellStart"/>
+      <w:r>
+        <w:rPr>
+          <w:b/>
+          <w:bCs/>
+          <w:lang w:val="fr-FR"/>
+        </w:rPr>
+        <w:t>card</w:t>
+      </w:r>
+      <w:proofErr w:type="spellEnd"/>
+      <w:r>
+        <w:rPr>
+          <w:b/>
+          <w:bCs/>
+          <w:lang w:val="fr-FR"/>
+        </w:rPr>
+        <w:t>)</w:t>
       </w:r>
     </w:p>
     <w:p>
@@ -5195,7 +5826,21 @@
         <w:rPr>
           <w:lang w:val="en-GB"/>
         </w:rPr>
-        <w:t xml:space="preserve">In this mode, you acquire a short batch of raw data with the acquisition card that will be used to find the DCS correction parameters. It is important to configure the Apriori and the Gage card Parameters before doing the pre-acquisition because these parameters will be used for the real-time processing. These parameters </w:t>
+        <w:t xml:space="preserve">In this mode, you acquire a short batch of raw data with the acquisition card that will be used to find the DCS correction parameters. It is important to configure the </w:t>
+      </w:r>
+      <w:proofErr w:type="spellStart"/>
+      <w:r>
+        <w:rPr>
+          <w:lang w:val="en-GB"/>
+        </w:rPr>
+        <w:t>Apriori</w:t>
+      </w:r>
+      <w:proofErr w:type="spellEnd"/>
+      <w:r>
+        <w:rPr>
+          <w:lang w:val="en-GB"/>
+        </w:rPr>
+        <w:t xml:space="preserve"> and the Gage card Parameters before doing the pre-acquisition because these parameters will be used for the real-time processing. These parameters </w:t>
       </w:r>
       <w:r>
         <w:rPr>
@@ -5274,7 +5919,25 @@
           <w:bCs/>
           <w:lang w:val="en-GB"/>
         </w:rPr>
-        <w:t xml:space="preserve"> (Requires the Matlab Runtime)</w:t>
+        <w:t xml:space="preserve"> (Requires the </w:t>
+      </w:r>
+      <w:proofErr w:type="spellStart"/>
+      <w:r>
+        <w:rPr>
+          <w:b/>
+          <w:bCs/>
+          <w:lang w:val="en-GB"/>
+        </w:rPr>
+        <w:t>Matlab</w:t>
+      </w:r>
+      <w:proofErr w:type="spellEnd"/>
+      <w:r>
+        <w:rPr>
+          <w:b/>
+          <w:bCs/>
+          <w:lang w:val="en-GB"/>
+        </w:rPr>
+        <w:t xml:space="preserve"> Runtime)</w:t>
       </w:r>
     </w:p>
     <w:p>
@@ -5297,11 +5960,19 @@
         </w:rPr>
         <w:t xml:space="preserve">This mode calls the </w:t>
       </w:r>
-      <w:r>
-        <w:rPr>
-          <w:lang w:val="en-GB"/>
-        </w:rPr>
-        <w:t>matlab executable “</w:t>
+      <w:proofErr w:type="spellStart"/>
+      <w:r>
+        <w:rPr>
+          <w:lang w:val="en-GB"/>
+        </w:rPr>
+        <w:t>matlab</w:t>
+      </w:r>
+      <w:proofErr w:type="spellEnd"/>
+      <w:r>
+        <w:rPr>
+          <w:lang w:val="en-GB"/>
+        </w:rPr>
+        <w:t xml:space="preserve"> executable “</w:t>
       </w:r>
       <w:r>
         <w:rPr>
@@ -5313,14 +5984,30 @@
         <w:rPr>
           <w:lang w:val="en-GB"/>
         </w:rPr>
-        <w:t>.exe” to compute the different DCS correction parameters. The executable uses the raw data acquired in the pre-acquisition mode. The matlab script is available in the “</w:t>
-      </w:r>
+        <w:t xml:space="preserve">.exe” to compute the different DCS correction parameters. The executable uses the raw data acquired in the pre-acquisition mode. The </w:t>
+      </w:r>
+      <w:proofErr w:type="spellStart"/>
+      <w:r>
+        <w:rPr>
+          <w:lang w:val="en-GB"/>
+        </w:rPr>
+        <w:t>matlab</w:t>
+      </w:r>
+      <w:proofErr w:type="spellEnd"/>
+      <w:r>
+        <w:rPr>
+          <w:lang w:val="en-GB"/>
+        </w:rPr>
+        <w:t xml:space="preserve"> script is available in the “</w:t>
+      </w:r>
+      <w:proofErr w:type="spellStart"/>
       <w:r>
         <w:rPr>
           <w:lang w:val="en-GB"/>
         </w:rPr>
         <w:t>Matlab_computeParamsScripts</w:t>
       </w:r>
+      <w:proofErr w:type="spellEnd"/>
       <w:r>
         <w:rPr>
           <w:lang w:val="en-GB"/>
@@ -5400,7 +6087,14 @@
         <w:rPr>
           <w:lang w:val="en-GB"/>
         </w:rPr>
-        <w:t xml:space="preserve"> since it is trying to find the corrections parameters for all the cases possible and for any DCS system</w:t>
+        <w:t xml:space="preserve"> since it is trying to find the </w:t>
+      </w:r>
+      <w:r>
+        <w:rPr>
+          <w:lang w:val="en-GB"/>
+        </w:rPr>
+        <w:lastRenderedPageBreak/>
+        <w:t>corrections parameters for all the cases possible and for any DCS system</w:t>
       </w:r>
       <w:r>
         <w:rPr>
@@ -5429,12 +6123,14 @@
         </w:rPr>
         <w:t>The script is available in the “</w:t>
       </w:r>
+      <w:proofErr w:type="spellStart"/>
       <w:r>
         <w:rPr>
           <w:lang w:val="en-GB"/>
         </w:rPr>
         <w:t>Matlab_computeParamsScripts</w:t>
       </w:r>
+      <w:proofErr w:type="spellEnd"/>
       <w:r>
         <w:rPr>
           <w:lang w:val="en-GB"/>
@@ -5516,7 +6212,21 @@
         <w:rPr>
           <w:lang w:val="en-GB"/>
         </w:rPr>
-        <w:t>After computing the DCS parameters, you can start the real-time averaging with the “Start real time acq+processing” button.</w:t>
+        <w:t xml:space="preserve">After computing the DCS parameters, you can start the real-time averaging with the “Start real time </w:t>
+      </w:r>
+      <w:proofErr w:type="spellStart"/>
+      <w:r>
+        <w:rPr>
+          <w:lang w:val="en-GB"/>
+        </w:rPr>
+        <w:t>acq+processing</w:t>
+      </w:r>
+      <w:proofErr w:type="spellEnd"/>
+      <w:r>
+        <w:rPr>
+          <w:lang w:val="en-GB"/>
+        </w:rPr>
+        <w:t>” button.</w:t>
       </w:r>
       <w:r>
         <w:rPr>
@@ -5690,7 +6400,21 @@
         <w:rPr>
           <w:lang w:val="en-GB"/>
         </w:rPr>
-        <w:t xml:space="preserve"> (which could look like phase jumps in the Xcorr phase)</w:t>
+        <w:t xml:space="preserve"> (which could look like phase jumps in the </w:t>
+      </w:r>
+      <w:proofErr w:type="spellStart"/>
+      <w:r>
+        <w:rPr>
+          <w:lang w:val="en-GB"/>
+        </w:rPr>
+        <w:t>Xcorr</w:t>
+      </w:r>
+      <w:proofErr w:type="spellEnd"/>
+      <w:r>
+        <w:rPr>
+          <w:lang w:val="en-GB"/>
+        </w:rPr>
+        <w:t xml:space="preserve"> phase)</w:t>
       </w:r>
       <w:r>
         <w:rPr>
@@ -5734,7 +6458,6 @@
         <w:rPr>
           <w:lang w:val="en-GB"/>
         </w:rPr>
-        <w:lastRenderedPageBreak/>
         <w:t xml:space="preserve"> The signals available are:</w:t>
       </w:r>
     </w:p>
@@ -5750,12 +6473,14 @@
           <w:lang w:val="en-GB"/>
         </w:rPr>
       </w:pPr>
+      <w:proofErr w:type="spellStart"/>
       <w:r>
         <w:rPr>
           <w:lang w:val="en-GB"/>
         </w:rPr>
         <w:t>interferogram_filtered</w:t>
       </w:r>
+      <w:proofErr w:type="spellEnd"/>
       <w:r>
         <w:rPr>
           <w:lang w:val="en-GB"/>
@@ -6067,12 +6792,14 @@
           <w:lang w:val="en-GB"/>
         </w:rPr>
       </w:pPr>
+      <w:proofErr w:type="spellStart"/>
       <w:r>
         <w:rPr>
           <w:lang w:val="en-GB"/>
         </w:rPr>
         <w:t>interferogram_fast_corrected</w:t>
       </w:r>
+      <w:proofErr w:type="spellEnd"/>
       <w:r>
         <w:rPr>
           <w:lang w:val="en-GB"/>
@@ -6104,12 +6831,14 @@
           <w:lang w:val="en-GB"/>
         </w:rPr>
       </w:pPr>
+      <w:proofErr w:type="spellStart"/>
       <w:r>
         <w:rPr>
           <w:lang w:val="en-GB"/>
         </w:rPr>
         <w:t>interferogram_self_corrected</w:t>
       </w:r>
+      <w:proofErr w:type="spellEnd"/>
       <w:r>
         <w:rPr>
           <w:lang w:val="en-GB"/>
@@ -6129,12 +6858,14 @@
           <w:lang w:val="en-GB"/>
         </w:rPr>
       </w:pPr>
+      <w:proofErr w:type="spellStart"/>
       <w:r>
         <w:rPr>
           <w:lang w:val="en-GB"/>
         </w:rPr>
         <w:t>interferogram_averaged</w:t>
       </w:r>
+      <w:proofErr w:type="spellEnd"/>
       <w:r>
         <w:rPr>
           <w:lang w:val="en-GB"/>
@@ -6342,7 +7073,14 @@
         <w:rPr>
           <w:lang w:val="en-GB"/>
         </w:rPr>
-        <w:t>). The signal level is displayed in mV and represents the average amplitude of the interferograms in each processed batch. The phase evolution shows the phase computed in the cross-correlation step between a template and each interferogram. The best</w:t>
+        <w:t xml:space="preserve">). The signal level is displayed in mV and represents the average amplitude of the interferograms in each processed batch. The phase evolution shows the phase computed </w:t>
+      </w:r>
+      <w:r>
+        <w:rPr>
+          <w:lang w:val="en-GB"/>
+        </w:rPr>
+        <w:lastRenderedPageBreak/>
+        <w:t>in the cross-correlation step between a template and each interferogram. The best</w:t>
       </w:r>
       <w:r>
         <w:rPr>
@@ -6426,7 +7164,21 @@
         <w:rPr>
           <w:lang w:val="en-GB"/>
         </w:rPr>
-        <w:t>. This indicates if there is too much phase noise remaining after the fast correction steps. If you encounter unwrapping errors, you should try increasing your dfr, try</w:t>
+        <w:t xml:space="preserve">. This indicates if there is too much phase noise remaining after the fast correction steps. If you encounter unwrapping errors, you should try increasing your </w:t>
+      </w:r>
+      <w:proofErr w:type="spellStart"/>
+      <w:r>
+        <w:rPr>
+          <w:lang w:val="en-GB"/>
+        </w:rPr>
+        <w:t>dfr</w:t>
+      </w:r>
+      <w:proofErr w:type="spellEnd"/>
+      <w:r>
+        <w:rPr>
+          <w:lang w:val="en-GB"/>
+        </w:rPr>
+        <w:t>, try</w:t>
       </w:r>
       <w:r>
         <w:rPr>
@@ -6477,7 +7229,6 @@
           <w:noProof/>
           <w:lang w:val="en-GB"/>
         </w:rPr>
-        <w:lastRenderedPageBreak/>
         <w:drawing>
           <wp:anchor distT="0" distB="0" distL="114300" distR="114300" simplePos="0" relativeHeight="251671552" behindDoc="0" locked="0" layoutInCell="1" allowOverlap="1" wp14:anchorId="5510D7FA" wp14:editId="3ADA3FDA">
             <wp:simplePos x="0" y="0"/>
@@ -6590,21 +7341,53 @@
           <w:szCs w:val="28"/>
           <w:lang w:val="en-GB"/>
         </w:rPr>
-        <w:t xml:space="preserve"> (Apriori, Computed and Gage card)</w:t>
-      </w:r>
-    </w:p>
-    <w:p>
-      <w:pPr>
-        <w:jc w:val="both"/>
-        <w:rPr>
-          <w:lang w:val="en-GB"/>
-        </w:rPr>
-      </w:pPr>
-      <w:r>
-        <w:rPr>
-          <w:lang w:val="en-GB"/>
-        </w:rPr>
-        <w:t>For every real-time acquisition you want to perform, you will need the Apriori and Gage card parameters json files to be filled properly</w:t>
+        <w:t xml:space="preserve"> (</w:t>
+      </w:r>
+      <w:proofErr w:type="spellStart"/>
+      <w:r>
+        <w:rPr>
+          <w:sz w:val="28"/>
+          <w:szCs w:val="28"/>
+          <w:lang w:val="en-GB"/>
+        </w:rPr>
+        <w:t>Apriori</w:t>
+      </w:r>
+      <w:proofErr w:type="spellEnd"/>
+      <w:r>
+        <w:rPr>
+          <w:sz w:val="28"/>
+          <w:szCs w:val="28"/>
+          <w:lang w:val="en-GB"/>
+        </w:rPr>
+        <w:t>, Computed and Gage card)</w:t>
+      </w:r>
+    </w:p>
+    <w:p>
+      <w:pPr>
+        <w:jc w:val="both"/>
+        <w:rPr>
+          <w:lang w:val="en-GB"/>
+        </w:rPr>
+      </w:pPr>
+      <w:r>
+        <w:rPr>
+          <w:lang w:val="en-GB"/>
+        </w:rPr>
+        <w:t xml:space="preserve">For every real-time acquisition you want to perform, you will need the </w:t>
+      </w:r>
+      <w:proofErr w:type="spellStart"/>
+      <w:r>
+        <w:rPr>
+          <w:lang w:val="en-GB"/>
+        </w:rPr>
+        <w:t>Apriori</w:t>
+      </w:r>
+      <w:proofErr w:type="spellEnd"/>
+      <w:r>
+        <w:rPr>
+          <w:lang w:val="en-GB"/>
+        </w:rPr>
+        <w:t xml:space="preserve"> and Gage card parameters json files to be filled properly</w:t>
       </w:r>
       <w:r>
         <w:rPr>
@@ -6654,11 +7437,19 @@
         </w:rPr>
         <w:t xml:space="preserve"> in the “</w:t>
       </w:r>
-      <w:r>
-        <w:rPr>
-          <w:lang w:val="en-GB"/>
-        </w:rPr>
-        <w:t>python_interface\parameters</w:t>
+      <w:proofErr w:type="spellStart"/>
+      <w:r>
+        <w:rPr>
+          <w:lang w:val="en-GB"/>
+        </w:rPr>
+        <w:t>python_interface</w:t>
+      </w:r>
+      <w:proofErr w:type="spellEnd"/>
+      <w:r>
+        <w:rPr>
+          <w:lang w:val="en-GB"/>
+        </w:rPr>
+        <w:t>\parameters</w:t>
       </w:r>
       <w:r>
         <w:rPr>
@@ -6738,6 +7529,7 @@
         <w:rPr>
           <w:lang w:val="en-GB"/>
         </w:rPr>
+        <w:lastRenderedPageBreak/>
         <w:t xml:space="preserve">Here, we will present </w:t>
       </w:r>
       <w:r>
@@ -6782,7 +7574,21 @@
         <w:rPr>
           <w:lang w:val="en-GB"/>
         </w:rPr>
-        <w:t>The tabs allow loading, editing and saving either of the json files. While you can edit any parameter set at any moment, editing while an acquisition is ongoing is not supported and may lead to unpredictable results. Editing the GaGe and A priori parameters should be done before pre-acquisition. It is at this step that those parameters are sent to the C application. Editing the computed parameters is possible but not supported those are sent from the C application to the Python interface for information purposes only.</w:t>
+        <w:t xml:space="preserve">The tabs allow loading, editing and saving either of the json files. While you can edit any parameter set at any moment, editing while an acquisition is ongoing is not supported and may lead to unpredictable results. Editing the </w:t>
+      </w:r>
+      <w:proofErr w:type="spellStart"/>
+      <w:r>
+        <w:rPr>
+          <w:lang w:val="en-GB"/>
+        </w:rPr>
+        <w:t>GaGe</w:t>
+      </w:r>
+      <w:proofErr w:type="spellEnd"/>
+      <w:r>
+        <w:rPr>
+          <w:lang w:val="en-GB"/>
+        </w:rPr>
+        <w:t xml:space="preserve"> and A priori parameters should be done before pre-acquisition. It is at this step that those parameters are sent to the C application. Editing the computed parameters is possible but not supported those are sent from the C application to the Python interface for information purposes only.</w:t>
       </w:r>
     </w:p>
     <w:p>
@@ -6827,12 +7633,14 @@
           <w:lang w:val="en-GB"/>
         </w:rPr>
       </w:pPr>
+      <w:proofErr w:type="spellStart"/>
       <w:r>
         <w:rPr>
           <w:lang w:val="en-GB"/>
         </w:rPr>
         <w:t>nb_pts_per_buffer</w:t>
       </w:r>
+      <w:proofErr w:type="spellEnd"/>
       <w:r>
         <w:rPr>
           <w:lang w:val="en-GB"/>
@@ -6843,7 +7651,21 @@
         <w:rPr>
           <w:lang w:val="en-GB"/>
         </w:rPr>
-        <w:t xml:space="preserve"> nb_pts_per_buffer allows you to control the total number of points in each buffer. </w:t>
+        <w:t xml:space="preserve"> </w:t>
+      </w:r>
+      <w:proofErr w:type="spellStart"/>
+      <w:r>
+        <w:rPr>
+          <w:lang w:val="en-GB"/>
+        </w:rPr>
+        <w:t>nb_pts_per_buffer</w:t>
+      </w:r>
+      <w:proofErr w:type="spellEnd"/>
+      <w:r>
+        <w:rPr>
+          <w:lang w:val="en-GB"/>
+        </w:rPr>
+        <w:t xml:space="preserve"> allows you to control the total number of points in each buffer. </w:t>
       </w:r>
       <w:r>
         <w:rPr>
@@ -6861,7 +7683,21 @@
         <w:rPr>
           <w:lang w:val="en-GB"/>
         </w:rPr>
-        <w:t xml:space="preserve"> Let’s say we have a sampling rate of 200e6 Hz and 4 channels, we will have 800e6 samples/s. So, depending on the value of  nb_pts_per_buffer, you will have more or less buffer</w:t>
+        <w:t xml:space="preserve"> Let’s say we have a sampling rate of 200e6 Hz and 4 channels, we will have 800e6 samples/s. So, depending on the value of  </w:t>
+      </w:r>
+      <w:proofErr w:type="spellStart"/>
+      <w:r>
+        <w:rPr>
+          <w:lang w:val="en-GB"/>
+        </w:rPr>
+        <w:t>nb_pts_per_buffer</w:t>
+      </w:r>
+      <w:proofErr w:type="spellEnd"/>
+      <w:r>
+        <w:rPr>
+          <w:lang w:val="en-GB"/>
+        </w:rPr>
+        <w:t>, you will have more or less buffer</w:t>
       </w:r>
       <w:r>
         <w:rPr>
@@ -6951,7 +7787,35 @@
         <w:rPr>
           <w:lang w:val="en-GB"/>
         </w:rPr>
-        <w:t>. Also, depending on your dfr value, there is a maximum value possible for nb_pts_per_buffer.</w:t>
+        <w:t xml:space="preserve">. Also, depending on your </w:t>
+      </w:r>
+      <w:proofErr w:type="spellStart"/>
+      <w:r>
+        <w:rPr>
+          <w:lang w:val="en-GB"/>
+        </w:rPr>
+        <w:t>dfr</w:t>
+      </w:r>
+      <w:proofErr w:type="spellEnd"/>
+      <w:r>
+        <w:rPr>
+          <w:lang w:val="en-GB"/>
+        </w:rPr>
+        <w:t xml:space="preserve"> value, there is a maximum value possible for </w:t>
+      </w:r>
+      <w:proofErr w:type="spellStart"/>
+      <w:r>
+        <w:rPr>
+          <w:lang w:val="en-GB"/>
+        </w:rPr>
+        <w:t>nb_pts_per_buffer</w:t>
+      </w:r>
+      <w:proofErr w:type="spellEnd"/>
+      <w:r>
+        <w:rPr>
+          <w:lang w:val="en-GB"/>
+        </w:rPr>
+        <w:t>.</w:t>
       </w:r>
       <w:r>
         <w:rPr>
@@ -6981,13 +7845,55 @@
         <w:rPr>
           <w:lang w:val="en-GB"/>
         </w:rPr>
-        <w:t xml:space="preserve"> for high dfr cases, you may need to reduce nb_pts_per_buffer to have less than 1024 IGMs in each buffer. </w:t>
-      </w:r>
-      <w:r>
-        <w:rPr>
-          <w:lang w:val="en-GB"/>
-        </w:rPr>
-        <w:t xml:space="preserve"> For low dfr cases, you need to make sure that you have &gt;</w:t>
+        <w:t xml:space="preserve"> for high </w:t>
+      </w:r>
+      <w:proofErr w:type="spellStart"/>
+      <w:r>
+        <w:rPr>
+          <w:lang w:val="en-GB"/>
+        </w:rPr>
+        <w:t>dfr</w:t>
+      </w:r>
+      <w:proofErr w:type="spellEnd"/>
+      <w:r>
+        <w:rPr>
+          <w:lang w:val="en-GB"/>
+        </w:rPr>
+        <w:t xml:space="preserve"> cases, you may need to reduce </w:t>
+      </w:r>
+      <w:proofErr w:type="spellStart"/>
+      <w:r>
+        <w:rPr>
+          <w:lang w:val="en-GB"/>
+        </w:rPr>
+        <w:t>nb_pts_per_buffer</w:t>
+      </w:r>
+      <w:proofErr w:type="spellEnd"/>
+      <w:r>
+        <w:rPr>
+          <w:lang w:val="en-GB"/>
+        </w:rPr>
+        <w:t xml:space="preserve"> to have less than 1024 IGMs in each buffer. </w:t>
+      </w:r>
+      <w:r>
+        <w:rPr>
+          <w:lang w:val="en-GB"/>
+        </w:rPr>
+        <w:t xml:space="preserve"> For low </w:t>
+      </w:r>
+      <w:proofErr w:type="spellStart"/>
+      <w:r>
+        <w:rPr>
+          <w:lang w:val="en-GB"/>
+        </w:rPr>
+        <w:t>dfr</w:t>
+      </w:r>
+      <w:proofErr w:type="spellEnd"/>
+      <w:r>
+        <w:rPr>
+          <w:lang w:val="en-GB"/>
+        </w:rPr>
+        <w:t xml:space="preserve"> cases, you need to make sure that you have &gt;</w:t>
       </w:r>
       <w:r>
         <w:rPr>
@@ -7005,7 +7911,21 @@
         <w:rPr>
           <w:lang w:val="en-GB"/>
         </w:rPr>
-        <w:t xml:space="preserve">So the code might not be suitable for dfr &lt; </w:t>
+        <w:t xml:space="preserve">So the code might not be suitable for </w:t>
+      </w:r>
+      <w:proofErr w:type="spellStart"/>
+      <w:r>
+        <w:rPr>
+          <w:lang w:val="en-GB"/>
+        </w:rPr>
+        <w:t>dfr</w:t>
+      </w:r>
+      <w:proofErr w:type="spellEnd"/>
+      <w:r>
+        <w:rPr>
+          <w:lang w:val="en-GB"/>
+        </w:rPr>
+        <w:t xml:space="preserve"> &lt; </w:t>
       </w:r>
       <w:r>
         <w:rPr>
@@ -7017,7 +7937,21 @@
         <w:rPr>
           <w:lang w:val="en-GB"/>
         </w:rPr>
-        <w:t xml:space="preserve"> Hz. Contact us if you need to operate in this lower dfr range.</w:t>
+        <w:t xml:space="preserve"> Hz. Contact us if you need to operate in this lower </w:t>
+      </w:r>
+      <w:proofErr w:type="spellStart"/>
+      <w:r>
+        <w:rPr>
+          <w:lang w:val="en-GB"/>
+        </w:rPr>
+        <w:t>dfr</w:t>
+      </w:r>
+      <w:proofErr w:type="spellEnd"/>
+      <w:r>
+        <w:rPr>
+          <w:lang w:val="en-GB"/>
+        </w:rPr>
+        <w:t xml:space="preserve"> range.</w:t>
       </w:r>
       <w:r>
         <w:rPr>
@@ -7035,7 +7969,21 @@
         <w:rPr>
           <w:lang w:val="en-GB"/>
         </w:rPr>
-        <w:t>r certain models. We are in contact with GaGe to figure out the limitations of each models.</w:t>
+        <w:t xml:space="preserve">r certain models. We are in contact with </w:t>
+      </w:r>
+      <w:proofErr w:type="spellStart"/>
+      <w:r>
+        <w:rPr>
+          <w:lang w:val="en-GB"/>
+        </w:rPr>
+        <w:t>GaGe</w:t>
+      </w:r>
+      <w:proofErr w:type="spellEnd"/>
+      <w:r>
+        <w:rPr>
+          <w:lang w:val="en-GB"/>
+        </w:rPr>
+        <w:t xml:space="preserve"> to figure out the limitations of each models.</w:t>
       </w:r>
       <w:r>
         <w:rPr>
@@ -7056,11 +8004,19 @@
           <w:lang w:val="en-GB"/>
         </w:rPr>
       </w:pPr>
-      <w:r>
-        <w:rPr>
-          <w:lang w:val="en-GB"/>
-        </w:rPr>
-        <w:t xml:space="preserve">segment_size : This parameter controls the number of points acquired for the pre-acquisition </w:t>
+      <w:proofErr w:type="spellStart"/>
+      <w:r>
+        <w:rPr>
+          <w:lang w:val="en-GB"/>
+        </w:rPr>
+        <w:t>segment_size</w:t>
+      </w:r>
+      <w:proofErr w:type="spellEnd"/>
+      <w:r>
+        <w:rPr>
+          <w:lang w:val="en-GB"/>
+        </w:rPr>
+        <w:t xml:space="preserve"> : This parameter controls the number of points acquired for the pre-acquisition </w:t>
       </w:r>
       <w:r>
         <w:rPr>
@@ -7078,7 +8034,21 @@
         <w:rPr>
           <w:lang w:val="en-GB"/>
         </w:rPr>
-        <w:t>to increase the number of points if you operate at a low dfr to have enough IGMs for the script to work (&gt;</w:t>
+        <w:t xml:space="preserve">to increase the number of points if you operate at a low </w:t>
+      </w:r>
+      <w:proofErr w:type="spellStart"/>
+      <w:r>
+        <w:rPr>
+          <w:lang w:val="en-GB"/>
+        </w:rPr>
+        <w:t>dfr</w:t>
+      </w:r>
+      <w:proofErr w:type="spellEnd"/>
+      <w:r>
+        <w:rPr>
+          <w:lang w:val="en-GB"/>
+        </w:rPr>
+        <w:t xml:space="preserve"> to have enough IGMs for the script to work (&gt;</w:t>
       </w:r>
       <w:r>
         <w:rPr>
@@ -7105,11 +8075,19 @@
           <w:lang w:val="en-GB"/>
         </w:rPr>
       </w:pPr>
-      <w:r>
-        <w:rPr>
-          <w:lang w:val="en-GB"/>
-        </w:rPr>
-        <w:t>nb_channels : number of active channels on your acquisition card. For gage card, it is multiple</w:t>
+      <w:proofErr w:type="spellStart"/>
+      <w:r>
+        <w:rPr>
+          <w:lang w:val="en-GB"/>
+        </w:rPr>
+        <w:t>nb_channels</w:t>
+      </w:r>
+      <w:proofErr w:type="spellEnd"/>
+      <w:r>
+        <w:rPr>
+          <w:lang w:val="en-GB"/>
+        </w:rPr>
+        <w:t xml:space="preserve"> : number of active channels on your acquisition card. For gage card, it is multiple</w:t>
       </w:r>
       <w:r>
         <w:rPr>
@@ -7136,6 +8114,7 @@
           <w:lang w:val="en-GB"/>
         </w:rPr>
       </w:pPr>
+      <w:proofErr w:type="spellStart"/>
       <w:r>
         <w:rPr>
           <w:lang w:val="en-GB"/>
@@ -7146,7 +8125,14 @@
         <w:rPr>
           <w:lang w:val="en-GB"/>
         </w:rPr>
-        <w:t>ampling_rate_Hz: Sampling rate of the acquisition. So</w:t>
+        <w:t>ampling_rate_Hz</w:t>
+      </w:r>
+      <w:proofErr w:type="spellEnd"/>
+      <w:r>
+        <w:rPr>
+          <w:lang w:val="en-GB"/>
+        </w:rPr>
+        <w:t>: Sampling rate of the acquisition. So</w:t>
       </w:r>
       <w:r>
         <w:rPr>
@@ -7239,11 +8225,19 @@
           <w:lang w:val="en-GB"/>
         </w:rPr>
       </w:pPr>
-      <w:r>
-        <w:rPr>
-          <w:lang w:val="en-GB"/>
-        </w:rPr>
-        <w:t>external_clock: Not implemented yet</w:t>
+      <w:proofErr w:type="spellStart"/>
+      <w:r>
+        <w:rPr>
+          <w:lang w:val="en-GB"/>
+        </w:rPr>
+        <w:t>external_clock</w:t>
+      </w:r>
+      <w:proofErr w:type="spellEnd"/>
+      <w:r>
+        <w:rPr>
+          <w:lang w:val="en-GB"/>
+        </w:rPr>
+        <w:t>: Not implemented yet</w:t>
       </w:r>
       <w:r>
         <w:rPr>
@@ -7264,11 +8258,19 @@
           <w:lang w:val="en-GB"/>
         </w:rPr>
       </w:pPr>
-      <w:r>
-        <w:rPr>
-          <w:lang w:val="en-GB"/>
-        </w:rPr>
-        <w:t>channelX_range_mV: Total range of the channel in mV. Check your card for the available ranges</w:t>
+      <w:proofErr w:type="spellStart"/>
+      <w:r>
+        <w:rPr>
+          <w:lang w:val="en-GB"/>
+        </w:rPr>
+        <w:t>channelX_range_mV</w:t>
+      </w:r>
+      <w:proofErr w:type="spellEnd"/>
+      <w:r>
+        <w:rPr>
+          <w:lang w:val="en-GB"/>
+        </w:rPr>
+        <w:t>: Total range of the channel in mV. Check your card for the available ranges</w:t>
       </w:r>
       <w:r>
         <w:rPr>
@@ -7289,11 +8291,19 @@
           <w:lang w:val="en-GB"/>
         </w:rPr>
       </w:pPr>
-      <w:r>
-        <w:rPr>
-          <w:lang w:val="en-GB"/>
-        </w:rPr>
-        <w:t>channelX_coupling: DC or AC (We recommend using DC)</w:t>
+      <w:proofErr w:type="spellStart"/>
+      <w:r>
+        <w:rPr>
+          <w:lang w:val="en-GB"/>
+        </w:rPr>
+        <w:t>channelX_coupling</w:t>
+      </w:r>
+      <w:proofErr w:type="spellEnd"/>
+      <w:r>
+        <w:rPr>
+          <w:lang w:val="en-GB"/>
+        </w:rPr>
+        <w:t>: DC or AC (We recommend using DC)</w:t>
       </w:r>
       <w:r>
         <w:rPr>
@@ -7314,11 +8324,19 @@
           <w:lang w:val="en-GB"/>
         </w:rPr>
       </w:pPr>
-      <w:r>
-        <w:rPr>
-          <w:lang w:val="en-GB"/>
-        </w:rPr>
-        <w:t>channelX_impedance: 50 or 1e6 (Normally use 50 Ohm)</w:t>
+      <w:proofErr w:type="spellStart"/>
+      <w:r>
+        <w:rPr>
+          <w:lang w:val="en-GB"/>
+        </w:rPr>
+        <w:t>channelX_impedance</w:t>
+      </w:r>
+      <w:proofErr w:type="spellEnd"/>
+      <w:r>
+        <w:rPr>
+          <w:lang w:val="en-GB"/>
+        </w:rPr>
+        <w:t>: 50 or 1e6 (Normally use 50 Ohm)</w:t>
       </w:r>
       <w:r>
         <w:rPr>
@@ -7339,11 +8357,19 @@
           <w:lang w:val="en-GB"/>
         </w:rPr>
       </w:pPr>
-      <w:r>
-        <w:rPr>
-          <w:lang w:val="en-GB"/>
-        </w:rPr>
-        <w:t>trigger_level: This is only relevant for the first buffer, we usually keep it at 0</w:t>
+      <w:proofErr w:type="spellStart"/>
+      <w:r>
+        <w:rPr>
+          <w:lang w:val="en-GB"/>
+        </w:rPr>
+        <w:t>trigger_level</w:t>
+      </w:r>
+      <w:proofErr w:type="spellEnd"/>
+      <w:r>
+        <w:rPr>
+          <w:lang w:val="en-GB"/>
+        </w:rPr>
+        <w:t>: This is only relevant for the first buffer, we usually keep it at 0</w:t>
       </w:r>
       <w:r>
         <w:rPr>
@@ -7364,11 +8390,19 @@
           <w:lang w:val="en-GB"/>
         </w:rPr>
       </w:pPr>
-      <w:r>
-        <w:rPr>
-          <w:lang w:val="en-GB"/>
-        </w:rPr>
-        <w:t>trigger_source: We usually put 1, because it is the IGMs channel</w:t>
+      <w:proofErr w:type="spellStart"/>
+      <w:r>
+        <w:rPr>
+          <w:lang w:val="en-GB"/>
+        </w:rPr>
+        <w:t>trigger_source</w:t>
+      </w:r>
+      <w:proofErr w:type="spellEnd"/>
+      <w:r>
+        <w:rPr>
+          <w:lang w:val="en-GB"/>
+        </w:rPr>
+        <w:t>: We usually put 1, because it is the IGMs channel</w:t>
       </w:r>
       <w:r>
         <w:rPr>
@@ -7389,11 +8423,20 @@
           <w:lang w:val="en-GB"/>
         </w:rPr>
       </w:pPr>
-      <w:r>
-        <w:rPr>
-          <w:lang w:val="en-GB"/>
-        </w:rPr>
-        <w:t>nb_bytes_per_sample: For 14</w:t>
+      <w:proofErr w:type="spellStart"/>
+      <w:r>
+        <w:rPr>
+          <w:lang w:val="en-GB"/>
+        </w:rPr>
+        <w:lastRenderedPageBreak/>
+        <w:t>nb_bytes_per_sample</w:t>
+      </w:r>
+      <w:proofErr w:type="spellEnd"/>
+      <w:r>
+        <w:rPr>
+          <w:lang w:val="en-GB"/>
+        </w:rPr>
+        <w:t>: For 14</w:t>
       </w:r>
       <w:r>
         <w:rPr>
@@ -7431,9 +8474,8 @@
           <w:noProof/>
           <w:lang w:val="en-GB"/>
         </w:rPr>
-        <w:lastRenderedPageBreak/>
         <w:drawing>
-          <wp:anchor distT="0" distB="0" distL="114300" distR="114300" simplePos="0" relativeHeight="251660288" behindDoc="0" locked="0" layoutInCell="1" allowOverlap="1" wp14:anchorId="566523FB" wp14:editId="12C11155">
+          <wp:anchor distT="0" distB="0" distL="114300" distR="114300" simplePos="0" relativeHeight="251660288" behindDoc="0" locked="0" layoutInCell="1" allowOverlap="1" wp14:anchorId="566523FB" wp14:editId="73AD205F">
             <wp:simplePos x="0" y="0"/>
             <wp:positionH relativeFrom="margin">
               <wp:posOffset>429895</wp:posOffset>
@@ -7514,7 +8556,21 @@
         <w:rPr>
           <w:lang w:val="en-GB"/>
         </w:rPr>
-        <w:t>For Apriori parameters:</w:t>
+        <w:t xml:space="preserve">For </w:t>
+      </w:r>
+      <w:proofErr w:type="spellStart"/>
+      <w:r>
+        <w:rPr>
+          <w:lang w:val="en-GB"/>
+        </w:rPr>
+        <w:t>Apriori</w:t>
+      </w:r>
+      <w:proofErr w:type="spellEnd"/>
+      <w:r>
+        <w:rPr>
+          <w:lang w:val="en-GB"/>
+        </w:rPr>
+        <w:t xml:space="preserve"> parameters:</w:t>
       </w:r>
     </w:p>
     <w:p>
@@ -7529,18 +8585,28 @@
           <w:lang w:val="en-GB"/>
         </w:rPr>
       </w:pPr>
-      <w:r>
-        <w:rPr>
-          <w:lang w:val="en-GB"/>
-        </w:rPr>
-        <w:t>absolute_path: The output data will be saved in this folder. We recommend keeping the default “C:\GPU_acquisition” path. For real-time acquisitions, the “</w:t>
-      </w:r>
+      <w:proofErr w:type="spellStart"/>
+      <w:r>
+        <w:rPr>
+          <w:lang w:val="en-GB"/>
+        </w:rPr>
+        <w:t>absolute_path</w:t>
+      </w:r>
+      <w:proofErr w:type="spellEnd"/>
+      <w:r>
+        <w:rPr>
+          <w:lang w:val="en-GB"/>
+        </w:rPr>
+        <w:t>: The output data will be saved in this folder. We recommend keeping the default “C:\GPU_acquisition” path. For real-time acquisitions, the “</w:t>
+      </w:r>
+      <w:proofErr w:type="spellStart"/>
       <w:r>
         <w:rPr>
           <w:lang w:val="en-GB"/>
         </w:rPr>
         <w:t>Real_time_processing</w:t>
       </w:r>
+      <w:proofErr w:type="spellEnd"/>
       <w:r>
         <w:rPr>
           <w:lang w:val="en-GB"/>
@@ -7565,12 +8631,14 @@
         </w:rPr>
         <w:t xml:space="preserve"> For post-processing, the “</w:t>
       </w:r>
+      <w:proofErr w:type="spellStart"/>
       <w:r>
         <w:rPr>
           <w:lang w:val="en-GB"/>
         </w:rPr>
         <w:t>Post_processing</w:t>
       </w:r>
+      <w:proofErr w:type="spellEnd"/>
       <w:r>
         <w:rPr>
           <w:lang w:val="en-GB"/>
@@ -7590,11 +8658,19 @@
           <w:lang w:val="en-GB"/>
         </w:rPr>
       </w:pPr>
-      <w:r>
-        <w:rPr>
-          <w:lang w:val="en-GB"/>
-        </w:rPr>
-        <w:t>save_data_to_file: Put 1 to save the average IGMs and the raw data for post-processing to the output folder.</w:t>
+      <w:proofErr w:type="spellStart"/>
+      <w:r>
+        <w:rPr>
+          <w:lang w:val="en-GB"/>
+        </w:rPr>
+        <w:t>save_data_to_file</w:t>
+      </w:r>
+      <w:proofErr w:type="spellEnd"/>
+      <w:r>
+        <w:rPr>
+          <w:lang w:val="en-GB"/>
+        </w:rPr>
+        <w:t>: Put 1 to save the average IGMs and the raw data for post-processing to the output folder.</w:t>
       </w:r>
       <w:r>
         <w:rPr>
@@ -7621,11 +8697,19 @@
           <w:lang w:val="en-GB"/>
         </w:rPr>
       </w:pPr>
-      <w:r>
-        <w:rPr>
-          <w:lang w:val="en-GB"/>
-        </w:rPr>
-        <w:t xml:space="preserve">nb_buffer_average: </w:t>
+      <w:proofErr w:type="spellStart"/>
+      <w:r>
+        <w:rPr>
+          <w:lang w:val="en-GB"/>
+        </w:rPr>
+        <w:t>nb_buffer_average</w:t>
+      </w:r>
+      <w:proofErr w:type="spellEnd"/>
+      <w:r>
+        <w:rPr>
+          <w:lang w:val="en-GB"/>
+        </w:rPr>
+        <w:t xml:space="preserve">: </w:t>
       </w:r>
       <w:r>
         <w:rPr>
@@ -7645,12 +8729,14 @@
         </w:rPr>
         <w:t xml:space="preserve"> you want to average before saving to file. </w:t>
       </w:r>
+      <w:proofErr w:type="spellStart"/>
       <w:r>
         <w:rPr>
           <w:lang w:val="en-GB"/>
         </w:rPr>
         <w:t>Lets</w:t>
       </w:r>
+      <w:proofErr w:type="spellEnd"/>
       <w:r>
         <w:rPr>
           <w:lang w:val="en-GB"/>
@@ -7667,7 +8753,21 @@
         <w:rPr>
           <w:lang w:val="en-GB"/>
         </w:rPr>
-        <w:t xml:space="preserve"> you put nb_buffer_average = 10, you will have a file with an average IGM every second.</w:t>
+        <w:t xml:space="preserve"> you put </w:t>
+      </w:r>
+      <w:proofErr w:type="spellStart"/>
+      <w:r>
+        <w:rPr>
+          <w:lang w:val="en-GB"/>
+        </w:rPr>
+        <w:t>nb_buffer_average</w:t>
+      </w:r>
+      <w:proofErr w:type="spellEnd"/>
+      <w:r>
+        <w:rPr>
+          <w:lang w:val="en-GB"/>
+        </w:rPr>
+        <w:t xml:space="preserve"> = 10, you will have a file with an average IGM every second.</w:t>
       </w:r>
     </w:p>
     <w:p>
@@ -7682,12 +8782,14 @@
           <w:lang w:val="en-GB"/>
         </w:rPr>
       </w:pPr>
+      <w:proofErr w:type="spellStart"/>
       <w:r>
         <w:rPr>
           <w:lang w:val="en-GB"/>
         </w:rPr>
         <w:t>fr_approx_Hz</w:t>
       </w:r>
+      <w:proofErr w:type="spellEnd"/>
       <w:r>
         <w:rPr>
           <w:lang w:val="en-GB"/>
@@ -7698,7 +8800,21 @@
         <w:rPr>
           <w:lang w:val="en-GB"/>
         </w:rPr>
-        <w:t xml:space="preserve">If you have 1 comb going through your sample, this is the fr value of the comb. If both combs go through the sample, this is the average value of the two fr. It can be an approximate value, but more precise value will </w:t>
+        <w:t xml:space="preserve">If you have 1 comb going through your sample, this is the </w:t>
+      </w:r>
+      <w:proofErr w:type="spellStart"/>
+      <w:r>
+        <w:rPr>
+          <w:lang w:val="en-GB"/>
+        </w:rPr>
+        <w:t>fr</w:t>
+      </w:r>
+      <w:proofErr w:type="spellEnd"/>
+      <w:r>
+        <w:rPr>
+          <w:lang w:val="en-GB"/>
+        </w:rPr>
+        <w:t xml:space="preserve"> value of the comb. If both combs go through the sample, this is the average value of the two fr. It can be an approximate value, but more precise value will </w:t>
       </w:r>
       <w:r>
         <w:rPr>
@@ -7731,11 +8847,33 @@
           <w:lang w:val="en-GB"/>
         </w:rPr>
       </w:pPr>
-      <w:r>
-        <w:rPr>
-          <w:lang w:val="en-GB"/>
-        </w:rPr>
-        <w:t>dfr_approx_Hz: For the matlab script to work, you need to give an approximate</w:t>
+      <w:proofErr w:type="spellStart"/>
+      <w:r>
+        <w:rPr>
+          <w:lang w:val="en-GB"/>
+        </w:rPr>
+        <w:t>dfr_approx_Hz</w:t>
+      </w:r>
+      <w:proofErr w:type="spellEnd"/>
+      <w:r>
+        <w:rPr>
+          <w:lang w:val="en-GB"/>
+        </w:rPr>
+        <w:t xml:space="preserve">: For the </w:t>
+      </w:r>
+      <w:proofErr w:type="spellStart"/>
+      <w:r>
+        <w:rPr>
+          <w:lang w:val="en-GB"/>
+        </w:rPr>
+        <w:t>matlab</w:t>
+      </w:r>
+      <w:proofErr w:type="spellEnd"/>
+      <w:r>
+        <w:rPr>
+          <w:lang w:val="en-GB"/>
+        </w:rPr>
+        <w:t xml:space="preserve"> script to work, you need to give an approximate</w:t>
       </w:r>
       <w:r>
         <w:rPr>
@@ -7747,7 +8885,21 @@
         <w:rPr>
           <w:lang w:val="en-GB"/>
         </w:rPr>
-        <w:t xml:space="preserve">) value of the current dfr of you IGMs. </w:t>
+        <w:t xml:space="preserve">) value of the current </w:t>
+      </w:r>
+      <w:proofErr w:type="spellStart"/>
+      <w:r>
+        <w:rPr>
+          <w:lang w:val="en-GB"/>
+        </w:rPr>
+        <w:t>dfr</w:t>
+      </w:r>
+      <w:proofErr w:type="spellEnd"/>
+      <w:r>
+        <w:rPr>
+          <w:lang w:val="en-GB"/>
+        </w:rPr>
+        <w:t xml:space="preserve"> of you IGMs. </w:t>
       </w:r>
     </w:p>
     <w:p>
@@ -7762,6 +8914,7 @@
           <w:lang w:val="en-GB"/>
         </w:rPr>
       </w:pPr>
+      <w:proofErr w:type="spellStart"/>
       <w:r>
         <w:rPr>
           <w:lang w:val="en-GB"/>
@@ -7769,6 +8922,7 @@
         <w:lastRenderedPageBreak/>
         <w:t>minimum_signal_level_threshold_mV</w:t>
       </w:r>
+      <w:proofErr w:type="spellEnd"/>
       <w:r>
         <w:rPr>
           <w:lang w:val="en-GB"/>
@@ -7806,12 +8960,14 @@
           <w:lang w:val="en-GB"/>
         </w:rPr>
       </w:pPr>
+      <w:proofErr w:type="spellStart"/>
       <w:r>
         <w:rPr>
           <w:lang w:val="en-GB"/>
         </w:rPr>
         <w:t>maximum_signal_level_threshold_mV</w:t>
       </w:r>
+      <w:proofErr w:type="spellEnd"/>
       <w:r>
         <w:rPr>
           <w:lang w:val="en-GB"/>
@@ -7940,12 +9096,14 @@
           <w:lang w:val="en-GB"/>
         </w:rPr>
       </w:pPr>
+      <w:proofErr w:type="spellStart"/>
       <w:r>
         <w:rPr>
           <w:lang w:val="en-GB"/>
         </w:rPr>
         <w:t>nb_phase_references</w:t>
       </w:r>
+      <w:proofErr w:type="spellEnd"/>
       <w:r>
         <w:rPr>
           <w:lang w:val="en-GB"/>
@@ -7956,7 +9114,21 @@
         <w:rPr>
           <w:lang w:val="en-GB"/>
         </w:rPr>
-        <w:t>. (0 for no references, 1 for two optical beat notes with a cw and 2 if you have the 2 CEOs.</w:t>
+        <w:t xml:space="preserve">. (0 for no references, 1 for two optical beat notes with a </w:t>
+      </w:r>
+      <w:proofErr w:type="spellStart"/>
+      <w:r>
+        <w:rPr>
+          <w:lang w:val="en-GB"/>
+        </w:rPr>
+        <w:t>cw</w:t>
+      </w:r>
+      <w:proofErr w:type="spellEnd"/>
+      <w:r>
+        <w:rPr>
+          <w:lang w:val="en-GB"/>
+        </w:rPr>
+        <w:t xml:space="preserve"> and 2 if you have the 2 CEOs.</w:t>
       </w:r>
     </w:p>
     <w:p>
@@ -7971,12 +9143,14 @@
           <w:lang w:val="en-GB"/>
         </w:rPr>
       </w:pPr>
+      <w:proofErr w:type="spellStart"/>
       <w:r>
         <w:rPr>
           <w:lang w:val="en-GB"/>
         </w:rPr>
         <w:t>do_phase_projection</w:t>
       </w:r>
+      <w:proofErr w:type="spellEnd"/>
       <w:r>
         <w:rPr>
           <w:lang w:val="en-GB"/>
@@ -7996,12 +9170,14 @@
           <w:lang w:val="en-GB"/>
         </w:rPr>
       </w:pPr>
+      <w:proofErr w:type="spellStart"/>
       <w:r>
         <w:rPr>
           <w:lang w:val="en-GB"/>
         </w:rPr>
         <w:t>projection_wvl_nm</w:t>
       </w:r>
+      <w:proofErr w:type="spellEnd"/>
       <w:r>
         <w:rPr>
           <w:lang w:val="en-GB"/>
@@ -8048,14 +9224,30 @@
         <w:rPr>
           <w:lang w:val="en-GB"/>
         </w:rPr>
-        <w:t xml:space="preserve"> Lets say you have a reference laser at 1565 nm and you want to measure methane around 1650 nm, you would put </w:t>
-      </w:r>
+        <w:t xml:space="preserve"> </w:t>
+      </w:r>
+      <w:proofErr w:type="spellStart"/>
+      <w:r>
+        <w:rPr>
+          <w:lang w:val="en-GB"/>
+        </w:rPr>
+        <w:t>Lets</w:t>
+      </w:r>
+      <w:proofErr w:type="spellEnd"/>
+      <w:r>
+        <w:rPr>
+          <w:lang w:val="en-GB"/>
+        </w:rPr>
+        <w:t xml:space="preserve"> say you have a reference laser at 1565 nm and you want to measure methane around 1650 nm, you would put </w:t>
+      </w:r>
+      <w:proofErr w:type="spellStart"/>
       <w:r>
         <w:rPr>
           <w:lang w:val="en-GB"/>
         </w:rPr>
         <w:t>projection_wvl_nm</w:t>
       </w:r>
+      <w:proofErr w:type="spellEnd"/>
       <w:r>
         <w:rPr>
           <w:lang w:val="en-GB"/>
@@ -8081,12 +9273,14 @@
           <w:lang w:val="en-GB"/>
         </w:rPr>
       </w:pPr>
+      <w:proofErr w:type="spellStart"/>
       <w:r>
         <w:rPr>
           <w:lang w:val="en-GB"/>
         </w:rPr>
         <w:t>do_fast_resampling</w:t>
       </w:r>
+      <w:proofErr w:type="spellEnd"/>
       <w:r>
         <w:rPr>
           <w:lang w:val="en-GB"/>
@@ -8115,7 +9309,21 @@
         <w:rPr>
           <w:lang w:val="en-GB"/>
         </w:rPr>
-        <w:t xml:space="preserve"> the fast resampling to remove fast dfr noise. </w:t>
+        <w:t xml:space="preserve"> the fast resampling to remove fast </w:t>
+      </w:r>
+      <w:proofErr w:type="spellStart"/>
+      <w:r>
+        <w:rPr>
+          <w:lang w:val="en-GB"/>
+        </w:rPr>
+        <w:t>dfr</w:t>
+      </w:r>
+      <w:proofErr w:type="spellEnd"/>
+      <w:r>
+        <w:rPr>
+          <w:lang w:val="en-GB"/>
+        </w:rPr>
+        <w:t xml:space="preserve"> noise. </w:t>
       </w:r>
     </w:p>
     <w:p>
@@ -8130,11 +9338,19 @@
           <w:lang w:val="en-GB"/>
         </w:rPr>
       </w:pPr>
-      <w:r>
-        <w:rPr>
-          <w:lang w:val="en-GB"/>
-        </w:rPr>
-        <w:t>do_cubic_interpolation : You can choose between cubic interpolation (1) or linear interpolation (0). Cubic interpolation requires more computations so make sure you GPU can handle it.</w:t>
+      <w:proofErr w:type="spellStart"/>
+      <w:r>
+        <w:rPr>
+          <w:lang w:val="en-GB"/>
+        </w:rPr>
+        <w:t>do_cubic_interpolation</w:t>
+      </w:r>
+      <w:proofErr w:type="spellEnd"/>
+      <w:r>
+        <w:rPr>
+          <w:lang w:val="en-GB"/>
+        </w:rPr>
+        <w:t xml:space="preserve"> : You can choose between cubic interpolation (1) or linear interpolation (0). Cubic interpolation requires more computations so make sure you GPU can handle it.</w:t>
       </w:r>
     </w:p>
     <w:p>
@@ -8149,12 +9365,14 @@
           <w:lang w:val="en-GB"/>
         </w:rPr>
       </w:pPr>
+      <w:proofErr w:type="spellStart"/>
       <w:r>
         <w:rPr>
           <w:lang w:val="en-GB"/>
         </w:rPr>
         <w:t>spectro_mode</w:t>
       </w:r>
+      <w:proofErr w:type="spellEnd"/>
       <w:r>
         <w:rPr>
           <w:lang w:val="en-GB"/>
@@ -8373,24 +9591,28 @@
         </w:rPr>
         <w:t xml:space="preserve"> You need to put </w:t>
       </w:r>
+      <w:proofErr w:type="spellStart"/>
       <w:r>
         <w:rPr>
           <w:lang w:val="en-GB"/>
         </w:rPr>
         <w:t>do_phase_projection</w:t>
       </w:r>
+      <w:proofErr w:type="spellEnd"/>
       <w:r>
         <w:rPr>
           <w:lang w:val="en-GB"/>
         </w:rPr>
         <w:t xml:space="preserve"> = 1 and </w:t>
       </w:r>
+      <w:proofErr w:type="spellStart"/>
       <w:r>
         <w:rPr>
           <w:lang w:val="en-GB"/>
         </w:rPr>
         <w:t>projection_wvl_nm</w:t>
       </w:r>
+      <w:proofErr w:type="spellEnd"/>
       <w:r>
         <w:rPr>
           <w:lang w:val="en-GB"/>
@@ -8414,7 +9636,21 @@
         <w:rPr>
           <w:lang w:val="en-GB"/>
         </w:rPr>
-        <w:t>2 is to do higher harmonic corrections. The parameter nb_harmonic will be used to do the correction at a specific harmonic. This mode is very recent and has only been tested on one DCS setup</w:t>
+        <w:t xml:space="preserve">2 is to do higher harmonic corrections. The parameter </w:t>
+      </w:r>
+      <w:proofErr w:type="spellStart"/>
+      <w:r>
+        <w:rPr>
+          <w:lang w:val="en-GB"/>
+        </w:rPr>
+        <w:t>nb_harmonic</w:t>
+      </w:r>
+      <w:proofErr w:type="spellEnd"/>
+      <w:r>
+        <w:rPr>
+          <w:lang w:val="en-GB"/>
+        </w:rPr>
+        <w:t xml:space="preserve"> will be used to do the correction at a specific harmonic. This mode is very recent and has only been tested on one DCS setup</w:t>
       </w:r>
       <w:r>
         <w:rPr>
@@ -8451,7 +9687,21 @@
         <w:rPr>
           <w:lang w:val="en-GB"/>
         </w:rPr>
-        <w:t xml:space="preserve"> The parameter nb_harmonic will be </w:t>
+        <w:t xml:space="preserve"> The parameter </w:t>
+      </w:r>
+      <w:proofErr w:type="spellStart"/>
+      <w:r>
+        <w:rPr>
+          <w:lang w:val="en-GB"/>
+        </w:rPr>
+        <w:t>nb_harmonic</w:t>
+      </w:r>
+      <w:proofErr w:type="spellEnd"/>
+      <w:r>
+        <w:rPr>
+          <w:lang w:val="en-GB"/>
+        </w:rPr>
+        <w:t xml:space="preserve"> will be </w:t>
       </w:r>
       <w:r>
         <w:rPr>
@@ -8460,24 +9710,28 @@
         <w:lastRenderedPageBreak/>
         <w:t xml:space="preserve">used to do the correction at the specific harmonic, </w:t>
       </w:r>
+      <w:proofErr w:type="spellStart"/>
       <w:r>
         <w:rPr>
           <w:lang w:val="en-GB"/>
         </w:rPr>
         <w:t>do_phase_projection</w:t>
       </w:r>
+      <w:proofErr w:type="spellEnd"/>
       <w:r>
         <w:rPr>
           <w:lang w:val="en-GB"/>
         </w:rPr>
         <w:t xml:space="preserve"> = 1 and </w:t>
       </w:r>
+      <w:proofErr w:type="spellStart"/>
       <w:r>
         <w:rPr>
           <w:lang w:val="en-GB"/>
         </w:rPr>
         <w:t>projection_wvl_nm</w:t>
       </w:r>
+      <w:proofErr w:type="spellEnd"/>
       <w:r>
         <w:rPr>
           <w:lang w:val="en-GB"/>
@@ -8497,11 +9751,33 @@
           <w:lang w:val="en-GB"/>
         </w:rPr>
       </w:pPr>
-      <w:r>
-        <w:rPr>
-          <w:lang w:val="en-GB"/>
-        </w:rPr>
-        <w:t>nb_harmonic: Used to specify the harmonic that is being corrected in spectro_mode 2</w:t>
+      <w:proofErr w:type="spellStart"/>
+      <w:r>
+        <w:rPr>
+          <w:lang w:val="en-GB"/>
+        </w:rPr>
+        <w:t>nb_harmonic</w:t>
+      </w:r>
+      <w:proofErr w:type="spellEnd"/>
+      <w:r>
+        <w:rPr>
+          <w:lang w:val="en-GB"/>
+        </w:rPr>
+        <w:t xml:space="preserve">: Used to specify the harmonic that is being corrected in </w:t>
+      </w:r>
+      <w:proofErr w:type="spellStart"/>
+      <w:r>
+        <w:rPr>
+          <w:lang w:val="en-GB"/>
+        </w:rPr>
+        <w:t>spectro_mode</w:t>
+      </w:r>
+      <w:proofErr w:type="spellEnd"/>
+      <w:r>
+        <w:rPr>
+          <w:lang w:val="en-GB"/>
+        </w:rPr>
+        <w:t xml:space="preserve"> 2</w:t>
       </w:r>
       <w:r>
         <w:rPr>
@@ -8528,12 +9804,14 @@
           <w:lang w:val="en-GB"/>
         </w:rPr>
       </w:pPr>
+      <w:proofErr w:type="spellStart"/>
       <w:r>
         <w:rPr>
           <w:lang w:val="en-GB"/>
         </w:rPr>
         <w:t>references_total_path_length_offset_m</w:t>
       </w:r>
+      <w:proofErr w:type="spellEnd"/>
       <w:r>
         <w:rPr>
           <w:lang w:val="en-GB"/>
@@ -8565,17 +9843,33 @@
           <w:lang w:val="en-GB"/>
         </w:rPr>
       </w:pPr>
+      <w:proofErr w:type="spellStart"/>
       <w:r>
         <w:rPr>
           <w:lang w:val="en-GB"/>
         </w:rPr>
         <w:t>central_IGM_wavelength_approx_nm</w:t>
       </w:r>
-      <w:r>
-        <w:rPr>
-          <w:lang w:val="en-GB"/>
-        </w:rPr>
-        <w:t xml:space="preserve">: This parameter is only used to know if the center </w:t>
+      <w:proofErr w:type="spellEnd"/>
+      <w:r>
+        <w:rPr>
+          <w:lang w:val="en-GB"/>
+        </w:rPr>
+        <w:t xml:space="preserve">: This parameter is only used to know if the </w:t>
+      </w:r>
+      <w:proofErr w:type="spellStart"/>
+      <w:r>
+        <w:rPr>
+          <w:lang w:val="en-GB"/>
+        </w:rPr>
+        <w:t>center</w:t>
+      </w:r>
+      <w:proofErr w:type="spellEnd"/>
+      <w:r>
+        <w:rPr>
+          <w:lang w:val="en-GB"/>
+        </w:rPr>
+        <w:t xml:space="preserve"> </w:t>
       </w:r>
       <w:r>
         <w:rPr>
@@ -8605,15 +9899,19 @@
         </w:numPr>
         <w:jc w:val="both"/>
       </w:pPr>
+      <w:proofErr w:type="spellStart"/>
       <w:r>
         <w:t>IGMs_spectrum_min_freq_Hz</w:t>
       </w:r>
+      <w:proofErr w:type="spellEnd"/>
       <w:r>
         <w:t xml:space="preserve"> and </w:t>
       </w:r>
+      <w:proofErr w:type="spellStart"/>
       <w:r>
         <w:t>IGMs_spectrum_max_freq_Hz</w:t>
       </w:r>
+      <w:proofErr w:type="spellEnd"/>
       <w:r>
         <w:t xml:space="preserve">: These two values are the 3 dB cutoff of the bandpass filter </w:t>
       </w:r>
@@ -8645,14 +9943,24 @@
         </w:numPr>
         <w:jc w:val="both"/>
       </w:pPr>
+      <w:proofErr w:type="spellStart"/>
       <w:r>
         <w:t>bandwidth_filter_fopt</w:t>
       </w:r>
+      <w:proofErr w:type="spellEnd"/>
       <w:r>
         <w:t>: This is the bandpass filter bandwidth that will be used to filter fopt1 and fopt2. Depending on the width of the beat note, you will need to adjust this value.</w:t>
       </w:r>
       <w:r>
-        <w:t xml:space="preserve"> Since the maximum number of coefficients available for filtering is 96, the minimal bandwidth is ~2 MHz.  We recommend putting 2-5 MHz to capture all the phase noise of your beat notes.</w:t>
+        <w:t xml:space="preserve"> Since the maximum number of coefficients available for filtering is 96, the minimal bandwidth is ~2 </w:t>
+      </w:r>
+      <w:proofErr w:type="spellStart"/>
+      <w:r>
+        <w:t>MHz.</w:t>
+      </w:r>
+      <w:proofErr w:type="spellEnd"/>
+      <w:r>
+        <w:t xml:space="preserve">  We recommend putting 2-5 MHz to capture all the phase noise of your beat notes.</w:t>
       </w:r>
     </w:p>
     <w:p>
@@ -8664,14 +9972,24 @@
         </w:numPr>
         <w:jc w:val="both"/>
       </w:pPr>
+      <w:proofErr w:type="spellStart"/>
       <w:r>
         <w:t>bandwidth_filter_</w:t>
       </w:r>
       <w:r>
         <w:t>ceo</w:t>
       </w:r>
-      <w:r>
-        <w:t xml:space="preserve">: This is the bandpass filter bandwidth that will be used to filter CEO1 and CEO2. Depending on the width of the CEO beat notes, you will need to adjust this value. Since the maximum number of coefficients available for filtering is 96, the minimal bandwidth is ~2 MHz.  We recommend putting 2-5 MHz to capture all the phase noise of your </w:t>
+      <w:proofErr w:type="spellEnd"/>
+      <w:r>
+        <w:t xml:space="preserve">: This is the bandpass filter bandwidth that will be used to filter CEO1 and CEO2. Depending on the width of the CEO beat notes, you will need to adjust this value. Since the maximum number of coefficients available for filtering is 96, the minimal bandwidth is ~2 </w:t>
+      </w:r>
+      <w:proofErr w:type="spellStart"/>
+      <w:r>
+        <w:t>MHz.</w:t>
+      </w:r>
+      <w:proofErr w:type="spellEnd"/>
+      <w:r>
+        <w:t xml:space="preserve">  We recommend putting 2-5 MHz to capture all the phase noise of your </w:t>
       </w:r>
       <w:r>
         <w:t xml:space="preserve">CEO </w:t>
@@ -8692,17 +10010,49 @@
           <w:lang w:val="en-GB"/>
         </w:rPr>
       </w:pPr>
+      <w:proofErr w:type="spellStart"/>
       <w:r>
         <w:t>nb_pts_per_channel_compute</w:t>
       </w:r>
-      <w:r>
-        <w:t xml:space="preserve">: This is the number of points per channel that will be used to compute the correction parameters in the matlab script. This value needs to be smaller than segment_size in Gage card parameters. </w:t>
-      </w:r>
-      <w:r>
-        <w:rPr>
-          <w:lang w:val="en-GB"/>
-        </w:rPr>
-        <w:t>You may need to increase the number of points if you operate at a low dfr to have enough IGMs for the script to work (&gt;</w:t>
+      <w:proofErr w:type="spellEnd"/>
+      <w:r>
+        <w:t xml:space="preserve">: This is the number of points per channel that will be used to compute the correction parameters in the </w:t>
+      </w:r>
+      <w:proofErr w:type="spellStart"/>
+      <w:r>
+        <w:t>matlab</w:t>
+      </w:r>
+      <w:proofErr w:type="spellEnd"/>
+      <w:r>
+        <w:t xml:space="preserve"> script. This value needs to be smaller than </w:t>
+      </w:r>
+      <w:proofErr w:type="spellStart"/>
+      <w:r>
+        <w:t>segment_size</w:t>
+      </w:r>
+      <w:proofErr w:type="spellEnd"/>
+      <w:r>
+        <w:t xml:space="preserve"> in Gage card parameters. </w:t>
+      </w:r>
+      <w:r>
+        <w:rPr>
+          <w:lang w:val="en-GB"/>
+        </w:rPr>
+        <w:t xml:space="preserve">You may need to increase the number of points if you operate at a low </w:t>
+      </w:r>
+      <w:proofErr w:type="spellStart"/>
+      <w:r>
+        <w:rPr>
+          <w:lang w:val="en-GB"/>
+        </w:rPr>
+        <w:t>dfr</w:t>
+      </w:r>
+      <w:proofErr w:type="spellEnd"/>
+      <w:r>
+        <w:rPr>
+          <w:lang w:val="en-GB"/>
+        </w:rPr>
+        <w:t xml:space="preserve"> to have enough IGMs for the script to work (&gt;</w:t>
       </w:r>
       <w:r>
         <w:rPr>
@@ -8735,12 +10085,14 @@
           <w:lang w:val="en-GB"/>
         </w:rPr>
       </w:pPr>
+      <w:proofErr w:type="spellStart"/>
       <w:r>
         <w:rPr>
           <w:lang w:val="en-GB"/>
         </w:rPr>
         <w:t>nb_pts_post_processing</w:t>
       </w:r>
+      <w:proofErr w:type="spellEnd"/>
       <w:r>
         <w:rPr>
           <w:lang w:val="en-GB"/>
@@ -8760,17 +10112,33 @@
           <w:lang w:val="en-GB"/>
         </w:rPr>
       </w:pPr>
+      <w:proofErr w:type="spellStart"/>
       <w:r>
         <w:rPr>
           <w:lang w:val="en-GB"/>
         </w:rPr>
         <w:t>half_width_template</w:t>
       </w:r>
-      <w:r>
-        <w:rPr>
-          <w:lang w:val="en-GB"/>
-        </w:rPr>
-        <w:t>: The matlab script need</w:t>
+      <w:proofErr w:type="spellEnd"/>
+      <w:r>
+        <w:rPr>
+          <w:lang w:val="en-GB"/>
+        </w:rPr>
+        <w:t xml:space="preserve">: The </w:t>
+      </w:r>
+      <w:proofErr w:type="spellStart"/>
+      <w:r>
+        <w:rPr>
+          <w:lang w:val="en-GB"/>
+        </w:rPr>
+        <w:t>matlab</w:t>
+      </w:r>
+      <w:proofErr w:type="spellEnd"/>
+      <w:r>
+        <w:rPr>
+          <w:lang w:val="en-GB"/>
+        </w:rPr>
+        <w:t xml:space="preserve"> script need</w:t>
       </w:r>
       <w:r>
         <w:rPr>
@@ -8784,17 +10152,33 @@
         </w:rPr>
         <w:t xml:space="preserve"> to find a template to perform the cross-correlation on the GPU. You can specify a half-width value of the template with this parameter. We recommend that you put </w:t>
       </w:r>
+      <w:proofErr w:type="spellStart"/>
       <w:r>
         <w:rPr>
           <w:lang w:val="en-GB"/>
         </w:rPr>
         <w:t>half_width_template</w:t>
       </w:r>
-      <w:r>
-        <w:rPr>
-          <w:lang w:val="en-GB"/>
-        </w:rPr>
-        <w:t xml:space="preserve"> = -1 to let the program choose the appropriate size. This part of the matlab script should work most of the time</w:t>
+      <w:proofErr w:type="spellEnd"/>
+      <w:r>
+        <w:rPr>
+          <w:lang w:val="en-GB"/>
+        </w:rPr>
+        <w:t xml:space="preserve"> = -1 to let the program choose the appropriate size. This part of the </w:t>
+      </w:r>
+      <w:proofErr w:type="spellStart"/>
+      <w:r>
+        <w:rPr>
+          <w:lang w:val="en-GB"/>
+        </w:rPr>
+        <w:t>matlab</w:t>
+      </w:r>
+      <w:proofErr w:type="spellEnd"/>
+      <w:r>
+        <w:rPr>
+          <w:lang w:val="en-GB"/>
+        </w:rPr>
+        <w:t xml:space="preserve"> script should work most of the time</w:t>
       </w:r>
       <w:r>
         <w:rPr>
@@ -8821,11 +10205,19 @@
           <w:lang w:val="en-GB"/>
         </w:rPr>
       </w:pPr>
-      <w:r>
-        <w:rPr>
-          <w:lang w:val="en-GB"/>
-        </w:rPr>
-        <w:t xml:space="preserve">signals_channel_index: This parameter specifies the channel index of each signal. </w:t>
+      <w:proofErr w:type="spellStart"/>
+      <w:r>
+        <w:rPr>
+          <w:lang w:val="en-GB"/>
+        </w:rPr>
+        <w:t>signals_channel_index</w:t>
+      </w:r>
+      <w:proofErr w:type="spellEnd"/>
+      <w:r>
+        <w:rPr>
+          <w:lang w:val="en-GB"/>
+        </w:rPr>
+        <w:t xml:space="preserve">: This parameter specifies the channel index of each signal. </w:t>
       </w:r>
       <w:r>
         <w:rPr>
@@ -8883,24 +10275,28 @@
           <w:lang w:val="en-GB"/>
         </w:rPr>
       </w:pPr>
+      <w:proofErr w:type="spellStart"/>
       <w:r>
         <w:rPr>
           <w:lang w:val="en-GB"/>
         </w:rPr>
         <w:t>save_to_float</w:t>
       </w:r>
+      <w:proofErr w:type="spellEnd"/>
       <w:r>
         <w:rPr>
           <w:lang w:val="en-GB"/>
         </w:rPr>
         <w:t>: You can choose to save the data to disk in float32 or in int16. We recommend saving in float32 (</w:t>
       </w:r>
+      <w:proofErr w:type="spellStart"/>
       <w:r>
         <w:rPr>
           <w:lang w:val="en-GB"/>
         </w:rPr>
         <w:t>save_to_float</w:t>
       </w:r>
+      <w:proofErr w:type="spellEnd"/>
       <w:r>
         <w:rPr>
           <w:lang w:val="en-GB"/>
@@ -8920,23 +10316,53 @@
           <w:lang w:val="en-GB"/>
         </w:rPr>
       </w:pPr>
+      <w:proofErr w:type="spellStart"/>
       <w:r>
         <w:rPr>
           <w:lang w:val="en-GB"/>
         </w:rPr>
         <w:t>max_delay_xcorr</w:t>
       </w:r>
-      <w:r>
-        <w:rPr>
-          <w:lang w:val="en-GB"/>
-        </w:rPr>
-        <w:t xml:space="preserve">: For the xcorr in the self-correction, you can specify the number of delays that will be calculated. </w:t>
-      </w:r>
-      <w:r>
-        <w:rPr>
-          <w:lang w:val="en-GB"/>
-        </w:rPr>
-        <w:t xml:space="preserve">This specifies how “far” from the expected center burst position the algorithm looks to find each interferogram with the template. </w:t>
+      <w:proofErr w:type="spellEnd"/>
+      <w:r>
+        <w:rPr>
+          <w:lang w:val="en-GB"/>
+        </w:rPr>
+        <w:t xml:space="preserve">: For the </w:t>
+      </w:r>
+      <w:proofErr w:type="spellStart"/>
+      <w:r>
+        <w:rPr>
+          <w:lang w:val="en-GB"/>
+        </w:rPr>
+        <w:t>xcorr</w:t>
+      </w:r>
+      <w:proofErr w:type="spellEnd"/>
+      <w:r>
+        <w:rPr>
+          <w:lang w:val="en-GB"/>
+        </w:rPr>
+        <w:t xml:space="preserve"> in the self-correction, you can specify the number of delays that will be calculated. </w:t>
+      </w:r>
+      <w:r>
+        <w:rPr>
+          <w:lang w:val="en-GB"/>
+        </w:rPr>
+        <w:t xml:space="preserve">This specifies how “far” from the expected </w:t>
+      </w:r>
+      <w:proofErr w:type="spellStart"/>
+      <w:r>
+        <w:rPr>
+          <w:lang w:val="en-GB"/>
+        </w:rPr>
+        <w:t>center</w:t>
+      </w:r>
+      <w:proofErr w:type="spellEnd"/>
+      <w:r>
+        <w:rPr>
+          <w:lang w:val="en-GB"/>
+        </w:rPr>
+        <w:t xml:space="preserve"> burst position the algorithm looks to find each interferogram with the template. </w:t>
       </w:r>
       <w:r>
         <w:rPr>
@@ -8980,12 +10406,14 @@
         </w:rPr>
         <w:t xml:space="preserve"> points. For a safety margin, you should put </w:t>
       </w:r>
+      <w:proofErr w:type="spellStart"/>
       <w:r>
         <w:rPr>
           <w:lang w:val="en-GB"/>
         </w:rPr>
         <w:t>max_delay_xcorr</w:t>
       </w:r>
+      <w:proofErr w:type="spellEnd"/>
       <w:r>
         <w:rPr>
           <w:lang w:val="en-GB"/>
@@ -9016,12 +10444,14 @@
         </w:rPr>
         <w:t xml:space="preserve"> in that case. If you are not doing any fast resampling (1 reference or no references case), you should increase that number (</w:t>
       </w:r>
+      <w:proofErr w:type="spellStart"/>
       <w:r>
         <w:rPr>
           <w:lang w:val="en-GB"/>
         </w:rPr>
         <w:t>max_delay_xcorr</w:t>
       </w:r>
+      <w:proofErr w:type="spellEnd"/>
       <w:r>
         <w:rPr>
           <w:lang w:val="en-GB"/>
@@ -9101,12 +10531,14 @@
           <w:lang w:val="en-GB"/>
         </w:rPr>
       </w:pPr>
+      <w:proofErr w:type="spellStart"/>
       <w:r>
         <w:rPr>
           <w:lang w:val="en-GB"/>
         </w:rPr>
         <w:t>nb_coefficients_filters</w:t>
       </w:r>
+      <w:proofErr w:type="spellEnd"/>
       <w:r>
         <w:rPr>
           <w:lang w:val="en-GB"/>
@@ -9126,11 +10558,19 @@
           <w:lang w:val="en-GB"/>
         </w:rPr>
       </w:pPr>
-      <w:r>
-        <w:rPr>
-          <w:lang w:val="en-GB"/>
-        </w:rPr>
-        <w:t xml:space="preserve">measurement_name:  </w:t>
+      <w:proofErr w:type="spellStart"/>
+      <w:r>
+        <w:rPr>
+          <w:lang w:val="en-GB"/>
+        </w:rPr>
+        <w:t>measurement_name</w:t>
+      </w:r>
+      <w:proofErr w:type="spellEnd"/>
+      <w:r>
+        <w:rPr>
+          <w:lang w:val="en-GB"/>
+        </w:rPr>
+        <w:t xml:space="preserve">:  </w:t>
       </w:r>
       <w:r>
         <w:rPr>
@@ -9151,11 +10591,19 @@
           <w:lang w:val="en-GB"/>
         </w:rPr>
       </w:pPr>
-      <w:r>
-        <w:rPr>
-          <w:lang w:val="en-GB"/>
-        </w:rPr>
-        <w:t>Slack_bot parameters: You can implement a slack bot to receive the messages displayed in the messages window</w:t>
+      <w:proofErr w:type="spellStart"/>
+      <w:r>
+        <w:rPr>
+          <w:lang w:val="en-GB"/>
+        </w:rPr>
+        <w:t>Slack_bot</w:t>
+      </w:r>
+      <w:proofErr w:type="spellEnd"/>
+      <w:r>
+        <w:rPr>
+          <w:lang w:val="en-GB"/>
+        </w:rPr>
+        <w:t xml:space="preserve"> parameters: You can implement a slack bot to receive the messages displayed in the messages window</w:t>
       </w:r>
     </w:p>
     <w:p>
@@ -9170,23 +10618,67 @@
           <w:lang w:val="en-GB"/>
         </w:rPr>
       </w:pPr>
+      <w:proofErr w:type="spellStart"/>
       <w:r>
         <w:rPr>
           <w:lang w:val="en-GB"/>
         </w:rPr>
         <w:t>real_time_display_refresh_rate_ms</w:t>
       </w:r>
-      <w:r>
-        <w:rPr>
-          <w:lang w:val="en-GB"/>
-        </w:rPr>
-        <w:t>: You can choose the refresh rate of the different signals on the GUI. The minimum refresh rate is 50 ms. The true refresh rate will depend upon the nb_pts_per_buffer chosen in the Gage card params.</w:t>
-      </w:r>
-      <w:r>
-        <w:rPr>
-          <w:lang w:val="en-GB"/>
-        </w:rPr>
-        <w:t xml:space="preserve"> Depending on the refresh rate you input, you might not get all the buffers in the GUI, so you might see spike jumps in the xcorr phase</w:t>
+      <w:proofErr w:type="spellEnd"/>
+      <w:r>
+        <w:rPr>
+          <w:lang w:val="en-GB"/>
+        </w:rPr>
+        <w:t xml:space="preserve">: You can choose the refresh rate of the different signals on the GUI. The minimum refresh rate is 50 </w:t>
+      </w:r>
+      <w:proofErr w:type="spellStart"/>
+      <w:r>
+        <w:rPr>
+          <w:lang w:val="en-GB"/>
+        </w:rPr>
+        <w:t>ms</w:t>
+      </w:r>
+      <w:proofErr w:type="spellEnd"/>
+      <w:r>
+        <w:rPr>
+          <w:lang w:val="en-GB"/>
+        </w:rPr>
+        <w:t xml:space="preserve">. The true refresh rate will depend upon the </w:t>
+      </w:r>
+      <w:proofErr w:type="spellStart"/>
+      <w:r>
+        <w:rPr>
+          <w:lang w:val="en-GB"/>
+        </w:rPr>
+        <w:t>nb_pts_per_buffer</w:t>
+      </w:r>
+      <w:proofErr w:type="spellEnd"/>
+      <w:r>
+        <w:rPr>
+          <w:lang w:val="en-GB"/>
+        </w:rPr>
+        <w:t xml:space="preserve"> chosen in the Gage card params.</w:t>
+      </w:r>
+      <w:r>
+        <w:rPr>
+          <w:lang w:val="en-GB"/>
+        </w:rPr>
+        <w:t xml:space="preserve"> Depending on the refresh rate you input, you might not get all the buffers in the GUI, so you might see spike jumps in the </w:t>
+      </w:r>
+      <w:proofErr w:type="spellStart"/>
+      <w:r>
+        <w:rPr>
+          <w:lang w:val="en-GB"/>
+        </w:rPr>
+        <w:t>xcorr</w:t>
+      </w:r>
+      <w:proofErr w:type="spellEnd"/>
+      <w:r>
+        <w:rPr>
+          <w:lang w:val="en-GB"/>
+        </w:rPr>
+        <w:t xml:space="preserve"> phase</w:t>
       </w:r>
       <w:r>
         <w:rPr>
@@ -9207,12 +10699,14 @@
           <w:lang w:val="en-GB"/>
         </w:rPr>
       </w:pPr>
+      <w:proofErr w:type="spellStart"/>
       <w:r>
         <w:rPr>
           <w:lang w:val="en-GB"/>
         </w:rPr>
         <w:t>console_status_update_refresh_rate_s</w:t>
       </w:r>
+      <w:proofErr w:type="spellEnd"/>
       <w:r>
         <w:rPr>
           <w:lang w:val="en-GB"/>
@@ -9250,36 +10744,42 @@
           <w:lang w:val="en-GB"/>
         </w:rPr>
       </w:pPr>
+      <w:proofErr w:type="spellStart"/>
       <w:r>
         <w:rPr>
           <w:lang w:val="en-GB"/>
         </w:rPr>
         <w:t>do_post_processing</w:t>
       </w:r>
+      <w:proofErr w:type="spellEnd"/>
       <w:r>
         <w:rPr>
           <w:lang w:val="en-GB"/>
         </w:rPr>
         <w:t xml:space="preserve">, </w:t>
       </w:r>
+      <w:proofErr w:type="spellStart"/>
       <w:r>
         <w:rPr>
           <w:lang w:val="en-GB"/>
         </w:rPr>
         <w:t>date_path</w:t>
       </w:r>
+      <w:proofErr w:type="spellEnd"/>
       <w:r>
         <w:rPr>
           <w:lang w:val="en-GB"/>
         </w:rPr>
         <w:t xml:space="preserve"> and </w:t>
       </w:r>
+      <w:proofErr w:type="spellStart"/>
       <w:r>
         <w:rPr>
           <w:lang w:val="en-GB"/>
         </w:rPr>
         <w:t>input_data_file_name</w:t>
       </w:r>
+      <w:proofErr w:type="spellEnd"/>
       <w:r>
         <w:rPr>
           <w:lang w:val="en-GB"/>
@@ -9396,7 +10896,21 @@
         <w:rPr>
           <w:lang w:val="en-GB"/>
         </w:rPr>
-        <w:t>These parameters are computed by the matlab script. After the compute parameters script is executed, the json file is sent to the python GUI and the parameters are shown in the computed parameters tab. You can look at them to see if the script found the proper parameters (You could compare them to a previous successful measurement with similar conditions). You can also use them to retrieve an absolute frequency axis in post-processing (It can be done but it is not trivial).</w:t>
+        <w:t xml:space="preserve">These parameters are computed by the </w:t>
+      </w:r>
+      <w:proofErr w:type="spellStart"/>
+      <w:r>
+        <w:rPr>
+          <w:lang w:val="en-GB"/>
+        </w:rPr>
+        <w:t>matlab</w:t>
+      </w:r>
+      <w:proofErr w:type="spellEnd"/>
+      <w:r>
+        <w:rPr>
+          <w:lang w:val="en-GB"/>
+        </w:rPr>
+        <w:t xml:space="preserve"> script. After the compute parameters script is executed, the json file is sent to the python GUI and the parameters are shown in the computed parameters tab. You can look at them to see if the script found the proper parameters (You could compare them to a previous successful measurement with similar conditions). You can also use them to retrieve an absolute frequency axis in post-processing (It can be done but it is not trivial).</w:t>
       </w:r>
     </w:p>
     <w:p>
@@ -9470,7 +10984,49 @@
         <w:rPr>
           <w:lang w:val="en-GB"/>
         </w:rPr>
-        <w:t>. The data will be saved in the “absolute_path/Post_processing/insert_data_and_time’ folder</w:t>
+        <w:t>. The data will be saved in the “</w:t>
+      </w:r>
+      <w:proofErr w:type="spellStart"/>
+      <w:r>
+        <w:rPr>
+          <w:lang w:val="en-GB"/>
+        </w:rPr>
+        <w:t>absolute_path</w:t>
+      </w:r>
+      <w:proofErr w:type="spellEnd"/>
+      <w:r>
+        <w:rPr>
+          <w:lang w:val="en-GB"/>
+        </w:rPr>
+        <w:t>/</w:t>
+      </w:r>
+      <w:proofErr w:type="spellStart"/>
+      <w:r>
+        <w:rPr>
+          <w:lang w:val="en-GB"/>
+        </w:rPr>
+        <w:t>Post_processing</w:t>
+      </w:r>
+      <w:proofErr w:type="spellEnd"/>
+      <w:r>
+        <w:rPr>
+          <w:lang w:val="en-GB"/>
+        </w:rPr>
+        <w:t>/</w:t>
+      </w:r>
+      <w:proofErr w:type="spellStart"/>
+      <w:r>
+        <w:rPr>
+          <w:lang w:val="en-GB"/>
+        </w:rPr>
+        <w:t>insert_data_and_time</w:t>
+      </w:r>
+      <w:proofErr w:type="spellEnd"/>
+      <w:r>
+        <w:rPr>
+          <w:lang w:val="en-GB"/>
+        </w:rPr>
+        <w:t>’ folder</w:t>
       </w:r>
       <w:r>
         <w:rPr>
@@ -9494,7 +11050,21 @@
         <w:rPr>
           <w:lang w:val="en-GB"/>
         </w:rPr>
-        <w:t xml:space="preserve"> are explained in the GUI. The output data will be saved in a “SimulationX” folder.</w:t>
+        <w:t xml:space="preserve"> are explained in the GUI. The output data will be saved in a “</w:t>
+      </w:r>
+      <w:proofErr w:type="spellStart"/>
+      <w:r>
+        <w:rPr>
+          <w:lang w:val="en-GB"/>
+        </w:rPr>
+        <w:t>SimulationX</w:t>
+      </w:r>
+      <w:proofErr w:type="spellEnd"/>
+      <w:r>
+        <w:rPr>
+          <w:lang w:val="en-GB"/>
+        </w:rPr>
+        <w:t>” folder.</w:t>
       </w:r>
       <w:r>
         <w:rPr>
@@ -9507,8 +11077,16 @@
           <w:lang w:val="en-GB"/>
         </w:rPr>
         <w:lastRenderedPageBreak/>
-        <w:t>appropriate nb_pts_per_buffer</w:t>
-      </w:r>
+        <w:t xml:space="preserve">appropriate </w:t>
+      </w:r>
+      <w:proofErr w:type="spellStart"/>
+      <w:r>
+        <w:rPr>
+          <w:lang w:val="en-GB"/>
+        </w:rPr>
+        <w:t>nb_pts_per_buffer</w:t>
+      </w:r>
+      <w:proofErr w:type="spellEnd"/>
       <w:r>
         <w:rPr>
           <w:lang w:val="en-GB"/>
@@ -9527,24 +11105,28 @@
         </w:rPr>
         <w:t xml:space="preserve"> </w:t>
       </w:r>
+      <w:proofErr w:type="spellStart"/>
       <w:r>
         <w:rPr>
           <w:lang w:val="en-GB"/>
         </w:rPr>
         <w:t>nb_buffer_average</w:t>
       </w:r>
+      <w:proofErr w:type="spellEnd"/>
       <w:r>
         <w:rPr>
           <w:lang w:val="en-GB"/>
         </w:rPr>
         <w:t xml:space="preserve"> and </w:t>
       </w:r>
+      <w:proofErr w:type="spellStart"/>
       <w:r>
         <w:rPr>
           <w:lang w:val="en-GB"/>
         </w:rPr>
         <w:t>nb_pts_post_processing</w:t>
       </w:r>
+      <w:proofErr w:type="spellEnd"/>
       <w:r>
         <w:rPr>
           <w:lang w:val="en-GB"/>
@@ -9793,6 +11375,7 @@
         </w:rPr>
         <w:t xml:space="preserve">Am I sampling all the signals properly? We recommend using the </w:t>
       </w:r>
+      <w:proofErr w:type="spellStart"/>
       <w:r>
         <w:rPr>
           <w:lang w:val="en-GB"/>
@@ -9815,7 +11398,14 @@
         <w:rPr>
           <w:lang w:val="en-GB"/>
         </w:rPr>
-        <w:t>cope software provided with your gage card to visualize each signal and make sure they are acquired properly.</w:t>
+        <w:t>cope</w:t>
+      </w:r>
+      <w:proofErr w:type="spellEnd"/>
+      <w:r>
+        <w:rPr>
+          <w:lang w:val="en-GB"/>
+        </w:rPr>
+        <w:t xml:space="preserve"> software provided with your gage card to visualize each signal and make sure they are acquired properly.</w:t>
       </w:r>
     </w:p>
     <w:p>
@@ -9864,13 +11454,69 @@
           <w:lang w:val="en-GB"/>
         </w:rPr>
         <w:lastRenderedPageBreak/>
-        <w:t>Make sure you are filling Apriori and Gage parameters properly. A common error we have experienced is not putting the proper dfr or the proper correction configuration before starting the pre-acquisition</w:t>
-      </w:r>
-      <w:r>
-        <w:rPr>
-          <w:lang w:val="en-GB"/>
-        </w:rPr>
-        <w:t>. An incorrect dfr will lead to an error in the matlab script because it is not finding the IGMs properly.</w:t>
+        <w:t xml:space="preserve">Make sure you are filling </w:t>
+      </w:r>
+      <w:proofErr w:type="spellStart"/>
+      <w:r>
+        <w:rPr>
+          <w:lang w:val="en-GB"/>
+        </w:rPr>
+        <w:t>Apriori</w:t>
+      </w:r>
+      <w:proofErr w:type="spellEnd"/>
+      <w:r>
+        <w:rPr>
+          <w:lang w:val="en-GB"/>
+        </w:rPr>
+        <w:t xml:space="preserve"> and Gage parameters properly. A common error we have experienced is not putting the proper </w:t>
+      </w:r>
+      <w:proofErr w:type="spellStart"/>
+      <w:r>
+        <w:rPr>
+          <w:lang w:val="en-GB"/>
+        </w:rPr>
+        <w:t>dfr</w:t>
+      </w:r>
+      <w:proofErr w:type="spellEnd"/>
+      <w:r>
+        <w:rPr>
+          <w:lang w:val="en-GB"/>
+        </w:rPr>
+        <w:t xml:space="preserve"> or the proper correction configuration before starting the pre-acquisition</w:t>
+      </w:r>
+      <w:r>
+        <w:rPr>
+          <w:lang w:val="en-GB"/>
+        </w:rPr>
+        <w:t xml:space="preserve">. An incorrect </w:t>
+      </w:r>
+      <w:proofErr w:type="spellStart"/>
+      <w:r>
+        <w:rPr>
+          <w:lang w:val="en-GB"/>
+        </w:rPr>
+        <w:t>dfr</w:t>
+      </w:r>
+      <w:proofErr w:type="spellEnd"/>
+      <w:r>
+        <w:rPr>
+          <w:lang w:val="en-GB"/>
+        </w:rPr>
+        <w:t xml:space="preserve"> will lead to an error in the </w:t>
+      </w:r>
+      <w:proofErr w:type="spellStart"/>
+      <w:r>
+        <w:rPr>
+          <w:lang w:val="en-GB"/>
+        </w:rPr>
+        <w:t>matlab</w:t>
+      </w:r>
+      <w:proofErr w:type="spellEnd"/>
+      <w:r>
+        <w:rPr>
+          <w:lang w:val="en-GB"/>
+        </w:rPr>
+        <w:t xml:space="preserve"> script because it is not finding the IGMs properly.</w:t>
       </w:r>
     </w:p>
     <w:p>
@@ -9914,7 +11560,21 @@
         <w:rPr>
           <w:lang w:val="en-GB"/>
         </w:rPr>
-        <w:t>The C++ application is showing the proper dfr value</w:t>
+        <w:t xml:space="preserve">The C++ application is showing the proper </w:t>
+      </w:r>
+      <w:proofErr w:type="spellStart"/>
+      <w:r>
+        <w:rPr>
+          <w:lang w:val="en-GB"/>
+        </w:rPr>
+        <w:t>dfr</w:t>
+      </w:r>
+      <w:proofErr w:type="spellEnd"/>
+      <w:r>
+        <w:rPr>
+          <w:lang w:val="en-GB"/>
+        </w:rPr>
+        <w:t xml:space="preserve"> value</w:t>
       </w:r>
     </w:p>
     <w:p>
@@ -9932,7 +11592,21 @@
         <w:rPr>
           <w:lang w:val="en-GB"/>
         </w:rPr>
-        <w:t>The BuffAvg value is close to 100% (This means that 100% of the IGMs measured were averaged)</w:t>
+        <w:t xml:space="preserve">The </w:t>
+      </w:r>
+      <w:proofErr w:type="spellStart"/>
+      <w:r>
+        <w:rPr>
+          <w:lang w:val="en-GB"/>
+        </w:rPr>
+        <w:t>BuffAvg</w:t>
+      </w:r>
+      <w:proofErr w:type="spellEnd"/>
+      <w:r>
+        <w:rPr>
+          <w:lang w:val="en-GB"/>
+        </w:rPr>
+        <w:t xml:space="preserve"> value is close to 100% (This means that 100% of the IGMs measured were averaged)</w:t>
       </w:r>
     </w:p>
     <w:p>
@@ -10010,7 +11684,21 @@
         <w:rPr>
           <w:lang w:val="en-GB"/>
         </w:rPr>
-        <w:t xml:space="preserve"> are centered around 0 Hz. </w:t>
+        <w:t xml:space="preserve"> are </w:t>
+      </w:r>
+      <w:proofErr w:type="spellStart"/>
+      <w:r>
+        <w:rPr>
+          <w:lang w:val="en-GB"/>
+        </w:rPr>
+        <w:t>centered</w:t>
+      </w:r>
+      <w:proofErr w:type="spellEnd"/>
+      <w:r>
+        <w:rPr>
+          <w:lang w:val="en-GB"/>
+        </w:rPr>
+        <w:t xml:space="preserve"> around 0 Hz. </w:t>
       </w:r>
     </w:p>
     <w:p>
@@ -10028,7 +11716,21 @@
         <w:rPr>
           <w:lang w:val="en-GB"/>
         </w:rPr>
-        <w:t>When you are displaying the interferograms signals, if you only see noise, this means that either the matlab script did not find the proper correction parameters, one of your signal</w:t>
+        <w:t xml:space="preserve">When you are displaying the interferograms signals, if you only see noise, this means that either the </w:t>
+      </w:r>
+      <w:proofErr w:type="spellStart"/>
+      <w:r>
+        <w:rPr>
+          <w:lang w:val="en-GB"/>
+        </w:rPr>
+        <w:t>matlab</w:t>
+      </w:r>
+      <w:proofErr w:type="spellEnd"/>
+      <w:r>
+        <w:rPr>
+          <w:lang w:val="en-GB"/>
+        </w:rPr>
+        <w:t xml:space="preserve"> script did not find the proper correction parameters, one of your signal</w:t>
       </w:r>
       <w:r>
         <w:rPr>
@@ -10246,24 +11948,28 @@
         </w:rPr>
         <w:t xml:space="preserve"> of calculations in the GPU. This can be achieved by reducing the </w:t>
       </w:r>
+      <w:proofErr w:type="spellStart"/>
       <w:r>
         <w:rPr>
           <w:lang w:val="en-GB"/>
         </w:rPr>
         <w:t>max_delay_xcorr</w:t>
       </w:r>
+      <w:proofErr w:type="spellEnd"/>
       <w:r>
         <w:rPr>
           <w:lang w:val="en-GB"/>
         </w:rPr>
         <w:t xml:space="preserve"> or </w:t>
       </w:r>
+      <w:proofErr w:type="spellStart"/>
       <w:r>
         <w:rPr>
           <w:lang w:val="en-GB"/>
         </w:rPr>
         <w:t>nb_coefficients_filters</w:t>
       </w:r>
+      <w:proofErr w:type="spellEnd"/>
       <w:r>
         <w:rPr>
           <w:lang w:val="en-GB"/>
@@ -10305,8 +12011,23 @@
         <w:rPr>
           <w:lang w:val="en-GB"/>
         </w:rPr>
-        <w:t xml:space="preserve">The number of points is given by ptsPerIGM in the </w:t>
-      </w:r>
+        <w:t xml:space="preserve">The number of points is given by </w:t>
+      </w:r>
+      <w:proofErr w:type="spellStart"/>
+      <w:r>
+        <w:rPr>
+          <w:lang w:val="en-GB"/>
+        </w:rPr>
+        <w:t>ptsPerIGM</w:t>
+      </w:r>
+      <w:proofErr w:type="spellEnd"/>
+      <w:r>
+        <w:rPr>
+          <w:lang w:val="en-GB"/>
+        </w:rPr>
+        <w:t xml:space="preserve"> in the </w:t>
+      </w:r>
+      <w:proofErr w:type="spellStart"/>
       <w:r>
         <w:rPr>
           <w:lang w:val="en-GB"/>
@@ -10317,7 +12038,14 @@
         <w:rPr>
           <w:lang w:val="en-GB"/>
         </w:rPr>
-        <w:t xml:space="preserve">.json </w:t>
+        <w:t>.json</w:t>
+      </w:r>
+      <w:proofErr w:type="spellEnd"/>
+      <w:r>
+        <w:rPr>
+          <w:lang w:val="en-GB"/>
+        </w:rPr>
+        <w:t xml:space="preserve"> </w:t>
       </w:r>
       <w:r>
         <w:rPr>
@@ -10325,18 +12053,35 @@
         </w:rPr>
         <w:t>In the “</w:t>
       </w:r>
+      <w:proofErr w:type="spellStart"/>
       <w:r>
         <w:rPr>
           <w:lang w:val="en-GB"/>
         </w:rPr>
         <w:t>Matlab_computeParamsScripts</w:t>
       </w:r>
-      <w:r>
-        <w:rPr>
-          <w:lang w:val="en-GB"/>
-        </w:rPr>
-        <w:t>” folder, you have a small matlab script “</w:t>
-      </w:r>
+      <w:proofErr w:type="spellEnd"/>
+      <w:r>
+        <w:rPr>
+          <w:lang w:val="en-GB"/>
+        </w:rPr>
+        <w:t xml:space="preserve">” folder, you have a small </w:t>
+      </w:r>
+      <w:proofErr w:type="spellStart"/>
+      <w:r>
+        <w:rPr>
+          <w:lang w:val="en-GB"/>
+        </w:rPr>
+        <w:t>matlab</w:t>
+      </w:r>
+      <w:proofErr w:type="spellEnd"/>
+      <w:r>
+        <w:rPr>
+          <w:lang w:val="en-GB"/>
+        </w:rPr>
+        <w:t xml:space="preserve"> script “</w:t>
+      </w:r>
+      <w:proofErr w:type="spellStart"/>
       <w:r>
         <w:rPr>
           <w:lang w:val="en-GB"/>
@@ -10347,7 +12092,14 @@
         <w:rPr>
           <w:lang w:val="en-GB"/>
         </w:rPr>
-        <w:t>.m” that opens and shows the resulting IGMs. You could do a similar script in python very easily.</w:t>
+        <w:t>.m</w:t>
+      </w:r>
+      <w:proofErr w:type="spellEnd"/>
+      <w:r>
+        <w:rPr>
+          <w:lang w:val="en-GB"/>
+        </w:rPr>
+        <w:t>” that opens and shows the resulting IGMs. You could do a similar script in python very easily.</w:t>
       </w:r>
     </w:p>
     <w:p>
@@ -10562,7 +12314,21 @@
         <w:rPr>
           <w:lang w:val="en-GB"/>
         </w:rPr>
-        <w:t xml:space="preserve">Link the github project </w:t>
+        <w:t xml:space="preserve">Link the </w:t>
+      </w:r>
+      <w:proofErr w:type="spellStart"/>
+      <w:r>
+        <w:rPr>
+          <w:lang w:val="en-GB"/>
+        </w:rPr>
+        <w:t>github</w:t>
+      </w:r>
+      <w:proofErr w:type="spellEnd"/>
+      <w:r>
+        <w:rPr>
+          <w:lang w:val="en-GB"/>
+        </w:rPr>
+        <w:t xml:space="preserve"> project </w:t>
       </w:r>
       <w:hyperlink r:id="rId42" w:history="1">
         <w:r>

</xml_diff>